<commit_message>
added refences file to save all the used references which will be added at the end of the project to not have any impact on the word count added some starting body titles to work on may change in the future
</commit_message>
<xml_diff>
--- a/Robotics And Empoyment Is Correct Argument.docx
+++ b/Robotics And Empoyment Is Correct Argument.docx
@@ -128,17 +128,6 @@
           <w:rFonts w:asciiTheme="majorBidi" w:hAnsiTheme="majorBidi" w:cstheme="majorBidi"/>
           <w:b/>
           <w:bCs/>
-          <w:sz w:val="28"/>
-          <w:szCs w:val="28"/>
-        </w:rPr>
-      </w:pPr>
-    </w:p>
-    <w:p>
-      <w:pPr>
-        <w:rPr>
-          <w:rFonts w:asciiTheme="majorBidi" w:hAnsiTheme="majorBidi" w:cstheme="majorBidi"/>
-          <w:b/>
-          <w:bCs/>
           <w:sz w:val="32"/>
           <w:szCs w:val="32"/>
         </w:rPr>
@@ -148,157 +137,217 @@
           <w:rFonts w:asciiTheme="majorBidi" w:hAnsiTheme="majorBidi" w:cstheme="majorBidi"/>
           <w:b/>
           <w:bCs/>
+          <w:sz w:val="28"/>
+          <w:szCs w:val="28"/>
+        </w:rPr>
+        <w:t>N</w:t>
+      </w:r>
+      <w:r>
+        <w:rPr>
+          <w:rFonts w:asciiTheme="majorBidi" w:hAnsiTheme="majorBidi" w:cstheme="majorBidi"/>
+          <w:b/>
+          <w:bCs/>
+          <w:sz w:val="28"/>
+          <w:szCs w:val="28"/>
+        </w:rPr>
+        <w:t>on-replicable</w:t>
+      </w:r>
+      <w:r>
+        <w:rPr>
+          <w:rFonts w:asciiTheme="majorBidi" w:hAnsiTheme="majorBidi" w:cstheme="majorBidi"/>
+          <w:b/>
+          <w:bCs/>
+          <w:sz w:val="28"/>
+          <w:szCs w:val="28"/>
+        </w:rPr>
+        <w:t xml:space="preserve"> </w:t>
+      </w:r>
+      <w:r>
+        <w:rPr>
+          <w:rFonts w:asciiTheme="majorBidi" w:hAnsiTheme="majorBidi" w:cstheme="majorBidi"/>
+          <w:b/>
+          <w:bCs/>
+          <w:sz w:val="28"/>
+          <w:szCs w:val="28"/>
+        </w:rPr>
+        <w:t xml:space="preserve">Human </w:t>
+      </w:r>
+      <w:r>
+        <w:rPr>
+          <w:rFonts w:asciiTheme="majorBidi" w:hAnsiTheme="majorBidi" w:cstheme="majorBidi"/>
+          <w:b/>
+          <w:bCs/>
+          <w:sz w:val="28"/>
+          <w:szCs w:val="28"/>
+        </w:rPr>
+        <w:t>Aspects:</w:t>
+      </w:r>
+    </w:p>
+    <w:p>
+      <w:pPr>
+        <w:rPr>
+          <w:rFonts w:asciiTheme="majorBidi" w:hAnsiTheme="majorBidi" w:cstheme="majorBidi"/>
+          <w:b/>
+          <w:bCs/>
+          <w:sz w:val="28"/>
+          <w:szCs w:val="28"/>
+        </w:rPr>
+      </w:pPr>
+    </w:p>
+    <w:p>
+      <w:pPr>
+        <w:rPr>
+          <w:rFonts w:asciiTheme="majorBidi" w:hAnsiTheme="majorBidi" w:cstheme="majorBidi"/>
+          <w:b/>
+          <w:bCs/>
+          <w:sz w:val="28"/>
+          <w:szCs w:val="28"/>
+        </w:rPr>
+      </w:pPr>
+    </w:p>
+    <w:p>
+      <w:pPr>
+        <w:rPr>
+          <w:rFonts w:asciiTheme="majorBidi" w:hAnsiTheme="majorBidi" w:cstheme="majorBidi"/>
+          <w:b/>
+          <w:bCs/>
+          <w:sz w:val="28"/>
+          <w:szCs w:val="28"/>
+        </w:rPr>
+      </w:pPr>
+    </w:p>
+    <w:p>
+      <w:pPr>
+        <w:rPr>
+          <w:rFonts w:asciiTheme="majorBidi" w:hAnsiTheme="majorBidi" w:cstheme="majorBidi"/>
+          <w:b/>
+          <w:bCs/>
+          <w:sz w:val="28"/>
+          <w:szCs w:val="28"/>
+        </w:rPr>
+      </w:pPr>
+    </w:p>
+    <w:p>
+      <w:pPr>
+        <w:rPr>
+          <w:rFonts w:asciiTheme="majorBidi" w:hAnsiTheme="majorBidi" w:cstheme="majorBidi"/>
+          <w:b/>
+          <w:bCs/>
+          <w:sz w:val="28"/>
+          <w:szCs w:val="28"/>
+        </w:rPr>
+      </w:pPr>
+    </w:p>
+    <w:p>
+      <w:pPr>
+        <w:rPr>
+          <w:rFonts w:asciiTheme="majorBidi" w:hAnsiTheme="majorBidi" w:cstheme="majorBidi"/>
+          <w:b/>
+          <w:bCs/>
+          <w:sz w:val="28"/>
+          <w:szCs w:val="28"/>
+        </w:rPr>
+      </w:pPr>
+    </w:p>
+    <w:p>
+      <w:pPr>
+        <w:rPr>
+          <w:rFonts w:asciiTheme="majorBidi" w:hAnsiTheme="majorBidi" w:cstheme="majorBidi"/>
+          <w:b/>
+          <w:bCs/>
+          <w:sz w:val="28"/>
+          <w:szCs w:val="28"/>
+        </w:rPr>
+      </w:pPr>
+    </w:p>
+    <w:p>
+      <w:pPr>
+        <w:rPr>
+          <w:rFonts w:asciiTheme="majorBidi" w:hAnsiTheme="majorBidi" w:cstheme="majorBidi"/>
+          <w:b/>
+          <w:bCs/>
+          <w:sz w:val="28"/>
+          <w:szCs w:val="28"/>
+        </w:rPr>
+      </w:pPr>
+    </w:p>
+    <w:p>
+      <w:pPr>
+        <w:rPr>
+          <w:rFonts w:asciiTheme="majorBidi" w:hAnsiTheme="majorBidi" w:cstheme="majorBidi"/>
+          <w:b/>
+          <w:bCs/>
+          <w:sz w:val="28"/>
+          <w:szCs w:val="28"/>
+        </w:rPr>
+      </w:pPr>
+    </w:p>
+    <w:p>
+      <w:pPr>
+        <w:rPr>
+          <w:rFonts w:asciiTheme="majorBidi" w:hAnsiTheme="majorBidi" w:cstheme="majorBidi"/>
+          <w:b/>
+          <w:bCs/>
+          <w:sz w:val="28"/>
+          <w:szCs w:val="28"/>
+        </w:rPr>
+      </w:pPr>
+    </w:p>
+    <w:p>
+      <w:pPr>
+        <w:rPr>
+          <w:rFonts w:asciiTheme="majorBidi" w:hAnsiTheme="majorBidi" w:cstheme="majorBidi"/>
+          <w:b/>
+          <w:bCs/>
+          <w:sz w:val="28"/>
+          <w:szCs w:val="28"/>
+        </w:rPr>
+      </w:pPr>
+    </w:p>
+    <w:p>
+      <w:pPr>
+        <w:rPr>
+          <w:rFonts w:asciiTheme="majorBidi" w:hAnsiTheme="majorBidi" w:cstheme="majorBidi"/>
+          <w:b/>
+          <w:bCs/>
+          <w:sz w:val="28"/>
+          <w:szCs w:val="28"/>
+        </w:rPr>
+      </w:pPr>
+    </w:p>
+    <w:p>
+      <w:pPr>
+        <w:rPr>
+          <w:rFonts w:asciiTheme="majorBidi" w:hAnsiTheme="majorBidi" w:cstheme="majorBidi"/>
+          <w:b/>
+          <w:bCs/>
+          <w:sz w:val="28"/>
+          <w:szCs w:val="28"/>
+        </w:rPr>
+      </w:pPr>
+    </w:p>
+    <w:p>
+      <w:pPr>
+        <w:rPr>
+          <w:rFonts w:asciiTheme="majorBidi" w:hAnsiTheme="majorBidi" w:cstheme="majorBidi"/>
+          <w:b/>
+          <w:bCs/>
+          <w:sz w:val="28"/>
+          <w:szCs w:val="28"/>
+        </w:rPr>
+      </w:pPr>
+    </w:p>
+    <w:p>
+      <w:pPr>
+        <w:rPr>
+          <w:rFonts w:asciiTheme="majorBidi" w:hAnsiTheme="majorBidi" w:cstheme="majorBidi"/>
+          <w:b/>
+          <w:bCs/>
           <w:sz w:val="32"/>
           <w:szCs w:val="32"/>
         </w:rPr>
-        <w:t>Body title 1:</w:t>
-      </w:r>
-    </w:p>
-    <w:p>
-      <w:pPr>
-        <w:rPr>
-          <w:rFonts w:asciiTheme="majorBidi" w:hAnsiTheme="majorBidi" w:cstheme="majorBidi"/>
-          <w:b/>
-          <w:bCs/>
-          <w:sz w:val="28"/>
-          <w:szCs w:val="28"/>
-        </w:rPr>
-      </w:pPr>
-    </w:p>
-    <w:p>
-      <w:pPr>
-        <w:rPr>
-          <w:rFonts w:asciiTheme="majorBidi" w:hAnsiTheme="majorBidi" w:cstheme="majorBidi"/>
-          <w:b/>
-          <w:bCs/>
-          <w:sz w:val="28"/>
-          <w:szCs w:val="28"/>
-        </w:rPr>
-      </w:pPr>
-    </w:p>
-    <w:p>
-      <w:pPr>
-        <w:rPr>
-          <w:rFonts w:asciiTheme="majorBidi" w:hAnsiTheme="majorBidi" w:cstheme="majorBidi"/>
-          <w:b/>
-          <w:bCs/>
-          <w:sz w:val="28"/>
-          <w:szCs w:val="28"/>
-        </w:rPr>
-      </w:pPr>
-    </w:p>
-    <w:p>
-      <w:pPr>
-        <w:rPr>
-          <w:rFonts w:asciiTheme="majorBidi" w:hAnsiTheme="majorBidi" w:cstheme="majorBidi"/>
-          <w:b/>
-          <w:bCs/>
-          <w:sz w:val="28"/>
-          <w:szCs w:val="28"/>
-        </w:rPr>
-      </w:pPr>
-    </w:p>
-    <w:p>
-      <w:pPr>
-        <w:rPr>
-          <w:rFonts w:asciiTheme="majorBidi" w:hAnsiTheme="majorBidi" w:cstheme="majorBidi"/>
-          <w:b/>
-          <w:bCs/>
-          <w:sz w:val="28"/>
-          <w:szCs w:val="28"/>
-        </w:rPr>
-      </w:pPr>
-    </w:p>
-    <w:p>
-      <w:pPr>
-        <w:rPr>
-          <w:rFonts w:asciiTheme="majorBidi" w:hAnsiTheme="majorBidi" w:cstheme="majorBidi"/>
-          <w:b/>
-          <w:bCs/>
-          <w:sz w:val="28"/>
-          <w:szCs w:val="28"/>
-        </w:rPr>
-      </w:pPr>
-    </w:p>
-    <w:p>
-      <w:pPr>
-        <w:rPr>
-          <w:rFonts w:asciiTheme="majorBidi" w:hAnsiTheme="majorBidi" w:cstheme="majorBidi"/>
-          <w:b/>
-          <w:bCs/>
-          <w:sz w:val="28"/>
-          <w:szCs w:val="28"/>
-        </w:rPr>
-      </w:pPr>
-    </w:p>
-    <w:p>
-      <w:pPr>
-        <w:rPr>
-          <w:rFonts w:asciiTheme="majorBidi" w:hAnsiTheme="majorBidi" w:cstheme="majorBidi"/>
-          <w:b/>
-          <w:bCs/>
-          <w:sz w:val="28"/>
-          <w:szCs w:val="28"/>
-        </w:rPr>
-      </w:pPr>
-    </w:p>
-    <w:p>
-      <w:pPr>
-        <w:rPr>
-          <w:rFonts w:asciiTheme="majorBidi" w:hAnsiTheme="majorBidi" w:cstheme="majorBidi"/>
-          <w:b/>
-          <w:bCs/>
-          <w:sz w:val="28"/>
-          <w:szCs w:val="28"/>
-        </w:rPr>
-      </w:pPr>
-    </w:p>
-    <w:p>
-      <w:pPr>
-        <w:rPr>
-          <w:rFonts w:asciiTheme="majorBidi" w:hAnsiTheme="majorBidi" w:cstheme="majorBidi"/>
-          <w:b/>
-          <w:bCs/>
-          <w:sz w:val="28"/>
-          <w:szCs w:val="28"/>
-        </w:rPr>
-      </w:pPr>
-    </w:p>
-    <w:p>
-      <w:pPr>
-        <w:rPr>
-          <w:rFonts w:asciiTheme="majorBidi" w:hAnsiTheme="majorBidi" w:cstheme="majorBidi"/>
-          <w:b/>
-          <w:bCs/>
-          <w:sz w:val="28"/>
-          <w:szCs w:val="28"/>
-        </w:rPr>
-      </w:pPr>
-    </w:p>
-    <w:p>
-      <w:pPr>
-        <w:rPr>
-          <w:rFonts w:asciiTheme="majorBidi" w:hAnsiTheme="majorBidi" w:cstheme="majorBidi"/>
-          <w:b/>
-          <w:bCs/>
-          <w:sz w:val="28"/>
-          <w:szCs w:val="28"/>
-        </w:rPr>
-      </w:pPr>
-    </w:p>
-    <w:p>
-      <w:pPr>
-        <w:rPr>
-          <w:rFonts w:asciiTheme="majorBidi" w:hAnsiTheme="majorBidi" w:cstheme="majorBidi"/>
-          <w:b/>
-          <w:bCs/>
-          <w:sz w:val="28"/>
-          <w:szCs w:val="28"/>
-        </w:rPr>
-      </w:pPr>
-    </w:p>
-    <w:p>
-      <w:pPr>
+      </w:pPr>
+      <w:r>
         <w:rPr>
           <w:rFonts w:asciiTheme="majorBidi" w:hAnsiTheme="majorBidi" w:cstheme="majorBidi"/>
           <w:b/>
@@ -306,7 +355,9 @@
           <w:sz w:val="32"/>
           <w:szCs w:val="32"/>
         </w:rPr>
-      </w:pPr>
+        <w:lastRenderedPageBreak/>
+        <w:t>Humans VS Robots</w:t>
+      </w:r>
       <w:r>
         <w:rPr>
           <w:rFonts w:asciiTheme="majorBidi" w:hAnsiTheme="majorBidi" w:cstheme="majorBidi"/>
@@ -315,122 +366,9 @@
           <w:sz w:val="32"/>
           <w:szCs w:val="32"/>
         </w:rPr>
-        <w:lastRenderedPageBreak/>
-        <w:t>Body title 2:</w:t>
+        <w:t xml:space="preserve"> in hard to program jobs </w:t>
       </w:r>
-    </w:p>
-    <w:p>
-      <w:pPr>
-        <w:rPr>
-          <w:rFonts w:asciiTheme="majorBidi" w:hAnsiTheme="majorBidi" w:cstheme="majorBidi"/>
-          <w:b/>
-          <w:bCs/>
-          <w:sz w:val="28"/>
-          <w:szCs w:val="28"/>
-        </w:rPr>
-      </w:pPr>
-    </w:p>
-    <w:p>
-      <w:pPr>
-        <w:rPr>
-          <w:rFonts w:asciiTheme="majorBidi" w:hAnsiTheme="majorBidi" w:cstheme="majorBidi"/>
-          <w:b/>
-          <w:bCs/>
-          <w:sz w:val="28"/>
-          <w:szCs w:val="28"/>
-        </w:rPr>
-      </w:pPr>
-    </w:p>
-    <w:p>
-      <w:pPr>
-        <w:rPr>
-          <w:rFonts w:asciiTheme="majorBidi" w:hAnsiTheme="majorBidi" w:cstheme="majorBidi"/>
-          <w:b/>
-          <w:bCs/>
-          <w:sz w:val="28"/>
-          <w:szCs w:val="28"/>
-        </w:rPr>
-      </w:pPr>
-    </w:p>
-    <w:p>
-      <w:pPr>
-        <w:rPr>
-          <w:rFonts w:asciiTheme="majorBidi" w:hAnsiTheme="majorBidi" w:cstheme="majorBidi"/>
-          <w:b/>
-          <w:bCs/>
-          <w:sz w:val="28"/>
-          <w:szCs w:val="28"/>
-        </w:rPr>
-      </w:pPr>
-    </w:p>
-    <w:p>
-      <w:pPr>
-        <w:rPr>
-          <w:rFonts w:asciiTheme="majorBidi" w:hAnsiTheme="majorBidi" w:cstheme="majorBidi"/>
-          <w:b/>
-          <w:bCs/>
-          <w:sz w:val="28"/>
-          <w:szCs w:val="28"/>
-        </w:rPr>
-      </w:pPr>
-    </w:p>
-    <w:p>
-      <w:pPr>
-        <w:rPr>
-          <w:rFonts w:asciiTheme="majorBidi" w:hAnsiTheme="majorBidi" w:cstheme="majorBidi"/>
-          <w:b/>
-          <w:bCs/>
-          <w:sz w:val="28"/>
-          <w:szCs w:val="28"/>
-        </w:rPr>
-      </w:pPr>
-    </w:p>
-    <w:p>
-      <w:pPr>
-        <w:rPr>
-          <w:rFonts w:asciiTheme="majorBidi" w:hAnsiTheme="majorBidi" w:cstheme="majorBidi"/>
-          <w:b/>
-          <w:bCs/>
-          <w:sz w:val="28"/>
-          <w:szCs w:val="28"/>
-        </w:rPr>
-      </w:pPr>
-    </w:p>
-    <w:p>
-      <w:pPr>
-        <w:rPr>
-          <w:rFonts w:asciiTheme="majorBidi" w:hAnsiTheme="majorBidi" w:cstheme="majorBidi"/>
-          <w:b/>
-          <w:bCs/>
-          <w:sz w:val="28"/>
-          <w:szCs w:val="28"/>
-        </w:rPr>
-      </w:pPr>
-    </w:p>
-    <w:p>
-      <w:pPr>
-        <w:rPr>
-          <w:rFonts w:asciiTheme="majorBidi" w:hAnsiTheme="majorBidi" w:cstheme="majorBidi"/>
-          <w:b/>
-          <w:bCs/>
-          <w:sz w:val="28"/>
-          <w:szCs w:val="28"/>
-        </w:rPr>
-      </w:pPr>
-    </w:p>
-    <w:p>
-      <w:pPr>
-        <w:rPr>
-          <w:rFonts w:asciiTheme="majorBidi" w:hAnsiTheme="majorBidi" w:cstheme="majorBidi"/>
-          <w:b/>
-          <w:bCs/>
-          <w:sz w:val="28"/>
-          <w:szCs w:val="28"/>
-        </w:rPr>
-      </w:pPr>
-    </w:p>
-    <w:p>
-      <w:pPr>
+      <w:r>
         <w:rPr>
           <w:rFonts w:asciiTheme="majorBidi" w:hAnsiTheme="majorBidi" w:cstheme="majorBidi"/>
           <w:b/>
@@ -438,8 +376,121 @@
           <w:sz w:val="32"/>
           <w:szCs w:val="32"/>
         </w:rPr>
-      </w:pPr>
-      <w:r>
+        <w:t>:</w:t>
+      </w:r>
+    </w:p>
+    <w:p>
+      <w:pPr>
+        <w:rPr>
+          <w:rFonts w:asciiTheme="majorBidi" w:hAnsiTheme="majorBidi" w:cstheme="majorBidi"/>
+          <w:b/>
+          <w:bCs/>
+          <w:sz w:val="28"/>
+          <w:szCs w:val="28"/>
+        </w:rPr>
+      </w:pPr>
+    </w:p>
+    <w:p>
+      <w:pPr>
+        <w:rPr>
+          <w:rFonts w:asciiTheme="majorBidi" w:hAnsiTheme="majorBidi" w:cstheme="majorBidi"/>
+          <w:b/>
+          <w:bCs/>
+          <w:sz w:val="28"/>
+          <w:szCs w:val="28"/>
+        </w:rPr>
+      </w:pPr>
+    </w:p>
+    <w:p>
+      <w:pPr>
+        <w:rPr>
+          <w:rFonts w:asciiTheme="majorBidi" w:hAnsiTheme="majorBidi" w:cstheme="majorBidi"/>
+          <w:b/>
+          <w:bCs/>
+          <w:sz w:val="28"/>
+          <w:szCs w:val="28"/>
+        </w:rPr>
+      </w:pPr>
+    </w:p>
+    <w:p>
+      <w:pPr>
+        <w:rPr>
+          <w:rFonts w:asciiTheme="majorBidi" w:hAnsiTheme="majorBidi" w:cstheme="majorBidi"/>
+          <w:b/>
+          <w:bCs/>
+          <w:sz w:val="28"/>
+          <w:szCs w:val="28"/>
+        </w:rPr>
+      </w:pPr>
+    </w:p>
+    <w:p>
+      <w:pPr>
+        <w:rPr>
+          <w:rFonts w:asciiTheme="majorBidi" w:hAnsiTheme="majorBidi" w:cstheme="majorBidi"/>
+          <w:b/>
+          <w:bCs/>
+          <w:sz w:val="28"/>
+          <w:szCs w:val="28"/>
+        </w:rPr>
+      </w:pPr>
+    </w:p>
+    <w:p>
+      <w:pPr>
+        <w:rPr>
+          <w:rFonts w:asciiTheme="majorBidi" w:hAnsiTheme="majorBidi" w:cstheme="majorBidi"/>
+          <w:b/>
+          <w:bCs/>
+          <w:sz w:val="28"/>
+          <w:szCs w:val="28"/>
+        </w:rPr>
+      </w:pPr>
+    </w:p>
+    <w:p>
+      <w:pPr>
+        <w:rPr>
+          <w:rFonts w:asciiTheme="majorBidi" w:hAnsiTheme="majorBidi" w:cstheme="majorBidi"/>
+          <w:b/>
+          <w:bCs/>
+          <w:sz w:val="28"/>
+          <w:szCs w:val="28"/>
+        </w:rPr>
+      </w:pPr>
+    </w:p>
+    <w:p>
+      <w:pPr>
+        <w:rPr>
+          <w:rFonts w:asciiTheme="majorBidi" w:hAnsiTheme="majorBidi" w:cstheme="majorBidi"/>
+          <w:b/>
+          <w:bCs/>
+          <w:sz w:val="28"/>
+          <w:szCs w:val="28"/>
+        </w:rPr>
+      </w:pPr>
+    </w:p>
+    <w:p>
+      <w:pPr>
+        <w:rPr>
+          <w:rFonts w:asciiTheme="majorBidi" w:hAnsiTheme="majorBidi" w:cstheme="majorBidi"/>
+          <w:b/>
+          <w:bCs/>
+          <w:sz w:val="28"/>
+          <w:szCs w:val="28"/>
+        </w:rPr>
+      </w:pPr>
+    </w:p>
+    <w:p>
+      <w:pPr>
+        <w:rPr>
+          <w:rFonts w:asciiTheme="majorBidi" w:hAnsiTheme="majorBidi" w:cstheme="majorBidi"/>
+          <w:b/>
+          <w:bCs/>
+          <w:sz w:val="28"/>
+          <w:szCs w:val="28"/>
+        </w:rPr>
+      </w:pPr>
+    </w:p>
+    <w:p>
+      <w:pPr>
         <w:rPr>
           <w:rFonts w:asciiTheme="majorBidi" w:hAnsiTheme="majorBidi" w:cstheme="majorBidi"/>
           <w:b/>
@@ -447,6 +498,15 @@
           <w:sz w:val="32"/>
           <w:szCs w:val="32"/>
         </w:rPr>
+      </w:pPr>
+      <w:r>
+        <w:rPr>
+          <w:rFonts w:asciiTheme="majorBidi" w:hAnsiTheme="majorBidi" w:cstheme="majorBidi"/>
+          <w:b/>
+          <w:bCs/>
+          <w:sz w:val="32"/>
+          <w:szCs w:val="32"/>
+        </w:rPr>
         <w:t>Solution :</w:t>
       </w:r>
     </w:p>
@@ -555,6 +615,50 @@
           <w:rFonts w:asciiTheme="majorBidi" w:hAnsiTheme="majorBidi" w:cstheme="majorBidi"/>
           <w:b/>
           <w:bCs/>
+          <w:sz w:val="28"/>
+          <w:szCs w:val="28"/>
+        </w:rPr>
+      </w:pPr>
+    </w:p>
+    <w:p>
+      <w:pPr>
+        <w:rPr>
+          <w:rFonts w:asciiTheme="majorBidi" w:hAnsiTheme="majorBidi" w:cstheme="majorBidi"/>
+          <w:b/>
+          <w:bCs/>
+          <w:sz w:val="28"/>
+          <w:szCs w:val="28"/>
+        </w:rPr>
+      </w:pPr>
+    </w:p>
+    <w:p>
+      <w:pPr>
+        <w:rPr>
+          <w:rFonts w:asciiTheme="majorBidi" w:hAnsiTheme="majorBidi" w:cstheme="majorBidi"/>
+          <w:b/>
+          <w:bCs/>
+          <w:sz w:val="28"/>
+          <w:szCs w:val="28"/>
+        </w:rPr>
+      </w:pPr>
+    </w:p>
+    <w:p>
+      <w:pPr>
+        <w:rPr>
+          <w:rFonts w:asciiTheme="majorBidi" w:hAnsiTheme="majorBidi" w:cstheme="majorBidi"/>
+          <w:b/>
+          <w:bCs/>
+          <w:sz w:val="28"/>
+          <w:szCs w:val="28"/>
+        </w:rPr>
+      </w:pPr>
+    </w:p>
+    <w:p>
+      <w:pPr>
+        <w:rPr>
+          <w:rFonts w:asciiTheme="majorBidi" w:hAnsiTheme="majorBidi" w:cstheme="majorBidi"/>
+          <w:b/>
+          <w:bCs/>
           <w:sz w:val="32"/>
           <w:szCs w:val="32"/>
         </w:rPr>
@@ -567,8 +671,240 @@
           <w:sz w:val="32"/>
           <w:szCs w:val="32"/>
         </w:rPr>
+        <w:lastRenderedPageBreak/>
         <w:t>Conclusion:</w:t>
       </w:r>
+    </w:p>
+    <w:p>
+      <w:pPr>
+        <w:rPr>
+          <w:rFonts w:asciiTheme="majorBidi" w:hAnsiTheme="majorBidi" w:cstheme="majorBidi"/>
+          <w:b/>
+          <w:bCs/>
+          <w:sz w:val="28"/>
+          <w:szCs w:val="28"/>
+        </w:rPr>
+      </w:pPr>
+    </w:p>
+    <w:p>
+      <w:pPr>
+        <w:rPr>
+          <w:rFonts w:asciiTheme="majorBidi" w:hAnsiTheme="majorBidi" w:cstheme="majorBidi"/>
+          <w:b/>
+          <w:bCs/>
+          <w:sz w:val="28"/>
+          <w:szCs w:val="28"/>
+        </w:rPr>
+      </w:pPr>
+    </w:p>
+    <w:p>
+      <w:pPr>
+        <w:rPr>
+          <w:rFonts w:asciiTheme="majorBidi" w:hAnsiTheme="majorBidi" w:cstheme="majorBidi"/>
+          <w:b/>
+          <w:bCs/>
+          <w:sz w:val="28"/>
+          <w:szCs w:val="28"/>
+        </w:rPr>
+      </w:pPr>
+    </w:p>
+    <w:p>
+      <w:pPr>
+        <w:rPr>
+          <w:rFonts w:asciiTheme="majorBidi" w:hAnsiTheme="majorBidi" w:cstheme="majorBidi"/>
+          <w:b/>
+          <w:bCs/>
+          <w:sz w:val="28"/>
+          <w:szCs w:val="28"/>
+        </w:rPr>
+      </w:pPr>
+    </w:p>
+    <w:p>
+      <w:pPr>
+        <w:rPr>
+          <w:rFonts w:asciiTheme="majorBidi" w:hAnsiTheme="majorBidi" w:cstheme="majorBidi"/>
+          <w:b/>
+          <w:bCs/>
+          <w:sz w:val="28"/>
+          <w:szCs w:val="28"/>
+        </w:rPr>
+      </w:pPr>
+    </w:p>
+    <w:p>
+      <w:pPr>
+        <w:rPr>
+          <w:rFonts w:asciiTheme="majorBidi" w:hAnsiTheme="majorBidi" w:cstheme="majorBidi"/>
+          <w:b/>
+          <w:bCs/>
+          <w:sz w:val="28"/>
+          <w:szCs w:val="28"/>
+        </w:rPr>
+      </w:pPr>
+    </w:p>
+    <w:p>
+      <w:pPr>
+        <w:rPr>
+          <w:rFonts w:asciiTheme="majorBidi" w:hAnsiTheme="majorBidi" w:cstheme="majorBidi"/>
+          <w:b/>
+          <w:bCs/>
+          <w:sz w:val="28"/>
+          <w:szCs w:val="28"/>
+        </w:rPr>
+      </w:pPr>
+    </w:p>
+    <w:p>
+      <w:pPr>
+        <w:rPr>
+          <w:rFonts w:asciiTheme="majorBidi" w:hAnsiTheme="majorBidi" w:cstheme="majorBidi"/>
+          <w:b/>
+          <w:bCs/>
+          <w:sz w:val="28"/>
+          <w:szCs w:val="28"/>
+        </w:rPr>
+      </w:pPr>
+    </w:p>
+    <w:p>
+      <w:pPr>
+        <w:rPr>
+          <w:rFonts w:asciiTheme="majorBidi" w:hAnsiTheme="majorBidi" w:cstheme="majorBidi"/>
+          <w:b/>
+          <w:bCs/>
+          <w:sz w:val="28"/>
+          <w:szCs w:val="28"/>
+        </w:rPr>
+      </w:pPr>
+    </w:p>
+    <w:p>
+      <w:pPr>
+        <w:rPr>
+          <w:rFonts w:asciiTheme="majorBidi" w:hAnsiTheme="majorBidi" w:cstheme="majorBidi"/>
+          <w:b/>
+          <w:bCs/>
+          <w:sz w:val="28"/>
+          <w:szCs w:val="28"/>
+        </w:rPr>
+      </w:pPr>
+    </w:p>
+    <w:p>
+      <w:pPr>
+        <w:rPr>
+          <w:rFonts w:asciiTheme="majorBidi" w:hAnsiTheme="majorBidi" w:cstheme="majorBidi"/>
+          <w:b/>
+          <w:bCs/>
+          <w:sz w:val="28"/>
+          <w:szCs w:val="28"/>
+        </w:rPr>
+      </w:pPr>
+    </w:p>
+    <w:p>
+      <w:pPr>
+        <w:rPr>
+          <w:rFonts w:asciiTheme="majorBidi" w:hAnsiTheme="majorBidi" w:cstheme="majorBidi"/>
+          <w:b/>
+          <w:bCs/>
+          <w:sz w:val="28"/>
+          <w:szCs w:val="28"/>
+        </w:rPr>
+      </w:pPr>
+    </w:p>
+    <w:p>
+      <w:pPr>
+        <w:rPr>
+          <w:rFonts w:asciiTheme="majorBidi" w:hAnsiTheme="majorBidi" w:cstheme="majorBidi"/>
+          <w:b/>
+          <w:bCs/>
+          <w:sz w:val="28"/>
+          <w:szCs w:val="28"/>
+        </w:rPr>
+      </w:pPr>
+    </w:p>
+    <w:p>
+      <w:pPr>
+        <w:rPr>
+          <w:rFonts w:asciiTheme="majorBidi" w:hAnsiTheme="majorBidi" w:cstheme="majorBidi"/>
+          <w:b/>
+          <w:bCs/>
+          <w:sz w:val="28"/>
+          <w:szCs w:val="28"/>
+        </w:rPr>
+      </w:pPr>
+    </w:p>
+    <w:p>
+      <w:pPr>
+        <w:rPr>
+          <w:rFonts w:asciiTheme="majorBidi" w:hAnsiTheme="majorBidi" w:cstheme="majorBidi"/>
+          <w:b/>
+          <w:bCs/>
+          <w:sz w:val="28"/>
+          <w:szCs w:val="28"/>
+        </w:rPr>
+      </w:pPr>
+    </w:p>
+    <w:p>
+      <w:pPr>
+        <w:rPr>
+          <w:rFonts w:asciiTheme="majorBidi" w:hAnsiTheme="majorBidi" w:cstheme="majorBidi"/>
+          <w:b/>
+          <w:bCs/>
+          <w:sz w:val="28"/>
+          <w:szCs w:val="28"/>
+        </w:rPr>
+      </w:pPr>
+    </w:p>
+    <w:p>
+      <w:pPr>
+        <w:rPr>
+          <w:rFonts w:asciiTheme="majorBidi" w:hAnsiTheme="majorBidi" w:cstheme="majorBidi"/>
+          <w:b/>
+          <w:bCs/>
+          <w:sz w:val="28"/>
+          <w:szCs w:val="28"/>
+        </w:rPr>
+      </w:pPr>
+    </w:p>
+    <w:p>
+      <w:pPr>
+        <w:rPr>
+          <w:rFonts w:asciiTheme="majorBidi" w:hAnsiTheme="majorBidi" w:cstheme="majorBidi"/>
+          <w:b/>
+          <w:bCs/>
+          <w:sz w:val="28"/>
+          <w:szCs w:val="28"/>
+        </w:rPr>
+      </w:pPr>
+    </w:p>
+    <w:p>
+      <w:pPr>
+        <w:rPr>
+          <w:rFonts w:asciiTheme="majorBidi" w:hAnsiTheme="majorBidi" w:cstheme="majorBidi"/>
+          <w:b/>
+          <w:bCs/>
+          <w:sz w:val="28"/>
+          <w:szCs w:val="28"/>
+        </w:rPr>
+      </w:pPr>
+    </w:p>
+    <w:p>
+      <w:pPr>
+        <w:rPr>
+          <w:rFonts w:asciiTheme="majorBidi" w:hAnsiTheme="majorBidi" w:cstheme="majorBidi"/>
+          <w:b/>
+          <w:bCs/>
+          <w:sz w:val="28"/>
+          <w:szCs w:val="28"/>
+        </w:rPr>
+      </w:pPr>
+    </w:p>
+    <w:p>
+      <w:pPr>
+        <w:rPr>
+          <w:rFonts w:asciiTheme="majorBidi" w:hAnsiTheme="majorBidi" w:cstheme="majorBidi"/>
+          <w:b/>
+          <w:bCs/>
+          <w:sz w:val="28"/>
+          <w:szCs w:val="28"/>
+        </w:rPr>
+      </w:pPr>
     </w:p>
     <w:p>
       <w:pPr>

</xml_diff>

<commit_message>
wrote the introduction and changed the body titles to better ones
</commit_message>
<xml_diff>
--- a/Robotics And Empoyment Is Correct Argument.docx
+++ b/Robotics And Empoyment Is Correct Argument.docx
@@ -27,89 +27,116 @@
       <w:pPr>
         <w:rPr>
           <w:rFonts w:asciiTheme="majorBidi" w:hAnsiTheme="majorBidi" w:cstheme="majorBidi"/>
-          <w:b/>
-          <w:bCs/>
-          <w:sz w:val="28"/>
-          <w:szCs w:val="28"/>
-        </w:rPr>
-      </w:pPr>
-    </w:p>
-    <w:p>
-      <w:pPr>
-        <w:rPr>
-          <w:rFonts w:asciiTheme="majorBidi" w:hAnsiTheme="majorBidi" w:cstheme="majorBidi"/>
-          <w:b/>
-          <w:bCs/>
-          <w:sz w:val="28"/>
-          <w:szCs w:val="28"/>
-        </w:rPr>
-      </w:pPr>
-    </w:p>
-    <w:p>
-      <w:pPr>
-        <w:rPr>
-          <w:rFonts w:asciiTheme="majorBidi" w:hAnsiTheme="majorBidi" w:cstheme="majorBidi"/>
-          <w:b/>
-          <w:bCs/>
-          <w:sz w:val="28"/>
-          <w:szCs w:val="28"/>
-        </w:rPr>
-      </w:pPr>
-    </w:p>
-    <w:p>
-      <w:pPr>
-        <w:rPr>
-          <w:rFonts w:asciiTheme="majorBidi" w:hAnsiTheme="majorBidi" w:cstheme="majorBidi"/>
-          <w:b/>
-          <w:bCs/>
-          <w:sz w:val="28"/>
-          <w:szCs w:val="28"/>
-        </w:rPr>
-      </w:pPr>
-    </w:p>
-    <w:p>
-      <w:pPr>
-        <w:rPr>
-          <w:rFonts w:asciiTheme="majorBidi" w:hAnsiTheme="majorBidi" w:cstheme="majorBidi"/>
-          <w:b/>
-          <w:bCs/>
-          <w:sz w:val="28"/>
-          <w:szCs w:val="28"/>
-        </w:rPr>
-      </w:pPr>
-    </w:p>
-    <w:p>
-      <w:pPr>
-        <w:rPr>
-          <w:rFonts w:asciiTheme="majorBidi" w:hAnsiTheme="majorBidi" w:cstheme="majorBidi"/>
-          <w:b/>
-          <w:bCs/>
-          <w:sz w:val="28"/>
-          <w:szCs w:val="28"/>
-        </w:rPr>
-      </w:pPr>
-    </w:p>
-    <w:p>
-      <w:pPr>
-        <w:rPr>
-          <w:rFonts w:asciiTheme="majorBidi" w:hAnsiTheme="majorBidi" w:cstheme="majorBidi"/>
-          <w:b/>
-          <w:bCs/>
-          <w:sz w:val="28"/>
-          <w:szCs w:val="28"/>
-        </w:rPr>
-      </w:pPr>
-    </w:p>
-    <w:p>
-      <w:pPr>
-        <w:rPr>
-          <w:rFonts w:asciiTheme="majorBidi" w:hAnsiTheme="majorBidi" w:cstheme="majorBidi"/>
-          <w:b/>
-          <w:bCs/>
-          <w:sz w:val="28"/>
-          <w:szCs w:val="28"/>
-        </w:rPr>
-      </w:pPr>
+          <w:sz w:val="24"/>
+          <w:szCs w:val="24"/>
+        </w:rPr>
+      </w:pPr>
+      <w:r>
+        <w:rPr>
+          <w:rFonts w:asciiTheme="majorBidi" w:hAnsiTheme="majorBidi" w:cstheme="majorBidi"/>
+          <w:sz w:val="24"/>
+          <w:szCs w:val="24"/>
+        </w:rPr>
+        <w:t>Robots and jobs one of the biggest revolutions since the dawn of the 21</w:t>
+      </w:r>
+      <w:r>
+        <w:rPr>
+          <w:rFonts w:asciiTheme="majorBidi" w:hAnsiTheme="majorBidi" w:cstheme="majorBidi"/>
+          <w:sz w:val="24"/>
+          <w:szCs w:val="24"/>
+          <w:vertAlign w:val="superscript"/>
+        </w:rPr>
+        <w:t>st</w:t>
+      </w:r>
+      <w:r>
+        <w:rPr>
+          <w:rFonts w:asciiTheme="majorBidi" w:hAnsiTheme="majorBidi" w:cstheme="majorBidi"/>
+          <w:sz w:val="24"/>
+          <w:szCs w:val="24"/>
+        </w:rPr>
+        <w:t xml:space="preserve"> century and till this day we are living through its impacts and anticipating its impacts in the future , one of those impacts is jobs and where do robots fit in the future ? what jobs should be automated, and which should not ?</w:t>
+      </w:r>
+      <w:r>
+        <w:rPr>
+          <w:rFonts w:asciiTheme="majorBidi" w:hAnsiTheme="majorBidi" w:cstheme="majorBidi"/>
+          <w:sz w:val="24"/>
+          <w:szCs w:val="24"/>
+        </w:rPr>
+        <w:t xml:space="preserve"> </w:t>
+      </w:r>
+      <w:r>
+        <w:rPr>
+          <w:rFonts w:asciiTheme="majorBidi" w:hAnsiTheme="majorBidi" w:cstheme="majorBidi"/>
+          <w:sz w:val="24"/>
+          <w:szCs w:val="24"/>
+        </w:rPr>
+        <w:t>In this essay we will argue that certain tasks should not have robots involved</w:t>
+      </w:r>
+      <w:r>
+        <w:rPr>
+          <w:rFonts w:asciiTheme="majorBidi" w:hAnsiTheme="majorBidi" w:cstheme="majorBidi"/>
+          <w:sz w:val="24"/>
+          <w:szCs w:val="24"/>
+        </w:rPr>
+        <w:t xml:space="preserve"> for </w:t>
+      </w:r>
+      <w:r>
+        <w:rPr>
+          <w:rFonts w:asciiTheme="majorBidi" w:hAnsiTheme="majorBidi" w:cstheme="majorBidi"/>
+          <w:sz w:val="24"/>
+          <w:szCs w:val="24"/>
+        </w:rPr>
+        <w:t>their</w:t>
+      </w:r>
+      <w:r>
+        <w:rPr>
+          <w:rFonts w:asciiTheme="majorBidi" w:hAnsiTheme="majorBidi" w:cstheme="majorBidi"/>
+          <w:sz w:val="24"/>
+          <w:szCs w:val="24"/>
+        </w:rPr>
+        <w:t xml:space="preserve"> optical </w:t>
+      </w:r>
+      <w:r>
+        <w:rPr>
+          <w:rFonts w:asciiTheme="majorBidi" w:hAnsiTheme="majorBidi" w:cstheme="majorBidi"/>
+          <w:sz w:val="24"/>
+          <w:szCs w:val="24"/>
+        </w:rPr>
+        <w:t xml:space="preserve">recognition </w:t>
+      </w:r>
+      <w:r>
+        <w:rPr>
+          <w:rFonts w:asciiTheme="majorBidi" w:hAnsiTheme="majorBidi" w:cstheme="majorBidi"/>
+          <w:sz w:val="24"/>
+          <w:szCs w:val="24"/>
+        </w:rPr>
+        <w:t xml:space="preserve"> </w:t>
+      </w:r>
+      <w:r>
+        <w:rPr>
+          <w:rFonts w:asciiTheme="majorBidi" w:hAnsiTheme="majorBidi" w:cstheme="majorBidi"/>
+          <w:sz w:val="24"/>
+          <w:szCs w:val="24"/>
+        </w:rPr>
+        <w:t>requirements paired with fine muscle control.</w:t>
+      </w:r>
+    </w:p>
+    <w:p>
+      <w:pPr>
+        <w:rPr>
+          <w:rFonts w:asciiTheme="majorBidi" w:hAnsiTheme="majorBidi" w:cstheme="majorBidi"/>
+          <w:sz w:val="24"/>
+          <w:szCs w:val="24"/>
+        </w:rPr>
+      </w:pPr>
+      <w:r>
+        <w:rPr>
+          <w:rFonts w:asciiTheme="majorBidi" w:hAnsiTheme="majorBidi" w:cstheme="majorBidi"/>
+          <w:sz w:val="24"/>
+          <w:szCs w:val="24"/>
+        </w:rPr>
+        <w:t>Robots have many advantages which we see in our everyday life from the speed of production of goods and technology to safety however everything has its limits and robots are no exception so where do we draw the line and what aspects draw the line in the first place?</w:t>
+      </w:r>
     </w:p>
     <w:p>
       <w:pPr>
@@ -140,47 +167,57 @@
           <w:sz w:val="28"/>
           <w:szCs w:val="28"/>
         </w:rPr>
-        <w:t>N</w:t>
-      </w:r>
-      <w:r>
-        <w:rPr>
-          <w:rFonts w:asciiTheme="majorBidi" w:hAnsiTheme="majorBidi" w:cstheme="majorBidi"/>
-          <w:b/>
-          <w:bCs/>
-          <w:sz w:val="28"/>
-          <w:szCs w:val="28"/>
-        </w:rPr>
-        <w:t>on-replicable</w:t>
-      </w:r>
-      <w:r>
-        <w:rPr>
-          <w:rFonts w:asciiTheme="majorBidi" w:hAnsiTheme="majorBidi" w:cstheme="majorBidi"/>
-          <w:b/>
-          <w:bCs/>
-          <w:sz w:val="28"/>
-          <w:szCs w:val="28"/>
-        </w:rPr>
-        <w:t xml:space="preserve"> </w:t>
-      </w:r>
-      <w:r>
-        <w:rPr>
-          <w:rFonts w:asciiTheme="majorBidi" w:hAnsiTheme="majorBidi" w:cstheme="majorBidi"/>
-          <w:b/>
-          <w:bCs/>
-          <w:sz w:val="28"/>
-          <w:szCs w:val="28"/>
-        </w:rPr>
-        <w:t xml:space="preserve">Human </w:t>
-      </w:r>
-      <w:r>
-        <w:rPr>
-          <w:rFonts w:asciiTheme="majorBidi" w:hAnsiTheme="majorBidi" w:cstheme="majorBidi"/>
-          <w:b/>
-          <w:bCs/>
-          <w:sz w:val="28"/>
-          <w:szCs w:val="28"/>
-        </w:rPr>
-        <w:t>Aspects:</w:t>
+        <w:t xml:space="preserve">Aspects </w:t>
+      </w:r>
+      <w:r>
+        <w:rPr>
+          <w:rFonts w:asciiTheme="majorBidi" w:hAnsiTheme="majorBidi" w:cstheme="majorBidi"/>
+          <w:b/>
+          <w:bCs/>
+          <w:sz w:val="28"/>
+          <w:szCs w:val="28"/>
+        </w:rPr>
+        <w:t xml:space="preserve">of </w:t>
+      </w:r>
+      <w:r>
+        <w:rPr>
+          <w:rFonts w:asciiTheme="majorBidi" w:hAnsiTheme="majorBidi" w:cstheme="majorBidi"/>
+          <w:b/>
+          <w:bCs/>
+          <w:sz w:val="28"/>
+          <w:szCs w:val="28"/>
+        </w:rPr>
+        <w:t xml:space="preserve"> human and </w:t>
+      </w:r>
+      <w:r>
+        <w:rPr>
+          <w:rFonts w:asciiTheme="majorBidi" w:hAnsiTheme="majorBidi" w:cstheme="majorBidi"/>
+          <w:b/>
+          <w:bCs/>
+          <w:sz w:val="28"/>
+          <w:szCs w:val="28"/>
+        </w:rPr>
+        <w:t>robot</w:t>
+      </w:r>
+      <w:r>
+        <w:rPr>
+          <w:rFonts w:asciiTheme="majorBidi" w:hAnsiTheme="majorBidi" w:cstheme="majorBidi"/>
+          <w:b/>
+          <w:bCs/>
+          <w:sz w:val="28"/>
+          <w:szCs w:val="28"/>
+        </w:rPr>
+        <w:t xml:space="preserve"> jobs</w:t>
+      </w:r>
+      <w:r>
+        <w:rPr>
+          <w:rFonts w:asciiTheme="majorBidi" w:hAnsiTheme="majorBidi" w:cstheme="majorBidi"/>
+          <w:b/>
+          <w:bCs/>
+          <w:sz w:val="28"/>
+          <w:szCs w:val="28"/>
+        </w:rPr>
+        <w:t xml:space="preserve"> :</w:t>
       </w:r>
     </w:p>
     <w:p>
@@ -347,7 +384,9 @@
           <w:szCs w:val="32"/>
         </w:rPr>
       </w:pPr>
-      <w:r>
+    </w:p>
+    <w:p>
+      <w:pPr>
         <w:rPr>
           <w:rFonts w:asciiTheme="majorBidi" w:hAnsiTheme="majorBidi" w:cstheme="majorBidi"/>
           <w:b/>
@@ -355,10 +394,10 @@
           <w:sz w:val="32"/>
           <w:szCs w:val="32"/>
         </w:rPr>
-        <w:lastRenderedPageBreak/>
-        <w:t>Humans VS Robots</w:t>
-      </w:r>
-      <w:r>
+      </w:pPr>
+    </w:p>
+    <w:p>
+      <w:pPr>
         <w:rPr>
           <w:rFonts w:asciiTheme="majorBidi" w:hAnsiTheme="majorBidi" w:cstheme="majorBidi"/>
           <w:b/>
@@ -366,9 +405,10 @@
           <w:sz w:val="32"/>
           <w:szCs w:val="32"/>
         </w:rPr>
-        <w:t xml:space="preserve"> in hard to program jobs </w:t>
-      </w:r>
-      <w:r>
+      </w:pPr>
+    </w:p>
+    <w:p>
+      <w:pPr>
         <w:rPr>
           <w:rFonts w:asciiTheme="majorBidi" w:hAnsiTheme="majorBidi" w:cstheme="majorBidi"/>
           <w:b/>
@@ -376,121 +416,8 @@
           <w:sz w:val="32"/>
           <w:szCs w:val="32"/>
         </w:rPr>
-        <w:t>:</w:t>
-      </w:r>
-    </w:p>
-    <w:p>
-      <w:pPr>
-        <w:rPr>
-          <w:rFonts w:asciiTheme="majorBidi" w:hAnsiTheme="majorBidi" w:cstheme="majorBidi"/>
-          <w:b/>
-          <w:bCs/>
-          <w:sz w:val="28"/>
-          <w:szCs w:val="28"/>
-        </w:rPr>
-      </w:pPr>
-    </w:p>
-    <w:p>
-      <w:pPr>
-        <w:rPr>
-          <w:rFonts w:asciiTheme="majorBidi" w:hAnsiTheme="majorBidi" w:cstheme="majorBidi"/>
-          <w:b/>
-          <w:bCs/>
-          <w:sz w:val="28"/>
-          <w:szCs w:val="28"/>
-        </w:rPr>
-      </w:pPr>
-    </w:p>
-    <w:p>
-      <w:pPr>
-        <w:rPr>
-          <w:rFonts w:asciiTheme="majorBidi" w:hAnsiTheme="majorBidi" w:cstheme="majorBidi"/>
-          <w:b/>
-          <w:bCs/>
-          <w:sz w:val="28"/>
-          <w:szCs w:val="28"/>
-        </w:rPr>
-      </w:pPr>
-    </w:p>
-    <w:p>
-      <w:pPr>
-        <w:rPr>
-          <w:rFonts w:asciiTheme="majorBidi" w:hAnsiTheme="majorBidi" w:cstheme="majorBidi"/>
-          <w:b/>
-          <w:bCs/>
-          <w:sz w:val="28"/>
-          <w:szCs w:val="28"/>
-        </w:rPr>
-      </w:pPr>
-    </w:p>
-    <w:p>
-      <w:pPr>
-        <w:rPr>
-          <w:rFonts w:asciiTheme="majorBidi" w:hAnsiTheme="majorBidi" w:cstheme="majorBidi"/>
-          <w:b/>
-          <w:bCs/>
-          <w:sz w:val="28"/>
-          <w:szCs w:val="28"/>
-        </w:rPr>
-      </w:pPr>
-    </w:p>
-    <w:p>
-      <w:pPr>
-        <w:rPr>
-          <w:rFonts w:asciiTheme="majorBidi" w:hAnsiTheme="majorBidi" w:cstheme="majorBidi"/>
-          <w:b/>
-          <w:bCs/>
-          <w:sz w:val="28"/>
-          <w:szCs w:val="28"/>
-        </w:rPr>
-      </w:pPr>
-    </w:p>
-    <w:p>
-      <w:pPr>
-        <w:rPr>
-          <w:rFonts w:asciiTheme="majorBidi" w:hAnsiTheme="majorBidi" w:cstheme="majorBidi"/>
-          <w:b/>
-          <w:bCs/>
-          <w:sz w:val="28"/>
-          <w:szCs w:val="28"/>
-        </w:rPr>
-      </w:pPr>
-    </w:p>
-    <w:p>
-      <w:pPr>
-        <w:rPr>
-          <w:rFonts w:asciiTheme="majorBidi" w:hAnsiTheme="majorBidi" w:cstheme="majorBidi"/>
-          <w:b/>
-          <w:bCs/>
-          <w:sz w:val="28"/>
-          <w:szCs w:val="28"/>
-        </w:rPr>
-      </w:pPr>
-    </w:p>
-    <w:p>
-      <w:pPr>
-        <w:rPr>
-          <w:rFonts w:asciiTheme="majorBidi" w:hAnsiTheme="majorBidi" w:cstheme="majorBidi"/>
-          <w:b/>
-          <w:bCs/>
-          <w:sz w:val="28"/>
-          <w:szCs w:val="28"/>
-        </w:rPr>
-      </w:pPr>
-    </w:p>
-    <w:p>
-      <w:pPr>
-        <w:rPr>
-          <w:rFonts w:asciiTheme="majorBidi" w:hAnsiTheme="majorBidi" w:cstheme="majorBidi"/>
-          <w:b/>
-          <w:bCs/>
-          <w:sz w:val="28"/>
-          <w:szCs w:val="28"/>
-        </w:rPr>
-      </w:pPr>
-    </w:p>
-    <w:p>
-      <w:pPr>
+      </w:pPr>
+      <w:r>
         <w:rPr>
           <w:rFonts w:asciiTheme="majorBidi" w:hAnsiTheme="majorBidi" w:cstheme="majorBidi"/>
           <w:b/>
@@ -498,8 +425,131 @@
           <w:sz w:val="32"/>
           <w:szCs w:val="32"/>
         </w:rPr>
-      </w:pPr>
-      <w:r>
+        <w:lastRenderedPageBreak/>
+        <w:t>Where to draw the line:</w:t>
+      </w:r>
+    </w:p>
+    <w:p>
+      <w:pPr>
+        <w:rPr>
+          <w:rFonts w:asciiTheme="majorBidi" w:hAnsiTheme="majorBidi" w:cstheme="majorBidi"/>
+          <w:sz w:val="24"/>
+          <w:szCs w:val="24"/>
+        </w:rPr>
+      </w:pPr>
+    </w:p>
+    <w:p>
+      <w:pPr>
+        <w:rPr>
+          <w:rFonts w:asciiTheme="majorBidi" w:hAnsiTheme="majorBidi" w:cstheme="majorBidi"/>
+          <w:b/>
+          <w:bCs/>
+          <w:sz w:val="24"/>
+          <w:szCs w:val="24"/>
+        </w:rPr>
+      </w:pPr>
+    </w:p>
+    <w:p>
+      <w:pPr>
+        <w:rPr>
+          <w:rFonts w:asciiTheme="majorBidi" w:hAnsiTheme="majorBidi" w:cstheme="majorBidi"/>
+          <w:b/>
+          <w:bCs/>
+          <w:sz w:val="24"/>
+          <w:szCs w:val="24"/>
+        </w:rPr>
+      </w:pPr>
+    </w:p>
+    <w:p>
+      <w:pPr>
+        <w:rPr>
+          <w:rFonts w:asciiTheme="majorBidi" w:hAnsiTheme="majorBidi" w:cstheme="majorBidi"/>
+          <w:b/>
+          <w:bCs/>
+          <w:sz w:val="24"/>
+          <w:szCs w:val="24"/>
+        </w:rPr>
+      </w:pPr>
+    </w:p>
+    <w:p>
+      <w:pPr>
+        <w:rPr>
+          <w:rFonts w:asciiTheme="majorBidi" w:hAnsiTheme="majorBidi" w:cstheme="majorBidi"/>
+          <w:b/>
+          <w:bCs/>
+          <w:sz w:val="24"/>
+          <w:szCs w:val="24"/>
+        </w:rPr>
+      </w:pPr>
+    </w:p>
+    <w:p>
+      <w:pPr>
+        <w:rPr>
+          <w:rFonts w:asciiTheme="majorBidi" w:hAnsiTheme="majorBidi" w:cstheme="majorBidi"/>
+          <w:b/>
+          <w:bCs/>
+          <w:sz w:val="24"/>
+          <w:szCs w:val="24"/>
+        </w:rPr>
+      </w:pPr>
+    </w:p>
+    <w:p>
+      <w:pPr>
+        <w:rPr>
+          <w:rFonts w:asciiTheme="majorBidi" w:hAnsiTheme="majorBidi" w:cstheme="majorBidi"/>
+          <w:b/>
+          <w:bCs/>
+          <w:sz w:val="24"/>
+          <w:szCs w:val="24"/>
+        </w:rPr>
+      </w:pPr>
+    </w:p>
+    <w:p>
+      <w:pPr>
+        <w:rPr>
+          <w:rFonts w:asciiTheme="majorBidi" w:hAnsiTheme="majorBidi" w:cstheme="majorBidi"/>
+          <w:b/>
+          <w:bCs/>
+          <w:sz w:val="24"/>
+          <w:szCs w:val="24"/>
+        </w:rPr>
+      </w:pPr>
+    </w:p>
+    <w:p>
+      <w:pPr>
+        <w:rPr>
+          <w:rFonts w:asciiTheme="majorBidi" w:hAnsiTheme="majorBidi" w:cstheme="majorBidi"/>
+          <w:b/>
+          <w:bCs/>
+          <w:sz w:val="24"/>
+          <w:szCs w:val="24"/>
+        </w:rPr>
+      </w:pPr>
+    </w:p>
+    <w:p>
+      <w:pPr>
+        <w:rPr>
+          <w:rFonts w:asciiTheme="majorBidi" w:hAnsiTheme="majorBidi" w:cstheme="majorBidi"/>
+          <w:b/>
+          <w:bCs/>
+          <w:sz w:val="24"/>
+          <w:szCs w:val="24"/>
+        </w:rPr>
+      </w:pPr>
+    </w:p>
+    <w:p>
+      <w:pPr>
+        <w:rPr>
+          <w:rFonts w:asciiTheme="majorBidi" w:hAnsiTheme="majorBidi" w:cstheme="majorBidi"/>
+          <w:b/>
+          <w:bCs/>
+          <w:sz w:val="28"/>
+          <w:szCs w:val="28"/>
+        </w:rPr>
+      </w:pPr>
+    </w:p>
+    <w:p>
+      <w:pPr>
         <w:rPr>
           <w:rFonts w:asciiTheme="majorBidi" w:hAnsiTheme="majorBidi" w:cstheme="majorBidi"/>
           <w:b/>
@@ -507,154 +557,8 @@
           <w:sz w:val="32"/>
           <w:szCs w:val="32"/>
         </w:rPr>
-        <w:t>Solution :</w:t>
-      </w:r>
-    </w:p>
-    <w:p>
-      <w:pPr>
-        <w:rPr>
-          <w:rFonts w:asciiTheme="majorBidi" w:hAnsiTheme="majorBidi" w:cstheme="majorBidi"/>
-          <w:b/>
-          <w:bCs/>
-          <w:sz w:val="28"/>
-          <w:szCs w:val="28"/>
-        </w:rPr>
-      </w:pPr>
-    </w:p>
-    <w:p>
-      <w:pPr>
-        <w:rPr>
-          <w:rFonts w:asciiTheme="majorBidi" w:hAnsiTheme="majorBidi" w:cstheme="majorBidi"/>
-          <w:b/>
-          <w:bCs/>
-          <w:sz w:val="28"/>
-          <w:szCs w:val="28"/>
-        </w:rPr>
-      </w:pPr>
-    </w:p>
-    <w:p>
-      <w:pPr>
-        <w:rPr>
-          <w:rFonts w:asciiTheme="majorBidi" w:hAnsiTheme="majorBidi" w:cstheme="majorBidi"/>
-          <w:b/>
-          <w:bCs/>
-          <w:sz w:val="28"/>
-          <w:szCs w:val="28"/>
-        </w:rPr>
-      </w:pPr>
-    </w:p>
-    <w:p>
-      <w:pPr>
-        <w:rPr>
-          <w:rFonts w:asciiTheme="majorBidi" w:hAnsiTheme="majorBidi" w:cstheme="majorBidi"/>
-          <w:b/>
-          <w:bCs/>
-          <w:sz w:val="28"/>
-          <w:szCs w:val="28"/>
-        </w:rPr>
-      </w:pPr>
-    </w:p>
-    <w:p>
-      <w:pPr>
-        <w:rPr>
-          <w:rFonts w:asciiTheme="majorBidi" w:hAnsiTheme="majorBidi" w:cstheme="majorBidi"/>
-          <w:b/>
-          <w:bCs/>
-          <w:sz w:val="28"/>
-          <w:szCs w:val="28"/>
-        </w:rPr>
-      </w:pPr>
-    </w:p>
-    <w:p>
-      <w:pPr>
-        <w:rPr>
-          <w:rFonts w:asciiTheme="majorBidi" w:hAnsiTheme="majorBidi" w:cstheme="majorBidi"/>
-          <w:b/>
-          <w:bCs/>
-          <w:sz w:val="28"/>
-          <w:szCs w:val="28"/>
-        </w:rPr>
-      </w:pPr>
-    </w:p>
-    <w:p>
-      <w:pPr>
-        <w:rPr>
-          <w:rFonts w:asciiTheme="majorBidi" w:hAnsiTheme="majorBidi" w:cstheme="majorBidi"/>
-          <w:b/>
-          <w:bCs/>
-          <w:sz w:val="28"/>
-          <w:szCs w:val="28"/>
-        </w:rPr>
-      </w:pPr>
-    </w:p>
-    <w:p>
-      <w:pPr>
-        <w:rPr>
-          <w:rFonts w:asciiTheme="majorBidi" w:hAnsiTheme="majorBidi" w:cstheme="majorBidi"/>
-          <w:b/>
-          <w:bCs/>
-          <w:sz w:val="28"/>
-          <w:szCs w:val="28"/>
-        </w:rPr>
-      </w:pPr>
-    </w:p>
-    <w:p>
-      <w:pPr>
-        <w:rPr>
-          <w:rFonts w:asciiTheme="majorBidi" w:hAnsiTheme="majorBidi" w:cstheme="majorBidi"/>
-          <w:b/>
-          <w:bCs/>
-          <w:sz w:val="28"/>
-          <w:szCs w:val="28"/>
-        </w:rPr>
-      </w:pPr>
-    </w:p>
-    <w:p>
-      <w:pPr>
-        <w:rPr>
-          <w:rFonts w:asciiTheme="majorBidi" w:hAnsiTheme="majorBidi" w:cstheme="majorBidi"/>
-          <w:b/>
-          <w:bCs/>
-          <w:sz w:val="28"/>
-          <w:szCs w:val="28"/>
-        </w:rPr>
-      </w:pPr>
-    </w:p>
-    <w:p>
-      <w:pPr>
-        <w:rPr>
-          <w:rFonts w:asciiTheme="majorBidi" w:hAnsiTheme="majorBidi" w:cstheme="majorBidi"/>
-          <w:b/>
-          <w:bCs/>
-          <w:sz w:val="28"/>
-          <w:szCs w:val="28"/>
-        </w:rPr>
-      </w:pPr>
-    </w:p>
-    <w:p>
-      <w:pPr>
-        <w:rPr>
-          <w:rFonts w:asciiTheme="majorBidi" w:hAnsiTheme="majorBidi" w:cstheme="majorBidi"/>
-          <w:b/>
-          <w:bCs/>
-          <w:sz w:val="28"/>
-          <w:szCs w:val="28"/>
-        </w:rPr>
-      </w:pPr>
-    </w:p>
-    <w:p>
-      <w:pPr>
-        <w:rPr>
-          <w:rFonts w:asciiTheme="majorBidi" w:hAnsiTheme="majorBidi" w:cstheme="majorBidi"/>
-          <w:b/>
-          <w:bCs/>
-          <w:sz w:val="28"/>
-          <w:szCs w:val="28"/>
-        </w:rPr>
-      </w:pPr>
-    </w:p>
-    <w:p>
-      <w:pPr>
+      </w:pPr>
+      <w:r>
         <w:rPr>
           <w:rFonts w:asciiTheme="majorBidi" w:hAnsiTheme="majorBidi" w:cstheme="majorBidi"/>
           <w:b/>
@@ -662,8 +566,137 @@
           <w:sz w:val="32"/>
           <w:szCs w:val="32"/>
         </w:rPr>
-      </w:pPr>
-      <w:r>
+        <w:t>Solution :</w:t>
+      </w:r>
+    </w:p>
+    <w:p>
+      <w:pPr>
+        <w:rPr>
+          <w:rFonts w:asciiTheme="majorBidi" w:hAnsiTheme="majorBidi" w:cstheme="majorBidi"/>
+          <w:sz w:val="24"/>
+          <w:szCs w:val="24"/>
+        </w:rPr>
+      </w:pPr>
+    </w:p>
+    <w:p>
+      <w:pPr>
+        <w:rPr>
+          <w:rFonts w:asciiTheme="majorBidi" w:hAnsiTheme="majorBidi" w:cstheme="majorBidi"/>
+          <w:sz w:val="24"/>
+          <w:szCs w:val="24"/>
+        </w:rPr>
+      </w:pPr>
+    </w:p>
+    <w:p>
+      <w:pPr>
+        <w:rPr>
+          <w:rFonts w:asciiTheme="majorBidi" w:hAnsiTheme="majorBidi" w:cstheme="majorBidi"/>
+          <w:sz w:val="24"/>
+          <w:szCs w:val="24"/>
+        </w:rPr>
+      </w:pPr>
+    </w:p>
+    <w:p>
+      <w:pPr>
+        <w:rPr>
+          <w:rFonts w:asciiTheme="majorBidi" w:hAnsiTheme="majorBidi" w:cstheme="majorBidi"/>
+          <w:sz w:val="24"/>
+          <w:szCs w:val="24"/>
+        </w:rPr>
+      </w:pPr>
+    </w:p>
+    <w:p>
+      <w:pPr>
+        <w:rPr>
+          <w:rFonts w:asciiTheme="majorBidi" w:hAnsiTheme="majorBidi" w:cstheme="majorBidi"/>
+          <w:sz w:val="24"/>
+          <w:szCs w:val="24"/>
+        </w:rPr>
+      </w:pPr>
+    </w:p>
+    <w:p>
+      <w:pPr>
+        <w:rPr>
+          <w:rFonts w:asciiTheme="majorBidi" w:hAnsiTheme="majorBidi" w:cstheme="majorBidi"/>
+          <w:sz w:val="24"/>
+          <w:szCs w:val="24"/>
+        </w:rPr>
+      </w:pPr>
+    </w:p>
+    <w:p>
+      <w:pPr>
+        <w:rPr>
+          <w:rFonts w:asciiTheme="majorBidi" w:hAnsiTheme="majorBidi" w:cstheme="majorBidi"/>
+          <w:sz w:val="24"/>
+          <w:szCs w:val="24"/>
+        </w:rPr>
+      </w:pPr>
+    </w:p>
+    <w:p>
+      <w:pPr>
+        <w:rPr>
+          <w:rFonts w:asciiTheme="majorBidi" w:hAnsiTheme="majorBidi" w:cstheme="majorBidi"/>
+          <w:sz w:val="24"/>
+          <w:szCs w:val="24"/>
+        </w:rPr>
+      </w:pPr>
+    </w:p>
+    <w:p>
+      <w:pPr>
+        <w:rPr>
+          <w:rFonts w:asciiTheme="majorBidi" w:hAnsiTheme="majorBidi" w:cstheme="majorBidi"/>
+          <w:sz w:val="24"/>
+          <w:szCs w:val="24"/>
+        </w:rPr>
+      </w:pPr>
+    </w:p>
+    <w:p>
+      <w:pPr>
+        <w:rPr>
+          <w:rFonts w:asciiTheme="majorBidi" w:hAnsiTheme="majorBidi" w:cstheme="majorBidi"/>
+          <w:sz w:val="24"/>
+          <w:szCs w:val="24"/>
+        </w:rPr>
+      </w:pPr>
+    </w:p>
+    <w:p>
+      <w:pPr>
+        <w:rPr>
+          <w:rFonts w:asciiTheme="majorBidi" w:hAnsiTheme="majorBidi" w:cstheme="majorBidi"/>
+          <w:sz w:val="24"/>
+          <w:szCs w:val="24"/>
+        </w:rPr>
+      </w:pPr>
+    </w:p>
+    <w:p>
+      <w:pPr>
+        <w:rPr>
+          <w:rFonts w:asciiTheme="majorBidi" w:hAnsiTheme="majorBidi" w:cstheme="majorBidi"/>
+          <w:sz w:val="24"/>
+          <w:szCs w:val="24"/>
+        </w:rPr>
+      </w:pPr>
+    </w:p>
+    <w:p>
+      <w:pPr>
+        <w:rPr>
+          <w:rFonts w:asciiTheme="majorBidi" w:hAnsiTheme="majorBidi" w:cstheme="majorBidi"/>
+          <w:sz w:val="24"/>
+          <w:szCs w:val="24"/>
+        </w:rPr>
+      </w:pPr>
+    </w:p>
+    <w:p>
+      <w:pPr>
+        <w:rPr>
+          <w:rFonts w:asciiTheme="majorBidi" w:hAnsiTheme="majorBidi" w:cstheme="majorBidi"/>
+          <w:sz w:val="24"/>
+          <w:szCs w:val="24"/>
+        </w:rPr>
+      </w:pPr>
+    </w:p>
+    <w:p>
+      <w:pPr>
         <w:rPr>
           <w:rFonts w:asciiTheme="majorBidi" w:hAnsiTheme="majorBidi" w:cstheme="majorBidi"/>
           <w:b/>
@@ -671,6 +704,15 @@
           <w:sz w:val="32"/>
           <w:szCs w:val="32"/>
         </w:rPr>
+      </w:pPr>
+      <w:r>
+        <w:rPr>
+          <w:rFonts w:asciiTheme="majorBidi" w:hAnsiTheme="majorBidi" w:cstheme="majorBidi"/>
+          <w:b/>
+          <w:bCs/>
+          <w:sz w:val="32"/>
+          <w:szCs w:val="32"/>
+        </w:rPr>
         <w:lastRenderedPageBreak/>
         <w:t>Conclusion:</w:t>
       </w:r>
@@ -679,219 +721,206 @@
       <w:pPr>
         <w:rPr>
           <w:rFonts w:asciiTheme="majorBidi" w:hAnsiTheme="majorBidi" w:cstheme="majorBidi"/>
-          <w:b/>
-          <w:bCs/>
-          <w:sz w:val="28"/>
-          <w:szCs w:val="28"/>
-        </w:rPr>
-      </w:pPr>
-    </w:p>
-    <w:p>
-      <w:pPr>
-        <w:rPr>
-          <w:rFonts w:asciiTheme="majorBidi" w:hAnsiTheme="majorBidi" w:cstheme="majorBidi"/>
-          <w:b/>
-          <w:bCs/>
-          <w:sz w:val="28"/>
-          <w:szCs w:val="28"/>
-        </w:rPr>
-      </w:pPr>
-    </w:p>
-    <w:p>
-      <w:pPr>
-        <w:rPr>
-          <w:rFonts w:asciiTheme="majorBidi" w:hAnsiTheme="majorBidi" w:cstheme="majorBidi"/>
-          <w:b/>
-          <w:bCs/>
-          <w:sz w:val="28"/>
-          <w:szCs w:val="28"/>
-        </w:rPr>
-      </w:pPr>
-    </w:p>
-    <w:p>
-      <w:pPr>
-        <w:rPr>
-          <w:rFonts w:asciiTheme="majorBidi" w:hAnsiTheme="majorBidi" w:cstheme="majorBidi"/>
-          <w:b/>
-          <w:bCs/>
-          <w:sz w:val="28"/>
-          <w:szCs w:val="28"/>
-        </w:rPr>
-      </w:pPr>
-    </w:p>
-    <w:p>
-      <w:pPr>
-        <w:rPr>
-          <w:rFonts w:asciiTheme="majorBidi" w:hAnsiTheme="majorBidi" w:cstheme="majorBidi"/>
-          <w:b/>
-          <w:bCs/>
-          <w:sz w:val="28"/>
-          <w:szCs w:val="28"/>
-        </w:rPr>
-      </w:pPr>
-    </w:p>
-    <w:p>
-      <w:pPr>
-        <w:rPr>
-          <w:rFonts w:asciiTheme="majorBidi" w:hAnsiTheme="majorBidi" w:cstheme="majorBidi"/>
-          <w:b/>
-          <w:bCs/>
-          <w:sz w:val="28"/>
-          <w:szCs w:val="28"/>
-        </w:rPr>
-      </w:pPr>
-    </w:p>
-    <w:p>
-      <w:pPr>
-        <w:rPr>
-          <w:rFonts w:asciiTheme="majorBidi" w:hAnsiTheme="majorBidi" w:cstheme="majorBidi"/>
-          <w:b/>
-          <w:bCs/>
-          <w:sz w:val="28"/>
-          <w:szCs w:val="28"/>
-        </w:rPr>
-      </w:pPr>
-    </w:p>
-    <w:p>
-      <w:pPr>
-        <w:rPr>
-          <w:rFonts w:asciiTheme="majorBidi" w:hAnsiTheme="majorBidi" w:cstheme="majorBidi"/>
-          <w:b/>
-          <w:bCs/>
-          <w:sz w:val="28"/>
-          <w:szCs w:val="28"/>
-        </w:rPr>
-      </w:pPr>
-    </w:p>
-    <w:p>
-      <w:pPr>
-        <w:rPr>
-          <w:rFonts w:asciiTheme="majorBidi" w:hAnsiTheme="majorBidi" w:cstheme="majorBidi"/>
-          <w:b/>
-          <w:bCs/>
-          <w:sz w:val="28"/>
-          <w:szCs w:val="28"/>
-        </w:rPr>
-      </w:pPr>
-    </w:p>
-    <w:p>
-      <w:pPr>
-        <w:rPr>
-          <w:rFonts w:asciiTheme="majorBidi" w:hAnsiTheme="majorBidi" w:cstheme="majorBidi"/>
-          <w:b/>
-          <w:bCs/>
-          <w:sz w:val="28"/>
-          <w:szCs w:val="28"/>
-        </w:rPr>
-      </w:pPr>
-    </w:p>
-    <w:p>
-      <w:pPr>
-        <w:rPr>
-          <w:rFonts w:asciiTheme="majorBidi" w:hAnsiTheme="majorBidi" w:cstheme="majorBidi"/>
-          <w:b/>
-          <w:bCs/>
-          <w:sz w:val="28"/>
-          <w:szCs w:val="28"/>
-        </w:rPr>
-      </w:pPr>
-    </w:p>
-    <w:p>
-      <w:pPr>
-        <w:rPr>
-          <w:rFonts w:asciiTheme="majorBidi" w:hAnsiTheme="majorBidi" w:cstheme="majorBidi"/>
-          <w:b/>
-          <w:bCs/>
-          <w:sz w:val="28"/>
-          <w:szCs w:val="28"/>
-        </w:rPr>
-      </w:pPr>
-    </w:p>
-    <w:p>
-      <w:pPr>
-        <w:rPr>
-          <w:rFonts w:asciiTheme="majorBidi" w:hAnsiTheme="majorBidi" w:cstheme="majorBidi"/>
-          <w:b/>
-          <w:bCs/>
-          <w:sz w:val="28"/>
-          <w:szCs w:val="28"/>
-        </w:rPr>
-      </w:pPr>
-    </w:p>
-    <w:p>
-      <w:pPr>
-        <w:rPr>
-          <w:rFonts w:asciiTheme="majorBidi" w:hAnsiTheme="majorBidi" w:cstheme="majorBidi"/>
-          <w:b/>
-          <w:bCs/>
-          <w:sz w:val="28"/>
-          <w:szCs w:val="28"/>
-        </w:rPr>
-      </w:pPr>
-    </w:p>
-    <w:p>
-      <w:pPr>
-        <w:rPr>
-          <w:rFonts w:asciiTheme="majorBidi" w:hAnsiTheme="majorBidi" w:cstheme="majorBidi"/>
-          <w:b/>
-          <w:bCs/>
-          <w:sz w:val="28"/>
-          <w:szCs w:val="28"/>
-        </w:rPr>
-      </w:pPr>
-    </w:p>
-    <w:p>
-      <w:pPr>
-        <w:rPr>
-          <w:rFonts w:asciiTheme="majorBidi" w:hAnsiTheme="majorBidi" w:cstheme="majorBidi"/>
-          <w:b/>
-          <w:bCs/>
-          <w:sz w:val="28"/>
-          <w:szCs w:val="28"/>
-        </w:rPr>
-      </w:pPr>
-    </w:p>
-    <w:p>
-      <w:pPr>
-        <w:rPr>
-          <w:rFonts w:asciiTheme="majorBidi" w:hAnsiTheme="majorBidi" w:cstheme="majorBidi"/>
-          <w:b/>
-          <w:bCs/>
-          <w:sz w:val="28"/>
-          <w:szCs w:val="28"/>
-        </w:rPr>
-      </w:pPr>
-    </w:p>
-    <w:p>
-      <w:pPr>
-        <w:rPr>
-          <w:rFonts w:asciiTheme="majorBidi" w:hAnsiTheme="majorBidi" w:cstheme="majorBidi"/>
-          <w:b/>
-          <w:bCs/>
-          <w:sz w:val="28"/>
-          <w:szCs w:val="28"/>
-        </w:rPr>
-      </w:pPr>
-    </w:p>
-    <w:p>
-      <w:pPr>
-        <w:rPr>
-          <w:rFonts w:asciiTheme="majorBidi" w:hAnsiTheme="majorBidi" w:cstheme="majorBidi"/>
-          <w:b/>
-          <w:bCs/>
-          <w:sz w:val="28"/>
-          <w:szCs w:val="28"/>
-        </w:rPr>
-      </w:pPr>
-    </w:p>
-    <w:p>
-      <w:pPr>
-        <w:rPr>
-          <w:rFonts w:asciiTheme="majorBidi" w:hAnsiTheme="majorBidi" w:cstheme="majorBidi"/>
-          <w:b/>
-          <w:bCs/>
-          <w:sz w:val="28"/>
-          <w:szCs w:val="28"/>
+          <w:sz w:val="24"/>
+          <w:szCs w:val="24"/>
+        </w:rPr>
+      </w:pPr>
+    </w:p>
+    <w:p>
+      <w:pPr>
+        <w:rPr>
+          <w:rFonts w:asciiTheme="majorBidi" w:hAnsiTheme="majorBidi" w:cstheme="majorBidi"/>
+          <w:sz w:val="24"/>
+          <w:szCs w:val="24"/>
+        </w:rPr>
+      </w:pPr>
+    </w:p>
+    <w:p>
+      <w:pPr>
+        <w:rPr>
+          <w:rFonts w:asciiTheme="majorBidi" w:hAnsiTheme="majorBidi" w:cstheme="majorBidi"/>
+          <w:sz w:val="24"/>
+          <w:szCs w:val="24"/>
+        </w:rPr>
+      </w:pPr>
+    </w:p>
+    <w:p>
+      <w:pPr>
+        <w:rPr>
+          <w:rFonts w:asciiTheme="majorBidi" w:hAnsiTheme="majorBidi" w:cstheme="majorBidi"/>
+          <w:sz w:val="24"/>
+          <w:szCs w:val="24"/>
+        </w:rPr>
+      </w:pPr>
+    </w:p>
+    <w:p>
+      <w:pPr>
+        <w:rPr>
+          <w:rFonts w:asciiTheme="majorBidi" w:hAnsiTheme="majorBidi" w:cstheme="majorBidi"/>
+          <w:sz w:val="24"/>
+          <w:szCs w:val="24"/>
+        </w:rPr>
+      </w:pPr>
+    </w:p>
+    <w:p>
+      <w:pPr>
+        <w:rPr>
+          <w:rFonts w:asciiTheme="majorBidi" w:hAnsiTheme="majorBidi" w:cstheme="majorBidi"/>
+          <w:sz w:val="24"/>
+          <w:szCs w:val="24"/>
+        </w:rPr>
+      </w:pPr>
+    </w:p>
+    <w:p>
+      <w:pPr>
+        <w:rPr>
+          <w:rFonts w:asciiTheme="majorBidi" w:hAnsiTheme="majorBidi" w:cstheme="majorBidi"/>
+          <w:sz w:val="24"/>
+          <w:szCs w:val="24"/>
+        </w:rPr>
+      </w:pPr>
+    </w:p>
+    <w:p>
+      <w:pPr>
+        <w:rPr>
+          <w:rFonts w:asciiTheme="majorBidi" w:hAnsiTheme="majorBidi" w:cstheme="majorBidi"/>
+          <w:sz w:val="24"/>
+          <w:szCs w:val="24"/>
+        </w:rPr>
+      </w:pPr>
+    </w:p>
+    <w:p>
+      <w:pPr>
+        <w:rPr>
+          <w:rFonts w:asciiTheme="majorBidi" w:hAnsiTheme="majorBidi" w:cstheme="majorBidi"/>
+          <w:sz w:val="24"/>
+          <w:szCs w:val="24"/>
+        </w:rPr>
+      </w:pPr>
+    </w:p>
+    <w:p>
+      <w:pPr>
+        <w:rPr>
+          <w:rFonts w:asciiTheme="majorBidi" w:hAnsiTheme="majorBidi" w:cstheme="majorBidi"/>
+          <w:sz w:val="24"/>
+          <w:szCs w:val="24"/>
+        </w:rPr>
+      </w:pPr>
+    </w:p>
+    <w:p>
+      <w:pPr>
+        <w:rPr>
+          <w:rFonts w:asciiTheme="majorBidi" w:hAnsiTheme="majorBidi" w:cstheme="majorBidi"/>
+          <w:sz w:val="24"/>
+          <w:szCs w:val="24"/>
+        </w:rPr>
+      </w:pPr>
+    </w:p>
+    <w:p>
+      <w:pPr>
+        <w:rPr>
+          <w:rFonts w:asciiTheme="majorBidi" w:hAnsiTheme="majorBidi" w:cstheme="majorBidi"/>
+          <w:sz w:val="24"/>
+          <w:szCs w:val="24"/>
+        </w:rPr>
+      </w:pPr>
+    </w:p>
+    <w:p>
+      <w:pPr>
+        <w:rPr>
+          <w:rFonts w:asciiTheme="majorBidi" w:hAnsiTheme="majorBidi" w:cstheme="majorBidi"/>
+          <w:sz w:val="24"/>
+          <w:szCs w:val="24"/>
+        </w:rPr>
+      </w:pPr>
+    </w:p>
+    <w:p>
+      <w:pPr>
+        <w:rPr>
+          <w:rFonts w:asciiTheme="majorBidi" w:hAnsiTheme="majorBidi" w:cstheme="majorBidi"/>
+          <w:sz w:val="24"/>
+          <w:szCs w:val="24"/>
+        </w:rPr>
+      </w:pPr>
+    </w:p>
+    <w:p>
+      <w:pPr>
+        <w:rPr>
+          <w:rFonts w:asciiTheme="majorBidi" w:hAnsiTheme="majorBidi" w:cstheme="majorBidi"/>
+          <w:sz w:val="24"/>
+          <w:szCs w:val="24"/>
+        </w:rPr>
+      </w:pPr>
+    </w:p>
+    <w:p>
+      <w:pPr>
+        <w:rPr>
+          <w:rFonts w:asciiTheme="majorBidi" w:hAnsiTheme="majorBidi" w:cstheme="majorBidi"/>
+          <w:sz w:val="24"/>
+          <w:szCs w:val="24"/>
+        </w:rPr>
+      </w:pPr>
+    </w:p>
+    <w:p>
+      <w:pPr>
+        <w:rPr>
+          <w:rFonts w:asciiTheme="majorBidi" w:hAnsiTheme="majorBidi" w:cstheme="majorBidi"/>
+          <w:sz w:val="24"/>
+          <w:szCs w:val="24"/>
+        </w:rPr>
+      </w:pPr>
+    </w:p>
+    <w:p>
+      <w:pPr>
+        <w:rPr>
+          <w:rFonts w:asciiTheme="majorBidi" w:hAnsiTheme="majorBidi" w:cstheme="majorBidi"/>
+          <w:sz w:val="24"/>
+          <w:szCs w:val="24"/>
+        </w:rPr>
+      </w:pPr>
+    </w:p>
+    <w:p>
+      <w:pPr>
+        <w:rPr>
+          <w:rFonts w:asciiTheme="majorBidi" w:hAnsiTheme="majorBidi" w:cstheme="majorBidi"/>
+          <w:sz w:val="24"/>
+          <w:szCs w:val="24"/>
+        </w:rPr>
+      </w:pPr>
+    </w:p>
+    <w:p>
+      <w:pPr>
+        <w:rPr>
+          <w:rFonts w:asciiTheme="majorBidi" w:hAnsiTheme="majorBidi" w:cstheme="majorBidi"/>
+          <w:sz w:val="24"/>
+          <w:szCs w:val="24"/>
+        </w:rPr>
+      </w:pPr>
+    </w:p>
+    <w:p>
+      <w:pPr>
+        <w:rPr>
+          <w:rFonts w:asciiTheme="majorBidi" w:hAnsiTheme="majorBidi" w:cstheme="majorBidi"/>
+          <w:sz w:val="24"/>
+          <w:szCs w:val="24"/>
+        </w:rPr>
+      </w:pPr>
+    </w:p>
+    <w:p>
+      <w:pPr>
+        <w:rPr>
+          <w:rFonts w:asciiTheme="majorBidi" w:hAnsiTheme="majorBidi" w:cstheme="majorBidi"/>
+          <w:sz w:val="24"/>
+          <w:szCs w:val="24"/>
+        </w:rPr>
+      </w:pPr>
+    </w:p>
+    <w:p>
+      <w:pPr>
+        <w:rPr>
+          <w:rFonts w:asciiTheme="majorBidi" w:hAnsiTheme="majorBidi" w:cstheme="majorBidi"/>
+          <w:sz w:val="24"/>
+          <w:szCs w:val="24"/>
         </w:rPr>
       </w:pPr>
     </w:p>

</xml_diff>

<commit_message>
the line between human and robot
</commit_message>
<xml_diff>
--- a/Robotics And Empoyment Is Correct Argument.docx
+++ b/Robotics And Empoyment Is Correct Argument.docx
@@ -563,7 +563,7 @@
     </w:p>
     <w:p>
       <w:pPr>
-        <w:pStyle w:val="ListParagraph"/>
+        <w:pStyle w:val="a5"/>
         <w:numPr>
           <w:ilvl w:val="0"/>
           <w:numId w:val="1"/>
@@ -590,7 +590,7 @@
     </w:p>
     <w:p>
       <w:pPr>
-        <w:pStyle w:val="ListParagraph"/>
+        <w:pStyle w:val="a5"/>
         <w:ind w:left="1440" w:firstLine="720"/>
         <w:rPr>
           <w:rFonts w:asciiTheme="majorBidi" w:hAnsiTheme="majorBidi" w:cstheme="majorBidi"/>
@@ -673,7 +673,7 @@
     </w:p>
     <w:p>
       <w:pPr>
-        <w:pStyle w:val="ListParagraph"/>
+        <w:pStyle w:val="a5"/>
         <w:numPr>
           <w:ilvl w:val="0"/>
           <w:numId w:val="1"/>
@@ -709,7 +709,7 @@
     </w:p>
     <w:p>
       <w:pPr>
-        <w:pStyle w:val="ListParagraph"/>
+        <w:pStyle w:val="a5"/>
         <w:ind w:left="1440" w:firstLine="720"/>
         <w:rPr>
           <w:rFonts w:asciiTheme="majorBidi" w:hAnsiTheme="majorBidi" w:cstheme="majorBidi"/>
@@ -768,7 +768,7 @@
     </w:p>
     <w:p>
       <w:pPr>
-        <w:pStyle w:val="ListParagraph"/>
+        <w:pStyle w:val="a5"/>
         <w:numPr>
           <w:ilvl w:val="0"/>
           <w:numId w:val="1"/>
@@ -804,7 +804,7 @@
     </w:p>
     <w:p>
       <w:pPr>
-        <w:pStyle w:val="ListParagraph"/>
+        <w:pStyle w:val="a5"/>
         <w:ind w:left="1440" w:firstLine="720"/>
         <w:rPr>
           <w:rFonts w:asciiTheme="majorBidi" w:hAnsiTheme="majorBidi" w:cstheme="majorBidi"/>
@@ -839,7 +839,7 @@
     </w:p>
     <w:p>
       <w:pPr>
-        <w:pStyle w:val="ListParagraph"/>
+        <w:pStyle w:val="a5"/>
         <w:ind w:left="1440"/>
         <w:rPr>
           <w:rFonts w:asciiTheme="majorBidi" w:hAnsiTheme="majorBidi" w:cstheme="majorBidi"/>
@@ -850,7 +850,7 @@
     </w:p>
     <w:p>
       <w:pPr>
-        <w:pStyle w:val="ListParagraph"/>
+        <w:pStyle w:val="a5"/>
         <w:numPr>
           <w:ilvl w:val="0"/>
           <w:numId w:val="1"/>
@@ -896,7 +896,7 @@
     </w:p>
     <w:p>
       <w:pPr>
-        <w:pStyle w:val="ListParagraph"/>
+        <w:pStyle w:val="a5"/>
         <w:ind w:left="1440" w:firstLine="720"/>
         <w:rPr>
           <w:rFonts w:asciiTheme="majorBidi" w:hAnsiTheme="majorBidi" w:cstheme="majorBidi"/>
@@ -926,23 +926,7 @@
           <w:sz w:val="24"/>
           <w:szCs w:val="24"/>
         </w:rPr>
-        <w:t xml:space="preserve"> even bigger factor that effects language’s is geographical location even if two parts of the world speak the same </w:t>
-      </w:r>
-      <w:r>
-        <w:rPr>
-          <w:rFonts w:asciiTheme="majorBidi" w:hAnsiTheme="majorBidi" w:cstheme="majorBidi"/>
-          <w:sz w:val="24"/>
-          <w:szCs w:val="24"/>
-        </w:rPr>
-        <w:t xml:space="preserve">language’s </w:t>
-      </w:r>
-      <w:r>
-        <w:rPr>
-          <w:rFonts w:asciiTheme="majorBidi" w:hAnsiTheme="majorBidi" w:cstheme="majorBidi"/>
-          <w:sz w:val="24"/>
-          <w:szCs w:val="24"/>
-        </w:rPr>
-        <w:t xml:space="preserve">how they communicate will be different as their respected dialects will have changed how core components of the language are interpreted </w:t>
+        <w:t xml:space="preserve"> even bigger factor that effects language’s is geographical location even if two parts of the world speak the same language’s how they communicate will be different as their respected dialects will have changed how core components of the language are interpreted </w:t>
       </w:r>
       <w:r>
         <w:rPr>
@@ -955,7 +939,7 @@
     </w:p>
     <w:p>
       <w:pPr>
-        <w:pStyle w:val="ListParagraph"/>
+        <w:pStyle w:val="a5"/>
         <w:ind w:left="1440"/>
         <w:rPr>
           <w:rFonts w:asciiTheme="majorBidi" w:hAnsiTheme="majorBidi" w:cstheme="majorBidi"/>
@@ -966,7 +950,7 @@
     </w:p>
     <w:p>
       <w:pPr>
-        <w:pStyle w:val="ListParagraph"/>
+        <w:pStyle w:val="a5"/>
         <w:numPr>
           <w:ilvl w:val="0"/>
           <w:numId w:val="1"/>
@@ -1124,57 +1108,495 @@
           <w:rFonts w:asciiTheme="majorBidi" w:hAnsiTheme="majorBidi" w:cstheme="majorBidi"/>
           <w:b/>
           <w:bCs/>
+          <w:sz w:val="32"/>
+          <w:szCs w:val="32"/>
+        </w:rPr>
+      </w:pPr>
+      <w:r>
+        <w:rPr>
+          <w:rFonts w:asciiTheme="majorBidi" w:hAnsiTheme="majorBidi" w:cstheme="majorBidi"/>
+          <w:b/>
+          <w:bCs/>
+          <w:sz w:val="32"/>
+          <w:szCs w:val="32"/>
+        </w:rPr>
+        <w:t>Where to draw the line:</w:t>
+      </w:r>
+    </w:p>
+    <w:p>
+      <w:pPr>
+        <w:jc w:val="center"/>
+        <w:rPr>
+          <w:rFonts w:asciiTheme="majorBidi" w:hAnsiTheme="majorBidi" w:cstheme="majorBidi"/>
+          <w:sz w:val="24"/>
+          <w:szCs w:val="24"/>
+        </w:rPr>
+      </w:pPr>
+      <w:r>
+        <w:rPr>
+          <w:rFonts w:asciiTheme="majorBidi" w:hAnsiTheme="majorBidi" w:cstheme="majorBidi"/>
+          <w:sz w:val="24"/>
+          <w:szCs w:val="24"/>
+        </w:rPr>
+        <w:t xml:space="preserve">For ages human do their </w:t>
+      </w:r>
+      <w:r>
+        <w:rPr>
+          <w:rFonts w:asciiTheme="majorBidi" w:hAnsiTheme="majorBidi" w:cstheme="majorBidi"/>
+          <w:sz w:val="24"/>
+          <w:szCs w:val="24"/>
+        </w:rPr>
+        <w:t>job where they do a hard work</w:t>
+      </w:r>
+      <w:r>
+        <w:rPr>
+          <w:rFonts w:asciiTheme="majorBidi" w:hAnsiTheme="majorBidi" w:cstheme="majorBidi"/>
+          <w:sz w:val="24"/>
+          <w:szCs w:val="24"/>
+        </w:rPr>
+        <w:t xml:space="preserve"> but </w:t>
+      </w:r>
+      <w:proofErr w:type="gramStart"/>
+      <w:r>
+        <w:rPr>
+          <w:rFonts w:asciiTheme="majorBidi" w:hAnsiTheme="majorBidi" w:cstheme="majorBidi"/>
+          <w:sz w:val="24"/>
+          <w:szCs w:val="24"/>
+        </w:rPr>
+        <w:t>sometime</w:t>
+      </w:r>
+      <w:proofErr w:type="gramEnd"/>
+      <w:r>
+        <w:rPr>
+          <w:rFonts w:asciiTheme="majorBidi" w:hAnsiTheme="majorBidi" w:cstheme="majorBidi"/>
+          <w:sz w:val="24"/>
+          <w:szCs w:val="24"/>
+        </w:rPr>
+        <w:t xml:space="preserve"> they not produce the amount that cover the price because </w:t>
+      </w:r>
+      <w:r>
+        <w:rPr>
+          <w:rFonts w:asciiTheme="majorBidi" w:hAnsiTheme="majorBidi" w:cstheme="majorBidi"/>
+          <w:sz w:val="24"/>
+          <w:szCs w:val="24"/>
+        </w:rPr>
+        <w:t>the worker get tired after long work</w:t>
+      </w:r>
+      <w:r>
+        <w:rPr>
+          <w:rFonts w:asciiTheme="majorBidi" w:hAnsiTheme="majorBidi" w:cstheme="majorBidi"/>
+          <w:sz w:val="24"/>
+          <w:szCs w:val="24"/>
+        </w:rPr>
+        <w:t xml:space="preserve"> until the robot was created</w:t>
+      </w:r>
+      <w:r>
+        <w:rPr>
+          <w:rFonts w:asciiTheme="majorBidi" w:hAnsiTheme="majorBidi" w:cstheme="majorBidi"/>
+          <w:sz w:val="24"/>
+          <w:szCs w:val="24"/>
+        </w:rPr>
+        <w:t xml:space="preserve"> </w:t>
+      </w:r>
+      <w:r>
+        <w:rPr>
+          <w:rFonts w:asciiTheme="majorBidi" w:hAnsiTheme="majorBidi" w:cstheme="majorBidi"/>
+          <w:sz w:val="24"/>
+          <w:szCs w:val="24"/>
+        </w:rPr>
+        <w:t xml:space="preserve">because the robots doesn't get tired so they can work all day </w:t>
+      </w:r>
+    </w:p>
+    <w:p>
+      <w:pPr>
+        <w:jc w:val="center"/>
+        <w:rPr>
+          <w:rFonts w:asciiTheme="majorBidi" w:hAnsiTheme="majorBidi" w:cstheme="majorBidi"/>
+          <w:sz w:val="24"/>
+          <w:szCs w:val="24"/>
+        </w:rPr>
+      </w:pPr>
+      <w:r>
+        <w:rPr>
+          <w:rFonts w:asciiTheme="majorBidi" w:hAnsiTheme="majorBidi" w:cstheme="majorBidi"/>
+          <w:sz w:val="24"/>
+          <w:szCs w:val="24"/>
+        </w:rPr>
+        <w:t xml:space="preserve">Because of that some jobs replace humane workers with </w:t>
+      </w:r>
+      <w:proofErr w:type="gramStart"/>
+      <w:r>
+        <w:rPr>
+          <w:rFonts w:asciiTheme="majorBidi" w:hAnsiTheme="majorBidi" w:cstheme="majorBidi"/>
+          <w:sz w:val="24"/>
+          <w:szCs w:val="24"/>
+        </w:rPr>
+        <w:t>robots</w:t>
+      </w:r>
+      <w:proofErr w:type="gramEnd"/>
+      <w:r>
+        <w:rPr>
+          <w:rFonts w:asciiTheme="majorBidi" w:hAnsiTheme="majorBidi" w:cstheme="majorBidi"/>
+          <w:sz w:val="24"/>
+          <w:szCs w:val="24"/>
+        </w:rPr>
+        <w:t xml:space="preserve"> worker</w:t>
+      </w:r>
+      <w:r>
+        <w:rPr>
+          <w:rFonts w:asciiTheme="majorBidi" w:hAnsiTheme="majorBidi" w:cstheme="majorBidi"/>
+          <w:sz w:val="24"/>
+          <w:szCs w:val="24"/>
+        </w:rPr>
+        <w:t xml:space="preserve"> and it's rise the benefit of the result but the robot can't do everything there is some job that robot can take part of it but can't replace the humane</w:t>
+      </w:r>
+    </w:p>
+    <w:p>
+      <w:pPr>
+        <w:jc w:val="center"/>
+        <w:rPr>
+          <w:rFonts w:asciiTheme="majorBidi" w:hAnsiTheme="majorBidi" w:cstheme="majorBidi"/>
+          <w:sz w:val="24"/>
+          <w:szCs w:val="24"/>
+        </w:rPr>
+      </w:pPr>
+      <w:r>
+        <w:rPr>
+          <w:rFonts w:asciiTheme="majorBidi" w:hAnsiTheme="majorBidi" w:cstheme="majorBidi"/>
+          <w:sz w:val="24"/>
+          <w:szCs w:val="24"/>
+        </w:rPr>
+        <w:t>In this topic we will cover the job that robot can't replace humane and the job that robot replace humane</w:t>
+      </w:r>
+    </w:p>
+    <w:p>
+      <w:pPr>
+        <w:jc w:val="center"/>
+        <w:rPr>
+          <w:rFonts w:asciiTheme="majorBidi" w:hAnsiTheme="majorBidi" w:cstheme="majorBidi"/>
+          <w:sz w:val="24"/>
+          <w:szCs w:val="24"/>
+        </w:rPr>
+      </w:pPr>
+    </w:p>
+    <w:p>
+      <w:pPr>
+        <w:pStyle w:val="1"/>
+        <w:spacing w:before="0" w:beforeAutospacing="0" w:after="300" w:afterAutospacing="0"/>
+        <w:rPr>
+          <w:rFonts w:ascii="Open Sans" w:hAnsi="Open Sans" w:cs="Open Sans"/>
           <w:sz w:val="28"/>
           <w:szCs w:val="28"/>
         </w:rPr>
       </w:pPr>
-    </w:p>
-    <w:p>
-      <w:pPr>
-        <w:rPr>
-          <w:rFonts w:asciiTheme="majorBidi" w:hAnsiTheme="majorBidi" w:cstheme="majorBidi"/>
-          <w:b/>
-          <w:bCs/>
+      <w:r>
+        <w:rPr>
+          <w:rFonts w:asciiTheme="majorBidi" w:hAnsiTheme="majorBidi" w:cstheme="majorBidi"/>
           <w:sz w:val="28"/>
           <w:szCs w:val="28"/>
         </w:rPr>
-      </w:pPr>
-    </w:p>
-    <w:p>
-      <w:pPr>
-        <w:rPr>
-          <w:rFonts w:asciiTheme="majorBidi" w:hAnsiTheme="majorBidi" w:cstheme="majorBidi"/>
-          <w:b/>
-          <w:bCs/>
+        <w:t xml:space="preserve"> </w:t>
+      </w:r>
+      <w:r>
+        <w:rPr>
+          <w:rFonts w:ascii="Open Sans" w:hAnsi="Open Sans" w:cs="Open Sans"/>
           <w:sz w:val="28"/>
           <w:szCs w:val="28"/>
         </w:rPr>
-      </w:pPr>
-    </w:p>
-    <w:p>
-      <w:pPr>
-        <w:rPr>
-          <w:rFonts w:asciiTheme="majorBidi" w:hAnsiTheme="majorBidi" w:cstheme="majorBidi"/>
-          <w:b/>
-          <w:bCs/>
+        <w:t>The jobs that robots can’t do</w:t>
+      </w:r>
+    </w:p>
+    <w:p>
+      <w:pPr>
+        <w:pStyle w:val="1"/>
+        <w:spacing w:before="0" w:beforeAutospacing="0" w:after="300" w:afterAutospacing="0"/>
+        <w:rPr>
+          <w:rFonts w:ascii="Open Sans" w:hAnsi="Open Sans" w:cs="Open Sans"/>
+          <w:sz w:val="24"/>
+          <w:szCs w:val="24"/>
+        </w:rPr>
+      </w:pPr>
+      <w:proofErr w:type="gramStart"/>
+      <w:r>
+        <w:rPr>
+          <w:rFonts w:ascii="Open Sans" w:hAnsi="Open Sans" w:cs="Open Sans"/>
+          <w:sz w:val="24"/>
+          <w:szCs w:val="24"/>
+        </w:rPr>
+        <w:t>1</w:t>
+      </w:r>
+      <w:r>
+        <w:rPr>
+          <w:rFonts w:ascii="Open Sans" w:hAnsi="Open Sans" w:cs="Open Sans"/>
+          <w:sz w:val="24"/>
+          <w:szCs w:val="24"/>
+        </w:rPr>
+        <w:t>:childcare</w:t>
+      </w:r>
+      <w:proofErr w:type="gramEnd"/>
+      <w:r>
+        <w:rPr>
+          <w:rFonts w:ascii="Open Sans" w:hAnsi="Open Sans" w:cs="Open Sans"/>
+          <w:sz w:val="24"/>
+          <w:szCs w:val="24"/>
+        </w:rPr>
+        <w:t xml:space="preserve"> expert</w:t>
+      </w:r>
+    </w:p>
+    <w:p>
+      <w:pPr>
+        <w:pStyle w:val="1"/>
+        <w:spacing w:before="0" w:beforeAutospacing="0" w:after="300" w:afterAutospacing="0"/>
+        <w:rPr>
+          <w:rFonts w:ascii="Open Sans" w:hAnsi="Open Sans" w:cs="Open Sans"/>
+          <w:b w:val="0"/>
+          <w:bCs w:val="0"/>
+          <w:sz w:val="24"/>
+          <w:szCs w:val="24"/>
+          <w:shd w:val="clear" w:color="auto" w:fill="FFFFFF"/>
+        </w:rPr>
+      </w:pPr>
+      <w:r>
+        <w:rPr>
+          <w:rFonts w:ascii="Open Sans" w:hAnsi="Open Sans" w:cs="Open Sans"/>
+          <w:b w:val="0"/>
+          <w:bCs w:val="0"/>
+          <w:sz w:val="24"/>
+          <w:szCs w:val="24"/>
+          <w:shd w:val="clear" w:color="auto" w:fill="FFFFFF"/>
+        </w:rPr>
+        <w:t>Robots cannot take care of small children or babies in the same way a human being can</w:t>
+      </w:r>
+    </w:p>
+    <w:p>
+      <w:pPr>
+        <w:pStyle w:val="1"/>
+        <w:spacing w:before="0" w:beforeAutospacing="0" w:after="300" w:afterAutospacing="0"/>
+        <w:rPr>
+          <w:rFonts w:ascii="Open Sans" w:hAnsi="Open Sans" w:cs="Open Sans"/>
           <w:sz w:val="28"/>
           <w:szCs w:val="28"/>
         </w:rPr>
       </w:pPr>
-    </w:p>
-    <w:p>
-      <w:pPr>
-        <w:rPr>
-          <w:rFonts w:asciiTheme="majorBidi" w:hAnsiTheme="majorBidi" w:cstheme="majorBidi"/>
-          <w:b/>
-          <w:bCs/>
+      <w:proofErr w:type="gramStart"/>
+      <w:r>
+        <w:rPr>
+          <w:rFonts w:ascii="Open Sans" w:hAnsi="Open Sans" w:cs="Open Sans"/>
           <w:sz w:val="28"/>
           <w:szCs w:val="28"/>
         </w:rPr>
-      </w:pPr>
-    </w:p>
-    <w:p>
-      <w:pPr>
+        <w:t>2:</w:t>
+      </w:r>
+      <w:r>
+        <w:rPr>
+          <w:rFonts w:ascii="Open Sans" w:hAnsi="Open Sans" w:cs="Open Sans"/>
+          <w:sz w:val="24"/>
+          <w:szCs w:val="24"/>
+        </w:rPr>
+        <w:t>Teacher</w:t>
+      </w:r>
+      <w:proofErr w:type="gramEnd"/>
+    </w:p>
+    <w:p>
+      <w:pPr>
+        <w:pStyle w:val="1"/>
+        <w:spacing w:before="0" w:beforeAutospacing="0" w:after="300" w:afterAutospacing="0"/>
+        <w:rPr>
+          <w:rFonts w:ascii="Open Sans" w:hAnsi="Open Sans" w:cs="Open Sans"/>
+          <w:b w:val="0"/>
+          <w:bCs w:val="0"/>
+          <w:sz w:val="24"/>
+          <w:szCs w:val="24"/>
+        </w:rPr>
+      </w:pPr>
+      <w:r>
+        <w:rPr>
+          <w:rFonts w:ascii="Open Sans" w:hAnsi="Open Sans" w:cs="Open Sans"/>
+          <w:b w:val="0"/>
+          <w:bCs w:val="0"/>
+          <w:sz w:val="24"/>
+          <w:szCs w:val="24"/>
+          <w:shd w:val="clear" w:color="auto" w:fill="FFFFFF"/>
+        </w:rPr>
+        <w:t xml:space="preserve">Robots </w:t>
+      </w:r>
+      <w:r>
+        <w:rPr>
+          <w:rFonts w:ascii="Open Sans" w:hAnsi="Open Sans" w:cs="Open Sans"/>
+          <w:b w:val="0"/>
+          <w:bCs w:val="0"/>
+          <w:sz w:val="24"/>
+          <w:szCs w:val="24"/>
+          <w:shd w:val="clear" w:color="auto" w:fill="FFFFFF"/>
+        </w:rPr>
+        <w:t xml:space="preserve">can't take this job because they don't have a felling and can't come with something </w:t>
+      </w:r>
+      <w:proofErr w:type="gramStart"/>
+      <w:r>
+        <w:rPr>
+          <w:rFonts w:ascii="Open Sans" w:hAnsi="Open Sans" w:cs="Open Sans"/>
+          <w:b w:val="0"/>
+          <w:bCs w:val="0"/>
+          <w:sz w:val="24"/>
+          <w:szCs w:val="24"/>
+          <w:shd w:val="clear" w:color="auto" w:fill="FFFFFF"/>
+        </w:rPr>
+        <w:t>new</w:t>
+      </w:r>
+      <w:proofErr w:type="gramEnd"/>
+      <w:r>
+        <w:rPr>
+          <w:rFonts w:ascii="Open Sans" w:hAnsi="Open Sans" w:cs="Open Sans"/>
+          <w:b w:val="0"/>
+          <w:bCs w:val="0"/>
+          <w:sz w:val="24"/>
+          <w:szCs w:val="24"/>
+          <w:shd w:val="clear" w:color="auto" w:fill="FFFFFF"/>
+        </w:rPr>
+        <w:t xml:space="preserve"> they do what they programming </w:t>
+      </w:r>
+      <w:r>
+        <w:rPr>
+          <w:rFonts w:ascii="Open Sans" w:hAnsi="Open Sans" w:cs="Open Sans"/>
+          <w:b w:val="0"/>
+          <w:bCs w:val="0"/>
+          <w:sz w:val="24"/>
+          <w:szCs w:val="24"/>
+          <w:shd w:val="clear" w:color="auto" w:fill="FFFFFF"/>
+        </w:rPr>
+        <w:t>for</w:t>
+      </w:r>
+    </w:p>
+    <w:p>
+      <w:pPr>
+        <w:pStyle w:val="1"/>
+        <w:spacing w:before="0" w:beforeAutospacing="0" w:after="300" w:afterAutospacing="0"/>
+        <w:rPr>
+          <w:rFonts w:ascii="Open Sans" w:hAnsi="Open Sans" w:cs="Open Sans"/>
+          <w:sz w:val="24"/>
+          <w:szCs w:val="24"/>
+        </w:rPr>
+      </w:pPr>
+      <w:proofErr w:type="gramStart"/>
+      <w:r>
+        <w:rPr>
+          <w:rFonts w:ascii="Open Sans" w:hAnsi="Open Sans" w:cs="Open Sans"/>
+          <w:sz w:val="24"/>
+          <w:szCs w:val="24"/>
+        </w:rPr>
+        <w:t>3:doctor</w:t>
+      </w:r>
+      <w:proofErr w:type="gramEnd"/>
+    </w:p>
+    <w:p>
+      <w:pPr>
+        <w:rPr>
+          <w:rFonts w:asciiTheme="majorBidi" w:hAnsiTheme="majorBidi" w:cstheme="majorBidi"/>
+          <w:sz w:val="24"/>
+          <w:szCs w:val="24"/>
+        </w:rPr>
+      </w:pPr>
+      <w:r>
+        <w:rPr>
+          <w:rFonts w:ascii="Open Sans" w:hAnsi="Open Sans" w:cs="Open Sans"/>
+          <w:sz w:val="24"/>
+          <w:szCs w:val="24"/>
+          <w:shd w:val="clear" w:color="auto" w:fill="FFFFFF"/>
+        </w:rPr>
+        <w:t>As with childcare professionals</w:t>
+      </w:r>
+      <w:r>
+        <w:rPr>
+          <w:rFonts w:ascii="Open Sans" w:hAnsi="Open Sans" w:cs="Open Sans"/>
+          <w:sz w:val="24"/>
+          <w:szCs w:val="24"/>
+          <w:shd w:val="clear" w:color="auto" w:fill="FFFFFF"/>
+        </w:rPr>
+        <w:t xml:space="preserve"> and </w:t>
+      </w:r>
+      <w:r>
+        <w:rPr>
+          <w:rFonts w:ascii="Open Sans" w:hAnsi="Open Sans" w:cs="Open Sans"/>
+          <w:sz w:val="24"/>
+          <w:szCs w:val="24"/>
+          <w:shd w:val="clear" w:color="auto" w:fill="FFFFFF"/>
+        </w:rPr>
+        <w:t>teacher</w:t>
+      </w:r>
+      <w:r>
+        <w:rPr>
+          <w:rFonts w:ascii="Open Sans" w:hAnsi="Open Sans" w:cs="Open Sans"/>
+          <w:sz w:val="24"/>
+          <w:szCs w:val="24"/>
+          <w:shd w:val="clear" w:color="auto" w:fill="FFFFFF"/>
+        </w:rPr>
+        <w:t xml:space="preserve"> </w:t>
+      </w:r>
+      <w:r>
+        <w:rPr>
+          <w:rFonts w:ascii="Open Sans" w:hAnsi="Open Sans" w:cs="Open Sans"/>
+          <w:sz w:val="24"/>
+          <w:szCs w:val="24"/>
+          <w:shd w:val="clear" w:color="auto" w:fill="FFFFFF"/>
+        </w:rPr>
+        <w:t>the</w:t>
+      </w:r>
+      <w:r>
+        <w:rPr>
+          <w:rFonts w:ascii="Open Sans" w:hAnsi="Open Sans" w:cs="Open Sans"/>
+          <w:sz w:val="24"/>
+          <w:szCs w:val="24"/>
+          <w:shd w:val="clear" w:color="auto" w:fill="FFFFFF"/>
+        </w:rPr>
+        <w:t xml:space="preserve"> robot can't take the doctor job because sometime the doctor </w:t>
+      </w:r>
+      <w:proofErr w:type="gramStart"/>
+      <w:r>
+        <w:rPr>
+          <w:rFonts w:ascii="Open Sans" w:hAnsi="Open Sans" w:cs="Open Sans"/>
+          <w:sz w:val="24"/>
+          <w:szCs w:val="24"/>
+          <w:shd w:val="clear" w:color="auto" w:fill="FFFFFF"/>
+        </w:rPr>
+        <w:t>need</w:t>
+      </w:r>
+      <w:proofErr w:type="gramEnd"/>
+      <w:r>
+        <w:rPr>
+          <w:rFonts w:ascii="Open Sans" w:hAnsi="Open Sans" w:cs="Open Sans"/>
+          <w:sz w:val="24"/>
+          <w:szCs w:val="24"/>
+          <w:shd w:val="clear" w:color="auto" w:fill="FFFFFF"/>
+        </w:rPr>
+        <w:t xml:space="preserve"> to do something out of ordinary </w:t>
+      </w:r>
+      <w:r>
+        <w:rPr>
+          <w:rFonts w:asciiTheme="majorBidi" w:hAnsiTheme="majorBidi" w:cstheme="majorBidi"/>
+          <w:sz w:val="24"/>
+          <w:szCs w:val="24"/>
+        </w:rPr>
+        <w:t xml:space="preserve"> </w:t>
+      </w:r>
+    </w:p>
+    <w:p>
+      <w:pPr>
+        <w:rPr>
+          <w:rFonts w:asciiTheme="majorBidi" w:hAnsiTheme="majorBidi" w:cstheme="majorBidi"/>
+          <w:sz w:val="24"/>
+          <w:szCs w:val="24"/>
+        </w:rPr>
+      </w:pPr>
+    </w:p>
+    <w:p>
+      <w:pPr>
+        <w:rPr>
+          <w:rFonts w:asciiTheme="majorBidi" w:hAnsiTheme="majorBidi" w:cstheme="majorBidi"/>
+          <w:sz w:val="24"/>
+          <w:szCs w:val="24"/>
+        </w:rPr>
+      </w:pPr>
+      <w:r>
         <w:rPr>
           <w:rFonts w:asciiTheme="majorBidi" w:hAnsiTheme="majorBidi" w:cstheme="majorBidi"/>
           <w:b/>
@@ -1182,90 +1604,373 @@
           <w:sz w:val="28"/>
           <w:szCs w:val="28"/>
         </w:rPr>
-      </w:pPr>
-    </w:p>
-    <w:p>
-      <w:pPr>
-        <w:rPr>
-          <w:rFonts w:asciiTheme="majorBidi" w:hAnsiTheme="majorBidi" w:cstheme="majorBidi"/>
-          <w:b/>
-          <w:bCs/>
+        <w:t>Jobs are taken over by robots</w:t>
+      </w:r>
+    </w:p>
+    <w:p>
+      <w:pPr>
+        <w:pStyle w:val="2"/>
+        <w:shd w:val="clear" w:color="auto" w:fill="FFFFFF"/>
+        <w:rPr>
+          <w:rFonts w:ascii="Arial" w:hAnsi="Arial" w:cs="Arial"/>
+          <w:b/>
+          <w:bCs/>
+          <w:color w:val="000000"/>
+          <w:sz w:val="24"/>
+          <w:szCs w:val="24"/>
+        </w:rPr>
+      </w:pPr>
+      <w:proofErr w:type="gramStart"/>
+      <w:r>
+        <w:rPr>
+          <w:rFonts w:ascii="Arial" w:hAnsi="Arial" w:cs="Arial"/>
+          <w:b/>
+          <w:bCs/>
+          <w:color w:val="000000"/>
+          <w:sz w:val="24"/>
+          <w:szCs w:val="24"/>
+        </w:rPr>
+        <w:t>1:</w:t>
+      </w:r>
+      <w:r>
+        <w:rPr>
+          <w:rFonts w:ascii="Arial" w:hAnsi="Arial" w:cs="Arial"/>
+          <w:b/>
+          <w:bCs/>
+          <w:color w:val="000000"/>
+          <w:sz w:val="24"/>
+          <w:szCs w:val="24"/>
+        </w:rPr>
+        <w:t>Bomb</w:t>
+      </w:r>
+      <w:proofErr w:type="gramEnd"/>
+      <w:r>
+        <w:rPr>
+          <w:rFonts w:ascii="Arial" w:hAnsi="Arial" w:cs="Arial"/>
+          <w:b/>
+          <w:bCs/>
+          <w:color w:val="000000"/>
+          <w:sz w:val="24"/>
+          <w:szCs w:val="24"/>
+        </w:rPr>
+        <w:t xml:space="preserve"> squad</w:t>
+      </w:r>
+    </w:p>
+    <w:p/>
+    <w:p>
+      <w:pPr>
+        <w:rPr>
+          <w:sz w:val="24"/>
+          <w:szCs w:val="24"/>
+        </w:rPr>
+      </w:pPr>
+      <w:r>
+        <w:rPr>
+          <w:rFonts w:ascii="Verdana" w:hAnsi="Verdana"/>
+          <w:color w:val="454545"/>
+          <w:sz w:val="24"/>
+          <w:szCs w:val="24"/>
+          <w:shd w:val="clear" w:color="auto" w:fill="FFFFFF"/>
+        </w:rPr>
+        <w:t>Bomb disposal robots are actively used by the military and police to examine and</w:t>
+      </w:r>
+      <w:r>
+        <w:rPr>
+          <w:rFonts w:ascii="Verdana" w:hAnsi="Verdana"/>
+          <w:color w:val="454545"/>
+          <w:sz w:val="24"/>
+          <w:szCs w:val="24"/>
+          <w:shd w:val="clear" w:color="auto" w:fill="FFFFFF"/>
+        </w:rPr>
+        <w:t xml:space="preserve"> </w:t>
+      </w:r>
+      <w:r>
+        <w:rPr>
+          <w:rFonts w:ascii="Verdana" w:hAnsi="Verdana"/>
+          <w:color w:val="454545"/>
+          <w:sz w:val="24"/>
+          <w:szCs w:val="24"/>
+          <w:shd w:val="clear" w:color="auto" w:fill="FFFFFF"/>
+        </w:rPr>
+        <w:t>if found</w:t>
+      </w:r>
+      <w:r>
+        <w:rPr>
+          <w:rFonts w:ascii="Verdana" w:hAnsi="Verdana"/>
+          <w:color w:val="454545"/>
+          <w:sz w:val="24"/>
+          <w:szCs w:val="24"/>
+          <w:shd w:val="clear" w:color="auto" w:fill="FFFFFF"/>
+        </w:rPr>
+        <w:t xml:space="preserve"> </w:t>
+      </w:r>
+      <w:r>
+        <w:rPr>
+          <w:rFonts w:ascii="Verdana" w:hAnsi="Verdana"/>
+          <w:color w:val="454545"/>
+          <w:sz w:val="24"/>
+          <w:szCs w:val="24"/>
+          <w:shd w:val="clear" w:color="auto" w:fill="FFFFFF"/>
+        </w:rPr>
+        <w:t>destroy bombs without endangering human life</w:t>
+      </w:r>
+    </w:p>
+    <w:p>
+      <w:pPr>
+        <w:rPr>
+          <w:sz w:val="24"/>
+          <w:szCs w:val="24"/>
+        </w:rPr>
+      </w:pPr>
+    </w:p>
+    <w:p>
+      <w:pPr>
+        <w:rPr>
+          <w:sz w:val="24"/>
+          <w:szCs w:val="24"/>
+        </w:rPr>
+      </w:pPr>
+    </w:p>
+    <w:p>
+      <w:pPr>
+        <w:pStyle w:val="2"/>
+        <w:shd w:val="clear" w:color="auto" w:fill="FFFFFF"/>
+        <w:rPr>
+          <w:rFonts w:ascii="Arial" w:hAnsi="Arial" w:cs="Arial"/>
+          <w:b/>
+          <w:bCs/>
+          <w:color w:val="000000"/>
           <w:sz w:val="28"/>
           <w:szCs w:val="28"/>
         </w:rPr>
       </w:pPr>
-    </w:p>
-    <w:p>
-      <w:pPr>
-        <w:rPr>
-          <w:rFonts w:asciiTheme="majorBidi" w:hAnsiTheme="majorBidi" w:cstheme="majorBidi"/>
-          <w:b/>
-          <w:bCs/>
-          <w:sz w:val="32"/>
-          <w:szCs w:val="32"/>
-        </w:rPr>
-      </w:pPr>
-    </w:p>
-    <w:p>
-      <w:pPr>
-        <w:rPr>
-          <w:rFonts w:asciiTheme="majorBidi" w:hAnsiTheme="majorBidi" w:cstheme="majorBidi"/>
-          <w:b/>
-          <w:bCs/>
-          <w:sz w:val="32"/>
-          <w:szCs w:val="32"/>
-        </w:rPr>
-      </w:pPr>
-    </w:p>
-    <w:p>
-      <w:pPr>
-        <w:rPr>
-          <w:rFonts w:asciiTheme="majorBidi" w:hAnsiTheme="majorBidi" w:cstheme="majorBidi"/>
-          <w:b/>
-          <w:bCs/>
-          <w:sz w:val="32"/>
-          <w:szCs w:val="32"/>
-        </w:rPr>
-      </w:pPr>
-    </w:p>
-    <w:p>
-      <w:pPr>
-        <w:rPr>
-          <w:rFonts w:asciiTheme="majorBidi" w:hAnsiTheme="majorBidi" w:cstheme="majorBidi"/>
-          <w:b/>
-          <w:bCs/>
-          <w:sz w:val="32"/>
-          <w:szCs w:val="32"/>
-        </w:rPr>
-      </w:pPr>
-      <w:r>
-        <w:rPr>
-          <w:rFonts w:asciiTheme="majorBidi" w:hAnsiTheme="majorBidi" w:cstheme="majorBidi"/>
-          <w:b/>
-          <w:bCs/>
-          <w:sz w:val="32"/>
-          <w:szCs w:val="32"/>
-        </w:rPr>
-        <w:t>Where to draw the line:</w:t>
-      </w:r>
-    </w:p>
-    <w:p>
-      <w:pPr>
-        <w:rPr>
-          <w:rFonts w:asciiTheme="majorBidi" w:hAnsiTheme="majorBidi" w:cstheme="majorBidi"/>
-          <w:sz w:val="24"/>
-          <w:szCs w:val="24"/>
-        </w:rPr>
-      </w:pPr>
-    </w:p>
-    <w:p>
-      <w:pPr>
-        <w:rPr>
-          <w:rFonts w:asciiTheme="majorBidi" w:hAnsiTheme="majorBidi" w:cstheme="majorBidi"/>
-          <w:b/>
-          <w:bCs/>
-          <w:sz w:val="24"/>
-          <w:szCs w:val="24"/>
+      <w:proofErr w:type="gramStart"/>
+      <w:r>
+        <w:rPr>
+          <w:rFonts w:ascii="Arial" w:hAnsi="Arial" w:cs="Arial"/>
+          <w:b/>
+          <w:bCs/>
+          <w:color w:val="000000"/>
+          <w:sz w:val="28"/>
+          <w:szCs w:val="28"/>
+        </w:rPr>
+        <w:t>2:</w:t>
+      </w:r>
+      <w:r>
+        <w:rPr>
+          <w:rFonts w:ascii="Arial" w:hAnsi="Arial" w:cs="Arial"/>
+          <w:b/>
+          <w:bCs/>
+          <w:color w:val="000000"/>
+          <w:sz w:val="28"/>
+          <w:szCs w:val="28"/>
+        </w:rPr>
+        <w:t>Switchboard</w:t>
+      </w:r>
+      <w:proofErr w:type="gramEnd"/>
+      <w:r>
+        <w:rPr>
+          <w:rFonts w:ascii="Arial" w:hAnsi="Arial" w:cs="Arial"/>
+          <w:b/>
+          <w:bCs/>
+          <w:color w:val="000000"/>
+          <w:sz w:val="28"/>
+          <w:szCs w:val="28"/>
+        </w:rPr>
+        <w:t xml:space="preserve"> operator</w:t>
+      </w:r>
+    </w:p>
+    <w:p/>
+    <w:p>
+      <w:pPr>
+        <w:rPr>
+          <w:sz w:val="24"/>
+          <w:szCs w:val="24"/>
+        </w:rPr>
+      </w:pPr>
+      <w:r>
+        <w:rPr>
+          <w:rFonts w:ascii="Verdana" w:hAnsi="Verdana"/>
+          <w:color w:val="454545"/>
+          <w:sz w:val="24"/>
+          <w:szCs w:val="24"/>
+          <w:shd w:val="clear" w:color="auto" w:fill="FFFFFF"/>
+        </w:rPr>
+        <w:t>Early phones required a human operator to be on the other side of the phone</w:t>
+      </w:r>
+      <w:r>
+        <w:rPr>
+          <w:rFonts w:ascii="Verdana" w:hAnsi="Verdana"/>
+          <w:color w:val="454545"/>
+          <w:sz w:val="24"/>
+          <w:szCs w:val="24"/>
+          <w:shd w:val="clear" w:color="auto" w:fill="FFFFFF"/>
+        </w:rPr>
+        <w:t xml:space="preserve"> </w:t>
+      </w:r>
+      <w:r>
+        <w:rPr>
+          <w:rFonts w:ascii="Verdana" w:hAnsi="Verdana"/>
+          <w:color w:val="454545"/>
+          <w:sz w:val="24"/>
+          <w:szCs w:val="24"/>
+          <w:shd w:val="clear" w:color="auto" w:fill="FFFFFF"/>
+        </w:rPr>
+        <w:t>directing your call to whom you wanted to talk by manually moving plugs into other jacks Today</w:t>
+      </w:r>
+      <w:r>
+        <w:rPr>
+          <w:rFonts w:ascii="Verdana" w:hAnsi="Verdana"/>
+          <w:color w:val="454545"/>
+          <w:sz w:val="24"/>
+          <w:szCs w:val="24"/>
+          <w:shd w:val="clear" w:color="auto" w:fill="FFFFFF"/>
+        </w:rPr>
+        <w:t xml:space="preserve"> </w:t>
+      </w:r>
+      <w:r>
+        <w:rPr>
+          <w:rFonts w:ascii="Verdana" w:hAnsi="Verdana"/>
+          <w:color w:val="454545"/>
+          <w:sz w:val="24"/>
+          <w:szCs w:val="24"/>
+          <w:shd w:val="clear" w:color="auto" w:fill="FFFFFF"/>
+        </w:rPr>
+        <w:t>all switching is handled by computers and no longer requires a human operator</w:t>
+      </w:r>
+    </w:p>
+    <w:p>
+      <w:pPr>
+        <w:rPr>
+          <w:sz w:val="24"/>
+          <w:szCs w:val="24"/>
+        </w:rPr>
+      </w:pPr>
+    </w:p>
+    <w:p>
+      <w:pPr>
+        <w:pStyle w:val="2"/>
+        <w:shd w:val="clear" w:color="auto" w:fill="FFFFFF"/>
+        <w:rPr>
+          <w:rFonts w:ascii="Arial" w:hAnsi="Arial" w:cs="Arial"/>
+          <w:b/>
+          <w:bCs/>
+          <w:color w:val="000000"/>
+          <w:sz w:val="28"/>
+          <w:szCs w:val="28"/>
+        </w:rPr>
+      </w:pPr>
+      <w:proofErr w:type="gramStart"/>
+      <w:r>
+        <w:rPr>
+          <w:rFonts w:ascii="Arial" w:hAnsi="Arial" w:cs="Arial"/>
+          <w:b/>
+          <w:bCs/>
+          <w:color w:val="000000"/>
+          <w:sz w:val="28"/>
+          <w:szCs w:val="28"/>
+        </w:rPr>
+        <w:t>3:</w:t>
+      </w:r>
+      <w:r>
+        <w:rPr>
+          <w:rFonts w:ascii="Arial" w:hAnsi="Arial" w:cs="Arial"/>
+          <w:b/>
+          <w:bCs/>
+          <w:color w:val="000000"/>
+          <w:sz w:val="28"/>
+          <w:szCs w:val="28"/>
+        </w:rPr>
+        <w:t>Bowling</w:t>
+      </w:r>
+      <w:proofErr w:type="gramEnd"/>
+      <w:r>
+        <w:rPr>
+          <w:rFonts w:ascii="Arial" w:hAnsi="Arial" w:cs="Arial"/>
+          <w:b/>
+          <w:bCs/>
+          <w:color w:val="000000"/>
+          <w:sz w:val="28"/>
+          <w:szCs w:val="28"/>
+        </w:rPr>
+        <w:t xml:space="preserve"> ball pinsetter</w:t>
+      </w:r>
+    </w:p>
+    <w:p/>
+    <w:p>
+      <w:pPr>
+        <w:rPr>
+          <w:sz w:val="24"/>
+          <w:szCs w:val="24"/>
+        </w:rPr>
+      </w:pPr>
+      <w:r>
+        <w:rPr>
+          <w:rFonts w:ascii="Verdana" w:hAnsi="Verdana"/>
+          <w:color w:val="454545"/>
+          <w:sz w:val="24"/>
+          <w:szCs w:val="24"/>
+          <w:shd w:val="clear" w:color="auto" w:fill="FFFFFF"/>
+        </w:rPr>
+        <w:t>In the past</w:t>
+      </w:r>
+      <w:r>
+        <w:rPr>
+          <w:rFonts w:ascii="Verdana" w:hAnsi="Verdana"/>
+          <w:color w:val="454545"/>
+          <w:sz w:val="24"/>
+          <w:szCs w:val="24"/>
+          <w:shd w:val="clear" w:color="auto" w:fill="FFFFFF"/>
+        </w:rPr>
+        <w:t xml:space="preserve"> </w:t>
+      </w:r>
+      <w:r>
+        <w:rPr>
+          <w:rFonts w:ascii="Verdana" w:hAnsi="Verdana"/>
+          <w:color w:val="454545"/>
+          <w:sz w:val="24"/>
+          <w:szCs w:val="24"/>
+          <w:shd w:val="clear" w:color="auto" w:fill="FFFFFF"/>
+        </w:rPr>
+        <w:t>a person would sit next to the pins</w:t>
+      </w:r>
+      <w:r>
+        <w:rPr>
+          <w:rFonts w:ascii="Verdana" w:hAnsi="Verdana"/>
+          <w:color w:val="454545"/>
+          <w:sz w:val="24"/>
+          <w:szCs w:val="24"/>
+          <w:shd w:val="clear" w:color="auto" w:fill="FFFFFF"/>
+        </w:rPr>
+        <w:t xml:space="preserve"> </w:t>
+      </w:r>
+      <w:r>
+        <w:rPr>
+          <w:rFonts w:ascii="Verdana" w:hAnsi="Verdana"/>
+          <w:color w:val="454545"/>
+          <w:sz w:val="24"/>
+          <w:szCs w:val="24"/>
+          <w:shd w:val="clear" w:color="auto" w:fill="FFFFFF"/>
+        </w:rPr>
+        <w:t>clearing and setting the pins each time someone bowled</w:t>
+      </w:r>
+    </w:p>
+    <w:p>
+      <w:pPr>
+        <w:rPr>
+          <w:sz w:val="24"/>
+          <w:szCs w:val="24"/>
+        </w:rPr>
+      </w:pPr>
+    </w:p>
+    <w:p>
+      <w:pPr>
+        <w:rPr>
+          <w:rFonts w:asciiTheme="majorBidi" w:hAnsiTheme="majorBidi" w:cstheme="majorBidi"/>
+          <w:b/>
+          <w:bCs/>
+          <w:sz w:val="28"/>
+          <w:szCs w:val="28"/>
         </w:rPr>
       </w:pPr>
     </w:p>
@@ -1903,7 +2608,7 @@
 <w:ftr xmlns:wpc="http://schemas.microsoft.com/office/word/2010/wordprocessingCanvas" xmlns:cx="http://schemas.microsoft.com/office/drawing/2014/chartex" xmlns:cx1="http://schemas.microsoft.com/office/drawing/2015/9/8/chartex" xmlns:cx2="http://schemas.microsoft.com/office/drawing/2015/10/21/chartex" xmlns:cx3="http://schemas.microsoft.com/office/drawing/2016/5/9/chartex" xmlns:cx4="http://schemas.microsoft.com/office/drawing/2016/5/10/chartex" xmlns:cx5="http://schemas.microsoft.com/office/drawing/2016/5/11/chartex" xmlns:cx6="http://schemas.microsoft.com/office/drawing/2016/5/12/chartex" xmlns:cx7="http://schemas.microsoft.com/office/drawing/2016/5/13/chartex" xmlns:cx8="http://schemas.microsoft.com/office/drawing/2016/5/14/chartex" xmlns:mc="http://schemas.openxmlformats.org/markup-compatibility/2006" xmlns:aink="http://schemas.microsoft.com/office/drawing/2016/ink" xmlns:am3d="http://schemas.microsoft.com/office/drawing/2017/model3d" xmlns:o="urn:schemas-microsoft-com:office:office" xmlns:r="http://schemas.openxmlformats.org/officeDocument/2006/relationships" xmlns:m="http://schemas.openxmlformats.org/officeDocument/2006/math" xmlns:v="urn:schemas-microsoft-com:vml" xmlns:wp14="http://schemas.microsoft.com/office/word/2010/wordprocessingDrawing" xmlns:wp="http://schemas.openxmlformats.org/drawingml/2006/wordprocessingDrawing" xmlns:w10="urn:schemas-microsoft-com:office:word" xmlns:w="http://schemas.openxmlformats.org/wordprocessingml/2006/main" xmlns:w14="http://schemas.microsoft.com/office/word/2010/wordml" xmlns:w15="http://schemas.microsoft.com/office/word/2012/wordml" xmlns:w16cex="http://schemas.microsoft.com/office/word/2018/wordml/cex" xmlns:w16cid="http://schemas.microsoft.com/office/word/2016/wordml/cid" xmlns:w16="http://schemas.microsoft.com/office/word/2018/wordml" xmlns:w16sdtdh="http://schemas.microsoft.com/office/word/2020/wordml/sdtdatahash" xmlns:w16se="http://schemas.microsoft.com/office/word/2015/wordml/symex" xmlns:wpg="http://schemas.microsoft.com/office/word/2010/wordprocessingGroup" xmlns:wpi="http://schemas.microsoft.com/office/word/2010/wordprocessingInk" xmlns:wne="http://schemas.microsoft.com/office/word/2006/wordml" xmlns:wps="http://schemas.microsoft.com/office/word/2010/wordprocessingShape" mc:Ignorable="w14 w15 w16se w16cid w16 w16cex w16sdtdh wp14">
   <w:p>
     <w:pPr>
-      <w:pStyle w:val="Footer"/>
+      <w:pStyle w:val="a4"/>
     </w:pPr>
   </w:p>
 </w:ftr>
@@ -1928,7 +2633,7 @@
     <w:sdtContent>
       <w:p>
         <w:pPr>
-          <w:pStyle w:val="Footer"/>
+          <w:pStyle w:val="a4"/>
           <w:pBdr>
             <w:top w:val="single" w:sz="4" w:space="1" w:color="D9D9D9" w:themeColor="background1" w:themeShade="D9"/>
           </w:pBdr>
@@ -1981,7 +2686,7 @@
   </w:sdt>
   <w:p>
     <w:pPr>
-      <w:pStyle w:val="Footer"/>
+      <w:pStyle w:val="a4"/>
     </w:pPr>
   </w:p>
 </w:ftr>
@@ -1991,7 +2696,7 @@
 <w:ftr xmlns:wpc="http://schemas.microsoft.com/office/word/2010/wordprocessingCanvas" xmlns:cx="http://schemas.microsoft.com/office/drawing/2014/chartex" xmlns:cx1="http://schemas.microsoft.com/office/drawing/2015/9/8/chartex" xmlns:cx2="http://schemas.microsoft.com/office/drawing/2015/10/21/chartex" xmlns:cx3="http://schemas.microsoft.com/office/drawing/2016/5/9/chartex" xmlns:cx4="http://schemas.microsoft.com/office/drawing/2016/5/10/chartex" xmlns:cx5="http://schemas.microsoft.com/office/drawing/2016/5/11/chartex" xmlns:cx6="http://schemas.microsoft.com/office/drawing/2016/5/12/chartex" xmlns:cx7="http://schemas.microsoft.com/office/drawing/2016/5/13/chartex" xmlns:cx8="http://schemas.microsoft.com/office/drawing/2016/5/14/chartex" xmlns:mc="http://schemas.openxmlformats.org/markup-compatibility/2006" xmlns:aink="http://schemas.microsoft.com/office/drawing/2016/ink" xmlns:am3d="http://schemas.microsoft.com/office/drawing/2017/model3d" xmlns:o="urn:schemas-microsoft-com:office:office" xmlns:r="http://schemas.openxmlformats.org/officeDocument/2006/relationships" xmlns:m="http://schemas.openxmlformats.org/officeDocument/2006/math" xmlns:v="urn:schemas-microsoft-com:vml" xmlns:wp14="http://schemas.microsoft.com/office/word/2010/wordprocessingDrawing" xmlns:wp="http://schemas.openxmlformats.org/drawingml/2006/wordprocessingDrawing" xmlns:w10="urn:schemas-microsoft-com:office:word" xmlns:w="http://schemas.openxmlformats.org/wordprocessingml/2006/main" xmlns:w14="http://schemas.microsoft.com/office/word/2010/wordml" xmlns:w15="http://schemas.microsoft.com/office/word/2012/wordml" xmlns:w16cex="http://schemas.microsoft.com/office/word/2018/wordml/cex" xmlns:w16cid="http://schemas.microsoft.com/office/word/2016/wordml/cid" xmlns:w16="http://schemas.microsoft.com/office/word/2018/wordml" xmlns:w16sdtdh="http://schemas.microsoft.com/office/word/2020/wordml/sdtdatahash" xmlns:w16se="http://schemas.microsoft.com/office/word/2015/wordml/symex" xmlns:wpg="http://schemas.microsoft.com/office/word/2010/wordprocessingGroup" xmlns:wpi="http://schemas.microsoft.com/office/word/2010/wordprocessingInk" xmlns:wne="http://schemas.microsoft.com/office/word/2006/wordml" xmlns:wps="http://schemas.microsoft.com/office/word/2010/wordprocessingShape" mc:Ignorable="w14 w15 w16se w16cid w16 w16cex w16sdtdh wp14">
   <w:p>
     <w:pPr>
-      <w:pStyle w:val="Footer"/>
+      <w:pStyle w:val="a4"/>
     </w:pPr>
   </w:p>
 </w:ftr>
@@ -2026,7 +2731,7 @@
 <w:hdr xmlns:wpc="http://schemas.microsoft.com/office/word/2010/wordprocessingCanvas" xmlns:cx="http://schemas.microsoft.com/office/drawing/2014/chartex" xmlns:cx1="http://schemas.microsoft.com/office/drawing/2015/9/8/chartex" xmlns:cx2="http://schemas.microsoft.com/office/drawing/2015/10/21/chartex" xmlns:cx3="http://schemas.microsoft.com/office/drawing/2016/5/9/chartex" xmlns:cx4="http://schemas.microsoft.com/office/drawing/2016/5/10/chartex" xmlns:cx5="http://schemas.microsoft.com/office/drawing/2016/5/11/chartex" xmlns:cx6="http://schemas.microsoft.com/office/drawing/2016/5/12/chartex" xmlns:cx7="http://schemas.microsoft.com/office/drawing/2016/5/13/chartex" xmlns:cx8="http://schemas.microsoft.com/office/drawing/2016/5/14/chartex" xmlns:mc="http://schemas.openxmlformats.org/markup-compatibility/2006" xmlns:aink="http://schemas.microsoft.com/office/drawing/2016/ink" xmlns:am3d="http://schemas.microsoft.com/office/drawing/2017/model3d" xmlns:o="urn:schemas-microsoft-com:office:office" xmlns:r="http://schemas.openxmlformats.org/officeDocument/2006/relationships" xmlns:m="http://schemas.openxmlformats.org/officeDocument/2006/math" xmlns:v="urn:schemas-microsoft-com:vml" xmlns:wp14="http://schemas.microsoft.com/office/word/2010/wordprocessingDrawing" xmlns:wp="http://schemas.openxmlformats.org/drawingml/2006/wordprocessingDrawing" xmlns:w10="urn:schemas-microsoft-com:office:word" xmlns:w="http://schemas.openxmlformats.org/wordprocessingml/2006/main" xmlns:w14="http://schemas.microsoft.com/office/word/2010/wordml" xmlns:w15="http://schemas.microsoft.com/office/word/2012/wordml" xmlns:w16cex="http://schemas.microsoft.com/office/word/2018/wordml/cex" xmlns:w16cid="http://schemas.microsoft.com/office/word/2016/wordml/cid" xmlns:w16="http://schemas.microsoft.com/office/word/2018/wordml" xmlns:w16sdtdh="http://schemas.microsoft.com/office/word/2020/wordml/sdtdatahash" xmlns:w16se="http://schemas.microsoft.com/office/word/2015/wordml/symex" xmlns:wpg="http://schemas.microsoft.com/office/word/2010/wordprocessingGroup" xmlns:wpi="http://schemas.microsoft.com/office/word/2010/wordprocessingInk" xmlns:wne="http://schemas.microsoft.com/office/word/2006/wordml" xmlns:wps="http://schemas.microsoft.com/office/word/2010/wordprocessingShape" mc:Ignorable="w14 w15 w16se w16cid w16 w16cex w16sdtdh wp14">
   <w:p>
     <w:pPr>
-      <w:pStyle w:val="Header"/>
+      <w:pStyle w:val="a3"/>
     </w:pPr>
   </w:p>
 </w:hdr>
@@ -2036,7 +2741,7 @@
 <w:hdr xmlns:wpc="http://schemas.microsoft.com/office/word/2010/wordprocessingCanvas" xmlns:cx="http://schemas.microsoft.com/office/drawing/2014/chartex" xmlns:cx1="http://schemas.microsoft.com/office/drawing/2015/9/8/chartex" xmlns:cx2="http://schemas.microsoft.com/office/drawing/2015/10/21/chartex" xmlns:cx3="http://schemas.microsoft.com/office/drawing/2016/5/9/chartex" xmlns:cx4="http://schemas.microsoft.com/office/drawing/2016/5/10/chartex" xmlns:cx5="http://schemas.microsoft.com/office/drawing/2016/5/11/chartex" xmlns:cx6="http://schemas.microsoft.com/office/drawing/2016/5/12/chartex" xmlns:cx7="http://schemas.microsoft.com/office/drawing/2016/5/13/chartex" xmlns:cx8="http://schemas.microsoft.com/office/drawing/2016/5/14/chartex" xmlns:mc="http://schemas.openxmlformats.org/markup-compatibility/2006" xmlns:aink="http://schemas.microsoft.com/office/drawing/2016/ink" xmlns:am3d="http://schemas.microsoft.com/office/drawing/2017/model3d" xmlns:o="urn:schemas-microsoft-com:office:office" xmlns:r="http://schemas.openxmlformats.org/officeDocument/2006/relationships" xmlns:m="http://schemas.openxmlformats.org/officeDocument/2006/math" xmlns:v="urn:schemas-microsoft-com:vml" xmlns:wp14="http://schemas.microsoft.com/office/word/2010/wordprocessingDrawing" xmlns:wp="http://schemas.openxmlformats.org/drawingml/2006/wordprocessingDrawing" xmlns:w10="urn:schemas-microsoft-com:office:word" xmlns:w="http://schemas.openxmlformats.org/wordprocessingml/2006/main" xmlns:w14="http://schemas.microsoft.com/office/word/2010/wordml" xmlns:w15="http://schemas.microsoft.com/office/word/2012/wordml" xmlns:w16cex="http://schemas.microsoft.com/office/word/2018/wordml/cex" xmlns:w16cid="http://schemas.microsoft.com/office/word/2016/wordml/cid" xmlns:w16="http://schemas.microsoft.com/office/word/2018/wordml" xmlns:w16sdtdh="http://schemas.microsoft.com/office/word/2020/wordml/sdtdatahash" xmlns:w16se="http://schemas.microsoft.com/office/word/2015/wordml/symex" xmlns:wpg="http://schemas.microsoft.com/office/word/2010/wordprocessingGroup" xmlns:wpi="http://schemas.microsoft.com/office/word/2010/wordprocessingInk" xmlns:wne="http://schemas.microsoft.com/office/word/2006/wordml" xmlns:wps="http://schemas.microsoft.com/office/word/2010/wordprocessingShape" mc:Ignorable="w14 w15 w16se w16cid w16 w16cex w16sdtdh wp14">
   <w:p>
     <w:pPr>
-      <w:pStyle w:val="Header"/>
+      <w:pStyle w:val="a3"/>
     </w:pPr>
   </w:p>
 </w:hdr>
@@ -2046,7 +2751,7 @@
 <w:hdr xmlns:wpc="http://schemas.microsoft.com/office/word/2010/wordprocessingCanvas" xmlns:cx="http://schemas.microsoft.com/office/drawing/2014/chartex" xmlns:cx1="http://schemas.microsoft.com/office/drawing/2015/9/8/chartex" xmlns:cx2="http://schemas.microsoft.com/office/drawing/2015/10/21/chartex" xmlns:cx3="http://schemas.microsoft.com/office/drawing/2016/5/9/chartex" xmlns:cx4="http://schemas.microsoft.com/office/drawing/2016/5/10/chartex" xmlns:cx5="http://schemas.microsoft.com/office/drawing/2016/5/11/chartex" xmlns:cx6="http://schemas.microsoft.com/office/drawing/2016/5/12/chartex" xmlns:cx7="http://schemas.microsoft.com/office/drawing/2016/5/13/chartex" xmlns:cx8="http://schemas.microsoft.com/office/drawing/2016/5/14/chartex" xmlns:mc="http://schemas.openxmlformats.org/markup-compatibility/2006" xmlns:aink="http://schemas.microsoft.com/office/drawing/2016/ink" xmlns:am3d="http://schemas.microsoft.com/office/drawing/2017/model3d" xmlns:o="urn:schemas-microsoft-com:office:office" xmlns:r="http://schemas.openxmlformats.org/officeDocument/2006/relationships" xmlns:m="http://schemas.openxmlformats.org/officeDocument/2006/math" xmlns:v="urn:schemas-microsoft-com:vml" xmlns:wp14="http://schemas.microsoft.com/office/word/2010/wordprocessingDrawing" xmlns:wp="http://schemas.openxmlformats.org/drawingml/2006/wordprocessingDrawing" xmlns:w10="urn:schemas-microsoft-com:office:word" xmlns:w="http://schemas.openxmlformats.org/wordprocessingml/2006/main" xmlns:w14="http://schemas.microsoft.com/office/word/2010/wordml" xmlns:w15="http://schemas.microsoft.com/office/word/2012/wordml" xmlns:w16cex="http://schemas.microsoft.com/office/word/2018/wordml/cex" xmlns:w16cid="http://schemas.microsoft.com/office/word/2016/wordml/cid" xmlns:w16="http://schemas.microsoft.com/office/word/2018/wordml" xmlns:w16sdtdh="http://schemas.microsoft.com/office/word/2020/wordml/sdtdatahash" xmlns:w16se="http://schemas.microsoft.com/office/word/2015/wordml/symex" xmlns:wpg="http://schemas.microsoft.com/office/word/2010/wordprocessingGroup" xmlns:wpi="http://schemas.microsoft.com/office/word/2010/wordprocessingInk" xmlns:wne="http://schemas.microsoft.com/office/word/2006/wordml" xmlns:wps="http://schemas.microsoft.com/office/word/2010/wordprocessingShape" mc:Ignorable="w14 w15 w16se w16cid w16 w16cex w16sdtdh wp14">
   <w:p>
     <w:pPr>
-      <w:pStyle w:val="Header"/>
+      <w:pStyle w:val="a3"/>
     </w:pPr>
   </w:p>
 </w:hdr>
@@ -2544,17 +3249,84 @@
     <w:lsdException w:name="Unresolved Mention" w:semiHidden="1" w:unhideWhenUsed="1"/>
     <w:lsdException w:name="Smart Link" w:semiHidden="1" w:unhideWhenUsed="1"/>
   </w:latentStyles>
-  <w:style w:type="paragraph" w:default="1" w:styleId="Normal">
+  <w:style w:type="paragraph" w:default="1" w:styleId="a">
     <w:name w:val="Normal"/>
     <w:qFormat/>
   </w:style>
-  <w:style w:type="character" w:default="1" w:styleId="DefaultParagraphFont">
+  <w:style w:type="paragraph" w:styleId="1">
+    <w:name w:val="heading 1"/>
+    <w:basedOn w:val="a"/>
+    <w:link w:val="1Char"/>
+    <w:uiPriority w:val="9"/>
+    <w:qFormat/>
+    <w:rsid w:val="00264CDF"/>
+    <w:pPr>
+      <w:spacing w:before="100" w:beforeAutospacing="1" w:after="100" w:afterAutospacing="1" w:line="240" w:lineRule="auto"/>
+      <w:outlineLvl w:val="0"/>
+    </w:pPr>
+    <w:rPr>
+      <w:rFonts w:ascii="Times New Roman" w:eastAsia="Times New Roman" w:hAnsi="Times New Roman" w:cs="Times New Roman"/>
+      <w:b/>
+      <w:bCs/>
+      <w:kern w:val="36"/>
+      <w:sz w:val="48"/>
+      <w:szCs w:val="48"/>
+      <w:lang w:eastAsia="ja-JP"/>
+    </w:rPr>
+  </w:style>
+  <w:style w:type="paragraph" w:styleId="2">
+    <w:name w:val="heading 2"/>
+    <w:basedOn w:val="a"/>
+    <w:next w:val="a"/>
+    <w:link w:val="2Char"/>
+    <w:uiPriority w:val="9"/>
+    <w:semiHidden/>
+    <w:unhideWhenUsed/>
+    <w:qFormat/>
+    <w:rsid w:val="003828AF"/>
+    <w:pPr>
+      <w:keepNext/>
+      <w:keepLines/>
+      <w:spacing w:before="40" w:after="0"/>
+      <w:outlineLvl w:val="1"/>
+    </w:pPr>
+    <w:rPr>
+      <w:rFonts w:asciiTheme="majorHAnsi" w:eastAsiaTheme="majorEastAsia" w:hAnsiTheme="majorHAnsi" w:cstheme="majorBidi"/>
+      <w:color w:val="2F5496" w:themeColor="accent1" w:themeShade="BF"/>
+      <w:sz w:val="26"/>
+      <w:szCs w:val="26"/>
+    </w:rPr>
+  </w:style>
+  <w:style w:type="paragraph" w:styleId="4">
+    <w:name w:val="heading 4"/>
+    <w:basedOn w:val="a"/>
+    <w:next w:val="a"/>
+    <w:link w:val="4Char"/>
+    <w:uiPriority w:val="9"/>
+    <w:semiHidden/>
+    <w:unhideWhenUsed/>
+    <w:qFormat/>
+    <w:rsid w:val="00264CDF"/>
+    <w:pPr>
+      <w:keepNext/>
+      <w:keepLines/>
+      <w:spacing w:before="40" w:after="0"/>
+      <w:outlineLvl w:val="3"/>
+    </w:pPr>
+    <w:rPr>
+      <w:rFonts w:asciiTheme="majorHAnsi" w:eastAsiaTheme="majorEastAsia" w:hAnsiTheme="majorHAnsi" w:cstheme="majorBidi"/>
+      <w:i/>
+      <w:iCs/>
+      <w:color w:val="2F5496" w:themeColor="accent1" w:themeShade="BF"/>
+    </w:rPr>
+  </w:style>
+  <w:style w:type="character" w:default="1" w:styleId="a0">
     <w:name w:val="Default Paragraph Font"/>
     <w:uiPriority w:val="1"/>
     <w:semiHidden/>
     <w:unhideWhenUsed/>
   </w:style>
-  <w:style w:type="table" w:default="1" w:styleId="TableNormal">
+  <w:style w:type="table" w:default="1" w:styleId="a1">
     <w:name w:val="Normal Table"/>
     <w:uiPriority w:val="99"/>
     <w:semiHidden/>
@@ -2569,16 +3341,16 @@
       </w:tblCellMar>
     </w:tblPr>
   </w:style>
-  <w:style w:type="numbering" w:default="1" w:styleId="NoList">
+  <w:style w:type="numbering" w:default="1" w:styleId="a2">
     <w:name w:val="No List"/>
     <w:uiPriority w:val="99"/>
     <w:semiHidden/>
     <w:unhideWhenUsed/>
   </w:style>
-  <w:style w:type="paragraph" w:styleId="Header">
+  <w:style w:type="paragraph" w:styleId="a3">
     <w:name w:val="header"/>
-    <w:basedOn w:val="Normal"/>
-    <w:link w:val="HeaderChar"/>
+    <w:basedOn w:val="a"/>
+    <w:link w:val="Char"/>
     <w:uiPriority w:val="99"/>
     <w:unhideWhenUsed/>
     <w:rsid w:val="004E7009"/>
@@ -2590,17 +3362,17 @@
       <w:spacing w:after="0" w:line="240" w:lineRule="auto"/>
     </w:pPr>
   </w:style>
-  <w:style w:type="character" w:customStyle="1" w:styleId="HeaderChar">
-    <w:name w:val="Header Char"/>
-    <w:basedOn w:val="DefaultParagraphFont"/>
-    <w:link w:val="Header"/>
+  <w:style w:type="character" w:customStyle="1" w:styleId="Char">
+    <w:name w:val="رأس الصفحة Char"/>
+    <w:basedOn w:val="a0"/>
+    <w:link w:val="a3"/>
     <w:uiPriority w:val="99"/>
     <w:rsid w:val="004E7009"/>
   </w:style>
-  <w:style w:type="paragraph" w:styleId="Footer">
+  <w:style w:type="paragraph" w:styleId="a4">
     <w:name w:val="footer"/>
-    <w:basedOn w:val="Normal"/>
-    <w:link w:val="FooterChar"/>
+    <w:basedOn w:val="a"/>
+    <w:link w:val="Char0"/>
     <w:uiPriority w:val="99"/>
     <w:unhideWhenUsed/>
     <w:rsid w:val="004E7009"/>
@@ -2612,16 +3384,16 @@
       <w:spacing w:after="0" w:line="240" w:lineRule="auto"/>
     </w:pPr>
   </w:style>
-  <w:style w:type="character" w:customStyle="1" w:styleId="FooterChar">
-    <w:name w:val="Footer Char"/>
-    <w:basedOn w:val="DefaultParagraphFont"/>
-    <w:link w:val="Footer"/>
+  <w:style w:type="character" w:customStyle="1" w:styleId="Char0">
+    <w:name w:val="تذييل الصفحة Char"/>
+    <w:basedOn w:val="a0"/>
+    <w:link w:val="a4"/>
     <w:uiPriority w:val="99"/>
     <w:rsid w:val="004E7009"/>
   </w:style>
-  <w:style w:type="paragraph" w:styleId="ListParagraph">
+  <w:style w:type="paragraph" w:styleId="a5">
     <w:name w:val="List Paragraph"/>
-    <w:basedOn w:val="Normal"/>
+    <w:basedOn w:val="a"/>
     <w:uiPriority w:val="34"/>
     <w:qFormat/>
     <w:rsid w:val="005C1E77"/>
@@ -2629,6 +3401,61 @@
       <w:ind w:left="720"/>
       <w:contextualSpacing/>
     </w:pPr>
+  </w:style>
+  <w:style w:type="character" w:customStyle="1" w:styleId="1Char">
+    <w:name w:val="العنوان 1 Char"/>
+    <w:basedOn w:val="a0"/>
+    <w:link w:val="1"/>
+    <w:uiPriority w:val="9"/>
+    <w:rsid w:val="00264CDF"/>
+    <w:rPr>
+      <w:rFonts w:ascii="Times New Roman" w:eastAsia="Times New Roman" w:hAnsi="Times New Roman" w:cs="Times New Roman"/>
+      <w:b/>
+      <w:bCs/>
+      <w:kern w:val="36"/>
+      <w:sz w:val="48"/>
+      <w:szCs w:val="48"/>
+      <w:lang w:eastAsia="ja-JP"/>
+    </w:rPr>
+  </w:style>
+  <w:style w:type="character" w:customStyle="1" w:styleId="4Char">
+    <w:name w:val="عنوان 4 Char"/>
+    <w:basedOn w:val="a0"/>
+    <w:link w:val="4"/>
+    <w:uiPriority w:val="9"/>
+    <w:semiHidden/>
+    <w:rsid w:val="00264CDF"/>
+    <w:rPr>
+      <w:rFonts w:asciiTheme="majorHAnsi" w:eastAsiaTheme="majorEastAsia" w:hAnsiTheme="majorHAnsi" w:cstheme="majorBidi"/>
+      <w:i/>
+      <w:iCs/>
+      <w:color w:val="2F5496" w:themeColor="accent1" w:themeShade="BF"/>
+    </w:rPr>
+  </w:style>
+  <w:style w:type="character" w:styleId="a6">
+    <w:name w:val="Emphasis"/>
+    <w:basedOn w:val="a0"/>
+    <w:uiPriority w:val="20"/>
+    <w:qFormat/>
+    <w:rsid w:val="003828AF"/>
+    <w:rPr>
+      <w:i/>
+      <w:iCs/>
+    </w:rPr>
+  </w:style>
+  <w:style w:type="character" w:customStyle="1" w:styleId="2Char">
+    <w:name w:val="عنوان 2 Char"/>
+    <w:basedOn w:val="a0"/>
+    <w:link w:val="2"/>
+    <w:uiPriority w:val="9"/>
+    <w:semiHidden/>
+    <w:rsid w:val="003828AF"/>
+    <w:rPr>
+      <w:rFonts w:asciiTheme="majorHAnsi" w:eastAsiaTheme="majorEastAsia" w:hAnsiTheme="majorHAnsi" w:cstheme="majorBidi"/>
+      <w:color w:val="2F5496" w:themeColor="accent1" w:themeShade="BF"/>
+      <w:sz w:val="26"/>
+      <w:szCs w:val="26"/>
+    </w:rPr>
   </w:style>
 </w:styles>
 </file>

</xml_diff>

<commit_message>
reformatted nawafs work as it wasn't up to the DRs standers with the font type , and wasn't as the same format as the rest of the file also made some minor adjustments to fix grammatical and spelling errors
</commit_message>
<xml_diff>
--- a/Robotics And Empoyment Is Correct Argument.docx
+++ b/Robotics And Empoyment Is Correct Argument.docx
@@ -137,7 +137,25 @@
           <w:sz w:val="24"/>
           <w:szCs w:val="24"/>
         </w:rPr>
-        <w:t>Robots have many advantages which we see in our everyday life from the speed of production of goods and technology to safety however everything has its limits and robots are no exception so where do we draw the line and what aspects draw the line in the first place?</w:t>
+        <w:t xml:space="preserve">Robots have </w:t>
+      </w:r>
+      <w:proofErr w:type="gramStart"/>
+      <w:r>
+        <w:rPr>
+          <w:rFonts w:asciiTheme="majorBidi" w:hAnsiTheme="majorBidi" w:cstheme="majorBidi"/>
+          <w:sz w:val="24"/>
+          <w:szCs w:val="24"/>
+        </w:rPr>
+        <w:t>many</w:t>
+      </w:r>
+      <w:proofErr w:type="gramEnd"/>
+      <w:r>
+        <w:rPr>
+          <w:rFonts w:asciiTheme="majorBidi" w:hAnsiTheme="majorBidi" w:cstheme="majorBidi"/>
+          <w:sz w:val="24"/>
+          <w:szCs w:val="24"/>
+        </w:rPr>
+        <w:t xml:space="preserve"> advantages which we see in our everyday life from the speed of production of goods and technology to safety however everything has its limits and robots are no exception so where do we draw the line and what aspects draw the line in the first place?</w:t>
       </w:r>
     </w:p>
     <w:p>
@@ -225,7 +243,25 @@
           <w:sz w:val="24"/>
           <w:szCs w:val="24"/>
         </w:rPr>
-        <w:t>a bit giving the fact that responsibilities became a lot more for humans such as rent, car payment, insurances, and taxes.</w:t>
+        <w:t xml:space="preserve">a bit giving the fact that responsibilities became </w:t>
+      </w:r>
+      <w:proofErr w:type="gramStart"/>
+      <w:r>
+        <w:rPr>
+          <w:rFonts w:asciiTheme="majorBidi" w:hAnsiTheme="majorBidi" w:cstheme="majorBidi"/>
+          <w:sz w:val="24"/>
+          <w:szCs w:val="24"/>
+        </w:rPr>
+        <w:t>a lot</w:t>
+      </w:r>
+      <w:proofErr w:type="gramEnd"/>
+      <w:r>
+        <w:rPr>
+          <w:rFonts w:asciiTheme="majorBidi" w:hAnsiTheme="majorBidi" w:cstheme="majorBidi"/>
+          <w:sz w:val="24"/>
+          <w:szCs w:val="24"/>
+        </w:rPr>
+        <w:t xml:space="preserve"> more for humans such as rent, car payment, insurances, and taxes.</w:t>
       </w:r>
     </w:p>
     <w:p>
@@ -267,7 +303,43 @@
           <w:sz w:val="24"/>
           <w:szCs w:val="24"/>
         </w:rPr>
-        <w:t xml:space="preserve"> and maybe get attached to the people you work with. You basically gain independence.</w:t>
+        <w:t xml:space="preserve"> and </w:t>
+      </w:r>
+      <w:proofErr w:type="gramStart"/>
+      <w:r>
+        <w:rPr>
+          <w:rFonts w:asciiTheme="majorBidi" w:hAnsiTheme="majorBidi" w:cstheme="majorBidi"/>
+          <w:sz w:val="24"/>
+          <w:szCs w:val="24"/>
+        </w:rPr>
+        <w:t>maybe get</w:t>
+      </w:r>
+      <w:proofErr w:type="gramEnd"/>
+      <w:r>
+        <w:rPr>
+          <w:rFonts w:asciiTheme="majorBidi" w:hAnsiTheme="majorBidi" w:cstheme="majorBidi"/>
+          <w:sz w:val="24"/>
+          <w:szCs w:val="24"/>
+        </w:rPr>
+        <w:t xml:space="preserve"> attached to the people you work with. You </w:t>
+      </w:r>
+      <w:proofErr w:type="gramStart"/>
+      <w:r>
+        <w:rPr>
+          <w:rFonts w:asciiTheme="majorBidi" w:hAnsiTheme="majorBidi" w:cstheme="majorBidi"/>
+          <w:sz w:val="24"/>
+          <w:szCs w:val="24"/>
+        </w:rPr>
+        <w:t>basically gain</w:t>
+      </w:r>
+      <w:proofErr w:type="gramEnd"/>
+      <w:r>
+        <w:rPr>
+          <w:rFonts w:asciiTheme="majorBidi" w:hAnsiTheme="majorBidi" w:cstheme="majorBidi"/>
+          <w:sz w:val="24"/>
+          <w:szCs w:val="24"/>
+        </w:rPr>
+        <w:t xml:space="preserve"> independence.</w:t>
       </w:r>
     </w:p>
     <w:p>
@@ -293,7 +365,25 @@
           <w:sz w:val="24"/>
           <w:szCs w:val="24"/>
         </w:rPr>
-        <w:t>about 2 million jobs in manufacturing, you may ask why? what makes a robot better than a human?</w:t>
+        <w:t xml:space="preserve">about </w:t>
+      </w:r>
+      <w:proofErr w:type="gramStart"/>
+      <w:r>
+        <w:rPr>
+          <w:rFonts w:asciiTheme="majorBidi" w:hAnsiTheme="majorBidi" w:cstheme="majorBidi"/>
+          <w:sz w:val="24"/>
+          <w:szCs w:val="24"/>
+        </w:rPr>
+        <w:t>2</w:t>
+      </w:r>
+      <w:proofErr w:type="gramEnd"/>
+      <w:r>
+        <w:rPr>
+          <w:rFonts w:asciiTheme="majorBidi" w:hAnsiTheme="majorBidi" w:cstheme="majorBidi"/>
+          <w:sz w:val="24"/>
+          <w:szCs w:val="24"/>
+        </w:rPr>
+        <w:t xml:space="preserve"> million jobs in manufacturing, you may ask why? what makes a robot better than a human?</w:t>
       </w:r>
       <w:r>
         <w:rPr>
@@ -309,7 +399,25 @@
           <w:sz w:val="24"/>
           <w:szCs w:val="24"/>
         </w:rPr>
-        <w:t>Here are some aspects.</w:t>
+        <w:t xml:space="preserve">Here are </w:t>
+      </w:r>
+      <w:proofErr w:type="gramStart"/>
+      <w:r>
+        <w:rPr>
+          <w:rFonts w:asciiTheme="majorBidi" w:hAnsiTheme="majorBidi" w:cstheme="majorBidi"/>
+          <w:sz w:val="24"/>
+          <w:szCs w:val="24"/>
+        </w:rPr>
+        <w:t>some</w:t>
+      </w:r>
+      <w:proofErr w:type="gramEnd"/>
+      <w:r>
+        <w:rPr>
+          <w:rFonts w:asciiTheme="majorBidi" w:hAnsiTheme="majorBidi" w:cstheme="majorBidi"/>
+          <w:sz w:val="24"/>
+          <w:szCs w:val="24"/>
+        </w:rPr>
+        <w:t xml:space="preserve"> aspects.</w:t>
       </w:r>
     </w:p>
     <w:p>
@@ -353,7 +461,25 @@
           <w:sz w:val="24"/>
           <w:szCs w:val="24"/>
         </w:rPr>
-        <w:t xml:space="preserve">Robots can work 24/7, so it is an ideal option for companies looking to save some money, because a robot gets no pay or benefits at all. </w:t>
+        <w:t xml:space="preserve">Robots can work 24/7, so it is an ideal option for companies looking to save </w:t>
+      </w:r>
+      <w:proofErr w:type="gramStart"/>
+      <w:r>
+        <w:rPr>
+          <w:rFonts w:asciiTheme="majorBidi" w:hAnsiTheme="majorBidi" w:cstheme="majorBidi"/>
+          <w:sz w:val="24"/>
+          <w:szCs w:val="24"/>
+        </w:rPr>
+        <w:t>some</w:t>
+      </w:r>
+      <w:proofErr w:type="gramEnd"/>
+      <w:r>
+        <w:rPr>
+          <w:rFonts w:asciiTheme="majorBidi" w:hAnsiTheme="majorBidi" w:cstheme="majorBidi"/>
+          <w:sz w:val="24"/>
+          <w:szCs w:val="24"/>
+        </w:rPr>
+        <w:t xml:space="preserve"> money, because a robot gets no pay or benefits at all. </w:t>
       </w:r>
       <w:r>
         <w:rPr>
@@ -369,7 +495,25 @@
           <w:sz w:val="24"/>
           <w:szCs w:val="24"/>
         </w:rPr>
-        <w:t xml:space="preserve"> a robot can be programmed or trained to do a certain task</w:t>
+        <w:t xml:space="preserve"> a robot can </w:t>
+      </w:r>
+      <w:proofErr w:type="gramStart"/>
+      <w:r>
+        <w:rPr>
+          <w:rFonts w:asciiTheme="majorBidi" w:hAnsiTheme="majorBidi" w:cstheme="majorBidi"/>
+          <w:sz w:val="24"/>
+          <w:szCs w:val="24"/>
+        </w:rPr>
+        <w:t>be programmed</w:t>
+      </w:r>
+      <w:proofErr w:type="gramEnd"/>
+      <w:r>
+        <w:rPr>
+          <w:rFonts w:asciiTheme="majorBidi" w:hAnsiTheme="majorBidi" w:cstheme="majorBidi"/>
+          <w:sz w:val="24"/>
+          <w:szCs w:val="24"/>
+        </w:rPr>
+        <w:t xml:space="preserve"> or trained to do a certain task</w:t>
       </w:r>
       <w:r>
         <w:rPr>
@@ -443,7 +587,43 @@
           <w:sz w:val="24"/>
           <w:szCs w:val="24"/>
         </w:rPr>
-        <w:t xml:space="preserve"> they will need some time to relax and recover their minds and bodies. They get emotional and miss their families, friends and loved once. Robots don’t </w:t>
+        <w:t xml:space="preserve"> they will need </w:t>
+      </w:r>
+      <w:proofErr w:type="gramStart"/>
+      <w:r>
+        <w:rPr>
+          <w:rFonts w:asciiTheme="majorBidi" w:hAnsiTheme="majorBidi" w:cstheme="majorBidi"/>
+          <w:sz w:val="24"/>
+          <w:szCs w:val="24"/>
+        </w:rPr>
+        <w:t>some</w:t>
+      </w:r>
+      <w:proofErr w:type="gramEnd"/>
+      <w:r>
+        <w:rPr>
+          <w:rFonts w:asciiTheme="majorBidi" w:hAnsiTheme="majorBidi" w:cstheme="majorBidi"/>
+          <w:sz w:val="24"/>
+          <w:szCs w:val="24"/>
+        </w:rPr>
+        <w:t xml:space="preserve"> time to relax and recover their minds and bodies. They get emotional and miss their families, friends and loved once. Robots </w:t>
+      </w:r>
+      <w:proofErr w:type="gramStart"/>
+      <w:r>
+        <w:rPr>
+          <w:rFonts w:asciiTheme="majorBidi" w:hAnsiTheme="majorBidi" w:cstheme="majorBidi"/>
+          <w:sz w:val="24"/>
+          <w:szCs w:val="24"/>
+        </w:rPr>
+        <w:t>don’t</w:t>
+      </w:r>
+      <w:proofErr w:type="gramEnd"/>
+      <w:r>
+        <w:rPr>
+          <w:rFonts w:asciiTheme="majorBidi" w:hAnsiTheme="majorBidi" w:cstheme="majorBidi"/>
+          <w:sz w:val="24"/>
+          <w:szCs w:val="24"/>
+        </w:rPr>
+        <w:t xml:space="preserve"> </w:t>
       </w:r>
       <w:r>
         <w:rPr>
@@ -493,7 +673,25 @@
           <w:sz w:val="24"/>
           <w:szCs w:val="24"/>
         </w:rPr>
-        <w:t xml:space="preserve">Those where some </w:t>
+        <w:t xml:space="preserve">Those where </w:t>
+      </w:r>
+      <w:proofErr w:type="gramStart"/>
+      <w:r>
+        <w:rPr>
+          <w:rFonts w:asciiTheme="majorBidi" w:hAnsiTheme="majorBidi" w:cstheme="majorBidi"/>
+          <w:sz w:val="24"/>
+          <w:szCs w:val="24"/>
+        </w:rPr>
+        <w:t>some</w:t>
+      </w:r>
+      <w:proofErr w:type="gramEnd"/>
+      <w:r>
+        <w:rPr>
+          <w:rFonts w:asciiTheme="majorBidi" w:hAnsiTheme="majorBidi" w:cstheme="majorBidi"/>
+          <w:sz w:val="24"/>
+          <w:szCs w:val="24"/>
+        </w:rPr>
+        <w:t xml:space="preserve"> </w:t>
       </w:r>
       <w:r>
         <w:rPr>
@@ -544,6 +742,7 @@
         </w:rPr>
         <w:t xml:space="preserve">Some of the aspects that only humans have </w:t>
       </w:r>
+      <w:proofErr w:type="gramStart"/>
       <w:r>
         <w:rPr>
           <w:rFonts w:asciiTheme="majorBidi" w:hAnsiTheme="majorBidi" w:cstheme="majorBidi"/>
@@ -552,6 +751,7 @@
         </w:rPr>
         <w:t>are</w:t>
       </w:r>
+      <w:proofErr w:type="gramEnd"/>
       <w:r>
         <w:rPr>
           <w:rFonts w:asciiTheme="majorBidi" w:hAnsiTheme="majorBidi" w:cstheme="majorBidi"/>
@@ -563,7 +763,7 @@
     </w:p>
     <w:p>
       <w:pPr>
-        <w:pStyle w:val="a5"/>
+        <w:pStyle w:val="ListParagraph"/>
         <w:numPr>
           <w:ilvl w:val="0"/>
           <w:numId w:val="1"/>
@@ -590,7 +790,7 @@
     </w:p>
     <w:p>
       <w:pPr>
-        <w:pStyle w:val="a5"/>
+        <w:pStyle w:val="ListParagraph"/>
         <w:ind w:left="1440" w:firstLine="720"/>
         <w:rPr>
           <w:rFonts w:asciiTheme="majorBidi" w:hAnsiTheme="majorBidi" w:cstheme="majorBidi"/>
@@ -604,7 +804,25 @@
           <w:sz w:val="24"/>
           <w:szCs w:val="24"/>
         </w:rPr>
-        <w:t xml:space="preserve">Humans aren’t restricted to software or premade conditions which is the biggest advantage humans have that irreplaceable in any new </w:t>
+        <w:t xml:space="preserve">Humans </w:t>
+      </w:r>
+      <w:proofErr w:type="gramStart"/>
+      <w:r>
+        <w:rPr>
+          <w:rFonts w:asciiTheme="majorBidi" w:hAnsiTheme="majorBidi" w:cstheme="majorBidi"/>
+          <w:sz w:val="24"/>
+          <w:szCs w:val="24"/>
+        </w:rPr>
+        <w:t>aren’t</w:t>
+      </w:r>
+      <w:proofErr w:type="gramEnd"/>
+      <w:r>
+        <w:rPr>
+          <w:rFonts w:asciiTheme="majorBidi" w:hAnsiTheme="majorBidi" w:cstheme="majorBidi"/>
+          <w:sz w:val="24"/>
+          <w:szCs w:val="24"/>
+        </w:rPr>
+        <w:t xml:space="preserve"> restricted to software or premade conditions which is the biggest advantage humans have that irreplaceable in any new </w:t>
       </w:r>
       <w:r>
         <w:rPr>
@@ -673,7 +891,7 @@
     </w:p>
     <w:p>
       <w:pPr>
-        <w:pStyle w:val="a5"/>
+        <w:pStyle w:val="ListParagraph"/>
         <w:numPr>
           <w:ilvl w:val="0"/>
           <w:numId w:val="1"/>
@@ -709,7 +927,7 @@
     </w:p>
     <w:p>
       <w:pPr>
-        <w:pStyle w:val="a5"/>
+        <w:pStyle w:val="ListParagraph"/>
         <w:ind w:left="1440" w:firstLine="720"/>
         <w:rPr>
           <w:rFonts w:asciiTheme="majorBidi" w:hAnsiTheme="majorBidi" w:cstheme="majorBidi"/>
@@ -763,12 +981,30 @@
           <w:sz w:val="24"/>
           <w:szCs w:val="24"/>
         </w:rPr>
-        <w:t>such as in car manufacturing of luxurious   brands as their main selling point  is how manmade their products are as such skills cannot be replicated.</w:t>
-      </w:r>
-    </w:p>
-    <w:p>
-      <w:pPr>
-        <w:pStyle w:val="a5"/>
+        <w:t xml:space="preserve">such as in car manufacturing of luxurious   brands as their main selling point  is how </w:t>
+      </w:r>
+      <w:proofErr w:type="gramStart"/>
+      <w:r>
+        <w:rPr>
+          <w:rFonts w:asciiTheme="majorBidi" w:hAnsiTheme="majorBidi" w:cstheme="majorBidi"/>
+          <w:sz w:val="24"/>
+          <w:szCs w:val="24"/>
+        </w:rPr>
+        <w:t>manmade</w:t>
+      </w:r>
+      <w:proofErr w:type="gramEnd"/>
+      <w:r>
+        <w:rPr>
+          <w:rFonts w:asciiTheme="majorBidi" w:hAnsiTheme="majorBidi" w:cstheme="majorBidi"/>
+          <w:sz w:val="24"/>
+          <w:szCs w:val="24"/>
+        </w:rPr>
+        <w:t xml:space="preserve"> their products are as such skills cannot be replicated.</w:t>
+      </w:r>
+    </w:p>
+    <w:p>
+      <w:pPr>
+        <w:pStyle w:val="ListParagraph"/>
         <w:numPr>
           <w:ilvl w:val="0"/>
           <w:numId w:val="1"/>
@@ -804,7 +1040,7 @@
     </w:p>
     <w:p>
       <w:pPr>
-        <w:pStyle w:val="a5"/>
+        <w:pStyle w:val="ListParagraph"/>
         <w:ind w:left="1440" w:firstLine="720"/>
         <w:rPr>
           <w:rFonts w:asciiTheme="majorBidi" w:hAnsiTheme="majorBidi" w:cstheme="majorBidi"/>
@@ -839,7 +1075,7 @@
     </w:p>
     <w:p>
       <w:pPr>
-        <w:pStyle w:val="a5"/>
+        <w:pStyle w:val="ListParagraph"/>
         <w:ind w:left="1440"/>
         <w:rPr>
           <w:rFonts w:asciiTheme="majorBidi" w:hAnsiTheme="majorBidi" w:cstheme="majorBidi"/>
@@ -850,7 +1086,7 @@
     </w:p>
     <w:p>
       <w:pPr>
-        <w:pStyle w:val="a5"/>
+        <w:pStyle w:val="ListParagraph"/>
         <w:numPr>
           <w:ilvl w:val="0"/>
           <w:numId w:val="1"/>
@@ -896,7 +1132,7 @@
     </w:p>
     <w:p>
       <w:pPr>
-        <w:pStyle w:val="a5"/>
+        <w:pStyle w:val="ListParagraph"/>
         <w:ind w:left="1440" w:firstLine="720"/>
         <w:rPr>
           <w:rFonts w:asciiTheme="majorBidi" w:hAnsiTheme="majorBidi" w:cstheme="majorBidi"/>
@@ -939,7 +1175,7 @@
     </w:p>
     <w:p>
       <w:pPr>
-        <w:pStyle w:val="a5"/>
+        <w:pStyle w:val="ListParagraph"/>
         <w:ind w:left="1440"/>
         <w:rPr>
           <w:rFonts w:asciiTheme="majorBidi" w:hAnsiTheme="majorBidi" w:cstheme="majorBidi"/>
@@ -950,7 +1186,7 @@
     </w:p>
     <w:p>
       <w:pPr>
-        <w:pStyle w:val="a5"/>
+        <w:pStyle w:val="ListParagraph"/>
         <w:numPr>
           <w:ilvl w:val="0"/>
           <w:numId w:val="1"/>
@@ -1033,7 +1269,25 @@
           <w:sz w:val="24"/>
           <w:szCs w:val="24"/>
         </w:rPr>
-        <w:t xml:space="preserve">Robots have their own strengths even if the previously weaknesses exist some of those are : </w:t>
+        <w:t xml:space="preserve">Robots have their own strengths even if the previously weaknesses exist </w:t>
+      </w:r>
+      <w:proofErr w:type="gramStart"/>
+      <w:r>
+        <w:rPr>
+          <w:rFonts w:asciiTheme="majorBidi" w:hAnsiTheme="majorBidi" w:cstheme="majorBidi"/>
+          <w:sz w:val="24"/>
+          <w:szCs w:val="24"/>
+        </w:rPr>
+        <w:t>some of</w:t>
+      </w:r>
+      <w:proofErr w:type="gramEnd"/>
+      <w:r>
+        <w:rPr>
+          <w:rFonts w:asciiTheme="majorBidi" w:hAnsiTheme="majorBidi" w:cstheme="majorBidi"/>
+          <w:sz w:val="24"/>
+          <w:szCs w:val="24"/>
+        </w:rPr>
+        <w:t xml:space="preserve"> those are : </w:t>
       </w:r>
     </w:p>
     <w:p>
@@ -1086,516 +1340,859 @@
           <w:rFonts w:asciiTheme="majorBidi" w:hAnsiTheme="majorBidi" w:cstheme="majorBidi"/>
           <w:b/>
           <w:bCs/>
+          <w:sz w:val="32"/>
+          <w:szCs w:val="32"/>
+        </w:rPr>
+      </w:pPr>
+      <w:r>
+        <w:rPr>
+          <w:rFonts w:asciiTheme="majorBidi" w:hAnsiTheme="majorBidi" w:cstheme="majorBidi"/>
+          <w:b/>
+          <w:bCs/>
+          <w:sz w:val="32"/>
+          <w:szCs w:val="32"/>
+        </w:rPr>
+        <w:lastRenderedPageBreak/>
+        <w:t>Where to draw the line:</w:t>
+      </w:r>
+    </w:p>
+    <w:p>
+      <w:pPr>
+        <w:ind w:firstLine="720"/>
+        <w:rPr>
+          <w:rFonts w:asciiTheme="majorBidi" w:hAnsiTheme="majorBidi" w:cstheme="majorBidi"/>
+          <w:sz w:val="24"/>
+          <w:szCs w:val="24"/>
+        </w:rPr>
+      </w:pPr>
+      <w:r>
+        <w:rPr>
+          <w:rFonts w:asciiTheme="majorBidi" w:hAnsiTheme="majorBidi" w:cstheme="majorBidi"/>
+          <w:sz w:val="24"/>
+          <w:szCs w:val="24"/>
+        </w:rPr>
+        <w:t xml:space="preserve">For ages human do their </w:t>
+      </w:r>
+      <w:r>
+        <w:rPr>
+          <w:rFonts w:asciiTheme="majorBidi" w:hAnsiTheme="majorBidi" w:cstheme="majorBidi"/>
+          <w:sz w:val="24"/>
+          <w:szCs w:val="24"/>
+        </w:rPr>
+        <w:t xml:space="preserve">job where they do </w:t>
+      </w:r>
+      <w:r>
+        <w:rPr>
+          <w:rFonts w:asciiTheme="majorBidi" w:hAnsiTheme="majorBidi" w:cstheme="majorBidi"/>
+          <w:sz w:val="24"/>
+          <w:szCs w:val="24"/>
+        </w:rPr>
+        <w:t>a demanding work</w:t>
+      </w:r>
+      <w:r>
+        <w:rPr>
+          <w:rFonts w:asciiTheme="majorBidi" w:hAnsiTheme="majorBidi" w:cstheme="majorBidi"/>
+          <w:sz w:val="24"/>
+          <w:szCs w:val="24"/>
+        </w:rPr>
+        <w:t xml:space="preserve"> but </w:t>
+      </w:r>
+      <w:r>
+        <w:rPr>
+          <w:rFonts w:asciiTheme="majorBidi" w:hAnsiTheme="majorBidi" w:cstheme="majorBidi"/>
+          <w:sz w:val="24"/>
+          <w:szCs w:val="24"/>
+        </w:rPr>
+        <w:t>sometimes</w:t>
+      </w:r>
+      <w:r>
+        <w:rPr>
+          <w:rFonts w:asciiTheme="majorBidi" w:hAnsiTheme="majorBidi" w:cstheme="majorBidi"/>
+          <w:sz w:val="24"/>
+          <w:szCs w:val="24"/>
+        </w:rPr>
+        <w:t xml:space="preserve"> they </w:t>
+      </w:r>
+      <w:r>
+        <w:rPr>
+          <w:rFonts w:asciiTheme="majorBidi" w:hAnsiTheme="majorBidi" w:cstheme="majorBidi"/>
+          <w:sz w:val="24"/>
+          <w:szCs w:val="24"/>
+        </w:rPr>
+        <w:t>do not produce</w:t>
+      </w:r>
+      <w:r>
+        <w:rPr>
+          <w:rFonts w:asciiTheme="majorBidi" w:hAnsiTheme="majorBidi" w:cstheme="majorBidi"/>
+          <w:sz w:val="24"/>
+          <w:szCs w:val="24"/>
+        </w:rPr>
+        <w:t xml:space="preserve"> the amount that cover the price because </w:t>
+      </w:r>
+      <w:r>
+        <w:rPr>
+          <w:rFonts w:asciiTheme="majorBidi" w:hAnsiTheme="majorBidi" w:cstheme="majorBidi"/>
+          <w:sz w:val="24"/>
+          <w:szCs w:val="24"/>
+        </w:rPr>
+        <w:t xml:space="preserve">the worker </w:t>
+      </w:r>
+      <w:proofErr w:type="gramStart"/>
+      <w:r>
+        <w:rPr>
+          <w:rFonts w:asciiTheme="majorBidi" w:hAnsiTheme="majorBidi" w:cstheme="majorBidi"/>
+          <w:sz w:val="24"/>
+          <w:szCs w:val="24"/>
+        </w:rPr>
+        <w:t>get</w:t>
+      </w:r>
+      <w:proofErr w:type="gramEnd"/>
+      <w:r>
+        <w:rPr>
+          <w:rFonts w:asciiTheme="majorBidi" w:hAnsiTheme="majorBidi" w:cstheme="majorBidi"/>
+          <w:sz w:val="24"/>
+          <w:szCs w:val="24"/>
+        </w:rPr>
+        <w:t xml:space="preserve"> tired after long work</w:t>
+      </w:r>
+      <w:r>
+        <w:rPr>
+          <w:rFonts w:asciiTheme="majorBidi" w:hAnsiTheme="majorBidi" w:cstheme="majorBidi"/>
+          <w:sz w:val="24"/>
+          <w:szCs w:val="24"/>
+        </w:rPr>
+        <w:t xml:space="preserve"> until robot</w:t>
+      </w:r>
+      <w:r>
+        <w:rPr>
+          <w:rFonts w:asciiTheme="majorBidi" w:hAnsiTheme="majorBidi" w:cstheme="majorBidi"/>
+          <w:sz w:val="24"/>
+          <w:szCs w:val="24"/>
+        </w:rPr>
+        <w:t>s</w:t>
+      </w:r>
+      <w:r>
+        <w:rPr>
+          <w:rFonts w:asciiTheme="majorBidi" w:hAnsiTheme="majorBidi" w:cstheme="majorBidi"/>
+          <w:sz w:val="24"/>
+          <w:szCs w:val="24"/>
+        </w:rPr>
+        <w:t xml:space="preserve"> </w:t>
+      </w:r>
+      <w:r>
+        <w:rPr>
+          <w:rFonts w:asciiTheme="majorBidi" w:hAnsiTheme="majorBidi" w:cstheme="majorBidi"/>
+          <w:sz w:val="24"/>
+          <w:szCs w:val="24"/>
+        </w:rPr>
+        <w:t>where</w:t>
+      </w:r>
+      <w:r>
+        <w:rPr>
+          <w:rFonts w:asciiTheme="majorBidi" w:hAnsiTheme="majorBidi" w:cstheme="majorBidi"/>
+          <w:sz w:val="24"/>
+          <w:szCs w:val="24"/>
+        </w:rPr>
+        <w:t xml:space="preserve"> created</w:t>
+      </w:r>
+      <w:r>
+        <w:rPr>
+          <w:rFonts w:asciiTheme="majorBidi" w:hAnsiTheme="majorBidi" w:cstheme="majorBidi"/>
+          <w:sz w:val="24"/>
+          <w:szCs w:val="24"/>
+        </w:rPr>
+        <w:t xml:space="preserve"> which replaced the human work force in </w:t>
+      </w:r>
+      <w:r>
+        <w:rPr>
+          <w:rFonts w:asciiTheme="majorBidi" w:hAnsiTheme="majorBidi" w:cstheme="majorBidi"/>
+          <w:sz w:val="24"/>
+          <w:szCs w:val="24"/>
+        </w:rPr>
+        <w:t>many</w:t>
+      </w:r>
+      <w:r>
+        <w:rPr>
+          <w:rFonts w:asciiTheme="majorBidi" w:hAnsiTheme="majorBidi" w:cstheme="majorBidi"/>
+          <w:sz w:val="24"/>
+          <w:szCs w:val="24"/>
+        </w:rPr>
+        <w:t xml:space="preserve"> industries as</w:t>
+      </w:r>
+      <w:r>
+        <w:rPr>
+          <w:rFonts w:asciiTheme="majorBidi" w:hAnsiTheme="majorBidi" w:cstheme="majorBidi"/>
+          <w:sz w:val="24"/>
+          <w:szCs w:val="24"/>
+        </w:rPr>
+        <w:t xml:space="preserve"> robots </w:t>
+      </w:r>
+      <w:r>
+        <w:rPr>
+          <w:rFonts w:asciiTheme="majorBidi" w:hAnsiTheme="majorBidi" w:cstheme="majorBidi"/>
+          <w:sz w:val="24"/>
+          <w:szCs w:val="24"/>
+        </w:rPr>
+        <w:t xml:space="preserve">don’t </w:t>
+      </w:r>
+      <w:r>
+        <w:rPr>
+          <w:rFonts w:asciiTheme="majorBidi" w:hAnsiTheme="majorBidi" w:cstheme="majorBidi"/>
+          <w:sz w:val="24"/>
+          <w:szCs w:val="24"/>
+        </w:rPr>
+        <w:t xml:space="preserve"> get tired so they can work all day</w:t>
+      </w:r>
+      <w:r>
+        <w:rPr>
+          <w:rFonts w:asciiTheme="majorBidi" w:hAnsiTheme="majorBidi" w:cstheme="majorBidi"/>
+          <w:sz w:val="24"/>
+          <w:szCs w:val="24"/>
+        </w:rPr>
+        <w:t>.</w:t>
+      </w:r>
+    </w:p>
+    <w:p>
+      <w:pPr>
+        <w:ind w:firstLine="720"/>
+        <w:rPr>
+          <w:rFonts w:asciiTheme="majorBidi" w:hAnsiTheme="majorBidi" w:cstheme="majorBidi"/>
+          <w:sz w:val="24"/>
+          <w:szCs w:val="24"/>
+        </w:rPr>
+      </w:pPr>
+      <w:r>
+        <w:rPr>
+          <w:rFonts w:asciiTheme="majorBidi" w:hAnsiTheme="majorBidi" w:cstheme="majorBidi"/>
+          <w:sz w:val="24"/>
+          <w:szCs w:val="24"/>
+        </w:rPr>
+        <w:t xml:space="preserve">Because of that some jobs replace humane workers with </w:t>
+      </w:r>
+      <w:r>
+        <w:rPr>
+          <w:rFonts w:asciiTheme="majorBidi" w:hAnsiTheme="majorBidi" w:cstheme="majorBidi"/>
+          <w:sz w:val="24"/>
+          <w:szCs w:val="24"/>
+        </w:rPr>
+        <w:t>robot’s</w:t>
+      </w:r>
+      <w:r>
+        <w:rPr>
+          <w:rFonts w:asciiTheme="majorBidi" w:hAnsiTheme="majorBidi" w:cstheme="majorBidi"/>
+          <w:sz w:val="24"/>
+          <w:szCs w:val="24"/>
+        </w:rPr>
+        <w:t xml:space="preserve"> </w:t>
+      </w:r>
+      <w:r>
+        <w:rPr>
+          <w:rFonts w:asciiTheme="majorBidi" w:hAnsiTheme="majorBidi" w:cstheme="majorBidi"/>
+          <w:sz w:val="24"/>
+          <w:szCs w:val="24"/>
+        </w:rPr>
+        <w:t>worker,</w:t>
+      </w:r>
+      <w:r>
+        <w:rPr>
+          <w:rFonts w:asciiTheme="majorBidi" w:hAnsiTheme="majorBidi" w:cstheme="majorBidi"/>
+          <w:sz w:val="24"/>
+          <w:szCs w:val="24"/>
+        </w:rPr>
+        <w:t xml:space="preserve"> and </w:t>
+      </w:r>
+      <w:r>
+        <w:rPr>
+          <w:rFonts w:asciiTheme="majorBidi" w:hAnsiTheme="majorBidi" w:cstheme="majorBidi"/>
+          <w:sz w:val="24"/>
+          <w:szCs w:val="24"/>
+        </w:rPr>
+        <w:t>it is</w:t>
+      </w:r>
+      <w:r>
+        <w:rPr>
+          <w:rFonts w:asciiTheme="majorBidi" w:hAnsiTheme="majorBidi" w:cstheme="majorBidi"/>
+          <w:sz w:val="24"/>
+          <w:szCs w:val="24"/>
+        </w:rPr>
+        <w:t xml:space="preserve"> </w:t>
+      </w:r>
+      <w:r>
+        <w:rPr>
+          <w:rFonts w:asciiTheme="majorBidi" w:hAnsiTheme="majorBidi" w:cstheme="majorBidi"/>
+          <w:sz w:val="24"/>
+          <w:szCs w:val="24"/>
+        </w:rPr>
+        <w:t>risen</w:t>
+      </w:r>
+      <w:r>
+        <w:rPr>
+          <w:rFonts w:asciiTheme="majorBidi" w:hAnsiTheme="majorBidi" w:cstheme="majorBidi"/>
+          <w:sz w:val="24"/>
+          <w:szCs w:val="24"/>
+        </w:rPr>
+        <w:t xml:space="preserve"> the benefit of the </w:t>
+      </w:r>
+      <w:r>
+        <w:rPr>
+          <w:rFonts w:asciiTheme="majorBidi" w:hAnsiTheme="majorBidi" w:cstheme="majorBidi"/>
+          <w:sz w:val="24"/>
+          <w:szCs w:val="24"/>
+        </w:rPr>
+        <w:t>result,</w:t>
+      </w:r>
+      <w:r>
+        <w:rPr>
+          <w:rFonts w:asciiTheme="majorBidi" w:hAnsiTheme="majorBidi" w:cstheme="majorBidi"/>
+          <w:sz w:val="24"/>
+          <w:szCs w:val="24"/>
+        </w:rPr>
+        <w:t xml:space="preserve"> but the robot </w:t>
+      </w:r>
+      <w:r>
+        <w:rPr>
+          <w:rFonts w:asciiTheme="majorBidi" w:hAnsiTheme="majorBidi" w:cstheme="majorBidi"/>
+          <w:sz w:val="24"/>
+          <w:szCs w:val="24"/>
+        </w:rPr>
+        <w:t>cannot</w:t>
+      </w:r>
+      <w:r>
+        <w:rPr>
+          <w:rFonts w:asciiTheme="majorBidi" w:hAnsiTheme="majorBidi" w:cstheme="majorBidi"/>
+          <w:sz w:val="24"/>
+          <w:szCs w:val="24"/>
+        </w:rPr>
+        <w:t xml:space="preserve"> do everything there is some job that robot can take part of it but </w:t>
+      </w:r>
+      <w:proofErr w:type="gramStart"/>
+      <w:r>
+        <w:rPr>
+          <w:rFonts w:asciiTheme="majorBidi" w:hAnsiTheme="majorBidi" w:cstheme="majorBidi"/>
+          <w:sz w:val="24"/>
+          <w:szCs w:val="24"/>
+        </w:rPr>
+        <w:t>can't</w:t>
+      </w:r>
+      <w:proofErr w:type="gramEnd"/>
+      <w:r>
+        <w:rPr>
+          <w:rFonts w:asciiTheme="majorBidi" w:hAnsiTheme="majorBidi" w:cstheme="majorBidi"/>
+          <w:sz w:val="24"/>
+          <w:szCs w:val="24"/>
+        </w:rPr>
+        <w:t xml:space="preserve"> replace the hu</w:t>
+      </w:r>
+      <w:r>
+        <w:rPr>
+          <w:rFonts w:asciiTheme="majorBidi" w:hAnsiTheme="majorBidi" w:cstheme="majorBidi"/>
+          <w:sz w:val="24"/>
+          <w:szCs w:val="24"/>
+        </w:rPr>
+        <w:t>mans.</w:t>
+      </w:r>
+    </w:p>
+    <w:p>
+      <w:pPr>
+        <w:ind w:firstLine="720"/>
+        <w:rPr>
+          <w:rFonts w:asciiTheme="majorBidi" w:hAnsiTheme="majorBidi" w:cstheme="majorBidi"/>
+          <w:sz w:val="24"/>
+          <w:szCs w:val="24"/>
+        </w:rPr>
+      </w:pPr>
+      <w:r>
+        <w:rPr>
+          <w:rFonts w:asciiTheme="majorBidi" w:hAnsiTheme="majorBidi" w:cstheme="majorBidi"/>
+          <w:sz w:val="24"/>
+          <w:szCs w:val="24"/>
+        </w:rPr>
+        <w:t xml:space="preserve">In this topic we will cover the job that robot </w:t>
+      </w:r>
+      <w:r>
+        <w:rPr>
+          <w:rFonts w:asciiTheme="majorBidi" w:hAnsiTheme="majorBidi" w:cstheme="majorBidi"/>
+          <w:sz w:val="24"/>
+          <w:szCs w:val="24"/>
+        </w:rPr>
+        <w:t>cannot</w:t>
+      </w:r>
+      <w:r>
+        <w:rPr>
+          <w:rFonts w:asciiTheme="majorBidi" w:hAnsiTheme="majorBidi" w:cstheme="majorBidi"/>
+          <w:sz w:val="24"/>
+          <w:szCs w:val="24"/>
+        </w:rPr>
+        <w:t xml:space="preserve"> replace humane and the job that robot replace hum</w:t>
+      </w:r>
+      <w:r>
+        <w:rPr>
+          <w:rFonts w:asciiTheme="majorBidi" w:hAnsiTheme="majorBidi" w:cstheme="majorBidi"/>
+          <w:sz w:val="24"/>
+          <w:szCs w:val="24"/>
+        </w:rPr>
+        <w:t>ans.</w:t>
+      </w:r>
+    </w:p>
+    <w:p>
+      <w:pPr>
+        <w:pStyle w:val="Heading1"/>
+        <w:spacing w:before="0" w:beforeAutospacing="0" w:after="300" w:afterAutospacing="0"/>
+        <w:rPr>
+          <w:rFonts w:asciiTheme="majorBidi" w:hAnsiTheme="majorBidi" w:cstheme="majorBidi"/>
           <w:sz w:val="28"/>
           <w:szCs w:val="28"/>
         </w:rPr>
       </w:pPr>
-    </w:p>
-    <w:p>
-      <w:pPr>
-        <w:rPr>
-          <w:rFonts w:asciiTheme="majorBidi" w:hAnsiTheme="majorBidi" w:cstheme="majorBidi"/>
-          <w:b/>
-          <w:bCs/>
+      <w:r>
+        <w:rPr>
+          <w:rFonts w:asciiTheme="majorBidi" w:hAnsiTheme="majorBidi" w:cstheme="majorBidi"/>
           <w:sz w:val="28"/>
           <w:szCs w:val="28"/>
         </w:rPr>
-      </w:pPr>
-    </w:p>
-    <w:p>
-      <w:pPr>
-        <w:rPr>
-          <w:rFonts w:asciiTheme="majorBidi" w:hAnsiTheme="majorBidi" w:cstheme="majorBidi"/>
-          <w:b/>
-          <w:bCs/>
-          <w:sz w:val="32"/>
-          <w:szCs w:val="32"/>
-        </w:rPr>
-      </w:pPr>
-      <w:r>
-        <w:rPr>
-          <w:rFonts w:asciiTheme="majorBidi" w:hAnsiTheme="majorBidi" w:cstheme="majorBidi"/>
-          <w:b/>
-          <w:bCs/>
-          <w:sz w:val="32"/>
-          <w:szCs w:val="32"/>
-        </w:rPr>
-        <w:t>Where to draw the line:</w:t>
-      </w:r>
-    </w:p>
-    <w:p>
-      <w:pPr>
-        <w:jc w:val="center"/>
-        <w:rPr>
-          <w:rFonts w:asciiTheme="majorBidi" w:hAnsiTheme="majorBidi" w:cstheme="majorBidi"/>
-          <w:sz w:val="24"/>
-          <w:szCs w:val="24"/>
-        </w:rPr>
-      </w:pPr>
-      <w:r>
-        <w:rPr>
-          <w:rFonts w:asciiTheme="majorBidi" w:hAnsiTheme="majorBidi" w:cstheme="majorBidi"/>
-          <w:sz w:val="24"/>
-          <w:szCs w:val="24"/>
-        </w:rPr>
-        <w:t xml:space="preserve">For ages human do their </w:t>
-      </w:r>
-      <w:r>
-        <w:rPr>
-          <w:rFonts w:asciiTheme="majorBidi" w:hAnsiTheme="majorBidi" w:cstheme="majorBidi"/>
-          <w:sz w:val="24"/>
-          <w:szCs w:val="24"/>
-        </w:rPr>
-        <w:t>job where they do a hard work</w:t>
-      </w:r>
-      <w:r>
-        <w:rPr>
-          <w:rFonts w:asciiTheme="majorBidi" w:hAnsiTheme="majorBidi" w:cstheme="majorBidi"/>
-          <w:sz w:val="24"/>
-          <w:szCs w:val="24"/>
-        </w:rPr>
-        <w:t xml:space="preserve"> but </w:t>
-      </w:r>
-      <w:proofErr w:type="gramStart"/>
-      <w:r>
-        <w:rPr>
-          <w:rFonts w:asciiTheme="majorBidi" w:hAnsiTheme="majorBidi" w:cstheme="majorBidi"/>
-          <w:sz w:val="24"/>
-          <w:szCs w:val="24"/>
-        </w:rPr>
-        <w:t>sometime</w:t>
-      </w:r>
-      <w:proofErr w:type="gramEnd"/>
-      <w:r>
-        <w:rPr>
-          <w:rFonts w:asciiTheme="majorBidi" w:hAnsiTheme="majorBidi" w:cstheme="majorBidi"/>
-          <w:sz w:val="24"/>
-          <w:szCs w:val="24"/>
-        </w:rPr>
-        <w:t xml:space="preserve"> they not produce the amount that cover the price because </w:t>
-      </w:r>
-      <w:r>
-        <w:rPr>
-          <w:rFonts w:asciiTheme="majorBidi" w:hAnsiTheme="majorBidi" w:cstheme="majorBidi"/>
-          <w:sz w:val="24"/>
-          <w:szCs w:val="24"/>
-        </w:rPr>
-        <w:t>the worker get tired after long work</w:t>
-      </w:r>
-      <w:r>
-        <w:rPr>
-          <w:rFonts w:asciiTheme="majorBidi" w:hAnsiTheme="majorBidi" w:cstheme="majorBidi"/>
-          <w:sz w:val="24"/>
-          <w:szCs w:val="24"/>
-        </w:rPr>
-        <w:t xml:space="preserve"> until the robot was created</w:t>
-      </w:r>
-      <w:r>
-        <w:rPr>
-          <w:rFonts w:asciiTheme="majorBidi" w:hAnsiTheme="majorBidi" w:cstheme="majorBidi"/>
-          <w:sz w:val="24"/>
-          <w:szCs w:val="24"/>
-        </w:rPr>
-        <w:t xml:space="preserve"> </w:t>
-      </w:r>
-      <w:r>
-        <w:rPr>
-          <w:rFonts w:asciiTheme="majorBidi" w:hAnsiTheme="majorBidi" w:cstheme="majorBidi"/>
-          <w:sz w:val="24"/>
-          <w:szCs w:val="24"/>
-        </w:rPr>
-        <w:t xml:space="preserve">because the robots doesn't get tired so they can work all day </w:t>
-      </w:r>
-    </w:p>
-    <w:p>
-      <w:pPr>
-        <w:jc w:val="center"/>
-        <w:rPr>
-          <w:rFonts w:asciiTheme="majorBidi" w:hAnsiTheme="majorBidi" w:cstheme="majorBidi"/>
-          <w:sz w:val="24"/>
-          <w:szCs w:val="24"/>
-        </w:rPr>
-      </w:pPr>
-      <w:r>
-        <w:rPr>
-          <w:rFonts w:asciiTheme="majorBidi" w:hAnsiTheme="majorBidi" w:cstheme="majorBidi"/>
-          <w:sz w:val="24"/>
-          <w:szCs w:val="24"/>
-        </w:rPr>
-        <w:t xml:space="preserve">Because of that some jobs replace humane workers with </w:t>
-      </w:r>
-      <w:proofErr w:type="gramStart"/>
-      <w:r>
-        <w:rPr>
-          <w:rFonts w:asciiTheme="majorBidi" w:hAnsiTheme="majorBidi" w:cstheme="majorBidi"/>
-          <w:sz w:val="24"/>
-          <w:szCs w:val="24"/>
-        </w:rPr>
-        <w:t>robots</w:t>
-      </w:r>
-      <w:proofErr w:type="gramEnd"/>
-      <w:r>
-        <w:rPr>
-          <w:rFonts w:asciiTheme="majorBidi" w:hAnsiTheme="majorBidi" w:cstheme="majorBidi"/>
-          <w:sz w:val="24"/>
-          <w:szCs w:val="24"/>
-        </w:rPr>
-        <w:t xml:space="preserve"> worker</w:t>
-      </w:r>
-      <w:r>
-        <w:rPr>
-          <w:rFonts w:asciiTheme="majorBidi" w:hAnsiTheme="majorBidi" w:cstheme="majorBidi"/>
-          <w:sz w:val="24"/>
-          <w:szCs w:val="24"/>
-        </w:rPr>
-        <w:t xml:space="preserve"> and it's rise the benefit of the result but the robot can't do everything there is some job that robot can take part of it but can't replace the humane</w:t>
-      </w:r>
-    </w:p>
-    <w:p>
-      <w:pPr>
-        <w:jc w:val="center"/>
-        <w:rPr>
-          <w:rFonts w:asciiTheme="majorBidi" w:hAnsiTheme="majorBidi" w:cstheme="majorBidi"/>
-          <w:sz w:val="24"/>
-          <w:szCs w:val="24"/>
-        </w:rPr>
-      </w:pPr>
-      <w:r>
-        <w:rPr>
-          <w:rFonts w:asciiTheme="majorBidi" w:hAnsiTheme="majorBidi" w:cstheme="majorBidi"/>
-          <w:sz w:val="24"/>
-          <w:szCs w:val="24"/>
-        </w:rPr>
-        <w:t>In this topic we will cover the job that robot can't replace humane and the job that robot replace humane</w:t>
-      </w:r>
-    </w:p>
-    <w:p>
-      <w:pPr>
-        <w:jc w:val="center"/>
-        <w:rPr>
-          <w:rFonts w:asciiTheme="majorBidi" w:hAnsiTheme="majorBidi" w:cstheme="majorBidi"/>
-          <w:sz w:val="24"/>
-          <w:szCs w:val="24"/>
-        </w:rPr>
-      </w:pPr>
-    </w:p>
-    <w:p>
-      <w:pPr>
-        <w:pStyle w:val="1"/>
-        <w:spacing w:before="0" w:beforeAutospacing="0" w:after="300" w:afterAutospacing="0"/>
-        <w:rPr>
-          <w:rFonts w:ascii="Open Sans" w:hAnsi="Open Sans" w:cs="Open Sans"/>
+        <w:t xml:space="preserve">The jobs that robots </w:t>
+      </w:r>
+      <w:r>
+        <w:rPr>
+          <w:rFonts w:asciiTheme="majorBidi" w:hAnsiTheme="majorBidi" w:cstheme="majorBidi"/>
           <w:sz w:val="28"/>
           <w:szCs w:val="28"/>
         </w:rPr>
-      </w:pPr>
+        <w:t>cannot</w:t>
+      </w:r>
       <w:r>
         <w:rPr>
           <w:rFonts w:asciiTheme="majorBidi" w:hAnsiTheme="majorBidi" w:cstheme="majorBidi"/>
           <w:sz w:val="28"/>
           <w:szCs w:val="28"/>
         </w:rPr>
-        <w:t xml:space="preserve"> </w:t>
-      </w:r>
-      <w:r>
-        <w:rPr>
-          <w:rFonts w:ascii="Open Sans" w:hAnsi="Open Sans" w:cs="Open Sans"/>
+        <w:t xml:space="preserve"> do</w:t>
+      </w:r>
+    </w:p>
+    <w:p>
+      <w:pPr>
+        <w:pStyle w:val="Heading1"/>
+        <w:numPr>
+          <w:ilvl w:val="0"/>
+          <w:numId w:val="2"/>
+        </w:numPr>
+        <w:spacing w:before="0" w:beforeAutospacing="0" w:after="300" w:afterAutospacing="0"/>
+        <w:rPr>
+          <w:rFonts w:asciiTheme="majorBidi" w:hAnsiTheme="majorBidi" w:cstheme="majorBidi"/>
+          <w:sz w:val="24"/>
+          <w:szCs w:val="24"/>
+        </w:rPr>
+      </w:pPr>
+      <w:r>
+        <w:rPr>
+          <w:rFonts w:asciiTheme="majorBidi" w:hAnsiTheme="majorBidi" w:cstheme="majorBidi"/>
+          <w:sz w:val="24"/>
+          <w:szCs w:val="24"/>
+        </w:rPr>
+        <w:t>C</w:t>
+      </w:r>
+      <w:r>
+        <w:rPr>
+          <w:rFonts w:asciiTheme="majorBidi" w:hAnsiTheme="majorBidi" w:cstheme="majorBidi"/>
+          <w:sz w:val="24"/>
+          <w:szCs w:val="24"/>
+        </w:rPr>
+        <w:t xml:space="preserve">hildcare </w:t>
+      </w:r>
+      <w:r>
+        <w:rPr>
+          <w:rFonts w:asciiTheme="majorBidi" w:hAnsiTheme="majorBidi" w:cstheme="majorBidi"/>
+          <w:sz w:val="24"/>
+          <w:szCs w:val="24"/>
+        </w:rPr>
+        <w:t>E</w:t>
+      </w:r>
+      <w:r>
+        <w:rPr>
+          <w:rFonts w:asciiTheme="majorBidi" w:hAnsiTheme="majorBidi" w:cstheme="majorBidi"/>
+          <w:sz w:val="24"/>
+          <w:szCs w:val="24"/>
+        </w:rPr>
+        <w:t>xpert</w:t>
+      </w:r>
+      <w:r>
+        <w:rPr>
+          <w:rFonts w:asciiTheme="majorBidi" w:hAnsiTheme="majorBidi" w:cstheme="majorBidi"/>
+          <w:sz w:val="24"/>
+          <w:szCs w:val="24"/>
+        </w:rPr>
+        <w:t xml:space="preserve"> :</w:t>
+      </w:r>
+    </w:p>
+    <w:p>
+      <w:pPr>
+        <w:pStyle w:val="Heading1"/>
+        <w:spacing w:before="0" w:beforeAutospacing="0" w:after="300" w:afterAutospacing="0"/>
+        <w:ind w:left="720" w:firstLine="720"/>
+        <w:rPr>
+          <w:rFonts w:asciiTheme="majorBidi" w:hAnsiTheme="majorBidi" w:cstheme="majorBidi"/>
+          <w:b w:val="0"/>
+          <w:bCs w:val="0"/>
+          <w:sz w:val="24"/>
+          <w:szCs w:val="24"/>
+          <w:shd w:val="clear" w:color="auto" w:fill="FFFFFF"/>
+        </w:rPr>
+      </w:pPr>
+      <w:r>
+        <w:rPr>
+          <w:rFonts w:asciiTheme="majorBidi" w:hAnsiTheme="majorBidi" w:cstheme="majorBidi"/>
+          <w:b w:val="0"/>
+          <w:bCs w:val="0"/>
+          <w:sz w:val="24"/>
+          <w:szCs w:val="24"/>
+          <w:shd w:val="clear" w:color="auto" w:fill="FFFFFF"/>
+        </w:rPr>
+        <w:t>Robots cannot take care of small children or babies in the same way a human being can</w:t>
+      </w:r>
+    </w:p>
+    <w:p>
+      <w:pPr>
+        <w:pStyle w:val="Heading1"/>
+        <w:numPr>
+          <w:ilvl w:val="0"/>
+          <w:numId w:val="2"/>
+        </w:numPr>
+        <w:spacing w:before="0" w:beforeAutospacing="0" w:after="300" w:afterAutospacing="0"/>
+        <w:rPr>
+          <w:rFonts w:asciiTheme="majorBidi" w:hAnsiTheme="majorBidi" w:cstheme="majorBidi"/>
           <w:sz w:val="28"/>
           <w:szCs w:val="28"/>
         </w:rPr>
-        <w:t>The jobs that robots can’t do</w:t>
-      </w:r>
-    </w:p>
-    <w:p>
-      <w:pPr>
-        <w:pStyle w:val="1"/>
+      </w:pPr>
+      <w:r>
+        <w:rPr>
+          <w:rFonts w:asciiTheme="majorBidi" w:hAnsiTheme="majorBidi" w:cstheme="majorBidi"/>
+          <w:sz w:val="24"/>
+          <w:szCs w:val="24"/>
+        </w:rPr>
+        <w:t>Teacher</w:t>
+      </w:r>
+      <w:r>
+        <w:rPr>
+          <w:rFonts w:asciiTheme="majorBidi" w:hAnsiTheme="majorBidi" w:cstheme="majorBidi"/>
+          <w:sz w:val="24"/>
+          <w:szCs w:val="24"/>
+        </w:rPr>
+        <w:t xml:space="preserve"> :</w:t>
+      </w:r>
+    </w:p>
+    <w:p>
+      <w:pPr>
+        <w:pStyle w:val="Heading1"/>
         <w:spacing w:before="0" w:beforeAutospacing="0" w:after="300" w:afterAutospacing="0"/>
-        <w:rPr>
-          <w:rFonts w:ascii="Open Sans" w:hAnsi="Open Sans" w:cs="Open Sans"/>
-          <w:sz w:val="24"/>
-          <w:szCs w:val="24"/>
-        </w:rPr>
-      </w:pPr>
-      <w:proofErr w:type="gramStart"/>
-      <w:r>
-        <w:rPr>
-          <w:rFonts w:ascii="Open Sans" w:hAnsi="Open Sans" w:cs="Open Sans"/>
-          <w:sz w:val="24"/>
-          <w:szCs w:val="24"/>
-        </w:rPr>
-        <w:t>1</w:t>
-      </w:r>
-      <w:r>
-        <w:rPr>
-          <w:rFonts w:ascii="Open Sans" w:hAnsi="Open Sans" w:cs="Open Sans"/>
-          <w:sz w:val="24"/>
-          <w:szCs w:val="24"/>
-        </w:rPr>
-        <w:t>:childcare</w:t>
-      </w:r>
-      <w:proofErr w:type="gramEnd"/>
-      <w:r>
-        <w:rPr>
-          <w:rFonts w:ascii="Open Sans" w:hAnsi="Open Sans" w:cs="Open Sans"/>
-          <w:sz w:val="24"/>
-          <w:szCs w:val="24"/>
-        </w:rPr>
-        <w:t xml:space="preserve"> expert</w:t>
-      </w:r>
-    </w:p>
-    <w:p>
-      <w:pPr>
-        <w:pStyle w:val="1"/>
-        <w:spacing w:before="0" w:beforeAutospacing="0" w:after="300" w:afterAutospacing="0"/>
-        <w:rPr>
-          <w:rFonts w:ascii="Open Sans" w:hAnsi="Open Sans" w:cs="Open Sans"/>
+        <w:ind w:left="360" w:firstLine="720"/>
+        <w:rPr>
+          <w:rFonts w:asciiTheme="majorBidi" w:hAnsiTheme="majorBidi" w:cstheme="majorBidi"/>
           <w:b w:val="0"/>
           <w:bCs w:val="0"/>
           <w:sz w:val="24"/>
           <w:szCs w:val="24"/>
-          <w:shd w:val="clear" w:color="auto" w:fill="FFFFFF"/>
-        </w:rPr>
-      </w:pPr>
-      <w:r>
-        <w:rPr>
-          <w:rFonts w:ascii="Open Sans" w:hAnsi="Open Sans" w:cs="Open Sans"/>
+        </w:rPr>
+      </w:pPr>
+      <w:r>
+        <w:rPr>
+          <w:rFonts w:asciiTheme="majorBidi" w:hAnsiTheme="majorBidi" w:cstheme="majorBidi"/>
           <w:b w:val="0"/>
           <w:bCs w:val="0"/>
           <w:sz w:val="24"/>
           <w:szCs w:val="24"/>
           <w:shd w:val="clear" w:color="auto" w:fill="FFFFFF"/>
         </w:rPr>
-        <w:t>Robots cannot take care of small children or babies in the same way a human being can</w:t>
-      </w:r>
-    </w:p>
-    <w:p>
-      <w:pPr>
-        <w:pStyle w:val="1"/>
+        <w:t xml:space="preserve">Robots </w:t>
+      </w:r>
+      <w:r>
+        <w:rPr>
+          <w:rFonts w:asciiTheme="majorBidi" w:hAnsiTheme="majorBidi" w:cstheme="majorBidi"/>
+          <w:b w:val="0"/>
+          <w:bCs w:val="0"/>
+          <w:sz w:val="24"/>
+          <w:szCs w:val="24"/>
+          <w:shd w:val="clear" w:color="auto" w:fill="FFFFFF"/>
+        </w:rPr>
+        <w:t>cannot</w:t>
+      </w:r>
+      <w:r>
+        <w:rPr>
+          <w:rFonts w:asciiTheme="majorBidi" w:hAnsiTheme="majorBidi" w:cstheme="majorBidi"/>
+          <w:b w:val="0"/>
+          <w:bCs w:val="0"/>
+          <w:sz w:val="24"/>
+          <w:szCs w:val="24"/>
+          <w:shd w:val="clear" w:color="auto" w:fill="FFFFFF"/>
+        </w:rPr>
+        <w:t xml:space="preserve"> take this job because they </w:t>
+      </w:r>
+      <w:r>
+        <w:rPr>
+          <w:rFonts w:asciiTheme="majorBidi" w:hAnsiTheme="majorBidi" w:cstheme="majorBidi"/>
+          <w:b w:val="0"/>
+          <w:bCs w:val="0"/>
+          <w:sz w:val="24"/>
+          <w:szCs w:val="24"/>
+          <w:shd w:val="clear" w:color="auto" w:fill="FFFFFF"/>
+        </w:rPr>
+        <w:t>do not</w:t>
+      </w:r>
+      <w:r>
+        <w:rPr>
+          <w:rFonts w:asciiTheme="majorBidi" w:hAnsiTheme="majorBidi" w:cstheme="majorBidi"/>
+          <w:b w:val="0"/>
+          <w:bCs w:val="0"/>
+          <w:sz w:val="24"/>
+          <w:szCs w:val="24"/>
+          <w:shd w:val="clear" w:color="auto" w:fill="FFFFFF"/>
+        </w:rPr>
+        <w:t xml:space="preserve"> have a felling and </w:t>
+      </w:r>
+      <w:proofErr w:type="gramStart"/>
+      <w:r>
+        <w:rPr>
+          <w:rFonts w:asciiTheme="majorBidi" w:hAnsiTheme="majorBidi" w:cstheme="majorBidi"/>
+          <w:b w:val="0"/>
+          <w:bCs w:val="0"/>
+          <w:sz w:val="24"/>
+          <w:szCs w:val="24"/>
+          <w:shd w:val="clear" w:color="auto" w:fill="FFFFFF"/>
+        </w:rPr>
+        <w:t>can't</w:t>
+      </w:r>
+      <w:proofErr w:type="gramEnd"/>
+      <w:r>
+        <w:rPr>
+          <w:rFonts w:asciiTheme="majorBidi" w:hAnsiTheme="majorBidi" w:cstheme="majorBidi"/>
+          <w:b w:val="0"/>
+          <w:bCs w:val="0"/>
+          <w:sz w:val="24"/>
+          <w:szCs w:val="24"/>
+          <w:shd w:val="clear" w:color="auto" w:fill="FFFFFF"/>
+        </w:rPr>
+        <w:t xml:space="preserve"> come with something new they do what they </w:t>
+      </w:r>
+      <w:r>
+        <w:rPr>
+          <w:rFonts w:asciiTheme="majorBidi" w:hAnsiTheme="majorBidi" w:cstheme="majorBidi"/>
+          <w:b w:val="0"/>
+          <w:bCs w:val="0"/>
+          <w:sz w:val="24"/>
+          <w:szCs w:val="24"/>
+          <w:shd w:val="clear" w:color="auto" w:fill="FFFFFF"/>
+        </w:rPr>
+        <w:t>are programming</w:t>
+      </w:r>
+      <w:r>
+        <w:rPr>
+          <w:rFonts w:asciiTheme="majorBidi" w:hAnsiTheme="majorBidi" w:cstheme="majorBidi"/>
+          <w:b w:val="0"/>
+          <w:bCs w:val="0"/>
+          <w:sz w:val="24"/>
+          <w:szCs w:val="24"/>
+          <w:shd w:val="clear" w:color="auto" w:fill="FFFFFF"/>
+        </w:rPr>
+        <w:t xml:space="preserve"> </w:t>
+      </w:r>
+      <w:r>
+        <w:rPr>
+          <w:rFonts w:asciiTheme="majorBidi" w:hAnsiTheme="majorBidi" w:cstheme="majorBidi"/>
+          <w:b w:val="0"/>
+          <w:bCs w:val="0"/>
+          <w:sz w:val="24"/>
+          <w:szCs w:val="24"/>
+          <w:shd w:val="clear" w:color="auto" w:fill="FFFFFF"/>
+        </w:rPr>
+        <w:t>for</w:t>
+      </w:r>
+      <w:r>
+        <w:rPr>
+          <w:rFonts w:asciiTheme="majorBidi" w:hAnsiTheme="majorBidi" w:cstheme="majorBidi"/>
+          <w:b w:val="0"/>
+          <w:bCs w:val="0"/>
+          <w:sz w:val="24"/>
+          <w:szCs w:val="24"/>
+          <w:shd w:val="clear" w:color="auto" w:fill="FFFFFF"/>
+        </w:rPr>
+        <w:t>.</w:t>
+      </w:r>
+    </w:p>
+    <w:p>
+      <w:pPr>
+        <w:pStyle w:val="Heading1"/>
+        <w:numPr>
+          <w:ilvl w:val="0"/>
+          <w:numId w:val="2"/>
+        </w:numPr>
         <w:spacing w:before="0" w:beforeAutospacing="0" w:after="300" w:afterAutospacing="0"/>
         <w:rPr>
-          <w:rFonts w:ascii="Open Sans" w:hAnsi="Open Sans" w:cs="Open Sans"/>
+          <w:rFonts w:asciiTheme="majorBidi" w:hAnsiTheme="majorBidi" w:cstheme="majorBidi"/>
+          <w:sz w:val="24"/>
+          <w:szCs w:val="24"/>
+        </w:rPr>
+      </w:pPr>
+      <w:r>
+        <w:rPr>
+          <w:rFonts w:asciiTheme="majorBidi" w:hAnsiTheme="majorBidi" w:cstheme="majorBidi"/>
+          <w:sz w:val="24"/>
+          <w:szCs w:val="24"/>
+        </w:rPr>
+        <w:t>D</w:t>
+      </w:r>
+      <w:r>
+        <w:rPr>
+          <w:rFonts w:asciiTheme="majorBidi" w:hAnsiTheme="majorBidi" w:cstheme="majorBidi"/>
+          <w:sz w:val="24"/>
+          <w:szCs w:val="24"/>
+        </w:rPr>
+        <w:t>octor</w:t>
+      </w:r>
+      <w:r>
+        <w:rPr>
+          <w:rFonts w:asciiTheme="majorBidi" w:hAnsiTheme="majorBidi" w:cstheme="majorBidi"/>
+          <w:sz w:val="24"/>
+          <w:szCs w:val="24"/>
+        </w:rPr>
+        <w:t xml:space="preserve"> :</w:t>
+      </w:r>
+    </w:p>
+    <w:p>
+      <w:pPr>
+        <w:ind w:firstLine="720"/>
+        <w:rPr>
+          <w:rFonts w:asciiTheme="majorBidi" w:hAnsiTheme="majorBidi" w:cstheme="majorBidi"/>
+          <w:sz w:val="24"/>
+          <w:szCs w:val="24"/>
+        </w:rPr>
+      </w:pPr>
+      <w:r>
+        <w:rPr>
+          <w:rFonts w:asciiTheme="majorBidi" w:hAnsiTheme="majorBidi" w:cstheme="majorBidi"/>
+          <w:sz w:val="24"/>
+          <w:szCs w:val="24"/>
+          <w:shd w:val="clear" w:color="auto" w:fill="FFFFFF"/>
+        </w:rPr>
+        <w:t xml:space="preserve">As with childcare professionals and </w:t>
+      </w:r>
+      <w:r>
+        <w:rPr>
+          <w:rFonts w:asciiTheme="majorBidi" w:hAnsiTheme="majorBidi" w:cstheme="majorBidi"/>
+          <w:sz w:val="24"/>
+          <w:szCs w:val="24"/>
+          <w:shd w:val="clear" w:color="auto" w:fill="FFFFFF"/>
+        </w:rPr>
+        <w:t>teacher</w:t>
+      </w:r>
+      <w:r>
+        <w:rPr>
+          <w:rFonts w:asciiTheme="majorBidi" w:hAnsiTheme="majorBidi" w:cstheme="majorBidi"/>
+          <w:sz w:val="24"/>
+          <w:szCs w:val="24"/>
+          <w:shd w:val="clear" w:color="auto" w:fill="FFFFFF"/>
+        </w:rPr>
+        <w:t xml:space="preserve"> the</w:t>
+      </w:r>
+      <w:r>
+        <w:rPr>
+          <w:rFonts w:asciiTheme="majorBidi" w:hAnsiTheme="majorBidi" w:cstheme="majorBidi"/>
+          <w:sz w:val="24"/>
+          <w:szCs w:val="24"/>
+          <w:shd w:val="clear" w:color="auto" w:fill="FFFFFF"/>
+        </w:rPr>
+        <w:t xml:space="preserve"> robot </w:t>
+      </w:r>
+      <w:r>
+        <w:rPr>
+          <w:rFonts w:asciiTheme="majorBidi" w:hAnsiTheme="majorBidi" w:cstheme="majorBidi"/>
+          <w:sz w:val="24"/>
+          <w:szCs w:val="24"/>
+          <w:shd w:val="clear" w:color="auto" w:fill="FFFFFF"/>
+        </w:rPr>
+        <w:t>cannot</w:t>
+      </w:r>
+      <w:r>
+        <w:rPr>
+          <w:rFonts w:asciiTheme="majorBidi" w:hAnsiTheme="majorBidi" w:cstheme="majorBidi"/>
+          <w:sz w:val="24"/>
+          <w:szCs w:val="24"/>
+          <w:shd w:val="clear" w:color="auto" w:fill="FFFFFF"/>
+        </w:rPr>
+        <w:t xml:space="preserve"> take the doctor job because sometime the doctor </w:t>
+      </w:r>
+      <w:r>
+        <w:rPr>
+          <w:rFonts w:asciiTheme="majorBidi" w:hAnsiTheme="majorBidi" w:cstheme="majorBidi"/>
+          <w:sz w:val="24"/>
+          <w:szCs w:val="24"/>
+          <w:shd w:val="clear" w:color="auto" w:fill="FFFFFF"/>
+        </w:rPr>
+        <w:t>needs</w:t>
+      </w:r>
+      <w:r>
+        <w:rPr>
+          <w:rFonts w:asciiTheme="majorBidi" w:hAnsiTheme="majorBidi" w:cstheme="majorBidi"/>
+          <w:sz w:val="24"/>
+          <w:szCs w:val="24"/>
+          <w:shd w:val="clear" w:color="auto" w:fill="FFFFFF"/>
+        </w:rPr>
+        <w:t xml:space="preserve"> to do something out of ordinary</w:t>
+      </w:r>
+      <w:r>
+        <w:rPr>
+          <w:rFonts w:asciiTheme="majorBidi" w:hAnsiTheme="majorBidi" w:cstheme="majorBidi"/>
+          <w:sz w:val="24"/>
+          <w:szCs w:val="24"/>
+          <w:shd w:val="clear" w:color="auto" w:fill="FFFFFF"/>
+        </w:rPr>
+        <w:t>.</w:t>
+      </w:r>
+      <w:r>
+        <w:rPr>
+          <w:rFonts w:asciiTheme="majorBidi" w:hAnsiTheme="majorBidi" w:cstheme="majorBidi"/>
+          <w:sz w:val="24"/>
+          <w:szCs w:val="24"/>
+        </w:rPr>
+        <w:t xml:space="preserve"> </w:t>
+      </w:r>
+    </w:p>
+    <w:p>
+      <w:pPr>
+        <w:rPr>
+          <w:rFonts w:asciiTheme="majorBidi" w:hAnsiTheme="majorBidi" w:cstheme="majorBidi"/>
+          <w:sz w:val="24"/>
+          <w:szCs w:val="24"/>
+        </w:rPr>
+      </w:pPr>
+    </w:p>
+    <w:p>
+      <w:pPr>
+        <w:rPr>
+          <w:rFonts w:asciiTheme="majorBidi" w:hAnsiTheme="majorBidi" w:cstheme="majorBidi"/>
+          <w:sz w:val="24"/>
+          <w:szCs w:val="24"/>
+        </w:rPr>
+      </w:pPr>
+      <w:r>
+        <w:rPr>
+          <w:rFonts w:asciiTheme="majorBidi" w:hAnsiTheme="majorBidi" w:cstheme="majorBidi"/>
+          <w:b/>
+          <w:bCs/>
           <w:sz w:val="28"/>
           <w:szCs w:val="28"/>
         </w:rPr>
-      </w:pPr>
-      <w:proofErr w:type="gramStart"/>
-      <w:r>
-        <w:rPr>
-          <w:rFonts w:ascii="Open Sans" w:hAnsi="Open Sans" w:cs="Open Sans"/>
+        <w:t xml:space="preserve">Jobs </w:t>
+      </w:r>
+      <w:r>
+        <w:rPr>
+          <w:rFonts w:asciiTheme="majorBidi" w:hAnsiTheme="majorBidi" w:cstheme="majorBidi"/>
+          <w:b/>
+          <w:bCs/>
           <w:sz w:val="28"/>
           <w:szCs w:val="28"/>
         </w:rPr>
-        <w:t>2:</w:t>
-      </w:r>
-      <w:r>
-        <w:rPr>
-          <w:rFonts w:ascii="Open Sans" w:hAnsi="Open Sans" w:cs="Open Sans"/>
-          <w:sz w:val="24"/>
-          <w:szCs w:val="24"/>
-        </w:rPr>
-        <w:t>Teacher</w:t>
-      </w:r>
-      <w:proofErr w:type="gramEnd"/>
-    </w:p>
-    <w:p>
-      <w:pPr>
-        <w:pStyle w:val="1"/>
-        <w:spacing w:before="0" w:beforeAutospacing="0" w:after="300" w:afterAutospacing="0"/>
-        <w:rPr>
-          <w:rFonts w:ascii="Open Sans" w:hAnsi="Open Sans" w:cs="Open Sans"/>
-          <w:b w:val="0"/>
-          <w:bCs w:val="0"/>
-          <w:sz w:val="24"/>
-          <w:szCs w:val="24"/>
-        </w:rPr>
-      </w:pPr>
-      <w:r>
-        <w:rPr>
-          <w:rFonts w:ascii="Open Sans" w:hAnsi="Open Sans" w:cs="Open Sans"/>
-          <w:b w:val="0"/>
-          <w:bCs w:val="0"/>
-          <w:sz w:val="24"/>
-          <w:szCs w:val="24"/>
-          <w:shd w:val="clear" w:color="auto" w:fill="FFFFFF"/>
-        </w:rPr>
-        <w:t xml:space="preserve">Robots </w:t>
-      </w:r>
-      <w:r>
-        <w:rPr>
-          <w:rFonts w:ascii="Open Sans" w:hAnsi="Open Sans" w:cs="Open Sans"/>
-          <w:b w:val="0"/>
-          <w:bCs w:val="0"/>
-          <w:sz w:val="24"/>
-          <w:szCs w:val="24"/>
-          <w:shd w:val="clear" w:color="auto" w:fill="FFFFFF"/>
-        </w:rPr>
-        <w:t xml:space="preserve">can't take this job because they don't have a felling and can't come with something </w:t>
-      </w:r>
-      <w:proofErr w:type="gramStart"/>
-      <w:r>
-        <w:rPr>
-          <w:rFonts w:ascii="Open Sans" w:hAnsi="Open Sans" w:cs="Open Sans"/>
-          <w:b w:val="0"/>
-          <w:bCs w:val="0"/>
-          <w:sz w:val="24"/>
-          <w:szCs w:val="24"/>
-          <w:shd w:val="clear" w:color="auto" w:fill="FFFFFF"/>
-        </w:rPr>
-        <w:t>new</w:t>
-      </w:r>
-      <w:proofErr w:type="gramEnd"/>
-      <w:r>
-        <w:rPr>
-          <w:rFonts w:ascii="Open Sans" w:hAnsi="Open Sans" w:cs="Open Sans"/>
-          <w:b w:val="0"/>
-          <w:bCs w:val="0"/>
-          <w:sz w:val="24"/>
-          <w:szCs w:val="24"/>
-          <w:shd w:val="clear" w:color="auto" w:fill="FFFFFF"/>
-        </w:rPr>
-        <w:t xml:space="preserve"> they do what they programming </w:t>
-      </w:r>
-      <w:r>
-        <w:rPr>
-          <w:rFonts w:ascii="Open Sans" w:hAnsi="Open Sans" w:cs="Open Sans"/>
-          <w:b w:val="0"/>
-          <w:bCs w:val="0"/>
-          <w:sz w:val="24"/>
-          <w:szCs w:val="24"/>
-          <w:shd w:val="clear" w:color="auto" w:fill="FFFFFF"/>
-        </w:rPr>
-        <w:t>for</w:t>
-      </w:r>
-    </w:p>
-    <w:p>
-      <w:pPr>
-        <w:pStyle w:val="1"/>
-        <w:spacing w:before="0" w:beforeAutospacing="0" w:after="300" w:afterAutospacing="0"/>
-        <w:rPr>
-          <w:rFonts w:ascii="Open Sans" w:hAnsi="Open Sans" w:cs="Open Sans"/>
-          <w:sz w:val="24"/>
-          <w:szCs w:val="24"/>
-        </w:rPr>
-      </w:pPr>
-      <w:proofErr w:type="gramStart"/>
-      <w:r>
-        <w:rPr>
-          <w:rFonts w:ascii="Open Sans" w:hAnsi="Open Sans" w:cs="Open Sans"/>
-          <w:sz w:val="24"/>
-          <w:szCs w:val="24"/>
-        </w:rPr>
-        <w:t>3:doctor</w:t>
-      </w:r>
-      <w:proofErr w:type="gramEnd"/>
-    </w:p>
-    <w:p>
-      <w:pPr>
-        <w:rPr>
-          <w:rFonts w:asciiTheme="majorBidi" w:hAnsiTheme="majorBidi" w:cstheme="majorBidi"/>
-          <w:sz w:val="24"/>
-          <w:szCs w:val="24"/>
-        </w:rPr>
-      </w:pPr>
-      <w:r>
-        <w:rPr>
-          <w:rFonts w:ascii="Open Sans" w:hAnsi="Open Sans" w:cs="Open Sans"/>
-          <w:sz w:val="24"/>
-          <w:szCs w:val="24"/>
-          <w:shd w:val="clear" w:color="auto" w:fill="FFFFFF"/>
-        </w:rPr>
-        <w:t>As with childcare professionals</w:t>
-      </w:r>
-      <w:r>
-        <w:rPr>
-          <w:rFonts w:ascii="Open Sans" w:hAnsi="Open Sans" w:cs="Open Sans"/>
-          <w:sz w:val="24"/>
-          <w:szCs w:val="24"/>
-          <w:shd w:val="clear" w:color="auto" w:fill="FFFFFF"/>
-        </w:rPr>
-        <w:t xml:space="preserve"> and </w:t>
-      </w:r>
-      <w:r>
-        <w:rPr>
-          <w:rFonts w:ascii="Open Sans" w:hAnsi="Open Sans" w:cs="Open Sans"/>
-          <w:sz w:val="24"/>
-          <w:szCs w:val="24"/>
-          <w:shd w:val="clear" w:color="auto" w:fill="FFFFFF"/>
-        </w:rPr>
-        <w:t>teacher</w:t>
-      </w:r>
-      <w:r>
-        <w:rPr>
-          <w:rFonts w:ascii="Open Sans" w:hAnsi="Open Sans" w:cs="Open Sans"/>
-          <w:sz w:val="24"/>
-          <w:szCs w:val="24"/>
-          <w:shd w:val="clear" w:color="auto" w:fill="FFFFFF"/>
-        </w:rPr>
-        <w:t xml:space="preserve"> </w:t>
-      </w:r>
-      <w:r>
-        <w:rPr>
-          <w:rFonts w:ascii="Open Sans" w:hAnsi="Open Sans" w:cs="Open Sans"/>
-          <w:sz w:val="24"/>
-          <w:szCs w:val="24"/>
-          <w:shd w:val="clear" w:color="auto" w:fill="FFFFFF"/>
-        </w:rPr>
-        <w:t>the</w:t>
-      </w:r>
-      <w:r>
-        <w:rPr>
-          <w:rFonts w:ascii="Open Sans" w:hAnsi="Open Sans" w:cs="Open Sans"/>
-          <w:sz w:val="24"/>
-          <w:szCs w:val="24"/>
-          <w:shd w:val="clear" w:color="auto" w:fill="FFFFFF"/>
-        </w:rPr>
-        <w:t xml:space="preserve"> robot can't take the doctor job because sometime the doctor </w:t>
-      </w:r>
-      <w:proofErr w:type="gramStart"/>
-      <w:r>
-        <w:rPr>
-          <w:rFonts w:ascii="Open Sans" w:hAnsi="Open Sans" w:cs="Open Sans"/>
-          <w:sz w:val="24"/>
-          <w:szCs w:val="24"/>
-          <w:shd w:val="clear" w:color="auto" w:fill="FFFFFF"/>
-        </w:rPr>
-        <w:t>need</w:t>
-      </w:r>
-      <w:proofErr w:type="gramEnd"/>
-      <w:r>
-        <w:rPr>
-          <w:rFonts w:ascii="Open Sans" w:hAnsi="Open Sans" w:cs="Open Sans"/>
-          <w:sz w:val="24"/>
-          <w:szCs w:val="24"/>
-          <w:shd w:val="clear" w:color="auto" w:fill="FFFFFF"/>
-        </w:rPr>
-        <w:t xml:space="preserve"> to do something out of ordinary </w:t>
-      </w:r>
-      <w:r>
-        <w:rPr>
-          <w:rFonts w:asciiTheme="majorBidi" w:hAnsiTheme="majorBidi" w:cstheme="majorBidi"/>
-          <w:sz w:val="24"/>
-          <w:szCs w:val="24"/>
-        </w:rPr>
-        <w:t xml:space="preserve"> </w:t>
-      </w:r>
-    </w:p>
-    <w:p>
-      <w:pPr>
-        <w:rPr>
-          <w:rFonts w:asciiTheme="majorBidi" w:hAnsiTheme="majorBidi" w:cstheme="majorBidi"/>
-          <w:sz w:val="24"/>
-          <w:szCs w:val="24"/>
-        </w:rPr>
-      </w:pPr>
-    </w:p>
-    <w:p>
-      <w:pPr>
-        <w:rPr>
-          <w:rFonts w:asciiTheme="majorBidi" w:hAnsiTheme="majorBidi" w:cstheme="majorBidi"/>
-          <w:sz w:val="24"/>
-          <w:szCs w:val="24"/>
-        </w:rPr>
-      </w:pPr>
+        <w:t>Taken O</w:t>
+      </w:r>
       <w:r>
         <w:rPr>
           <w:rFonts w:asciiTheme="majorBidi" w:hAnsiTheme="majorBidi" w:cstheme="majorBidi"/>
@@ -1604,15 +2201,59 @@
           <w:sz w:val="28"/>
           <w:szCs w:val="28"/>
         </w:rPr>
-        <w:t>Jobs are taken over by robots</w:t>
-      </w:r>
-    </w:p>
-    <w:p>
-      <w:pPr>
-        <w:pStyle w:val="2"/>
+        <w:t xml:space="preserve">ver </w:t>
+      </w:r>
+      <w:r>
+        <w:rPr>
+          <w:rFonts w:asciiTheme="majorBidi" w:hAnsiTheme="majorBidi" w:cstheme="majorBidi"/>
+          <w:b/>
+          <w:bCs/>
+          <w:sz w:val="28"/>
+          <w:szCs w:val="28"/>
+        </w:rPr>
+        <w:t>B</w:t>
+      </w:r>
+      <w:r>
+        <w:rPr>
+          <w:rFonts w:asciiTheme="majorBidi" w:hAnsiTheme="majorBidi" w:cstheme="majorBidi"/>
+          <w:b/>
+          <w:bCs/>
+          <w:sz w:val="28"/>
+          <w:szCs w:val="28"/>
+        </w:rPr>
+        <w:t xml:space="preserve">y </w:t>
+      </w:r>
+      <w:r>
+        <w:rPr>
+          <w:rFonts w:asciiTheme="majorBidi" w:hAnsiTheme="majorBidi" w:cstheme="majorBidi"/>
+          <w:b/>
+          <w:bCs/>
+          <w:sz w:val="28"/>
+          <w:szCs w:val="28"/>
+        </w:rPr>
+        <w:t>R</w:t>
+      </w:r>
+      <w:r>
+        <w:rPr>
+          <w:rFonts w:asciiTheme="majorBidi" w:hAnsiTheme="majorBidi" w:cstheme="majorBidi"/>
+          <w:b/>
+          <w:bCs/>
+          <w:sz w:val="28"/>
+          <w:szCs w:val="28"/>
+        </w:rPr>
+        <w:t>obots</w:t>
+      </w:r>
+    </w:p>
+    <w:p>
+      <w:pPr>
+        <w:pStyle w:val="Heading2"/>
+        <w:numPr>
+          <w:ilvl w:val="0"/>
+          <w:numId w:val="3"/>
+        </w:numPr>
         <w:shd w:val="clear" w:color="auto" w:fill="FFFFFF"/>
         <w:rPr>
-          <w:rFonts w:ascii="Arial" w:hAnsi="Arial" w:cs="Arial"/>
+          <w:rFonts w:asciiTheme="majorBidi" w:hAnsiTheme="majorBidi"/>
           <w:b/>
           <w:bCs/>
           <w:color w:val="000000"/>
@@ -1620,73 +2261,71 @@
           <w:szCs w:val="24"/>
         </w:rPr>
       </w:pPr>
-      <w:proofErr w:type="gramStart"/>
-      <w:r>
-        <w:rPr>
-          <w:rFonts w:ascii="Arial" w:hAnsi="Arial" w:cs="Arial"/>
+      <w:r>
+        <w:rPr>
+          <w:rFonts w:asciiTheme="majorBidi" w:hAnsiTheme="majorBidi"/>
           <w:b/>
           <w:bCs/>
           <w:color w:val="000000"/>
           <w:sz w:val="24"/>
           <w:szCs w:val="24"/>
         </w:rPr>
-        <w:t>1:</w:t>
-      </w:r>
-      <w:r>
-        <w:rPr>
-          <w:rFonts w:ascii="Arial" w:hAnsi="Arial" w:cs="Arial"/>
+        <w:t>Bomb squad</w:t>
+      </w:r>
+      <w:r>
+        <w:rPr>
+          <w:rFonts w:asciiTheme="majorBidi" w:hAnsiTheme="majorBidi"/>
           <w:b/>
           <w:bCs/>
           <w:color w:val="000000"/>
           <w:sz w:val="24"/>
           <w:szCs w:val="24"/>
         </w:rPr>
-        <w:t>Bomb</w:t>
-      </w:r>
-      <w:proofErr w:type="gramEnd"/>
-      <w:r>
-        <w:rPr>
-          <w:rFonts w:ascii="Arial" w:hAnsi="Arial" w:cs="Arial"/>
-          <w:b/>
-          <w:bCs/>
-          <w:color w:val="000000"/>
-          <w:sz w:val="24"/>
-          <w:szCs w:val="24"/>
-        </w:rPr>
-        <w:t xml:space="preserve"> squad</w:t>
-      </w:r>
-    </w:p>
-    <w:p/>
-    <w:p>
-      <w:pPr>
-        <w:rPr>
-          <w:sz w:val="24"/>
-          <w:szCs w:val="24"/>
-        </w:rPr>
-      </w:pPr>
-      <w:r>
-        <w:rPr>
-          <w:rFonts w:ascii="Verdana" w:hAnsi="Verdana"/>
+        <w:t xml:space="preserve">: </w:t>
+      </w:r>
+    </w:p>
+    <w:p>
+      <w:pPr>
+        <w:ind w:firstLine="720"/>
+        <w:rPr>
+          <w:rFonts w:asciiTheme="majorBidi" w:hAnsiTheme="majorBidi" w:cstheme="majorBidi"/>
+          <w:sz w:val="24"/>
+          <w:szCs w:val="24"/>
+        </w:rPr>
+      </w:pPr>
+      <w:r>
+        <w:rPr>
+          <w:rFonts w:asciiTheme="majorBidi" w:hAnsiTheme="majorBidi" w:cstheme="majorBidi"/>
           <w:color w:val="454545"/>
           <w:sz w:val="24"/>
           <w:szCs w:val="24"/>
           <w:shd w:val="clear" w:color="auto" w:fill="FFFFFF"/>
         </w:rPr>
-        <w:t>Bomb disposal robots are actively used by the military and police to examine and</w:t>
-      </w:r>
-      <w:r>
-        <w:rPr>
-          <w:rFonts w:ascii="Verdana" w:hAnsi="Verdana"/>
+        <w:t>The military and police actively use bomb disposal robots</w:t>
+      </w:r>
+      <w:r>
+        <w:rPr>
+          <w:rFonts w:asciiTheme="majorBidi" w:hAnsiTheme="majorBidi" w:cstheme="majorBidi"/>
           <w:color w:val="454545"/>
           <w:sz w:val="24"/>
           <w:szCs w:val="24"/>
           <w:shd w:val="clear" w:color="auto" w:fill="FFFFFF"/>
         </w:rPr>
+        <w:t xml:space="preserve"> to examine and</w:t>
+      </w:r>
+      <w:r>
+        <w:rPr>
+          <w:rFonts w:asciiTheme="majorBidi" w:hAnsiTheme="majorBidi" w:cstheme="majorBidi"/>
+          <w:color w:val="454545"/>
+          <w:sz w:val="24"/>
+          <w:szCs w:val="24"/>
+          <w:shd w:val="clear" w:color="auto" w:fill="FFFFFF"/>
+        </w:rPr>
         <w:t xml:space="preserve"> </w:t>
       </w:r>
       <w:r>
         <w:rPr>
-          <w:rFonts w:ascii="Verdana" w:hAnsi="Verdana"/>
+          <w:rFonts w:asciiTheme="majorBidi" w:hAnsiTheme="majorBidi" w:cstheme="majorBidi"/>
           <w:color w:val="454545"/>
           <w:sz w:val="24"/>
           <w:szCs w:val="24"/>
@@ -1696,7 +2335,7 @@
       </w:r>
       <w:r>
         <w:rPr>
-          <w:rFonts w:ascii="Verdana" w:hAnsi="Verdana"/>
+          <w:rFonts w:asciiTheme="majorBidi" w:hAnsiTheme="majorBidi" w:cstheme="majorBidi"/>
           <w:color w:val="454545"/>
           <w:sz w:val="24"/>
           <w:szCs w:val="24"/>
@@ -1706,7 +2345,7 @@
       </w:r>
       <w:r>
         <w:rPr>
-          <w:rFonts w:ascii="Verdana" w:hAnsi="Verdana"/>
+          <w:rFonts w:asciiTheme="majorBidi" w:hAnsiTheme="majorBidi" w:cstheme="majorBidi"/>
           <w:color w:val="454545"/>
           <w:sz w:val="24"/>
           <w:szCs w:val="24"/>
@@ -1714,29 +2353,27 @@
         </w:rPr>
         <w:t>destroy bombs without endangering human life</w:t>
       </w:r>
-    </w:p>
-    <w:p>
-      <w:pPr>
-        <w:rPr>
-          <w:sz w:val="24"/>
-          <w:szCs w:val="24"/>
-        </w:rPr>
-      </w:pPr>
-    </w:p>
-    <w:p>
-      <w:pPr>
-        <w:rPr>
-          <w:sz w:val="24"/>
-          <w:szCs w:val="24"/>
-        </w:rPr>
-      </w:pPr>
-    </w:p>
-    <w:p>
-      <w:pPr>
-        <w:pStyle w:val="2"/>
+      <w:r>
+        <w:rPr>
+          <w:rFonts w:asciiTheme="majorBidi" w:hAnsiTheme="majorBidi" w:cstheme="majorBidi"/>
+          <w:color w:val="454545"/>
+          <w:sz w:val="24"/>
+          <w:szCs w:val="24"/>
+          <w:shd w:val="clear" w:color="auto" w:fill="FFFFFF"/>
+        </w:rPr>
+        <w:t>.</w:t>
+      </w:r>
+    </w:p>
+    <w:p>
+      <w:pPr>
+        <w:pStyle w:val="Heading2"/>
+        <w:numPr>
+          <w:ilvl w:val="0"/>
+          <w:numId w:val="3"/>
+        </w:numPr>
         <w:shd w:val="clear" w:color="auto" w:fill="FFFFFF"/>
         <w:rPr>
-          <w:rFonts w:ascii="Arial" w:hAnsi="Arial" w:cs="Arial"/>
+          <w:rFonts w:asciiTheme="majorBidi" w:hAnsiTheme="majorBidi"/>
           <w:b/>
           <w:bCs/>
           <w:color w:val="000000"/>
@@ -1744,115 +2381,140 @@
           <w:szCs w:val="28"/>
         </w:rPr>
       </w:pPr>
-      <w:proofErr w:type="gramStart"/>
-      <w:r>
-        <w:rPr>
-          <w:rFonts w:ascii="Arial" w:hAnsi="Arial" w:cs="Arial"/>
+      <w:r>
+        <w:rPr>
+          <w:rFonts w:asciiTheme="majorBidi" w:hAnsiTheme="majorBidi"/>
           <w:b/>
           <w:bCs/>
           <w:color w:val="000000"/>
           <w:sz w:val="28"/>
           <w:szCs w:val="28"/>
         </w:rPr>
-        <w:t>2:</w:t>
-      </w:r>
-      <w:r>
-        <w:rPr>
-          <w:rFonts w:ascii="Arial" w:hAnsi="Arial" w:cs="Arial"/>
+        <w:t xml:space="preserve"> </w:t>
+      </w:r>
+      <w:r>
+        <w:rPr>
+          <w:rFonts w:asciiTheme="majorBidi" w:hAnsiTheme="majorBidi"/>
           <w:b/>
           <w:bCs/>
           <w:color w:val="000000"/>
           <w:sz w:val="28"/>
           <w:szCs w:val="28"/>
         </w:rPr>
-        <w:t>Switchboard</w:t>
-      </w:r>
-      <w:proofErr w:type="gramEnd"/>
-      <w:r>
-        <w:rPr>
-          <w:rFonts w:ascii="Arial" w:hAnsi="Arial" w:cs="Arial"/>
+        <w:t>Switchboard operator</w:t>
+      </w:r>
+      <w:r>
+        <w:rPr>
+          <w:rFonts w:asciiTheme="majorBidi" w:hAnsiTheme="majorBidi"/>
           <w:b/>
           <w:bCs/>
           <w:color w:val="000000"/>
           <w:sz w:val="28"/>
           <w:szCs w:val="28"/>
         </w:rPr>
-        <w:t xml:space="preserve"> operator</w:t>
-      </w:r>
-    </w:p>
-    <w:p/>
-    <w:p>
-      <w:pPr>
-        <w:rPr>
-          <w:sz w:val="24"/>
-          <w:szCs w:val="24"/>
-        </w:rPr>
-      </w:pPr>
-      <w:r>
-        <w:rPr>
-          <w:rFonts w:ascii="Verdana" w:hAnsi="Verdana"/>
+        <w:t xml:space="preserve"> :</w:t>
+      </w:r>
+    </w:p>
+    <w:p>
+      <w:pPr>
+        <w:ind w:firstLine="720"/>
+        <w:rPr>
+          <w:rFonts w:asciiTheme="majorBidi" w:hAnsiTheme="majorBidi" w:cstheme="majorBidi"/>
+          <w:sz w:val="24"/>
+          <w:szCs w:val="24"/>
+        </w:rPr>
+      </w:pPr>
+      <w:r>
+        <w:rPr>
+          <w:rFonts w:asciiTheme="majorBidi" w:hAnsiTheme="majorBidi" w:cstheme="majorBidi"/>
           <w:color w:val="454545"/>
           <w:sz w:val="24"/>
           <w:szCs w:val="24"/>
           <w:shd w:val="clear" w:color="auto" w:fill="FFFFFF"/>
         </w:rPr>
-        <w:t>Early phones required a human operator to be on the other side of the phone</w:t>
-      </w:r>
-      <w:r>
-        <w:rPr>
-          <w:rFonts w:ascii="Verdana" w:hAnsi="Verdana"/>
+        <w:t xml:space="preserve">Early phones required a human operator to be on the other side of the phone directing your call to whom you wanted to talk by manually moving plugs into other jacks Today all switching </w:t>
+      </w:r>
+      <w:proofErr w:type="gramStart"/>
+      <w:r>
+        <w:rPr>
+          <w:rFonts w:asciiTheme="majorBidi" w:hAnsiTheme="majorBidi" w:cstheme="majorBidi"/>
           <w:color w:val="454545"/>
           <w:sz w:val="24"/>
           <w:szCs w:val="24"/>
           <w:shd w:val="clear" w:color="auto" w:fill="FFFFFF"/>
         </w:rPr>
-        <w:t xml:space="preserve"> </w:t>
-      </w:r>
-      <w:r>
-        <w:rPr>
-          <w:rFonts w:ascii="Verdana" w:hAnsi="Verdana"/>
+        <w:t xml:space="preserve">is </w:t>
+      </w:r>
+      <w:r>
+        <w:rPr>
+          <w:rFonts w:asciiTheme="majorBidi" w:hAnsiTheme="majorBidi" w:cstheme="majorBidi"/>
           <w:color w:val="454545"/>
           <w:sz w:val="24"/>
           <w:szCs w:val="24"/>
           <w:shd w:val="clear" w:color="auto" w:fill="FFFFFF"/>
         </w:rPr>
-        <w:t>directing your call to whom you wanted to talk by manually moving plugs into other jacks Today</w:t>
-      </w:r>
-      <w:r>
-        <w:rPr>
-          <w:rFonts w:ascii="Verdana" w:hAnsi="Verdana"/>
+        <w:t>managed</w:t>
+      </w:r>
+      <w:proofErr w:type="gramEnd"/>
+      <w:r>
+        <w:rPr>
+          <w:rFonts w:asciiTheme="majorBidi" w:hAnsiTheme="majorBidi" w:cstheme="majorBidi"/>
           <w:color w:val="454545"/>
           <w:sz w:val="24"/>
           <w:szCs w:val="24"/>
           <w:shd w:val="clear" w:color="auto" w:fill="FFFFFF"/>
         </w:rPr>
-        <w:t xml:space="preserve"> </w:t>
-      </w:r>
-      <w:r>
-        <w:rPr>
-          <w:rFonts w:ascii="Verdana" w:hAnsi="Verdana"/>
+        <w:t xml:space="preserve"> by computers and no longer requires a human operator</w:t>
+      </w:r>
+      <w:r>
+        <w:rPr>
+          <w:rFonts w:asciiTheme="majorBidi" w:hAnsiTheme="majorBidi" w:cstheme="majorBidi"/>
           <w:color w:val="454545"/>
           <w:sz w:val="24"/>
           <w:szCs w:val="24"/>
           <w:shd w:val="clear" w:color="auto" w:fill="FFFFFF"/>
         </w:rPr>
-        <w:t>all switching is handled by computers and no longer requires a human operator</w:t>
-      </w:r>
-    </w:p>
-    <w:p>
-      <w:pPr>
-        <w:rPr>
-          <w:sz w:val="24"/>
-          <w:szCs w:val="24"/>
-        </w:rPr>
-      </w:pPr>
-    </w:p>
-    <w:p>
-      <w:pPr>
-        <w:pStyle w:val="2"/>
+        <w:t>s</w:t>
+      </w:r>
+      <w:r>
+        <w:rPr>
+          <w:rFonts w:asciiTheme="majorBidi" w:hAnsiTheme="majorBidi" w:cstheme="majorBidi"/>
+          <w:color w:val="454545"/>
+          <w:sz w:val="24"/>
+          <w:szCs w:val="24"/>
+          <w:shd w:val="clear" w:color="auto" w:fill="FFFFFF"/>
+        </w:rPr>
+        <w:t>.</w:t>
+      </w:r>
+    </w:p>
+    <w:p>
+      <w:pPr>
+        <w:rPr>
+          <w:rFonts w:asciiTheme="majorBidi" w:hAnsiTheme="majorBidi" w:cstheme="majorBidi"/>
+          <w:sz w:val="24"/>
+          <w:szCs w:val="24"/>
+        </w:rPr>
+      </w:pPr>
+    </w:p>
+    <w:p>
+      <w:pPr>
+        <w:rPr>
+          <w:rFonts w:asciiTheme="majorBidi" w:hAnsiTheme="majorBidi" w:cstheme="majorBidi"/>
+          <w:sz w:val="24"/>
+          <w:szCs w:val="24"/>
+        </w:rPr>
+      </w:pPr>
+    </w:p>
+    <w:p>
+      <w:pPr>
+        <w:pStyle w:val="Heading2"/>
+        <w:numPr>
+          <w:ilvl w:val="0"/>
+          <w:numId w:val="3"/>
+        </w:numPr>
         <w:shd w:val="clear" w:color="auto" w:fill="FFFFFF"/>
         <w:rPr>
-          <w:rFonts w:ascii="Arial" w:hAnsi="Arial" w:cs="Arial"/>
+          <w:rFonts w:asciiTheme="majorBidi" w:hAnsiTheme="majorBidi"/>
           <w:b/>
           <w:bCs/>
           <w:color w:val="000000"/>
@@ -1860,104 +2522,297 @@
           <w:szCs w:val="28"/>
         </w:rPr>
       </w:pPr>
-      <w:proofErr w:type="gramStart"/>
-      <w:r>
-        <w:rPr>
-          <w:rFonts w:ascii="Arial" w:hAnsi="Arial" w:cs="Arial"/>
+      <w:r>
+        <w:rPr>
+          <w:rFonts w:asciiTheme="majorBidi" w:hAnsiTheme="majorBidi"/>
           <w:b/>
           <w:bCs/>
           <w:color w:val="000000"/>
           <w:sz w:val="28"/>
           <w:szCs w:val="28"/>
         </w:rPr>
-        <w:t>3:</w:t>
-      </w:r>
-      <w:r>
-        <w:rPr>
-          <w:rFonts w:ascii="Arial" w:hAnsi="Arial" w:cs="Arial"/>
+        <w:lastRenderedPageBreak/>
+        <w:t>Bowling ball pinsetter</w:t>
+      </w:r>
+      <w:r>
+        <w:rPr>
+          <w:rFonts w:asciiTheme="majorBidi" w:hAnsiTheme="majorBidi"/>
           <w:b/>
           <w:bCs/>
           <w:color w:val="000000"/>
           <w:sz w:val="28"/>
           <w:szCs w:val="28"/>
         </w:rPr>
-        <w:t>Bowling</w:t>
-      </w:r>
-      <w:proofErr w:type="gramEnd"/>
-      <w:r>
-        <w:rPr>
-          <w:rFonts w:ascii="Arial" w:hAnsi="Arial" w:cs="Arial"/>
-          <w:b/>
-          <w:bCs/>
-          <w:color w:val="000000"/>
+        <w:t xml:space="preserve"> :</w:t>
+      </w:r>
+    </w:p>
+    <w:p>
+      <w:pPr>
+        <w:ind w:firstLine="720"/>
+        <w:rPr>
+          <w:rFonts w:asciiTheme="majorBidi" w:hAnsiTheme="majorBidi" w:cstheme="majorBidi"/>
+          <w:sz w:val="24"/>
+          <w:szCs w:val="24"/>
+        </w:rPr>
+      </w:pPr>
+      <w:r>
+        <w:rPr>
+          <w:rFonts w:asciiTheme="majorBidi" w:hAnsiTheme="majorBidi" w:cstheme="majorBidi"/>
+          <w:color w:val="454545"/>
+          <w:sz w:val="24"/>
+          <w:szCs w:val="24"/>
+          <w:shd w:val="clear" w:color="auto" w:fill="FFFFFF"/>
+        </w:rPr>
+        <w:t>In the past a person would sit next to the pins clearing and setting the pins each time someone bowled</w:t>
+      </w:r>
+      <w:r>
+        <w:rPr>
+          <w:rFonts w:asciiTheme="majorBidi" w:hAnsiTheme="majorBidi" w:cstheme="majorBidi"/>
+          <w:color w:val="454545"/>
+          <w:sz w:val="24"/>
+          <w:szCs w:val="24"/>
+          <w:shd w:val="clear" w:color="auto" w:fill="FFFFFF"/>
+        </w:rPr>
+        <w:t>.</w:t>
+      </w:r>
+    </w:p>
+    <w:p>
+      <w:pPr>
+        <w:rPr>
+          <w:rFonts w:asciiTheme="majorBidi" w:hAnsiTheme="majorBidi" w:cstheme="majorBidi"/>
+          <w:b/>
+          <w:bCs/>
           <w:sz w:val="28"/>
           <w:szCs w:val="28"/>
         </w:rPr>
-        <w:t xml:space="preserve"> ball pinsetter</w:t>
-      </w:r>
-    </w:p>
-    <w:p/>
-    <w:p>
-      <w:pPr>
-        <w:rPr>
-          <w:sz w:val="24"/>
-          <w:szCs w:val="24"/>
-        </w:rPr>
-      </w:pPr>
-      <w:r>
-        <w:rPr>
-          <w:rFonts w:ascii="Verdana" w:hAnsi="Verdana"/>
-          <w:color w:val="454545"/>
-          <w:sz w:val="24"/>
-          <w:szCs w:val="24"/>
-          <w:shd w:val="clear" w:color="auto" w:fill="FFFFFF"/>
-        </w:rPr>
-        <w:t>In the past</w:t>
-      </w:r>
-      <w:r>
-        <w:rPr>
-          <w:rFonts w:ascii="Verdana" w:hAnsi="Verdana"/>
-          <w:color w:val="454545"/>
-          <w:sz w:val="24"/>
-          <w:szCs w:val="24"/>
-          <w:shd w:val="clear" w:color="auto" w:fill="FFFFFF"/>
-        </w:rPr>
-        <w:t xml:space="preserve"> </w:t>
-      </w:r>
-      <w:r>
-        <w:rPr>
-          <w:rFonts w:ascii="Verdana" w:hAnsi="Verdana"/>
-          <w:color w:val="454545"/>
-          <w:sz w:val="24"/>
-          <w:szCs w:val="24"/>
-          <w:shd w:val="clear" w:color="auto" w:fill="FFFFFF"/>
-        </w:rPr>
-        <w:t>a person would sit next to the pins</w:t>
-      </w:r>
-      <w:r>
-        <w:rPr>
-          <w:rFonts w:ascii="Verdana" w:hAnsi="Verdana"/>
-          <w:color w:val="454545"/>
-          <w:sz w:val="24"/>
-          <w:szCs w:val="24"/>
-          <w:shd w:val="clear" w:color="auto" w:fill="FFFFFF"/>
-        </w:rPr>
-        <w:t xml:space="preserve"> </w:t>
-      </w:r>
-      <w:r>
-        <w:rPr>
-          <w:rFonts w:ascii="Verdana" w:hAnsi="Verdana"/>
-          <w:color w:val="454545"/>
-          <w:sz w:val="24"/>
-          <w:szCs w:val="24"/>
-          <w:shd w:val="clear" w:color="auto" w:fill="FFFFFF"/>
-        </w:rPr>
-        <w:t>clearing and setting the pins each time someone bowled</w:t>
-      </w:r>
-    </w:p>
-    <w:p>
-      <w:pPr>
-        <w:rPr>
+      </w:pPr>
+    </w:p>
+    <w:p>
+      <w:pPr>
+        <w:rPr>
+          <w:rFonts w:asciiTheme="majorBidi" w:hAnsiTheme="majorBidi" w:cstheme="majorBidi"/>
+          <w:b/>
+          <w:bCs/>
+          <w:sz w:val="32"/>
+          <w:szCs w:val="32"/>
+        </w:rPr>
+      </w:pPr>
+      <w:r>
+        <w:rPr>
+          <w:rFonts w:asciiTheme="majorBidi" w:hAnsiTheme="majorBidi" w:cstheme="majorBidi"/>
+          <w:b/>
+          <w:bCs/>
+          <w:sz w:val="32"/>
+          <w:szCs w:val="32"/>
+        </w:rPr>
+        <w:t>Solution :</w:t>
+      </w:r>
+    </w:p>
+    <w:p>
+      <w:pPr>
+        <w:rPr>
+          <w:rFonts w:asciiTheme="majorBidi" w:hAnsiTheme="majorBidi" w:cstheme="majorBidi"/>
+          <w:sz w:val="24"/>
+          <w:szCs w:val="24"/>
+        </w:rPr>
+      </w:pPr>
+    </w:p>
+    <w:p>
+      <w:pPr>
+        <w:rPr>
+          <w:rFonts w:asciiTheme="majorBidi" w:hAnsiTheme="majorBidi" w:cstheme="majorBidi"/>
+          <w:sz w:val="24"/>
+          <w:szCs w:val="24"/>
+        </w:rPr>
+      </w:pPr>
+    </w:p>
+    <w:p>
+      <w:pPr>
+        <w:rPr>
+          <w:rFonts w:asciiTheme="majorBidi" w:hAnsiTheme="majorBidi" w:cstheme="majorBidi"/>
+          <w:sz w:val="24"/>
+          <w:szCs w:val="24"/>
+        </w:rPr>
+      </w:pPr>
+    </w:p>
+    <w:p>
+      <w:pPr>
+        <w:rPr>
+          <w:rFonts w:asciiTheme="majorBidi" w:hAnsiTheme="majorBidi" w:cstheme="majorBidi"/>
+          <w:sz w:val="24"/>
+          <w:szCs w:val="24"/>
+        </w:rPr>
+      </w:pPr>
+    </w:p>
+    <w:p>
+      <w:pPr>
+        <w:rPr>
+          <w:rFonts w:asciiTheme="majorBidi" w:hAnsiTheme="majorBidi" w:cstheme="majorBidi"/>
+          <w:sz w:val="24"/>
+          <w:szCs w:val="24"/>
+        </w:rPr>
+      </w:pPr>
+    </w:p>
+    <w:p>
+      <w:pPr>
+        <w:rPr>
+          <w:rFonts w:asciiTheme="majorBidi" w:hAnsiTheme="majorBidi" w:cstheme="majorBidi"/>
+          <w:sz w:val="24"/>
+          <w:szCs w:val="24"/>
+        </w:rPr>
+      </w:pPr>
+    </w:p>
+    <w:p>
+      <w:pPr>
+        <w:rPr>
+          <w:rFonts w:asciiTheme="majorBidi" w:hAnsiTheme="majorBidi" w:cstheme="majorBidi"/>
+          <w:sz w:val="24"/>
+          <w:szCs w:val="24"/>
+        </w:rPr>
+      </w:pPr>
+    </w:p>
+    <w:p>
+      <w:pPr>
+        <w:rPr>
+          <w:rFonts w:asciiTheme="majorBidi" w:hAnsiTheme="majorBidi" w:cstheme="majorBidi"/>
+          <w:sz w:val="24"/>
+          <w:szCs w:val="24"/>
+        </w:rPr>
+      </w:pPr>
+    </w:p>
+    <w:p>
+      <w:pPr>
+        <w:rPr>
+          <w:rFonts w:asciiTheme="majorBidi" w:hAnsiTheme="majorBidi" w:cstheme="majorBidi"/>
+          <w:sz w:val="24"/>
+          <w:szCs w:val="24"/>
+        </w:rPr>
+      </w:pPr>
+    </w:p>
+    <w:p>
+      <w:pPr>
+        <w:rPr>
+          <w:rFonts w:asciiTheme="majorBidi" w:hAnsiTheme="majorBidi" w:cstheme="majorBidi"/>
+          <w:sz w:val="24"/>
+          <w:szCs w:val="24"/>
+        </w:rPr>
+      </w:pPr>
+    </w:p>
+    <w:p>
+      <w:pPr>
+        <w:rPr>
+          <w:rFonts w:asciiTheme="majorBidi" w:hAnsiTheme="majorBidi" w:cstheme="majorBidi"/>
+          <w:sz w:val="24"/>
+          <w:szCs w:val="24"/>
+        </w:rPr>
+      </w:pPr>
+    </w:p>
+    <w:p>
+      <w:pPr>
+        <w:rPr>
+          <w:rFonts w:asciiTheme="majorBidi" w:hAnsiTheme="majorBidi" w:cstheme="majorBidi"/>
+          <w:sz w:val="24"/>
+          <w:szCs w:val="24"/>
+        </w:rPr>
+      </w:pPr>
+    </w:p>
+    <w:p>
+      <w:pPr>
+        <w:rPr>
+          <w:rFonts w:asciiTheme="majorBidi" w:hAnsiTheme="majorBidi" w:cstheme="majorBidi"/>
+          <w:sz w:val="24"/>
+          <w:szCs w:val="24"/>
+        </w:rPr>
+      </w:pPr>
+    </w:p>
+    <w:p>
+      <w:pPr>
+        <w:rPr>
+          <w:rFonts w:asciiTheme="majorBidi" w:hAnsiTheme="majorBidi" w:cstheme="majorBidi"/>
+          <w:b/>
+          <w:bCs/>
+          <w:sz w:val="32"/>
+          <w:szCs w:val="32"/>
+        </w:rPr>
+      </w:pPr>
+      <w:r>
+        <w:rPr>
+          <w:rFonts w:asciiTheme="majorBidi" w:hAnsiTheme="majorBidi" w:cstheme="majorBidi"/>
+          <w:b/>
+          <w:bCs/>
+          <w:sz w:val="32"/>
+          <w:szCs w:val="32"/>
+        </w:rPr>
+        <w:t>Conclusion:</w:t>
+      </w:r>
+    </w:p>
+    <w:p>
+      <w:pPr>
+        <w:rPr>
+          <w:rFonts w:asciiTheme="majorBidi" w:hAnsiTheme="majorBidi" w:cstheme="majorBidi"/>
+          <w:sz w:val="24"/>
+          <w:szCs w:val="24"/>
+        </w:rPr>
+      </w:pPr>
+    </w:p>
+    <w:p>
+      <w:pPr>
+        <w:rPr>
+          <w:rFonts w:asciiTheme="majorBidi" w:hAnsiTheme="majorBidi" w:cstheme="majorBidi"/>
+          <w:sz w:val="24"/>
+          <w:szCs w:val="24"/>
+        </w:rPr>
+      </w:pPr>
+    </w:p>
+    <w:p>
+      <w:pPr>
+        <w:rPr>
+          <w:rFonts w:asciiTheme="majorBidi" w:hAnsiTheme="majorBidi" w:cstheme="majorBidi"/>
+          <w:sz w:val="24"/>
+          <w:szCs w:val="24"/>
+        </w:rPr>
+      </w:pPr>
+    </w:p>
+    <w:p>
+      <w:pPr>
+        <w:rPr>
+          <w:rFonts w:asciiTheme="majorBidi" w:hAnsiTheme="majorBidi" w:cstheme="majorBidi"/>
+          <w:sz w:val="24"/>
+          <w:szCs w:val="24"/>
+        </w:rPr>
+      </w:pPr>
+    </w:p>
+    <w:p>
+      <w:pPr>
+        <w:rPr>
+          <w:rFonts w:asciiTheme="majorBidi" w:hAnsiTheme="majorBidi" w:cstheme="majorBidi"/>
+          <w:sz w:val="24"/>
+          <w:szCs w:val="24"/>
+        </w:rPr>
+      </w:pPr>
+    </w:p>
+    <w:p>
+      <w:pPr>
+        <w:rPr>
+          <w:rFonts w:asciiTheme="majorBidi" w:hAnsiTheme="majorBidi" w:cstheme="majorBidi"/>
+          <w:sz w:val="24"/>
+          <w:szCs w:val="24"/>
+        </w:rPr>
+      </w:pPr>
+    </w:p>
+    <w:p>
+      <w:pPr>
+        <w:rPr>
+          <w:rFonts w:asciiTheme="majorBidi" w:hAnsiTheme="majorBidi" w:cstheme="majorBidi"/>
+          <w:sz w:val="24"/>
+          <w:szCs w:val="24"/>
+        </w:rPr>
+      </w:pPr>
+    </w:p>
+    <w:p>
+      <w:pPr>
+        <w:rPr>
+          <w:rFonts w:asciiTheme="majorBidi" w:hAnsiTheme="majorBidi" w:cstheme="majorBidi"/>
           <w:sz w:val="24"/>
           <w:szCs w:val="24"/>
         </w:rPr>
@@ -1980,476 +2835,11 @@
           <w:rFonts w:asciiTheme="majorBidi" w:hAnsiTheme="majorBidi" w:cstheme="majorBidi"/>
           <w:b/>
           <w:bCs/>
-          <w:sz w:val="24"/>
-          <w:szCs w:val="24"/>
-        </w:rPr>
-      </w:pPr>
-    </w:p>
-    <w:p>
-      <w:pPr>
-        <w:rPr>
-          <w:rFonts w:asciiTheme="majorBidi" w:hAnsiTheme="majorBidi" w:cstheme="majorBidi"/>
-          <w:b/>
-          <w:bCs/>
-          <w:sz w:val="24"/>
-          <w:szCs w:val="24"/>
-        </w:rPr>
-      </w:pPr>
-    </w:p>
-    <w:p>
-      <w:pPr>
-        <w:rPr>
-          <w:rFonts w:asciiTheme="majorBidi" w:hAnsiTheme="majorBidi" w:cstheme="majorBidi"/>
-          <w:b/>
-          <w:bCs/>
-          <w:sz w:val="24"/>
-          <w:szCs w:val="24"/>
-        </w:rPr>
-      </w:pPr>
-    </w:p>
-    <w:p>
-      <w:pPr>
-        <w:rPr>
-          <w:rFonts w:asciiTheme="majorBidi" w:hAnsiTheme="majorBidi" w:cstheme="majorBidi"/>
-          <w:b/>
-          <w:bCs/>
-          <w:sz w:val="24"/>
-          <w:szCs w:val="24"/>
-        </w:rPr>
-      </w:pPr>
-    </w:p>
-    <w:p>
-      <w:pPr>
-        <w:rPr>
-          <w:rFonts w:asciiTheme="majorBidi" w:hAnsiTheme="majorBidi" w:cstheme="majorBidi"/>
-          <w:b/>
-          <w:bCs/>
-          <w:sz w:val="24"/>
-          <w:szCs w:val="24"/>
-        </w:rPr>
-      </w:pPr>
-    </w:p>
-    <w:p>
-      <w:pPr>
-        <w:rPr>
-          <w:rFonts w:asciiTheme="majorBidi" w:hAnsiTheme="majorBidi" w:cstheme="majorBidi"/>
-          <w:b/>
-          <w:bCs/>
-          <w:sz w:val="24"/>
-          <w:szCs w:val="24"/>
-        </w:rPr>
-      </w:pPr>
-    </w:p>
-    <w:p>
-      <w:pPr>
-        <w:rPr>
-          <w:rFonts w:asciiTheme="majorBidi" w:hAnsiTheme="majorBidi" w:cstheme="majorBidi"/>
-          <w:b/>
-          <w:bCs/>
-          <w:sz w:val="24"/>
-          <w:szCs w:val="24"/>
-        </w:rPr>
-      </w:pPr>
-    </w:p>
-    <w:p>
-      <w:pPr>
-        <w:rPr>
-          <w:rFonts w:asciiTheme="majorBidi" w:hAnsiTheme="majorBidi" w:cstheme="majorBidi"/>
-          <w:b/>
-          <w:bCs/>
-          <w:sz w:val="24"/>
-          <w:szCs w:val="24"/>
-        </w:rPr>
-      </w:pPr>
-    </w:p>
-    <w:p>
-      <w:pPr>
-        <w:rPr>
-          <w:rFonts w:asciiTheme="majorBidi" w:hAnsiTheme="majorBidi" w:cstheme="majorBidi"/>
-          <w:b/>
-          <w:bCs/>
           <w:sz w:val="28"/>
           <w:szCs w:val="28"/>
         </w:rPr>
       </w:pPr>
-    </w:p>
-    <w:p>
-      <w:pPr>
-        <w:rPr>
-          <w:rFonts w:asciiTheme="majorBidi" w:hAnsiTheme="majorBidi" w:cstheme="majorBidi"/>
-          <w:b/>
-          <w:bCs/>
-          <w:sz w:val="32"/>
-          <w:szCs w:val="32"/>
-        </w:rPr>
-      </w:pPr>
-      <w:r>
-        <w:rPr>
-          <w:rFonts w:asciiTheme="majorBidi" w:hAnsiTheme="majorBidi" w:cstheme="majorBidi"/>
-          <w:b/>
-          <w:bCs/>
-          <w:sz w:val="32"/>
-          <w:szCs w:val="32"/>
-        </w:rPr>
-        <w:t>Solution :</w:t>
-      </w:r>
-    </w:p>
-    <w:p>
-      <w:pPr>
-        <w:rPr>
-          <w:rFonts w:asciiTheme="majorBidi" w:hAnsiTheme="majorBidi" w:cstheme="majorBidi"/>
-          <w:sz w:val="24"/>
-          <w:szCs w:val="24"/>
-        </w:rPr>
-      </w:pPr>
-    </w:p>
-    <w:p>
-      <w:pPr>
-        <w:rPr>
-          <w:rFonts w:asciiTheme="majorBidi" w:hAnsiTheme="majorBidi" w:cstheme="majorBidi"/>
-          <w:sz w:val="24"/>
-          <w:szCs w:val="24"/>
-        </w:rPr>
-      </w:pPr>
-    </w:p>
-    <w:p>
-      <w:pPr>
-        <w:rPr>
-          <w:rFonts w:asciiTheme="majorBidi" w:hAnsiTheme="majorBidi" w:cstheme="majorBidi"/>
-          <w:sz w:val="24"/>
-          <w:szCs w:val="24"/>
-        </w:rPr>
-      </w:pPr>
-    </w:p>
-    <w:p>
-      <w:pPr>
-        <w:rPr>
-          <w:rFonts w:asciiTheme="majorBidi" w:hAnsiTheme="majorBidi" w:cstheme="majorBidi"/>
-          <w:sz w:val="24"/>
-          <w:szCs w:val="24"/>
-        </w:rPr>
-      </w:pPr>
-    </w:p>
-    <w:p>
-      <w:pPr>
-        <w:rPr>
-          <w:rFonts w:asciiTheme="majorBidi" w:hAnsiTheme="majorBidi" w:cstheme="majorBidi"/>
-          <w:sz w:val="24"/>
-          <w:szCs w:val="24"/>
-        </w:rPr>
-      </w:pPr>
-    </w:p>
-    <w:p>
-      <w:pPr>
-        <w:rPr>
-          <w:rFonts w:asciiTheme="majorBidi" w:hAnsiTheme="majorBidi" w:cstheme="majorBidi"/>
-          <w:sz w:val="24"/>
-          <w:szCs w:val="24"/>
-        </w:rPr>
-      </w:pPr>
-    </w:p>
-    <w:p>
-      <w:pPr>
-        <w:rPr>
-          <w:rFonts w:asciiTheme="majorBidi" w:hAnsiTheme="majorBidi" w:cstheme="majorBidi"/>
-          <w:sz w:val="24"/>
-          <w:szCs w:val="24"/>
-        </w:rPr>
-      </w:pPr>
-    </w:p>
-    <w:p>
-      <w:pPr>
-        <w:rPr>
-          <w:rFonts w:asciiTheme="majorBidi" w:hAnsiTheme="majorBidi" w:cstheme="majorBidi"/>
-          <w:sz w:val="24"/>
-          <w:szCs w:val="24"/>
-        </w:rPr>
-      </w:pPr>
-    </w:p>
-    <w:p>
-      <w:pPr>
-        <w:rPr>
-          <w:rFonts w:asciiTheme="majorBidi" w:hAnsiTheme="majorBidi" w:cstheme="majorBidi"/>
-          <w:sz w:val="24"/>
-          <w:szCs w:val="24"/>
-        </w:rPr>
-      </w:pPr>
-    </w:p>
-    <w:p>
-      <w:pPr>
-        <w:rPr>
-          <w:rFonts w:asciiTheme="majorBidi" w:hAnsiTheme="majorBidi" w:cstheme="majorBidi"/>
-          <w:sz w:val="24"/>
-          <w:szCs w:val="24"/>
-        </w:rPr>
-      </w:pPr>
-    </w:p>
-    <w:p>
-      <w:pPr>
-        <w:rPr>
-          <w:rFonts w:asciiTheme="majorBidi" w:hAnsiTheme="majorBidi" w:cstheme="majorBidi"/>
-          <w:sz w:val="24"/>
-          <w:szCs w:val="24"/>
-        </w:rPr>
-      </w:pPr>
-    </w:p>
-    <w:p>
-      <w:pPr>
-        <w:rPr>
-          <w:rFonts w:asciiTheme="majorBidi" w:hAnsiTheme="majorBidi" w:cstheme="majorBidi"/>
-          <w:sz w:val="24"/>
-          <w:szCs w:val="24"/>
-        </w:rPr>
-      </w:pPr>
-    </w:p>
-    <w:p>
-      <w:pPr>
-        <w:rPr>
-          <w:rFonts w:asciiTheme="majorBidi" w:hAnsiTheme="majorBidi" w:cstheme="majorBidi"/>
-          <w:sz w:val="24"/>
-          <w:szCs w:val="24"/>
-        </w:rPr>
-      </w:pPr>
-    </w:p>
-    <w:p>
-      <w:pPr>
-        <w:rPr>
-          <w:rFonts w:asciiTheme="majorBidi" w:hAnsiTheme="majorBidi" w:cstheme="majorBidi"/>
-          <w:sz w:val="24"/>
-          <w:szCs w:val="24"/>
-        </w:rPr>
-      </w:pPr>
-    </w:p>
-    <w:p>
-      <w:pPr>
-        <w:rPr>
-          <w:rFonts w:asciiTheme="majorBidi" w:hAnsiTheme="majorBidi" w:cstheme="majorBidi"/>
-          <w:b/>
-          <w:bCs/>
-          <w:sz w:val="32"/>
-          <w:szCs w:val="32"/>
-        </w:rPr>
-      </w:pPr>
-      <w:r>
-        <w:rPr>
-          <w:rFonts w:asciiTheme="majorBidi" w:hAnsiTheme="majorBidi" w:cstheme="majorBidi"/>
-          <w:b/>
-          <w:bCs/>
-          <w:sz w:val="32"/>
-          <w:szCs w:val="32"/>
-        </w:rPr>
-        <w:t>Conclusion:</w:t>
-      </w:r>
-    </w:p>
-    <w:p>
-      <w:pPr>
-        <w:rPr>
-          <w:rFonts w:asciiTheme="majorBidi" w:hAnsiTheme="majorBidi" w:cstheme="majorBidi"/>
-          <w:sz w:val="24"/>
-          <w:szCs w:val="24"/>
-        </w:rPr>
-      </w:pPr>
-    </w:p>
-    <w:p>
-      <w:pPr>
-        <w:rPr>
-          <w:rFonts w:asciiTheme="majorBidi" w:hAnsiTheme="majorBidi" w:cstheme="majorBidi"/>
-          <w:sz w:val="24"/>
-          <w:szCs w:val="24"/>
-        </w:rPr>
-      </w:pPr>
-    </w:p>
-    <w:p>
-      <w:pPr>
-        <w:rPr>
-          <w:rFonts w:asciiTheme="majorBidi" w:hAnsiTheme="majorBidi" w:cstheme="majorBidi"/>
-          <w:sz w:val="24"/>
-          <w:szCs w:val="24"/>
-        </w:rPr>
-      </w:pPr>
-    </w:p>
-    <w:p>
-      <w:pPr>
-        <w:rPr>
-          <w:rFonts w:asciiTheme="majorBidi" w:hAnsiTheme="majorBidi" w:cstheme="majorBidi"/>
-          <w:sz w:val="24"/>
-          <w:szCs w:val="24"/>
-        </w:rPr>
-      </w:pPr>
-    </w:p>
-    <w:p>
-      <w:pPr>
-        <w:rPr>
-          <w:rFonts w:asciiTheme="majorBidi" w:hAnsiTheme="majorBidi" w:cstheme="majorBidi"/>
-          <w:sz w:val="24"/>
-          <w:szCs w:val="24"/>
-        </w:rPr>
-      </w:pPr>
-    </w:p>
-    <w:p>
-      <w:pPr>
-        <w:rPr>
-          <w:rFonts w:asciiTheme="majorBidi" w:hAnsiTheme="majorBidi" w:cstheme="majorBidi"/>
-          <w:sz w:val="24"/>
-          <w:szCs w:val="24"/>
-        </w:rPr>
-      </w:pPr>
-    </w:p>
-    <w:p>
-      <w:pPr>
-        <w:rPr>
-          <w:rFonts w:asciiTheme="majorBidi" w:hAnsiTheme="majorBidi" w:cstheme="majorBidi"/>
-          <w:sz w:val="24"/>
-          <w:szCs w:val="24"/>
-        </w:rPr>
-      </w:pPr>
-    </w:p>
-    <w:p>
-      <w:pPr>
-        <w:rPr>
-          <w:rFonts w:asciiTheme="majorBidi" w:hAnsiTheme="majorBidi" w:cstheme="majorBidi"/>
-          <w:sz w:val="24"/>
-          <w:szCs w:val="24"/>
-        </w:rPr>
-      </w:pPr>
-    </w:p>
-    <w:p>
-      <w:pPr>
-        <w:rPr>
-          <w:rFonts w:asciiTheme="majorBidi" w:hAnsiTheme="majorBidi" w:cstheme="majorBidi"/>
-          <w:sz w:val="24"/>
-          <w:szCs w:val="24"/>
-        </w:rPr>
-      </w:pPr>
-    </w:p>
-    <w:p>
-      <w:pPr>
-        <w:rPr>
-          <w:rFonts w:asciiTheme="majorBidi" w:hAnsiTheme="majorBidi" w:cstheme="majorBidi"/>
-          <w:sz w:val="24"/>
-          <w:szCs w:val="24"/>
-        </w:rPr>
-      </w:pPr>
-    </w:p>
-    <w:p>
-      <w:pPr>
-        <w:rPr>
-          <w:rFonts w:asciiTheme="majorBidi" w:hAnsiTheme="majorBidi" w:cstheme="majorBidi"/>
-          <w:sz w:val="24"/>
-          <w:szCs w:val="24"/>
-        </w:rPr>
-      </w:pPr>
-    </w:p>
-    <w:p>
-      <w:pPr>
-        <w:rPr>
-          <w:rFonts w:asciiTheme="majorBidi" w:hAnsiTheme="majorBidi" w:cstheme="majorBidi"/>
-          <w:sz w:val="24"/>
-          <w:szCs w:val="24"/>
-        </w:rPr>
-      </w:pPr>
-    </w:p>
-    <w:p>
-      <w:pPr>
-        <w:rPr>
-          <w:rFonts w:asciiTheme="majorBidi" w:hAnsiTheme="majorBidi" w:cstheme="majorBidi"/>
-          <w:sz w:val="24"/>
-          <w:szCs w:val="24"/>
-        </w:rPr>
-      </w:pPr>
-    </w:p>
-    <w:p>
-      <w:pPr>
-        <w:rPr>
-          <w:rFonts w:asciiTheme="majorBidi" w:hAnsiTheme="majorBidi" w:cstheme="majorBidi"/>
-          <w:sz w:val="24"/>
-          <w:szCs w:val="24"/>
-        </w:rPr>
-      </w:pPr>
-    </w:p>
-    <w:p>
-      <w:pPr>
-        <w:rPr>
-          <w:rFonts w:asciiTheme="majorBidi" w:hAnsiTheme="majorBidi" w:cstheme="majorBidi"/>
-          <w:sz w:val="24"/>
-          <w:szCs w:val="24"/>
-        </w:rPr>
-      </w:pPr>
-    </w:p>
-    <w:p>
-      <w:pPr>
-        <w:rPr>
-          <w:rFonts w:asciiTheme="majorBidi" w:hAnsiTheme="majorBidi" w:cstheme="majorBidi"/>
-          <w:sz w:val="24"/>
-          <w:szCs w:val="24"/>
-        </w:rPr>
-      </w:pPr>
-    </w:p>
-    <w:p>
-      <w:pPr>
-        <w:rPr>
-          <w:rFonts w:asciiTheme="majorBidi" w:hAnsiTheme="majorBidi" w:cstheme="majorBidi"/>
-          <w:sz w:val="24"/>
-          <w:szCs w:val="24"/>
-        </w:rPr>
-      </w:pPr>
-    </w:p>
-    <w:p>
-      <w:pPr>
-        <w:rPr>
-          <w:rFonts w:asciiTheme="majorBidi" w:hAnsiTheme="majorBidi" w:cstheme="majorBidi"/>
-          <w:sz w:val="24"/>
-          <w:szCs w:val="24"/>
-        </w:rPr>
-      </w:pPr>
-    </w:p>
-    <w:p>
-      <w:pPr>
-        <w:rPr>
-          <w:rFonts w:asciiTheme="majorBidi" w:hAnsiTheme="majorBidi" w:cstheme="majorBidi"/>
-          <w:sz w:val="24"/>
-          <w:szCs w:val="24"/>
-        </w:rPr>
-      </w:pPr>
-    </w:p>
-    <w:p>
-      <w:pPr>
-        <w:rPr>
-          <w:rFonts w:asciiTheme="majorBidi" w:hAnsiTheme="majorBidi" w:cstheme="majorBidi"/>
-          <w:sz w:val="24"/>
-          <w:szCs w:val="24"/>
-        </w:rPr>
-      </w:pPr>
-    </w:p>
-    <w:p>
-      <w:pPr>
-        <w:rPr>
-          <w:rFonts w:asciiTheme="majorBidi" w:hAnsiTheme="majorBidi" w:cstheme="majorBidi"/>
-          <w:sz w:val="24"/>
-          <w:szCs w:val="24"/>
-        </w:rPr>
-      </w:pPr>
-    </w:p>
-    <w:p>
-      <w:pPr>
-        <w:rPr>
-          <w:rFonts w:asciiTheme="majorBidi" w:hAnsiTheme="majorBidi" w:cstheme="majorBidi"/>
-          <w:sz w:val="24"/>
-          <w:szCs w:val="24"/>
-        </w:rPr>
-      </w:pPr>
-    </w:p>
-    <w:p>
-      <w:pPr>
-        <w:rPr>
-          <w:rFonts w:asciiTheme="majorBidi" w:hAnsiTheme="majorBidi" w:cstheme="majorBidi"/>
-          <w:sz w:val="24"/>
-          <w:szCs w:val="24"/>
-        </w:rPr>
-      </w:pPr>
-    </w:p>
-    <w:p>
-      <w:pPr>
+      <w:r>
         <w:rPr>
           <w:rFonts w:asciiTheme="majorBidi" w:hAnsiTheme="majorBidi" w:cstheme="majorBidi"/>
           <w:b/>
@@ -2457,59 +2847,7 @@
           <w:sz w:val="28"/>
           <w:szCs w:val="28"/>
         </w:rPr>
-      </w:pPr>
-    </w:p>
-    <w:p>
-      <w:pPr>
-        <w:rPr>
-          <w:rFonts w:asciiTheme="majorBidi" w:hAnsiTheme="majorBidi" w:cstheme="majorBidi"/>
-          <w:b/>
-          <w:bCs/>
-          <w:sz w:val="28"/>
-          <w:szCs w:val="28"/>
-        </w:rPr>
-      </w:pPr>
-    </w:p>
-    <w:p>
-      <w:pPr>
-        <w:rPr>
-          <w:rFonts w:asciiTheme="majorBidi" w:hAnsiTheme="majorBidi" w:cstheme="majorBidi"/>
-          <w:b/>
-          <w:bCs/>
-          <w:sz w:val="28"/>
-          <w:szCs w:val="28"/>
-        </w:rPr>
-      </w:pPr>
-    </w:p>
-    <w:p>
-      <w:pPr>
-        <w:rPr>
-          <w:rFonts w:asciiTheme="majorBidi" w:hAnsiTheme="majorBidi" w:cstheme="majorBidi"/>
-          <w:b/>
-          <w:bCs/>
-          <w:sz w:val="28"/>
-          <w:szCs w:val="28"/>
-        </w:rPr>
-      </w:pPr>
-    </w:p>
-    <w:p>
-      <w:pPr>
-        <w:rPr>
-          <w:rFonts w:asciiTheme="majorBidi" w:hAnsiTheme="majorBidi" w:cstheme="majorBidi"/>
-          <w:b/>
-          <w:bCs/>
-          <w:sz w:val="28"/>
-          <w:szCs w:val="28"/>
-        </w:rPr>
-      </w:pPr>
-      <w:r>
-        <w:rPr>
-          <w:rFonts w:asciiTheme="majorBidi" w:hAnsiTheme="majorBidi" w:cstheme="majorBidi"/>
-          <w:b/>
-          <w:bCs/>
-          <w:sz w:val="28"/>
-          <w:szCs w:val="28"/>
-        </w:rPr>
+        <w:lastRenderedPageBreak/>
         <w:t>References :</w:t>
       </w:r>
     </w:p>
@@ -2608,7 +2946,7 @@
 <w:ftr xmlns:wpc="http://schemas.microsoft.com/office/word/2010/wordprocessingCanvas" xmlns:cx="http://schemas.microsoft.com/office/drawing/2014/chartex" xmlns:cx1="http://schemas.microsoft.com/office/drawing/2015/9/8/chartex" xmlns:cx2="http://schemas.microsoft.com/office/drawing/2015/10/21/chartex" xmlns:cx3="http://schemas.microsoft.com/office/drawing/2016/5/9/chartex" xmlns:cx4="http://schemas.microsoft.com/office/drawing/2016/5/10/chartex" xmlns:cx5="http://schemas.microsoft.com/office/drawing/2016/5/11/chartex" xmlns:cx6="http://schemas.microsoft.com/office/drawing/2016/5/12/chartex" xmlns:cx7="http://schemas.microsoft.com/office/drawing/2016/5/13/chartex" xmlns:cx8="http://schemas.microsoft.com/office/drawing/2016/5/14/chartex" xmlns:mc="http://schemas.openxmlformats.org/markup-compatibility/2006" xmlns:aink="http://schemas.microsoft.com/office/drawing/2016/ink" xmlns:am3d="http://schemas.microsoft.com/office/drawing/2017/model3d" xmlns:o="urn:schemas-microsoft-com:office:office" xmlns:r="http://schemas.openxmlformats.org/officeDocument/2006/relationships" xmlns:m="http://schemas.openxmlformats.org/officeDocument/2006/math" xmlns:v="urn:schemas-microsoft-com:vml" xmlns:wp14="http://schemas.microsoft.com/office/word/2010/wordprocessingDrawing" xmlns:wp="http://schemas.openxmlformats.org/drawingml/2006/wordprocessingDrawing" xmlns:w10="urn:schemas-microsoft-com:office:word" xmlns:w="http://schemas.openxmlformats.org/wordprocessingml/2006/main" xmlns:w14="http://schemas.microsoft.com/office/word/2010/wordml" xmlns:w15="http://schemas.microsoft.com/office/word/2012/wordml" xmlns:w16cex="http://schemas.microsoft.com/office/word/2018/wordml/cex" xmlns:w16cid="http://schemas.microsoft.com/office/word/2016/wordml/cid" xmlns:w16="http://schemas.microsoft.com/office/word/2018/wordml" xmlns:w16sdtdh="http://schemas.microsoft.com/office/word/2020/wordml/sdtdatahash" xmlns:w16se="http://schemas.microsoft.com/office/word/2015/wordml/symex" xmlns:wpg="http://schemas.microsoft.com/office/word/2010/wordprocessingGroup" xmlns:wpi="http://schemas.microsoft.com/office/word/2010/wordprocessingInk" xmlns:wne="http://schemas.microsoft.com/office/word/2006/wordml" xmlns:wps="http://schemas.microsoft.com/office/word/2010/wordprocessingShape" mc:Ignorable="w14 w15 w16se w16cid w16 w16cex w16sdtdh wp14">
   <w:p>
     <w:pPr>
-      <w:pStyle w:val="a4"/>
+      <w:pStyle w:val="Footer"/>
     </w:pPr>
   </w:p>
 </w:ftr>
@@ -2633,7 +2971,7 @@
     <w:sdtContent>
       <w:p>
         <w:pPr>
-          <w:pStyle w:val="a4"/>
+          <w:pStyle w:val="Footer"/>
           <w:pBdr>
             <w:top w:val="single" w:sz="4" w:space="1" w:color="D9D9D9" w:themeColor="background1" w:themeShade="D9"/>
           </w:pBdr>
@@ -2686,7 +3024,7 @@
   </w:sdt>
   <w:p>
     <w:pPr>
-      <w:pStyle w:val="a4"/>
+      <w:pStyle w:val="Footer"/>
     </w:pPr>
   </w:p>
 </w:ftr>
@@ -2696,7 +3034,7 @@
 <w:ftr xmlns:wpc="http://schemas.microsoft.com/office/word/2010/wordprocessingCanvas" xmlns:cx="http://schemas.microsoft.com/office/drawing/2014/chartex" xmlns:cx1="http://schemas.microsoft.com/office/drawing/2015/9/8/chartex" xmlns:cx2="http://schemas.microsoft.com/office/drawing/2015/10/21/chartex" xmlns:cx3="http://schemas.microsoft.com/office/drawing/2016/5/9/chartex" xmlns:cx4="http://schemas.microsoft.com/office/drawing/2016/5/10/chartex" xmlns:cx5="http://schemas.microsoft.com/office/drawing/2016/5/11/chartex" xmlns:cx6="http://schemas.microsoft.com/office/drawing/2016/5/12/chartex" xmlns:cx7="http://schemas.microsoft.com/office/drawing/2016/5/13/chartex" xmlns:cx8="http://schemas.microsoft.com/office/drawing/2016/5/14/chartex" xmlns:mc="http://schemas.openxmlformats.org/markup-compatibility/2006" xmlns:aink="http://schemas.microsoft.com/office/drawing/2016/ink" xmlns:am3d="http://schemas.microsoft.com/office/drawing/2017/model3d" xmlns:o="urn:schemas-microsoft-com:office:office" xmlns:r="http://schemas.openxmlformats.org/officeDocument/2006/relationships" xmlns:m="http://schemas.openxmlformats.org/officeDocument/2006/math" xmlns:v="urn:schemas-microsoft-com:vml" xmlns:wp14="http://schemas.microsoft.com/office/word/2010/wordprocessingDrawing" xmlns:wp="http://schemas.openxmlformats.org/drawingml/2006/wordprocessingDrawing" xmlns:w10="urn:schemas-microsoft-com:office:word" xmlns:w="http://schemas.openxmlformats.org/wordprocessingml/2006/main" xmlns:w14="http://schemas.microsoft.com/office/word/2010/wordml" xmlns:w15="http://schemas.microsoft.com/office/word/2012/wordml" xmlns:w16cex="http://schemas.microsoft.com/office/word/2018/wordml/cex" xmlns:w16cid="http://schemas.microsoft.com/office/word/2016/wordml/cid" xmlns:w16="http://schemas.microsoft.com/office/word/2018/wordml" xmlns:w16sdtdh="http://schemas.microsoft.com/office/word/2020/wordml/sdtdatahash" xmlns:w16se="http://schemas.microsoft.com/office/word/2015/wordml/symex" xmlns:wpg="http://schemas.microsoft.com/office/word/2010/wordprocessingGroup" xmlns:wpi="http://schemas.microsoft.com/office/word/2010/wordprocessingInk" xmlns:wne="http://schemas.microsoft.com/office/word/2006/wordml" xmlns:wps="http://schemas.microsoft.com/office/word/2010/wordprocessingShape" mc:Ignorable="w14 w15 w16se w16cid w16 w16cex w16sdtdh wp14">
   <w:p>
     <w:pPr>
-      <w:pStyle w:val="a4"/>
+      <w:pStyle w:val="Footer"/>
     </w:pPr>
   </w:p>
 </w:ftr>
@@ -2731,7 +3069,7 @@
 <w:hdr xmlns:wpc="http://schemas.microsoft.com/office/word/2010/wordprocessingCanvas" xmlns:cx="http://schemas.microsoft.com/office/drawing/2014/chartex" xmlns:cx1="http://schemas.microsoft.com/office/drawing/2015/9/8/chartex" xmlns:cx2="http://schemas.microsoft.com/office/drawing/2015/10/21/chartex" xmlns:cx3="http://schemas.microsoft.com/office/drawing/2016/5/9/chartex" xmlns:cx4="http://schemas.microsoft.com/office/drawing/2016/5/10/chartex" xmlns:cx5="http://schemas.microsoft.com/office/drawing/2016/5/11/chartex" xmlns:cx6="http://schemas.microsoft.com/office/drawing/2016/5/12/chartex" xmlns:cx7="http://schemas.microsoft.com/office/drawing/2016/5/13/chartex" xmlns:cx8="http://schemas.microsoft.com/office/drawing/2016/5/14/chartex" xmlns:mc="http://schemas.openxmlformats.org/markup-compatibility/2006" xmlns:aink="http://schemas.microsoft.com/office/drawing/2016/ink" xmlns:am3d="http://schemas.microsoft.com/office/drawing/2017/model3d" xmlns:o="urn:schemas-microsoft-com:office:office" xmlns:r="http://schemas.openxmlformats.org/officeDocument/2006/relationships" xmlns:m="http://schemas.openxmlformats.org/officeDocument/2006/math" xmlns:v="urn:schemas-microsoft-com:vml" xmlns:wp14="http://schemas.microsoft.com/office/word/2010/wordprocessingDrawing" xmlns:wp="http://schemas.openxmlformats.org/drawingml/2006/wordprocessingDrawing" xmlns:w10="urn:schemas-microsoft-com:office:word" xmlns:w="http://schemas.openxmlformats.org/wordprocessingml/2006/main" xmlns:w14="http://schemas.microsoft.com/office/word/2010/wordml" xmlns:w15="http://schemas.microsoft.com/office/word/2012/wordml" xmlns:w16cex="http://schemas.microsoft.com/office/word/2018/wordml/cex" xmlns:w16cid="http://schemas.microsoft.com/office/word/2016/wordml/cid" xmlns:w16="http://schemas.microsoft.com/office/word/2018/wordml" xmlns:w16sdtdh="http://schemas.microsoft.com/office/word/2020/wordml/sdtdatahash" xmlns:w16se="http://schemas.microsoft.com/office/word/2015/wordml/symex" xmlns:wpg="http://schemas.microsoft.com/office/word/2010/wordprocessingGroup" xmlns:wpi="http://schemas.microsoft.com/office/word/2010/wordprocessingInk" xmlns:wne="http://schemas.microsoft.com/office/word/2006/wordml" xmlns:wps="http://schemas.microsoft.com/office/word/2010/wordprocessingShape" mc:Ignorable="w14 w15 w16se w16cid w16 w16cex w16sdtdh wp14">
   <w:p>
     <w:pPr>
-      <w:pStyle w:val="a3"/>
+      <w:pStyle w:val="Header"/>
     </w:pPr>
   </w:p>
 </w:hdr>
@@ -2741,7 +3079,7 @@
 <w:hdr xmlns:wpc="http://schemas.microsoft.com/office/word/2010/wordprocessingCanvas" xmlns:cx="http://schemas.microsoft.com/office/drawing/2014/chartex" xmlns:cx1="http://schemas.microsoft.com/office/drawing/2015/9/8/chartex" xmlns:cx2="http://schemas.microsoft.com/office/drawing/2015/10/21/chartex" xmlns:cx3="http://schemas.microsoft.com/office/drawing/2016/5/9/chartex" xmlns:cx4="http://schemas.microsoft.com/office/drawing/2016/5/10/chartex" xmlns:cx5="http://schemas.microsoft.com/office/drawing/2016/5/11/chartex" xmlns:cx6="http://schemas.microsoft.com/office/drawing/2016/5/12/chartex" xmlns:cx7="http://schemas.microsoft.com/office/drawing/2016/5/13/chartex" xmlns:cx8="http://schemas.microsoft.com/office/drawing/2016/5/14/chartex" xmlns:mc="http://schemas.openxmlformats.org/markup-compatibility/2006" xmlns:aink="http://schemas.microsoft.com/office/drawing/2016/ink" xmlns:am3d="http://schemas.microsoft.com/office/drawing/2017/model3d" xmlns:o="urn:schemas-microsoft-com:office:office" xmlns:r="http://schemas.openxmlformats.org/officeDocument/2006/relationships" xmlns:m="http://schemas.openxmlformats.org/officeDocument/2006/math" xmlns:v="urn:schemas-microsoft-com:vml" xmlns:wp14="http://schemas.microsoft.com/office/word/2010/wordprocessingDrawing" xmlns:wp="http://schemas.openxmlformats.org/drawingml/2006/wordprocessingDrawing" xmlns:w10="urn:schemas-microsoft-com:office:word" xmlns:w="http://schemas.openxmlformats.org/wordprocessingml/2006/main" xmlns:w14="http://schemas.microsoft.com/office/word/2010/wordml" xmlns:w15="http://schemas.microsoft.com/office/word/2012/wordml" xmlns:w16cex="http://schemas.microsoft.com/office/word/2018/wordml/cex" xmlns:w16cid="http://schemas.microsoft.com/office/word/2016/wordml/cid" xmlns:w16="http://schemas.microsoft.com/office/word/2018/wordml" xmlns:w16sdtdh="http://schemas.microsoft.com/office/word/2020/wordml/sdtdatahash" xmlns:w16se="http://schemas.microsoft.com/office/word/2015/wordml/symex" xmlns:wpg="http://schemas.microsoft.com/office/word/2010/wordprocessingGroup" xmlns:wpi="http://schemas.microsoft.com/office/word/2010/wordprocessingInk" xmlns:wne="http://schemas.microsoft.com/office/word/2006/wordml" xmlns:wps="http://schemas.microsoft.com/office/word/2010/wordprocessingShape" mc:Ignorable="w14 w15 w16se w16cid w16 w16cex w16sdtdh wp14">
   <w:p>
     <w:pPr>
-      <w:pStyle w:val="a3"/>
+      <w:pStyle w:val="Header"/>
     </w:pPr>
   </w:p>
 </w:hdr>
@@ -2751,7 +3089,7 @@
 <w:hdr xmlns:wpc="http://schemas.microsoft.com/office/word/2010/wordprocessingCanvas" xmlns:cx="http://schemas.microsoft.com/office/drawing/2014/chartex" xmlns:cx1="http://schemas.microsoft.com/office/drawing/2015/9/8/chartex" xmlns:cx2="http://schemas.microsoft.com/office/drawing/2015/10/21/chartex" xmlns:cx3="http://schemas.microsoft.com/office/drawing/2016/5/9/chartex" xmlns:cx4="http://schemas.microsoft.com/office/drawing/2016/5/10/chartex" xmlns:cx5="http://schemas.microsoft.com/office/drawing/2016/5/11/chartex" xmlns:cx6="http://schemas.microsoft.com/office/drawing/2016/5/12/chartex" xmlns:cx7="http://schemas.microsoft.com/office/drawing/2016/5/13/chartex" xmlns:cx8="http://schemas.microsoft.com/office/drawing/2016/5/14/chartex" xmlns:mc="http://schemas.openxmlformats.org/markup-compatibility/2006" xmlns:aink="http://schemas.microsoft.com/office/drawing/2016/ink" xmlns:am3d="http://schemas.microsoft.com/office/drawing/2017/model3d" xmlns:o="urn:schemas-microsoft-com:office:office" xmlns:r="http://schemas.openxmlformats.org/officeDocument/2006/relationships" xmlns:m="http://schemas.openxmlformats.org/officeDocument/2006/math" xmlns:v="urn:schemas-microsoft-com:vml" xmlns:wp14="http://schemas.microsoft.com/office/word/2010/wordprocessingDrawing" xmlns:wp="http://schemas.openxmlformats.org/drawingml/2006/wordprocessingDrawing" xmlns:w10="urn:schemas-microsoft-com:office:word" xmlns:w="http://schemas.openxmlformats.org/wordprocessingml/2006/main" xmlns:w14="http://schemas.microsoft.com/office/word/2010/wordml" xmlns:w15="http://schemas.microsoft.com/office/word/2012/wordml" xmlns:w16cex="http://schemas.microsoft.com/office/word/2018/wordml/cex" xmlns:w16cid="http://schemas.microsoft.com/office/word/2016/wordml/cid" xmlns:w16="http://schemas.microsoft.com/office/word/2018/wordml" xmlns:w16sdtdh="http://schemas.microsoft.com/office/word/2020/wordml/sdtdatahash" xmlns:w16se="http://schemas.microsoft.com/office/word/2015/wordml/symex" xmlns:wpg="http://schemas.microsoft.com/office/word/2010/wordprocessingGroup" xmlns:wpi="http://schemas.microsoft.com/office/word/2010/wordprocessingInk" xmlns:wne="http://schemas.microsoft.com/office/word/2006/wordml" xmlns:wps="http://schemas.microsoft.com/office/word/2010/wordprocessingShape" mc:Ignorable="w14 w15 w16se w16cid w16 w16cex w16sdtdh wp14">
   <w:p>
     <w:pPr>
-      <w:pStyle w:val="a3"/>
+      <w:pStyle w:val="Header"/>
     </w:pPr>
   </w:p>
 </w:hdr>
@@ -2760,6 +3098,184 @@
 <file path=word/numbering.xml><?xml version="1.0" encoding="utf-8"?>
 <w:numbering xmlns:wpc="http://schemas.microsoft.com/office/word/2010/wordprocessingCanvas" xmlns:cx="http://schemas.microsoft.com/office/drawing/2014/chartex" xmlns:cx1="http://schemas.microsoft.com/office/drawing/2015/9/8/chartex" xmlns:cx2="http://schemas.microsoft.com/office/drawing/2015/10/21/chartex" xmlns:cx3="http://schemas.microsoft.com/office/drawing/2016/5/9/chartex" xmlns:cx4="http://schemas.microsoft.com/office/drawing/2016/5/10/chartex" xmlns:cx5="http://schemas.microsoft.com/office/drawing/2016/5/11/chartex" xmlns:cx6="http://schemas.microsoft.com/office/drawing/2016/5/12/chartex" xmlns:cx7="http://schemas.microsoft.com/office/drawing/2016/5/13/chartex" xmlns:cx8="http://schemas.microsoft.com/office/drawing/2016/5/14/chartex" xmlns:mc="http://schemas.openxmlformats.org/markup-compatibility/2006" xmlns:aink="http://schemas.microsoft.com/office/drawing/2016/ink" xmlns:am3d="http://schemas.microsoft.com/office/drawing/2017/model3d" xmlns:o="urn:schemas-microsoft-com:office:office" xmlns:r="http://schemas.openxmlformats.org/officeDocument/2006/relationships" xmlns:m="http://schemas.openxmlformats.org/officeDocument/2006/math" xmlns:v="urn:schemas-microsoft-com:vml" xmlns:wp14="http://schemas.microsoft.com/office/word/2010/wordprocessingDrawing" xmlns:wp="http://schemas.openxmlformats.org/drawingml/2006/wordprocessingDrawing" xmlns:w10="urn:schemas-microsoft-com:office:word" xmlns:w="http://schemas.openxmlformats.org/wordprocessingml/2006/main" xmlns:w14="http://schemas.microsoft.com/office/word/2010/wordml" xmlns:w15="http://schemas.microsoft.com/office/word/2012/wordml" xmlns:w16cex="http://schemas.microsoft.com/office/word/2018/wordml/cex" xmlns:w16cid="http://schemas.microsoft.com/office/word/2016/wordml/cid" xmlns:w16="http://schemas.microsoft.com/office/word/2018/wordml" xmlns:w16sdtdh="http://schemas.microsoft.com/office/word/2020/wordml/sdtdatahash" xmlns:w16se="http://schemas.microsoft.com/office/word/2015/wordml/symex" xmlns:wpg="http://schemas.microsoft.com/office/word/2010/wordprocessingGroup" xmlns:wpi="http://schemas.microsoft.com/office/word/2010/wordprocessingInk" xmlns:wne="http://schemas.microsoft.com/office/word/2006/wordml" xmlns:wps="http://schemas.microsoft.com/office/word/2010/wordprocessingShape" mc:Ignorable="w14 w15 w16se w16cid w16 w16cex w16sdtdh wp14">
   <w:abstractNum w:abstractNumId="0" w15:restartNumberingAfterBreak="0">
+    <w:nsid w:val="1B8565EB"/>
+    <w:multiLevelType w:val="hybridMultilevel"/>
+    <w:tmpl w:val="91669B8C"/>
+    <w:lvl w:ilvl="0" w:tplc="60144E84">
+      <w:start w:val="1"/>
+      <w:numFmt w:val="decimal"/>
+      <w:lvlText w:val="%1."/>
+      <w:lvlJc w:val="left"/>
+      <w:pPr>
+        <w:ind w:left="720" w:hanging="360"/>
+      </w:pPr>
+      <w:rPr>
+        <w:rFonts w:hint="default"/>
+      </w:rPr>
+    </w:lvl>
+    <w:lvl w:ilvl="1" w:tplc="04090019" w:tentative="1">
+      <w:start w:val="1"/>
+      <w:numFmt w:val="lowerLetter"/>
+      <w:lvlText w:val="%2."/>
+      <w:lvlJc w:val="left"/>
+      <w:pPr>
+        <w:ind w:left="1440" w:hanging="360"/>
+      </w:pPr>
+    </w:lvl>
+    <w:lvl w:ilvl="2" w:tplc="0409001B" w:tentative="1">
+      <w:start w:val="1"/>
+      <w:numFmt w:val="lowerRoman"/>
+      <w:lvlText w:val="%3."/>
+      <w:lvlJc w:val="right"/>
+      <w:pPr>
+        <w:ind w:left="2160" w:hanging="180"/>
+      </w:pPr>
+    </w:lvl>
+    <w:lvl w:ilvl="3" w:tplc="0409000F" w:tentative="1">
+      <w:start w:val="1"/>
+      <w:numFmt w:val="decimal"/>
+      <w:lvlText w:val="%4."/>
+      <w:lvlJc w:val="left"/>
+      <w:pPr>
+        <w:ind w:left="2880" w:hanging="360"/>
+      </w:pPr>
+    </w:lvl>
+    <w:lvl w:ilvl="4" w:tplc="04090019" w:tentative="1">
+      <w:start w:val="1"/>
+      <w:numFmt w:val="lowerLetter"/>
+      <w:lvlText w:val="%5."/>
+      <w:lvlJc w:val="left"/>
+      <w:pPr>
+        <w:ind w:left="3600" w:hanging="360"/>
+      </w:pPr>
+    </w:lvl>
+    <w:lvl w:ilvl="5" w:tplc="0409001B" w:tentative="1">
+      <w:start w:val="1"/>
+      <w:numFmt w:val="lowerRoman"/>
+      <w:lvlText w:val="%6."/>
+      <w:lvlJc w:val="right"/>
+      <w:pPr>
+        <w:ind w:left="4320" w:hanging="180"/>
+      </w:pPr>
+    </w:lvl>
+    <w:lvl w:ilvl="6" w:tplc="0409000F" w:tentative="1">
+      <w:start w:val="1"/>
+      <w:numFmt w:val="decimal"/>
+      <w:lvlText w:val="%7."/>
+      <w:lvlJc w:val="left"/>
+      <w:pPr>
+        <w:ind w:left="5040" w:hanging="360"/>
+      </w:pPr>
+    </w:lvl>
+    <w:lvl w:ilvl="7" w:tplc="04090019" w:tentative="1">
+      <w:start w:val="1"/>
+      <w:numFmt w:val="lowerLetter"/>
+      <w:lvlText w:val="%8."/>
+      <w:lvlJc w:val="left"/>
+      <w:pPr>
+        <w:ind w:left="5760" w:hanging="360"/>
+      </w:pPr>
+    </w:lvl>
+    <w:lvl w:ilvl="8" w:tplc="0409001B" w:tentative="1">
+      <w:start w:val="1"/>
+      <w:numFmt w:val="lowerRoman"/>
+      <w:lvlText w:val="%9."/>
+      <w:lvlJc w:val="right"/>
+      <w:pPr>
+        <w:ind w:left="6480" w:hanging="180"/>
+      </w:pPr>
+    </w:lvl>
+  </w:abstractNum>
+  <w:abstractNum w:abstractNumId="1" w15:restartNumberingAfterBreak="0">
+    <w:nsid w:val="42A16B16"/>
+    <w:multiLevelType w:val="hybridMultilevel"/>
+    <w:tmpl w:val="63B6DDA4"/>
+    <w:lvl w:ilvl="0" w:tplc="8F1CA91E">
+      <w:start w:val="1"/>
+      <w:numFmt w:val="decimal"/>
+      <w:lvlText w:val="%1."/>
+      <w:lvlJc w:val="left"/>
+      <w:pPr>
+        <w:ind w:left="720" w:hanging="360"/>
+      </w:pPr>
+      <w:rPr>
+        <w:rFonts w:hint="default"/>
+      </w:rPr>
+    </w:lvl>
+    <w:lvl w:ilvl="1" w:tplc="04090019" w:tentative="1">
+      <w:start w:val="1"/>
+      <w:numFmt w:val="lowerLetter"/>
+      <w:lvlText w:val="%2."/>
+      <w:lvlJc w:val="left"/>
+      <w:pPr>
+        <w:ind w:left="1440" w:hanging="360"/>
+      </w:pPr>
+    </w:lvl>
+    <w:lvl w:ilvl="2" w:tplc="0409001B" w:tentative="1">
+      <w:start w:val="1"/>
+      <w:numFmt w:val="lowerRoman"/>
+      <w:lvlText w:val="%3."/>
+      <w:lvlJc w:val="right"/>
+      <w:pPr>
+        <w:ind w:left="2160" w:hanging="180"/>
+      </w:pPr>
+    </w:lvl>
+    <w:lvl w:ilvl="3" w:tplc="0409000F" w:tentative="1">
+      <w:start w:val="1"/>
+      <w:numFmt w:val="decimal"/>
+      <w:lvlText w:val="%4."/>
+      <w:lvlJc w:val="left"/>
+      <w:pPr>
+        <w:ind w:left="2880" w:hanging="360"/>
+      </w:pPr>
+    </w:lvl>
+    <w:lvl w:ilvl="4" w:tplc="04090019" w:tentative="1">
+      <w:start w:val="1"/>
+      <w:numFmt w:val="lowerLetter"/>
+      <w:lvlText w:val="%5."/>
+      <w:lvlJc w:val="left"/>
+      <w:pPr>
+        <w:ind w:left="3600" w:hanging="360"/>
+      </w:pPr>
+    </w:lvl>
+    <w:lvl w:ilvl="5" w:tplc="0409001B" w:tentative="1">
+      <w:start w:val="1"/>
+      <w:numFmt w:val="lowerRoman"/>
+      <w:lvlText w:val="%6."/>
+      <w:lvlJc w:val="right"/>
+      <w:pPr>
+        <w:ind w:left="4320" w:hanging="180"/>
+      </w:pPr>
+    </w:lvl>
+    <w:lvl w:ilvl="6" w:tplc="0409000F" w:tentative="1">
+      <w:start w:val="1"/>
+      <w:numFmt w:val="decimal"/>
+      <w:lvlText w:val="%7."/>
+      <w:lvlJc w:val="left"/>
+      <w:pPr>
+        <w:ind w:left="5040" w:hanging="360"/>
+      </w:pPr>
+    </w:lvl>
+    <w:lvl w:ilvl="7" w:tplc="04090019" w:tentative="1">
+      <w:start w:val="1"/>
+      <w:numFmt w:val="lowerLetter"/>
+      <w:lvlText w:val="%8."/>
+      <w:lvlJc w:val="left"/>
+      <w:pPr>
+        <w:ind w:left="5760" w:hanging="360"/>
+      </w:pPr>
+    </w:lvl>
+    <w:lvl w:ilvl="8" w:tplc="0409001B" w:tentative="1">
+      <w:start w:val="1"/>
+      <w:numFmt w:val="lowerRoman"/>
+      <w:lvlText w:val="%9."/>
+      <w:lvlJc w:val="right"/>
+      <w:pPr>
+        <w:ind w:left="6480" w:hanging="180"/>
+      </w:pPr>
+    </w:lvl>
+  </w:abstractNum>
+  <w:abstractNum w:abstractNumId="2" w15:restartNumberingAfterBreak="0">
     <w:nsid w:val="5DDE6909"/>
     <w:multiLevelType w:val="hybridMultilevel"/>
     <w:tmpl w:val="5700F7B4"/>
@@ -2849,7 +3365,13 @@
     </w:lvl>
   </w:abstractNum>
   <w:num w:numId="1" w16cid:durableId="1373268109">
+    <w:abstractNumId w:val="2"/>
+  </w:num>
+  <w:num w:numId="2" w16cid:durableId="1349065547">
     <w:abstractNumId w:val="0"/>
+  </w:num>
+  <w:num w:numId="3" w16cid:durableId="918291711">
+    <w:abstractNumId w:val="1"/>
   </w:num>
 </w:numbering>
 </file>
@@ -3249,14 +3771,14 @@
     <w:lsdException w:name="Unresolved Mention" w:semiHidden="1" w:unhideWhenUsed="1"/>
     <w:lsdException w:name="Smart Link" w:semiHidden="1" w:unhideWhenUsed="1"/>
   </w:latentStyles>
-  <w:style w:type="paragraph" w:default="1" w:styleId="a">
+  <w:style w:type="paragraph" w:default="1" w:styleId="Normal">
     <w:name w:val="Normal"/>
     <w:qFormat/>
   </w:style>
-  <w:style w:type="paragraph" w:styleId="1">
+  <w:style w:type="paragraph" w:styleId="Heading1">
     <w:name w:val="heading 1"/>
-    <w:basedOn w:val="a"/>
-    <w:link w:val="1Char"/>
+    <w:basedOn w:val="Normal"/>
+    <w:link w:val="Heading1Char"/>
     <w:uiPriority w:val="9"/>
     <w:qFormat/>
     <w:rsid w:val="00264CDF"/>
@@ -3274,13 +3796,12 @@
       <w:lang w:eastAsia="ja-JP"/>
     </w:rPr>
   </w:style>
-  <w:style w:type="paragraph" w:styleId="2">
+  <w:style w:type="paragraph" w:styleId="Heading2">
     <w:name w:val="heading 2"/>
-    <w:basedOn w:val="a"/>
-    <w:next w:val="a"/>
-    <w:link w:val="2Char"/>
+    <w:basedOn w:val="Normal"/>
+    <w:next w:val="Normal"/>
+    <w:link w:val="Heading2Char"/>
     <w:uiPriority w:val="9"/>
-    <w:semiHidden/>
     <w:unhideWhenUsed/>
     <w:qFormat/>
     <w:rsid w:val="003828AF"/>
@@ -3297,11 +3818,11 @@
       <w:szCs w:val="26"/>
     </w:rPr>
   </w:style>
-  <w:style w:type="paragraph" w:styleId="4">
+  <w:style w:type="paragraph" w:styleId="Heading4">
     <w:name w:val="heading 4"/>
-    <w:basedOn w:val="a"/>
-    <w:next w:val="a"/>
-    <w:link w:val="4Char"/>
+    <w:basedOn w:val="Normal"/>
+    <w:next w:val="Normal"/>
+    <w:link w:val="Heading4Char"/>
     <w:uiPriority w:val="9"/>
     <w:semiHidden/>
     <w:unhideWhenUsed/>
@@ -3320,13 +3841,13 @@
       <w:color w:val="2F5496" w:themeColor="accent1" w:themeShade="BF"/>
     </w:rPr>
   </w:style>
-  <w:style w:type="character" w:default="1" w:styleId="a0">
+  <w:style w:type="character" w:default="1" w:styleId="DefaultParagraphFont">
     <w:name w:val="Default Paragraph Font"/>
     <w:uiPriority w:val="1"/>
     <w:semiHidden/>
     <w:unhideWhenUsed/>
   </w:style>
-  <w:style w:type="table" w:default="1" w:styleId="a1">
+  <w:style w:type="table" w:default="1" w:styleId="TableNormal">
     <w:name w:val="Normal Table"/>
     <w:uiPriority w:val="99"/>
     <w:semiHidden/>
@@ -3341,16 +3862,16 @@
       </w:tblCellMar>
     </w:tblPr>
   </w:style>
-  <w:style w:type="numbering" w:default="1" w:styleId="a2">
+  <w:style w:type="numbering" w:default="1" w:styleId="NoList">
     <w:name w:val="No List"/>
     <w:uiPriority w:val="99"/>
     <w:semiHidden/>
     <w:unhideWhenUsed/>
   </w:style>
-  <w:style w:type="paragraph" w:styleId="a3">
+  <w:style w:type="paragraph" w:styleId="Header">
     <w:name w:val="header"/>
-    <w:basedOn w:val="a"/>
-    <w:link w:val="Char"/>
+    <w:basedOn w:val="Normal"/>
+    <w:link w:val="HeaderChar"/>
     <w:uiPriority w:val="99"/>
     <w:unhideWhenUsed/>
     <w:rsid w:val="004E7009"/>
@@ -3362,17 +3883,17 @@
       <w:spacing w:after="0" w:line="240" w:lineRule="auto"/>
     </w:pPr>
   </w:style>
-  <w:style w:type="character" w:customStyle="1" w:styleId="Char">
-    <w:name w:val="رأس الصفحة Char"/>
-    <w:basedOn w:val="a0"/>
-    <w:link w:val="a3"/>
+  <w:style w:type="character" w:customStyle="1" w:styleId="HeaderChar">
+    <w:name w:val="Header Char"/>
+    <w:basedOn w:val="DefaultParagraphFont"/>
+    <w:link w:val="Header"/>
     <w:uiPriority w:val="99"/>
     <w:rsid w:val="004E7009"/>
   </w:style>
-  <w:style w:type="paragraph" w:styleId="a4">
+  <w:style w:type="paragraph" w:styleId="Footer">
     <w:name w:val="footer"/>
-    <w:basedOn w:val="a"/>
-    <w:link w:val="Char0"/>
+    <w:basedOn w:val="Normal"/>
+    <w:link w:val="FooterChar"/>
     <w:uiPriority w:val="99"/>
     <w:unhideWhenUsed/>
     <w:rsid w:val="004E7009"/>
@@ -3384,16 +3905,16 @@
       <w:spacing w:after="0" w:line="240" w:lineRule="auto"/>
     </w:pPr>
   </w:style>
-  <w:style w:type="character" w:customStyle="1" w:styleId="Char0">
-    <w:name w:val="تذييل الصفحة Char"/>
-    <w:basedOn w:val="a0"/>
-    <w:link w:val="a4"/>
+  <w:style w:type="character" w:customStyle="1" w:styleId="FooterChar">
+    <w:name w:val="Footer Char"/>
+    <w:basedOn w:val="DefaultParagraphFont"/>
+    <w:link w:val="Footer"/>
     <w:uiPriority w:val="99"/>
     <w:rsid w:val="004E7009"/>
   </w:style>
-  <w:style w:type="paragraph" w:styleId="a5">
+  <w:style w:type="paragraph" w:styleId="ListParagraph">
     <w:name w:val="List Paragraph"/>
-    <w:basedOn w:val="a"/>
+    <w:basedOn w:val="Normal"/>
     <w:uiPriority w:val="34"/>
     <w:qFormat/>
     <w:rsid w:val="005C1E77"/>
@@ -3402,10 +3923,10 @@
       <w:contextualSpacing/>
     </w:pPr>
   </w:style>
-  <w:style w:type="character" w:customStyle="1" w:styleId="1Char">
-    <w:name w:val="العنوان 1 Char"/>
-    <w:basedOn w:val="a0"/>
-    <w:link w:val="1"/>
+  <w:style w:type="character" w:customStyle="1" w:styleId="Heading1Char">
+    <w:name w:val="Heading 1 Char"/>
+    <w:basedOn w:val="DefaultParagraphFont"/>
+    <w:link w:val="Heading1"/>
     <w:uiPriority w:val="9"/>
     <w:rsid w:val="00264CDF"/>
     <w:rPr>
@@ -3418,10 +3939,10 @@
       <w:lang w:eastAsia="ja-JP"/>
     </w:rPr>
   </w:style>
-  <w:style w:type="character" w:customStyle="1" w:styleId="4Char">
-    <w:name w:val="عنوان 4 Char"/>
-    <w:basedOn w:val="a0"/>
-    <w:link w:val="4"/>
+  <w:style w:type="character" w:customStyle="1" w:styleId="Heading4Char">
+    <w:name w:val="Heading 4 Char"/>
+    <w:basedOn w:val="DefaultParagraphFont"/>
+    <w:link w:val="Heading4"/>
     <w:uiPriority w:val="9"/>
     <w:semiHidden/>
     <w:rsid w:val="00264CDF"/>
@@ -3432,9 +3953,9 @@
       <w:color w:val="2F5496" w:themeColor="accent1" w:themeShade="BF"/>
     </w:rPr>
   </w:style>
-  <w:style w:type="character" w:styleId="a6">
+  <w:style w:type="character" w:styleId="Emphasis">
     <w:name w:val="Emphasis"/>
-    <w:basedOn w:val="a0"/>
+    <w:basedOn w:val="DefaultParagraphFont"/>
     <w:uiPriority w:val="20"/>
     <w:qFormat/>
     <w:rsid w:val="003828AF"/>
@@ -3443,12 +3964,11 @@
       <w:iCs/>
     </w:rPr>
   </w:style>
-  <w:style w:type="character" w:customStyle="1" w:styleId="2Char">
-    <w:name w:val="عنوان 2 Char"/>
-    <w:basedOn w:val="a0"/>
-    <w:link w:val="2"/>
+  <w:style w:type="character" w:customStyle="1" w:styleId="Heading2Char">
+    <w:name w:val="Heading 2 Char"/>
+    <w:basedOn w:val="DefaultParagraphFont"/>
+    <w:link w:val="Heading2"/>
     <w:uiPriority w:val="9"/>
-    <w:semiHidden/>
     <w:rsid w:val="003828AF"/>
     <w:rPr>
       <w:rFonts w:asciiTheme="majorHAnsi" w:eastAsiaTheme="majorEastAsia" w:hAnsiTheme="majorHAnsi" w:cstheme="majorBidi"/>

</xml_diff>

<commit_message>
added a summary paragraph to the where to the draw the line subtitle to close the topic in a better way
</commit_message>
<xml_diff>
--- a/Robotics And Empoyment Is Correct Argument.docx
+++ b/Robotics And Empoyment Is Correct Argument.docx
@@ -1,6 +1,6 @@
 
 <file path=word/document.xml><?xml version="1.0" encoding="utf-8"?>
-<w:document xmlns:wpc="http://schemas.microsoft.com/office/word/2010/wordprocessingCanvas" xmlns:cx="http://schemas.microsoft.com/office/drawing/2014/chartex" xmlns:cx1="http://schemas.microsoft.com/office/drawing/2015/9/8/chartex" xmlns:cx2="http://schemas.microsoft.com/office/drawing/2015/10/21/chartex" xmlns:cx3="http://schemas.microsoft.com/office/drawing/2016/5/9/chartex" xmlns:cx4="http://schemas.microsoft.com/office/drawing/2016/5/10/chartex" xmlns:cx5="http://schemas.microsoft.com/office/drawing/2016/5/11/chartex" xmlns:cx6="http://schemas.microsoft.com/office/drawing/2016/5/12/chartex" xmlns:cx7="http://schemas.microsoft.com/office/drawing/2016/5/13/chartex" xmlns:cx8="http://schemas.microsoft.com/office/drawing/2016/5/14/chartex" xmlns:mc="http://schemas.openxmlformats.org/markup-compatibility/2006" xmlns:aink="http://schemas.microsoft.com/office/drawing/2016/ink" xmlns:am3d="http://schemas.microsoft.com/office/drawing/2017/model3d" xmlns:o="urn:schemas-microsoft-com:office:office" xmlns:r="http://schemas.openxmlformats.org/officeDocument/2006/relationships" xmlns:m="http://schemas.openxmlformats.org/officeDocument/2006/math" xmlns:v="urn:schemas-microsoft-com:vml" xmlns:wp14="http://schemas.microsoft.com/office/word/2010/wordprocessingDrawing" xmlns:wp="http://schemas.openxmlformats.org/drawingml/2006/wordprocessingDrawing" xmlns:w10="urn:schemas-microsoft-com:office:word" xmlns:w="http://schemas.openxmlformats.org/wordprocessingml/2006/main" xmlns:w14="http://schemas.microsoft.com/office/word/2010/wordml" xmlns:w15="http://schemas.microsoft.com/office/word/2012/wordml" xmlns:w16cex="http://schemas.microsoft.com/office/word/2018/wordml/cex" xmlns:w16cid="http://schemas.microsoft.com/office/word/2016/wordml/cid" xmlns:w16="http://schemas.microsoft.com/office/word/2018/wordml" xmlns:w16sdtdh="http://schemas.microsoft.com/office/word/2020/wordml/sdtdatahash" xmlns:w16se="http://schemas.microsoft.com/office/word/2015/wordml/symex" xmlns:wpg="http://schemas.microsoft.com/office/word/2010/wordprocessingGroup" xmlns:wpi="http://schemas.microsoft.com/office/word/2010/wordprocessingInk" xmlns:wne="http://schemas.microsoft.com/office/word/2006/wordml" xmlns:wps="http://schemas.microsoft.com/office/word/2010/wordprocessingShape" mc:Ignorable="w14 w15 w16se w16cid w16 w16cex w16sdtdh wp14">
+<w:document xmlns:wpc="http://schemas.microsoft.com/office/word/2010/wordprocessingCanvas" xmlns:cx="http://schemas.microsoft.com/office/drawing/2014/chartex" xmlns:cx1="http://schemas.microsoft.com/office/drawing/2015/9/8/chartex" xmlns:cx2="http://schemas.microsoft.com/office/drawing/2015/10/21/chartex" xmlns:cx3="http://schemas.microsoft.com/office/drawing/2016/5/9/chartex" xmlns:cx4="http://schemas.microsoft.com/office/drawing/2016/5/10/chartex" xmlns:cx5="http://schemas.microsoft.com/office/drawing/2016/5/11/chartex" xmlns:cx6="http://schemas.microsoft.com/office/drawing/2016/5/12/chartex" xmlns:cx7="http://schemas.microsoft.com/office/drawing/2016/5/13/chartex" xmlns:cx8="http://schemas.microsoft.com/office/drawing/2016/5/14/chartex" xmlns:mc="http://schemas.openxmlformats.org/markup-compatibility/2006" xmlns:aink="http://schemas.microsoft.com/office/drawing/2016/ink" xmlns:am3d="http://schemas.microsoft.com/office/drawing/2017/model3d" xmlns:o="urn:schemas-microsoft-com:office:office" xmlns:oel="http://schemas.microsoft.com/office/2019/extlst" xmlns:r="http://schemas.openxmlformats.org/officeDocument/2006/relationships" xmlns:m="http://schemas.openxmlformats.org/officeDocument/2006/math" xmlns:v="urn:schemas-microsoft-com:vml" xmlns:wp14="http://schemas.microsoft.com/office/word/2010/wordprocessingDrawing" xmlns:wp="http://schemas.openxmlformats.org/drawingml/2006/wordprocessingDrawing" xmlns:w10="urn:schemas-microsoft-com:office:word" xmlns:w="http://schemas.openxmlformats.org/wordprocessingml/2006/main" xmlns:w14="http://schemas.microsoft.com/office/word/2010/wordml" xmlns:w15="http://schemas.microsoft.com/office/word/2012/wordml" xmlns:w16cex="http://schemas.microsoft.com/office/word/2018/wordml/cex" xmlns:w16cid="http://schemas.microsoft.com/office/word/2016/wordml/cid" xmlns:w16="http://schemas.microsoft.com/office/word/2018/wordml" xmlns:w16sdtdh="http://schemas.microsoft.com/office/word/2020/wordml/sdtdatahash" xmlns:w16se="http://schemas.microsoft.com/office/word/2015/wordml/symex" xmlns:wpg="http://schemas.microsoft.com/office/word/2010/wordprocessingGroup" xmlns:wpi="http://schemas.microsoft.com/office/word/2010/wordprocessingInk" xmlns:wne="http://schemas.microsoft.com/office/word/2006/wordml" xmlns:wps="http://schemas.microsoft.com/office/word/2010/wordprocessingShape" mc:Ignorable="w14 w15 w16se w16cid w16 w16cex w16sdtdh wp14">
   <w:body>
     <w:p>
       <w:pPr>
@@ -287,7 +287,25 @@
           <w:sz w:val="24"/>
           <w:szCs w:val="24"/>
         </w:rPr>
-        <w:t xml:space="preserve"> when you work and make a living you gain some control over your life, you learn new things, gain more skills, make relationships in the </w:t>
+        <w:t xml:space="preserve"> when you work and make a living you gain </w:t>
+      </w:r>
+      <w:proofErr w:type="gramStart"/>
+      <w:r>
+        <w:rPr>
+          <w:rFonts w:asciiTheme="majorBidi" w:hAnsiTheme="majorBidi" w:cstheme="majorBidi"/>
+          <w:sz w:val="24"/>
+          <w:szCs w:val="24"/>
+        </w:rPr>
+        <w:t>some</w:t>
+      </w:r>
+      <w:proofErr w:type="gramEnd"/>
+      <w:r>
+        <w:rPr>
+          <w:rFonts w:asciiTheme="majorBidi" w:hAnsiTheme="majorBidi" w:cstheme="majorBidi"/>
+          <w:sz w:val="24"/>
+          <w:szCs w:val="24"/>
+        </w:rPr>
+        <w:t xml:space="preserve"> control over your life, you learn new things, gain more skills, make relationships in the </w:t>
       </w:r>
       <w:r>
         <w:rPr>
@@ -305,6 +323,262 @@
         </w:rPr>
         <w:t xml:space="preserve"> and </w:t>
       </w:r>
+      <w:r>
+        <w:rPr>
+          <w:rFonts w:asciiTheme="majorBidi" w:hAnsiTheme="majorBidi" w:cstheme="majorBidi"/>
+          <w:sz w:val="24"/>
+          <w:szCs w:val="24"/>
+        </w:rPr>
+        <w:t>get</w:t>
+      </w:r>
+      <w:r>
+        <w:rPr>
+          <w:rFonts w:asciiTheme="majorBidi" w:hAnsiTheme="majorBidi" w:cstheme="majorBidi"/>
+          <w:sz w:val="24"/>
+          <w:szCs w:val="24"/>
+        </w:rPr>
+        <w:t xml:space="preserve"> attached to the people you work with. You </w:t>
+      </w:r>
+      <w:r>
+        <w:rPr>
+          <w:rFonts w:asciiTheme="majorBidi" w:hAnsiTheme="majorBidi" w:cstheme="majorBidi"/>
+          <w:sz w:val="24"/>
+          <w:szCs w:val="24"/>
+        </w:rPr>
+        <w:t>gain</w:t>
+      </w:r>
+      <w:r>
+        <w:rPr>
+          <w:rFonts w:asciiTheme="majorBidi" w:hAnsiTheme="majorBidi" w:cstheme="majorBidi"/>
+          <w:sz w:val="24"/>
+          <w:szCs w:val="24"/>
+        </w:rPr>
+        <w:t xml:space="preserve"> independence.</w:t>
+      </w:r>
+    </w:p>
+    <w:p>
+      <w:pPr>
+        <w:ind w:firstLine="720"/>
+        <w:rPr>
+          <w:rFonts w:asciiTheme="majorBidi" w:hAnsiTheme="majorBidi" w:cstheme="majorBidi"/>
+          <w:sz w:val="24"/>
+          <w:szCs w:val="24"/>
+        </w:rPr>
+      </w:pPr>
+      <w:r>
+        <w:rPr>
+          <w:rFonts w:asciiTheme="majorBidi" w:hAnsiTheme="majorBidi" w:cstheme="majorBidi"/>
+          <w:sz w:val="24"/>
+          <w:szCs w:val="24"/>
+        </w:rPr>
+        <w:t xml:space="preserve">According to a time magazine article robots might replace </w:t>
+      </w:r>
+      <w:r>
+        <w:rPr>
+          <w:rFonts w:asciiTheme="majorBidi" w:hAnsiTheme="majorBidi" w:cstheme="majorBidi"/>
+          <w:sz w:val="24"/>
+          <w:szCs w:val="24"/>
+        </w:rPr>
+        <w:t xml:space="preserve">about </w:t>
+      </w:r>
+      <w:r>
+        <w:rPr>
+          <w:rFonts w:asciiTheme="majorBidi" w:hAnsiTheme="majorBidi" w:cstheme="majorBidi"/>
+          <w:sz w:val="24"/>
+          <w:szCs w:val="24"/>
+        </w:rPr>
+        <w:t>two</w:t>
+      </w:r>
+      <w:r>
+        <w:rPr>
+          <w:rFonts w:asciiTheme="majorBidi" w:hAnsiTheme="majorBidi" w:cstheme="majorBidi"/>
+          <w:sz w:val="24"/>
+          <w:szCs w:val="24"/>
+        </w:rPr>
+        <w:t xml:space="preserve"> million jobs in manufacturing, you may ask why? what makes a robot better than a human?</w:t>
+      </w:r>
+      <w:r>
+        <w:rPr>
+          <w:rFonts w:asciiTheme="majorBidi" w:hAnsiTheme="majorBidi" w:cstheme="majorBidi"/>
+          <w:sz w:val="24"/>
+          <w:szCs w:val="24"/>
+        </w:rPr>
+        <w:t xml:space="preserve"> </w:t>
+      </w:r>
+      <w:r>
+        <w:rPr>
+          <w:rFonts w:asciiTheme="majorBidi" w:hAnsiTheme="majorBidi" w:cstheme="majorBidi"/>
+          <w:sz w:val="24"/>
+          <w:szCs w:val="24"/>
+        </w:rPr>
+        <w:t>Here are some aspects.</w:t>
+      </w:r>
+    </w:p>
+    <w:p>
+      <w:pPr>
+        <w:ind w:firstLine="720"/>
+        <w:rPr>
+          <w:rFonts w:asciiTheme="majorBidi" w:hAnsiTheme="majorBidi" w:cstheme="majorBidi"/>
+          <w:sz w:val="24"/>
+          <w:szCs w:val="24"/>
+        </w:rPr>
+      </w:pPr>
+      <w:r>
+        <w:rPr>
+          <w:rFonts w:asciiTheme="majorBidi" w:hAnsiTheme="majorBidi" w:cstheme="majorBidi"/>
+          <w:sz w:val="24"/>
+          <w:szCs w:val="24"/>
+        </w:rPr>
+        <w:t xml:space="preserve">Firstly, we must define what robot is : </w:t>
+      </w:r>
+      <w:r>
+        <w:rPr>
+          <w:rFonts w:asciiTheme="majorBidi" w:hAnsiTheme="majorBidi" w:cstheme="majorBidi"/>
+          <w:sz w:val="24"/>
+          <w:szCs w:val="24"/>
+        </w:rPr>
+        <w:t>any automatically operated machine that replaces human effort, though it may not resemble human beings in appearance or perform functions in a humanlike manner. By extension, robotics is the engineering discipline dealing with the design, construction, and operation of robots.</w:t>
+      </w:r>
+    </w:p>
+    <w:p>
+      <w:pPr>
+        <w:ind w:firstLine="720"/>
+        <w:rPr>
+          <w:rFonts w:asciiTheme="majorBidi" w:hAnsiTheme="majorBidi" w:cstheme="majorBidi"/>
+          <w:sz w:val="24"/>
+          <w:szCs w:val="24"/>
+        </w:rPr>
+      </w:pPr>
+      <w:r>
+        <w:rPr>
+          <w:rFonts w:asciiTheme="majorBidi" w:hAnsiTheme="majorBidi" w:cstheme="majorBidi"/>
+          <w:sz w:val="24"/>
+          <w:szCs w:val="24"/>
+        </w:rPr>
+        <w:t xml:space="preserve">Robots can work 24/7, so it is an ideal option for companies looking to save some money, because a robot gets no pay or benefits at all. </w:t>
+      </w:r>
+      <w:r>
+        <w:rPr>
+          <w:rFonts w:asciiTheme="majorBidi" w:hAnsiTheme="majorBidi" w:cstheme="majorBidi"/>
+          <w:sz w:val="24"/>
+          <w:szCs w:val="24"/>
+        </w:rPr>
+        <w:t>Also,</w:t>
+      </w:r>
+      <w:r>
+        <w:rPr>
+          <w:rFonts w:asciiTheme="majorBidi" w:hAnsiTheme="majorBidi" w:cstheme="majorBidi"/>
+          <w:sz w:val="24"/>
+          <w:szCs w:val="24"/>
+        </w:rPr>
+        <w:t xml:space="preserve"> a robot can be programmed or trained to do a certain task</w:t>
+      </w:r>
+      <w:r>
+        <w:rPr>
+          <w:rFonts w:asciiTheme="majorBidi" w:hAnsiTheme="majorBidi" w:cstheme="majorBidi"/>
+          <w:sz w:val="24"/>
+          <w:szCs w:val="24"/>
+        </w:rPr>
+        <w:t xml:space="preserve"> that is usually done by humans such as telemarketing and data entry,</w:t>
+      </w:r>
+      <w:r>
+        <w:rPr>
+          <w:rFonts w:asciiTheme="majorBidi" w:hAnsiTheme="majorBidi" w:cstheme="majorBidi"/>
+          <w:sz w:val="24"/>
+          <w:szCs w:val="24"/>
+        </w:rPr>
+        <w:t xml:space="preserve"> and it will do it 24/7 with </w:t>
+      </w:r>
+      <w:r>
+        <w:rPr>
+          <w:rFonts w:asciiTheme="majorBidi" w:hAnsiTheme="majorBidi" w:cstheme="majorBidi"/>
+          <w:sz w:val="24"/>
+          <w:szCs w:val="24"/>
+        </w:rPr>
+        <w:t xml:space="preserve">the possibility for errors to happened </w:t>
+      </w:r>
+      <w:r>
+        <w:rPr>
+          <w:rFonts w:asciiTheme="majorBidi" w:hAnsiTheme="majorBidi" w:cstheme="majorBidi"/>
+          <w:sz w:val="24"/>
+          <w:szCs w:val="24"/>
+        </w:rPr>
+        <w:t xml:space="preserve"> </w:t>
+      </w:r>
+      <w:r>
+        <w:rPr>
+          <w:rFonts w:asciiTheme="majorBidi" w:hAnsiTheme="majorBidi" w:cstheme="majorBidi"/>
+          <w:sz w:val="24"/>
+          <w:szCs w:val="24"/>
+        </w:rPr>
+        <w:t>is less than humans.</w:t>
+      </w:r>
+    </w:p>
+    <w:p>
+      <w:pPr>
+        <w:ind w:firstLine="720"/>
+        <w:rPr>
+          <w:rFonts w:asciiTheme="majorBidi" w:hAnsiTheme="majorBidi" w:cstheme="majorBidi"/>
+          <w:sz w:val="24"/>
+          <w:szCs w:val="24"/>
+        </w:rPr>
+      </w:pPr>
+      <w:r>
+        <w:rPr>
+          <w:rFonts w:asciiTheme="majorBidi" w:hAnsiTheme="majorBidi" w:cstheme="majorBidi"/>
+          <w:sz w:val="24"/>
+          <w:szCs w:val="24"/>
+        </w:rPr>
+        <w:t xml:space="preserve">Humans eventually get </w:t>
+      </w:r>
+      <w:r>
+        <w:rPr>
+          <w:rFonts w:asciiTheme="majorBidi" w:hAnsiTheme="majorBidi" w:cstheme="majorBidi"/>
+          <w:sz w:val="24"/>
+          <w:szCs w:val="24"/>
+        </w:rPr>
+        <w:t>tired;</w:t>
+      </w:r>
+      <w:r>
+        <w:rPr>
+          <w:rFonts w:asciiTheme="majorBidi" w:hAnsiTheme="majorBidi" w:cstheme="majorBidi"/>
+          <w:sz w:val="24"/>
+          <w:szCs w:val="24"/>
+        </w:rPr>
+        <w:t xml:space="preserve"> they will need some time to relax and recover their minds and bodies. They get emotional and miss their families, friends and loved once. Robots </w:t>
+      </w:r>
+      <w:r>
+        <w:rPr>
+          <w:rFonts w:asciiTheme="majorBidi" w:hAnsiTheme="majorBidi" w:cstheme="majorBidi"/>
+          <w:sz w:val="24"/>
+          <w:szCs w:val="24"/>
+        </w:rPr>
+        <w:t>do not</w:t>
+      </w:r>
+      <w:r>
+        <w:rPr>
+          <w:rFonts w:asciiTheme="majorBidi" w:hAnsiTheme="majorBidi" w:cstheme="majorBidi"/>
+          <w:sz w:val="24"/>
+          <w:szCs w:val="24"/>
+        </w:rPr>
+        <w:t xml:space="preserve"> </w:t>
+      </w:r>
+      <w:r>
+        <w:rPr>
+          <w:rFonts w:asciiTheme="majorBidi" w:hAnsiTheme="majorBidi" w:cstheme="majorBidi"/>
+          <w:sz w:val="24"/>
+          <w:szCs w:val="24"/>
+        </w:rPr>
+        <w:t>possess</w:t>
+      </w:r>
+      <w:r>
+        <w:rPr>
+          <w:rFonts w:asciiTheme="majorBidi" w:hAnsiTheme="majorBidi" w:cstheme="majorBidi"/>
+          <w:sz w:val="24"/>
+          <w:szCs w:val="24"/>
+        </w:rPr>
+        <w:t xml:space="preserve"> any of those human trades they </w:t>
+      </w:r>
       <w:proofErr w:type="gramStart"/>
       <w:r>
         <w:rPr>
@@ -312,7 +586,7 @@
           <w:sz w:val="24"/>
           <w:szCs w:val="24"/>
         </w:rPr>
-        <w:t>maybe get</w:t>
+        <w:t>don’t</w:t>
       </w:r>
       <w:proofErr w:type="gramEnd"/>
       <w:r>
@@ -321,8 +595,83 @@
           <w:sz w:val="24"/>
           <w:szCs w:val="24"/>
         </w:rPr>
-        <w:t xml:space="preserve"> attached to the people you work with. You </w:t>
-      </w:r>
+        <w:t xml:space="preserve"> get attached to anything but </w:t>
+      </w:r>
+      <w:r>
+        <w:rPr>
+          <w:rFonts w:asciiTheme="majorBidi" w:hAnsiTheme="majorBidi" w:cstheme="majorBidi"/>
+          <w:sz w:val="24"/>
+          <w:szCs w:val="24"/>
+        </w:rPr>
+        <w:t>what they are programmed and trained to do</w:t>
+      </w:r>
+      <w:r>
+        <w:rPr>
+          <w:rFonts w:asciiTheme="majorBidi" w:hAnsiTheme="majorBidi" w:cstheme="majorBidi"/>
+          <w:sz w:val="24"/>
+          <w:szCs w:val="24"/>
+        </w:rPr>
+        <w:t xml:space="preserve"> which makes it a very valuable asset for companies.</w:t>
+      </w:r>
+    </w:p>
+    <w:p>
+      <w:pPr>
+        <w:ind w:firstLine="720"/>
+        <w:rPr>
+          <w:rFonts w:asciiTheme="majorBidi" w:hAnsiTheme="majorBidi" w:cstheme="majorBidi"/>
+          <w:sz w:val="24"/>
+          <w:szCs w:val="24"/>
+        </w:rPr>
+      </w:pPr>
+      <w:r>
+        <w:rPr>
+          <w:rFonts w:asciiTheme="majorBidi" w:hAnsiTheme="majorBidi" w:cstheme="majorBidi"/>
+          <w:sz w:val="24"/>
+          <w:szCs w:val="24"/>
+        </w:rPr>
+        <w:t xml:space="preserve">Those where some </w:t>
+      </w:r>
+      <w:r>
+        <w:rPr>
+          <w:rFonts w:asciiTheme="majorBidi" w:hAnsiTheme="majorBidi" w:cstheme="majorBidi"/>
+          <w:sz w:val="24"/>
+          <w:szCs w:val="24"/>
+        </w:rPr>
+        <w:t xml:space="preserve">apparent </w:t>
+      </w:r>
+      <w:r>
+        <w:rPr>
+          <w:rFonts w:asciiTheme="majorBidi" w:hAnsiTheme="majorBidi" w:cstheme="majorBidi"/>
+          <w:sz w:val="24"/>
+          <w:szCs w:val="24"/>
+        </w:rPr>
+        <w:t>differentiating factors between humans and robots</w:t>
+      </w:r>
+      <w:r>
+        <w:rPr>
+          <w:rFonts w:asciiTheme="majorBidi" w:hAnsiTheme="majorBidi" w:cstheme="majorBidi"/>
+          <w:sz w:val="24"/>
+          <w:szCs w:val="24"/>
+        </w:rPr>
+        <w:t xml:space="preserve"> however the differences go much deeper than that</w:t>
+      </w:r>
+      <w:r>
+        <w:rPr>
+          <w:rFonts w:asciiTheme="majorBidi" w:hAnsiTheme="majorBidi" w:cstheme="majorBidi"/>
+          <w:sz w:val="24"/>
+          <w:szCs w:val="24"/>
+        </w:rPr>
+        <w:t>.</w:t>
+      </w:r>
+    </w:p>
+    <w:p>
+      <w:pPr>
+        <w:rPr>
+          <w:rFonts w:asciiTheme="majorBidi" w:hAnsiTheme="majorBidi" w:cstheme="majorBidi"/>
+          <w:sz w:val="24"/>
+          <w:szCs w:val="24"/>
+        </w:rPr>
+      </w:pPr>
       <w:proofErr w:type="gramStart"/>
       <w:r>
         <w:rPr>
@@ -330,7 +679,7 @@
           <w:sz w:val="24"/>
           <w:szCs w:val="24"/>
         </w:rPr>
-        <w:t>basically gain</w:t>
+        <w:t>Some of</w:t>
       </w:r>
       <w:proofErr w:type="gramEnd"/>
       <w:r>
@@ -339,410 +688,8 @@
           <w:sz w:val="24"/>
           <w:szCs w:val="24"/>
         </w:rPr>
-        <w:t xml:space="preserve"> independence.</w:t>
-      </w:r>
-    </w:p>
-    <w:p>
-      <w:pPr>
-        <w:ind w:firstLine="720"/>
-        <w:rPr>
-          <w:rFonts w:asciiTheme="majorBidi" w:hAnsiTheme="majorBidi" w:cstheme="majorBidi"/>
-          <w:sz w:val="24"/>
-          <w:szCs w:val="24"/>
-        </w:rPr>
-      </w:pPr>
-      <w:r>
-        <w:rPr>
-          <w:rFonts w:asciiTheme="majorBidi" w:hAnsiTheme="majorBidi" w:cstheme="majorBidi"/>
-          <w:sz w:val="24"/>
-          <w:szCs w:val="24"/>
-        </w:rPr>
-        <w:t xml:space="preserve">According to a time magazine article robots might replace </w:t>
-      </w:r>
-      <w:r>
-        <w:rPr>
-          <w:rFonts w:asciiTheme="majorBidi" w:hAnsiTheme="majorBidi" w:cstheme="majorBidi"/>
-          <w:sz w:val="24"/>
-          <w:szCs w:val="24"/>
-        </w:rPr>
-        <w:t xml:space="preserve">about </w:t>
-      </w:r>
-      <w:proofErr w:type="gramStart"/>
-      <w:r>
-        <w:rPr>
-          <w:rFonts w:asciiTheme="majorBidi" w:hAnsiTheme="majorBidi" w:cstheme="majorBidi"/>
-          <w:sz w:val="24"/>
-          <w:szCs w:val="24"/>
-        </w:rPr>
-        <w:t>2</w:t>
-      </w:r>
-      <w:proofErr w:type="gramEnd"/>
-      <w:r>
-        <w:rPr>
-          <w:rFonts w:asciiTheme="majorBidi" w:hAnsiTheme="majorBidi" w:cstheme="majorBidi"/>
-          <w:sz w:val="24"/>
-          <w:szCs w:val="24"/>
-        </w:rPr>
-        <w:t xml:space="preserve"> million jobs in manufacturing, you may ask why? what makes a robot better than a human?</w:t>
-      </w:r>
-      <w:r>
-        <w:rPr>
-          <w:rFonts w:asciiTheme="majorBidi" w:hAnsiTheme="majorBidi" w:cstheme="majorBidi"/>
-          <w:sz w:val="24"/>
-          <w:szCs w:val="24"/>
-        </w:rPr>
-        <w:t xml:space="preserve"> </w:t>
-      </w:r>
-      <w:r>
-        <w:rPr>
-          <w:rFonts w:asciiTheme="majorBidi" w:hAnsiTheme="majorBidi" w:cstheme="majorBidi"/>
-          <w:sz w:val="24"/>
-          <w:szCs w:val="24"/>
-        </w:rPr>
-        <w:t xml:space="preserve">Here are </w:t>
-      </w:r>
-      <w:proofErr w:type="gramStart"/>
-      <w:r>
-        <w:rPr>
-          <w:rFonts w:asciiTheme="majorBidi" w:hAnsiTheme="majorBidi" w:cstheme="majorBidi"/>
-          <w:sz w:val="24"/>
-          <w:szCs w:val="24"/>
-        </w:rPr>
-        <w:t>some</w:t>
-      </w:r>
-      <w:proofErr w:type="gramEnd"/>
-      <w:r>
-        <w:rPr>
-          <w:rFonts w:asciiTheme="majorBidi" w:hAnsiTheme="majorBidi" w:cstheme="majorBidi"/>
-          <w:sz w:val="24"/>
-          <w:szCs w:val="24"/>
-        </w:rPr>
-        <w:t xml:space="preserve"> aspects.</w:t>
-      </w:r>
-    </w:p>
-    <w:p>
-      <w:pPr>
-        <w:ind w:firstLine="720"/>
-        <w:rPr>
-          <w:rFonts w:asciiTheme="majorBidi" w:hAnsiTheme="majorBidi" w:cstheme="majorBidi"/>
-          <w:sz w:val="24"/>
-          <w:szCs w:val="24"/>
-        </w:rPr>
-      </w:pPr>
-      <w:r>
-        <w:rPr>
-          <w:rFonts w:asciiTheme="majorBidi" w:hAnsiTheme="majorBidi" w:cstheme="majorBidi"/>
-          <w:sz w:val="24"/>
-          <w:szCs w:val="24"/>
-        </w:rPr>
-        <w:t xml:space="preserve">Firstly, we must define what robot is : </w:t>
-      </w:r>
-      <w:r>
-        <w:rPr>
-          <w:rFonts w:asciiTheme="majorBidi" w:hAnsiTheme="majorBidi" w:cstheme="majorBidi"/>
-          <w:sz w:val="24"/>
-          <w:szCs w:val="24"/>
-        </w:rPr>
-        <w:t>any automatically operated machine that replaces human effort, though it may not resemble human beings in appearance or perform functions in a humanlike manner. By extension, robotics is the engineering discipline dealing with the design, construction, and operation of robots.</w:t>
-      </w:r>
-    </w:p>
-    <w:p>
-      <w:pPr>
-        <w:ind w:firstLine="720"/>
-        <w:rPr>
-          <w:rFonts w:asciiTheme="majorBidi" w:hAnsiTheme="majorBidi" w:cstheme="majorBidi"/>
-          <w:sz w:val="24"/>
-          <w:szCs w:val="24"/>
-        </w:rPr>
-      </w:pPr>
-      <w:r>
-        <w:rPr>
-          <w:rFonts w:asciiTheme="majorBidi" w:hAnsiTheme="majorBidi" w:cstheme="majorBidi"/>
-          <w:sz w:val="24"/>
-          <w:szCs w:val="24"/>
-        </w:rPr>
-        <w:t xml:space="preserve">Robots can work 24/7, so it is an ideal option for companies looking to save </w:t>
-      </w:r>
-      <w:proofErr w:type="gramStart"/>
-      <w:r>
-        <w:rPr>
-          <w:rFonts w:asciiTheme="majorBidi" w:hAnsiTheme="majorBidi" w:cstheme="majorBidi"/>
-          <w:sz w:val="24"/>
-          <w:szCs w:val="24"/>
-        </w:rPr>
-        <w:t>some</w:t>
-      </w:r>
-      <w:proofErr w:type="gramEnd"/>
-      <w:r>
-        <w:rPr>
-          <w:rFonts w:asciiTheme="majorBidi" w:hAnsiTheme="majorBidi" w:cstheme="majorBidi"/>
-          <w:sz w:val="24"/>
-          <w:szCs w:val="24"/>
-        </w:rPr>
-        <w:t xml:space="preserve"> money, because a robot gets no pay or benefits at all. </w:t>
-      </w:r>
-      <w:r>
-        <w:rPr>
-          <w:rFonts w:asciiTheme="majorBidi" w:hAnsiTheme="majorBidi" w:cstheme="majorBidi"/>
-          <w:sz w:val="24"/>
-          <w:szCs w:val="24"/>
-        </w:rPr>
-        <w:t>Also,</w:t>
-      </w:r>
-      <w:r>
-        <w:rPr>
-          <w:rFonts w:asciiTheme="majorBidi" w:hAnsiTheme="majorBidi" w:cstheme="majorBidi"/>
-          <w:sz w:val="24"/>
-          <w:szCs w:val="24"/>
-        </w:rPr>
-        <w:t xml:space="preserve"> a robot can </w:t>
-      </w:r>
-      <w:proofErr w:type="gramStart"/>
-      <w:r>
-        <w:rPr>
-          <w:rFonts w:asciiTheme="majorBidi" w:hAnsiTheme="majorBidi" w:cstheme="majorBidi"/>
-          <w:sz w:val="24"/>
-          <w:szCs w:val="24"/>
-        </w:rPr>
-        <w:t>be programmed</w:t>
-      </w:r>
-      <w:proofErr w:type="gramEnd"/>
-      <w:r>
-        <w:rPr>
-          <w:rFonts w:asciiTheme="majorBidi" w:hAnsiTheme="majorBidi" w:cstheme="majorBidi"/>
-          <w:sz w:val="24"/>
-          <w:szCs w:val="24"/>
-        </w:rPr>
-        <w:t xml:space="preserve"> or trained to do a certain task</w:t>
-      </w:r>
-      <w:r>
-        <w:rPr>
-          <w:rFonts w:asciiTheme="majorBidi" w:hAnsiTheme="majorBidi" w:cstheme="majorBidi"/>
-          <w:sz w:val="24"/>
-          <w:szCs w:val="24"/>
-        </w:rPr>
-        <w:t xml:space="preserve"> that is usually done by humans such as telemarketing and data entry,</w:t>
-      </w:r>
-      <w:r>
-        <w:rPr>
-          <w:rFonts w:asciiTheme="majorBidi" w:hAnsiTheme="majorBidi" w:cstheme="majorBidi"/>
-          <w:sz w:val="24"/>
-          <w:szCs w:val="24"/>
-        </w:rPr>
-        <w:t xml:space="preserve"> and it will do it 24/7 with </w:t>
-      </w:r>
-      <w:r>
-        <w:rPr>
-          <w:rFonts w:asciiTheme="majorBidi" w:hAnsiTheme="majorBidi" w:cstheme="majorBidi"/>
-          <w:sz w:val="24"/>
-          <w:szCs w:val="24"/>
-        </w:rPr>
-        <w:t xml:space="preserve">the possibility for errors to happened </w:t>
-      </w:r>
-      <w:r>
-        <w:rPr>
-          <w:rFonts w:asciiTheme="majorBidi" w:hAnsiTheme="majorBidi" w:cstheme="majorBidi"/>
-          <w:sz w:val="24"/>
-          <w:szCs w:val="24"/>
-        </w:rPr>
-        <w:t xml:space="preserve"> </w:t>
-      </w:r>
-      <w:r>
-        <w:rPr>
-          <w:rFonts w:asciiTheme="majorBidi" w:hAnsiTheme="majorBidi" w:cstheme="majorBidi"/>
-          <w:sz w:val="24"/>
-          <w:szCs w:val="24"/>
-        </w:rPr>
-        <w:t>is less than humans.</w:t>
-      </w:r>
-    </w:p>
-    <w:p>
-      <w:pPr>
-        <w:ind w:firstLine="720"/>
-        <w:rPr>
-          <w:rFonts w:asciiTheme="majorBidi" w:hAnsiTheme="majorBidi" w:cstheme="majorBidi"/>
-          <w:sz w:val="24"/>
-          <w:szCs w:val="24"/>
-        </w:rPr>
-      </w:pPr>
-      <w:r>
-        <w:rPr>
-          <w:rFonts w:asciiTheme="majorBidi" w:hAnsiTheme="majorBidi" w:cstheme="majorBidi"/>
-          <w:sz w:val="24"/>
-          <w:szCs w:val="24"/>
-        </w:rPr>
-        <w:t xml:space="preserve">Humans eventually get </w:t>
-      </w:r>
-      <w:r>
-        <w:rPr>
-          <w:rFonts w:asciiTheme="majorBidi" w:hAnsiTheme="majorBidi" w:cstheme="majorBidi"/>
-          <w:sz w:val="24"/>
-          <w:szCs w:val="24"/>
-        </w:rPr>
-        <w:t>tired;</w:t>
-      </w:r>
-      <w:r>
-        <w:rPr>
-          <w:rFonts w:asciiTheme="majorBidi" w:hAnsiTheme="majorBidi" w:cstheme="majorBidi"/>
-          <w:sz w:val="24"/>
-          <w:szCs w:val="24"/>
-        </w:rPr>
-        <w:t xml:space="preserve"> they will need </w:t>
-      </w:r>
-      <w:proofErr w:type="gramStart"/>
-      <w:r>
-        <w:rPr>
-          <w:rFonts w:asciiTheme="majorBidi" w:hAnsiTheme="majorBidi" w:cstheme="majorBidi"/>
-          <w:sz w:val="24"/>
-          <w:szCs w:val="24"/>
-        </w:rPr>
-        <w:t>some</w:t>
-      </w:r>
-      <w:proofErr w:type="gramEnd"/>
-      <w:r>
-        <w:rPr>
-          <w:rFonts w:asciiTheme="majorBidi" w:hAnsiTheme="majorBidi" w:cstheme="majorBidi"/>
-          <w:sz w:val="24"/>
-          <w:szCs w:val="24"/>
-        </w:rPr>
-        <w:t xml:space="preserve"> time to relax and recover their minds and bodies. They get emotional and miss their families, friends and loved once. Robots </w:t>
-      </w:r>
-      <w:proofErr w:type="gramStart"/>
-      <w:r>
-        <w:rPr>
-          <w:rFonts w:asciiTheme="majorBidi" w:hAnsiTheme="majorBidi" w:cstheme="majorBidi"/>
-          <w:sz w:val="24"/>
-          <w:szCs w:val="24"/>
-        </w:rPr>
-        <w:t>don’t</w:t>
-      </w:r>
-      <w:proofErr w:type="gramEnd"/>
-      <w:r>
-        <w:rPr>
-          <w:rFonts w:asciiTheme="majorBidi" w:hAnsiTheme="majorBidi" w:cstheme="majorBidi"/>
-          <w:sz w:val="24"/>
-          <w:szCs w:val="24"/>
-        </w:rPr>
-        <w:t xml:space="preserve"> </w:t>
-      </w:r>
-      <w:r>
-        <w:rPr>
-          <w:rFonts w:asciiTheme="majorBidi" w:hAnsiTheme="majorBidi" w:cstheme="majorBidi"/>
-          <w:sz w:val="24"/>
-          <w:szCs w:val="24"/>
-        </w:rPr>
-        <w:t>possess</w:t>
-      </w:r>
-      <w:r>
-        <w:rPr>
-          <w:rFonts w:asciiTheme="majorBidi" w:hAnsiTheme="majorBidi" w:cstheme="majorBidi"/>
-          <w:sz w:val="24"/>
-          <w:szCs w:val="24"/>
-        </w:rPr>
-        <w:t xml:space="preserve"> any of those human trades they don’t get attached to anything but </w:t>
-      </w:r>
-      <w:r>
-        <w:rPr>
-          <w:rFonts w:asciiTheme="majorBidi" w:hAnsiTheme="majorBidi" w:cstheme="majorBidi"/>
-          <w:sz w:val="24"/>
-          <w:szCs w:val="24"/>
-        </w:rPr>
-        <w:t>what they are programmed and trained to do</w:t>
-      </w:r>
-      <w:r>
-        <w:rPr>
-          <w:rFonts w:asciiTheme="majorBidi" w:hAnsiTheme="majorBidi" w:cstheme="majorBidi"/>
-          <w:sz w:val="24"/>
-          <w:szCs w:val="24"/>
-        </w:rPr>
-        <w:t xml:space="preserve"> which makes it a very valuable asset for companies.</w:t>
-      </w:r>
-    </w:p>
-    <w:p>
-      <w:pPr>
-        <w:ind w:firstLine="720"/>
-        <w:rPr>
-          <w:rFonts w:asciiTheme="majorBidi" w:hAnsiTheme="majorBidi" w:cstheme="majorBidi"/>
-          <w:sz w:val="24"/>
-          <w:szCs w:val="24"/>
-        </w:rPr>
-      </w:pPr>
-      <w:r>
-        <w:rPr>
-          <w:rFonts w:asciiTheme="majorBidi" w:hAnsiTheme="majorBidi" w:cstheme="majorBidi"/>
-          <w:sz w:val="24"/>
-          <w:szCs w:val="24"/>
-        </w:rPr>
-        <w:t xml:space="preserve">Those where </w:t>
-      </w:r>
-      <w:proofErr w:type="gramStart"/>
-      <w:r>
-        <w:rPr>
-          <w:rFonts w:asciiTheme="majorBidi" w:hAnsiTheme="majorBidi" w:cstheme="majorBidi"/>
-          <w:sz w:val="24"/>
-          <w:szCs w:val="24"/>
-        </w:rPr>
-        <w:t>some</w:t>
-      </w:r>
-      <w:proofErr w:type="gramEnd"/>
-      <w:r>
-        <w:rPr>
-          <w:rFonts w:asciiTheme="majorBidi" w:hAnsiTheme="majorBidi" w:cstheme="majorBidi"/>
-          <w:sz w:val="24"/>
-          <w:szCs w:val="24"/>
-        </w:rPr>
-        <w:t xml:space="preserve"> </w:t>
-      </w:r>
-      <w:r>
-        <w:rPr>
-          <w:rFonts w:asciiTheme="majorBidi" w:hAnsiTheme="majorBidi" w:cstheme="majorBidi"/>
-          <w:sz w:val="24"/>
-          <w:szCs w:val="24"/>
-        </w:rPr>
-        <w:t xml:space="preserve">apparent </w:t>
-      </w:r>
-      <w:r>
-        <w:rPr>
-          <w:rFonts w:asciiTheme="majorBidi" w:hAnsiTheme="majorBidi" w:cstheme="majorBidi"/>
-          <w:sz w:val="24"/>
-          <w:szCs w:val="24"/>
-        </w:rPr>
-        <w:t>differentiating factors between humans and robots</w:t>
-      </w:r>
-      <w:r>
-        <w:rPr>
-          <w:rFonts w:asciiTheme="majorBidi" w:hAnsiTheme="majorBidi" w:cstheme="majorBidi"/>
-          <w:sz w:val="24"/>
-          <w:szCs w:val="24"/>
-        </w:rPr>
-        <w:t xml:space="preserve"> however the differences go much deeper than that</w:t>
-      </w:r>
-      <w:r>
-        <w:rPr>
-          <w:rFonts w:asciiTheme="majorBidi" w:hAnsiTheme="majorBidi" w:cstheme="majorBidi"/>
-          <w:sz w:val="24"/>
-          <w:szCs w:val="24"/>
-        </w:rPr>
-        <w:t>.</w:t>
-      </w:r>
-    </w:p>
-    <w:p>
-      <w:pPr>
-        <w:rPr>
-          <w:rFonts w:asciiTheme="majorBidi" w:hAnsiTheme="majorBidi" w:cstheme="majorBidi"/>
-          <w:sz w:val="24"/>
-          <w:szCs w:val="24"/>
-        </w:rPr>
-      </w:pPr>
-      <w:r>
-        <w:rPr>
-          <w:rFonts w:asciiTheme="majorBidi" w:hAnsiTheme="majorBidi" w:cstheme="majorBidi"/>
-          <w:sz w:val="24"/>
-          <w:szCs w:val="24"/>
-        </w:rPr>
-        <w:t xml:space="preserve">Some of the aspects that only humans have </w:t>
-      </w:r>
-      <w:proofErr w:type="gramStart"/>
+        <w:t xml:space="preserve"> the aspects that only humans have </w:t>
+      </w:r>
       <w:r>
         <w:rPr>
           <w:rFonts w:asciiTheme="majorBidi" w:hAnsiTheme="majorBidi" w:cstheme="majorBidi"/>
@@ -751,7 +698,6 @@
         </w:rPr>
         <w:t>are</w:t>
       </w:r>
-      <w:proofErr w:type="gramEnd"/>
       <w:r>
         <w:rPr>
           <w:rFonts w:asciiTheme="majorBidi" w:hAnsiTheme="majorBidi" w:cstheme="majorBidi"/>
@@ -813,7 +759,15 @@
           <w:sz w:val="24"/>
           <w:szCs w:val="24"/>
         </w:rPr>
-        <w:t>aren’t</w:t>
+        <w:t>are not</w:t>
+      </w:r>
+      <w:r>
+        <w:rPr>
+          <w:rFonts w:asciiTheme="majorBidi" w:hAnsiTheme="majorBidi" w:cstheme="majorBidi"/>
+          <w:sz w:val="24"/>
+          <w:szCs w:val="24"/>
+        </w:rPr>
+        <w:t xml:space="preserve"> restricted</w:t>
       </w:r>
       <w:proofErr w:type="gramEnd"/>
       <w:r>
@@ -822,7 +776,7 @@
           <w:sz w:val="24"/>
           <w:szCs w:val="24"/>
         </w:rPr>
-        <w:t xml:space="preserve"> restricted to software or premade conditions which is the biggest advantage humans have that irreplaceable in any new </w:t>
+        <w:t xml:space="preserve"> to software or premade conditions which is the biggest advantage humans have that irreplaceable in any new </w:t>
       </w:r>
       <w:r>
         <w:rPr>
@@ -981,25 +935,7 @@
           <w:sz w:val="24"/>
           <w:szCs w:val="24"/>
         </w:rPr>
-        <w:t xml:space="preserve">such as in car manufacturing of luxurious   brands as their main selling point  is how </w:t>
-      </w:r>
-      <w:proofErr w:type="gramStart"/>
-      <w:r>
-        <w:rPr>
-          <w:rFonts w:asciiTheme="majorBidi" w:hAnsiTheme="majorBidi" w:cstheme="majorBidi"/>
-          <w:sz w:val="24"/>
-          <w:szCs w:val="24"/>
-        </w:rPr>
-        <w:t>manmade</w:t>
-      </w:r>
-      <w:proofErr w:type="gramEnd"/>
-      <w:r>
-        <w:rPr>
-          <w:rFonts w:asciiTheme="majorBidi" w:hAnsiTheme="majorBidi" w:cstheme="majorBidi"/>
-          <w:sz w:val="24"/>
-          <w:szCs w:val="24"/>
-        </w:rPr>
-        <w:t xml:space="preserve"> their products are as such skills cannot be replicated.</w:t>
+        <w:t>such as in car manufacturing of luxurious   brands as their main selling point  is how manmade their products are as such skills cannot be replicated.</w:t>
       </w:r>
     </w:p>
     <w:p>
@@ -1269,25 +1205,7 @@
           <w:sz w:val="24"/>
           <w:szCs w:val="24"/>
         </w:rPr>
-        <w:t xml:space="preserve">Robots have their own strengths even if the previously weaknesses exist </w:t>
-      </w:r>
-      <w:proofErr w:type="gramStart"/>
-      <w:r>
-        <w:rPr>
-          <w:rFonts w:asciiTheme="majorBidi" w:hAnsiTheme="majorBidi" w:cstheme="majorBidi"/>
-          <w:sz w:val="24"/>
-          <w:szCs w:val="24"/>
-        </w:rPr>
-        <w:t>some of</w:t>
-      </w:r>
-      <w:proofErr w:type="gramEnd"/>
-      <w:r>
-        <w:rPr>
-          <w:rFonts w:asciiTheme="majorBidi" w:hAnsiTheme="majorBidi" w:cstheme="majorBidi"/>
-          <w:sz w:val="24"/>
-          <w:szCs w:val="24"/>
-        </w:rPr>
-        <w:t xml:space="preserve"> those are : </w:t>
+        <w:t xml:space="preserve">Robots have their own strengths even if the previously weaknesses exist some of those are : </w:t>
       </w:r>
     </w:p>
     <w:p>
@@ -1949,7 +1867,6 @@
         </w:rPr>
         <w:t xml:space="preserve"> have a felling and </w:t>
       </w:r>
-      <w:proofErr w:type="gramStart"/>
       <w:r>
         <w:rPr>
           <w:rFonts w:asciiTheme="majorBidi" w:hAnsiTheme="majorBidi" w:cstheme="majorBidi"/>
@@ -1959,9 +1876,8 @@
           <w:szCs w:val="24"/>
           <w:shd w:val="clear" w:color="auto" w:fill="FFFFFF"/>
         </w:rPr>
-        <w:t>can't</w:t>
-      </w:r>
-      <w:proofErr w:type="gramEnd"/>
+        <w:t>cannot</w:t>
+      </w:r>
       <w:r>
         <w:rPr>
           <w:rFonts w:asciiTheme="majorBidi" w:hAnsiTheme="majorBidi" w:cstheme="majorBidi"/>
@@ -1971,8 +1887,9 @@
           <w:szCs w:val="24"/>
           <w:shd w:val="clear" w:color="auto" w:fill="FFFFFF"/>
         </w:rPr>
-        <w:t xml:space="preserve"> come with something new they do what they </w:t>
-      </w:r>
+        <w:t xml:space="preserve"> come with something new they do </w:t>
+      </w:r>
+      <w:proofErr w:type="gramStart"/>
       <w:r>
         <w:rPr>
           <w:rFonts w:asciiTheme="majorBidi" w:hAnsiTheme="majorBidi" w:cstheme="majorBidi"/>
@@ -1982,7 +1899,7 @@
           <w:szCs w:val="24"/>
           <w:shd w:val="clear" w:color="auto" w:fill="FFFFFF"/>
         </w:rPr>
-        <w:t>are programming</w:t>
+        <w:t xml:space="preserve">what they </w:t>
       </w:r>
       <w:r>
         <w:rPr>
@@ -1993,7 +1910,7 @@
           <w:szCs w:val="24"/>
           <w:shd w:val="clear" w:color="auto" w:fill="FFFFFF"/>
         </w:rPr>
-        <w:t xml:space="preserve"> </w:t>
+        <w:t>are programming</w:t>
       </w:r>
       <w:r>
         <w:rPr>
@@ -2004,8 +1921,20 @@
           <w:szCs w:val="24"/>
           <w:shd w:val="clear" w:color="auto" w:fill="FFFFFF"/>
         </w:rPr>
+        <w:t xml:space="preserve"> </w:t>
+      </w:r>
+      <w:r>
+        <w:rPr>
+          <w:rFonts w:asciiTheme="majorBidi" w:hAnsiTheme="majorBidi" w:cstheme="majorBidi"/>
+          <w:b w:val="0"/>
+          <w:bCs w:val="0"/>
+          <w:sz w:val="24"/>
+          <w:szCs w:val="24"/>
+          <w:shd w:val="clear" w:color="auto" w:fill="FFFFFF"/>
+        </w:rPr>
         <w:t>for</w:t>
       </w:r>
+      <w:proofErr w:type="gramEnd"/>
       <w:r>
         <w:rPr>
           <w:rFonts w:asciiTheme="majorBidi" w:hAnsiTheme="majorBidi" w:cstheme="majorBidi"/>
@@ -2432,9 +2361,8 @@
           <w:szCs w:val="24"/>
           <w:shd w:val="clear" w:color="auto" w:fill="FFFFFF"/>
         </w:rPr>
-        <w:t xml:space="preserve">Early phones required a human operator to be on the other side of the phone directing your call to whom you wanted to talk by manually moving plugs into other jacks Today all switching </w:t>
-      </w:r>
-      <w:proofErr w:type="gramStart"/>
+        <w:t xml:space="preserve">Early phones required a human operator to be on the other side of the phone directing your call to whom you wanted to talk by manually moving plugs into other jacks Today all switching is </w:t>
+      </w:r>
       <w:r>
         <w:rPr>
           <w:rFonts w:asciiTheme="majorBidi" w:hAnsiTheme="majorBidi" w:cstheme="majorBidi"/>
@@ -2443,19 +2371,8 @@
           <w:szCs w:val="24"/>
           <w:shd w:val="clear" w:color="auto" w:fill="FFFFFF"/>
         </w:rPr>
-        <w:t xml:space="preserve">is </w:t>
-      </w:r>
-      <w:r>
-        <w:rPr>
-          <w:rFonts w:asciiTheme="majorBidi" w:hAnsiTheme="majorBidi" w:cstheme="majorBidi"/>
-          <w:color w:val="454545"/>
-          <w:sz w:val="24"/>
-          <w:szCs w:val="24"/>
-          <w:shd w:val="clear" w:color="auto" w:fill="FFFFFF"/>
-        </w:rPr>
         <w:t>managed</w:t>
       </w:r>
-      <w:proofErr w:type="gramEnd"/>
       <w:r>
         <w:rPr>
           <w:rFonts w:asciiTheme="majorBidi" w:hAnsiTheme="majorBidi" w:cstheme="majorBidi"/>
@@ -2551,18 +2468,20 @@
         <w:ind w:firstLine="720"/>
         <w:rPr>
           <w:rFonts w:asciiTheme="majorBidi" w:hAnsiTheme="majorBidi" w:cstheme="majorBidi"/>
-          <w:sz w:val="24"/>
-          <w:szCs w:val="24"/>
-        </w:rPr>
-      </w:pPr>
-      <w:r>
-        <w:rPr>
-          <w:rFonts w:asciiTheme="majorBidi" w:hAnsiTheme="majorBidi" w:cstheme="majorBidi"/>
           <w:color w:val="454545"/>
           <w:sz w:val="24"/>
           <w:szCs w:val="24"/>
           <w:shd w:val="clear" w:color="auto" w:fill="FFFFFF"/>
         </w:rPr>
+      </w:pPr>
+      <w:r>
+        <w:rPr>
+          <w:rFonts w:asciiTheme="majorBidi" w:hAnsiTheme="majorBidi" w:cstheme="majorBidi"/>
+          <w:color w:val="454545"/>
+          <w:sz w:val="24"/>
+          <w:szCs w:val="24"/>
+          <w:shd w:val="clear" w:color="auto" w:fill="FFFFFF"/>
+        </w:rPr>
         <w:t>In the past a person would sit next to the pins clearing and setting the pins each time someone bowled</w:t>
       </w:r>
       <w:r>
@@ -2574,6 +2493,170 @@
           <w:shd w:val="clear" w:color="auto" w:fill="FFFFFF"/>
         </w:rPr>
         <w:t>.</w:t>
+      </w:r>
+    </w:p>
+    <w:p>
+      <w:pPr>
+        <w:rPr>
+          <w:rFonts w:asciiTheme="majorBidi" w:hAnsiTheme="majorBidi" w:cstheme="majorBidi"/>
+          <w:color w:val="454545"/>
+          <w:sz w:val="24"/>
+          <w:szCs w:val="24"/>
+          <w:shd w:val="clear" w:color="auto" w:fill="FFFFFF"/>
+        </w:rPr>
+      </w:pPr>
+      <w:r>
+        <w:rPr>
+          <w:rFonts w:asciiTheme="majorBidi" w:hAnsiTheme="majorBidi" w:cstheme="majorBidi"/>
+          <w:color w:val="454545"/>
+          <w:sz w:val="24"/>
+          <w:szCs w:val="24"/>
+          <w:shd w:val="clear" w:color="auto" w:fill="FFFFFF"/>
+        </w:rPr>
+        <w:tab/>
+        <w:t xml:space="preserve">As we saw from the previous examples of jobs that </w:t>
+      </w:r>
+      <w:r>
+        <w:rPr>
+          <w:rFonts w:asciiTheme="majorBidi" w:hAnsiTheme="majorBidi" w:cstheme="majorBidi"/>
+          <w:color w:val="454545"/>
+          <w:sz w:val="24"/>
+          <w:szCs w:val="24"/>
+          <w:shd w:val="clear" w:color="auto" w:fill="FFFFFF"/>
+        </w:rPr>
+        <w:t>humans</w:t>
+      </w:r>
+      <w:r>
+        <w:rPr>
+          <w:rFonts w:asciiTheme="majorBidi" w:hAnsiTheme="majorBidi" w:cstheme="majorBidi"/>
+          <w:color w:val="454545"/>
+          <w:sz w:val="24"/>
+          <w:szCs w:val="24"/>
+          <w:shd w:val="clear" w:color="auto" w:fill="FFFFFF"/>
+        </w:rPr>
+        <w:t xml:space="preserve"> or </w:t>
+      </w:r>
+      <w:r>
+        <w:rPr>
+          <w:rFonts w:asciiTheme="majorBidi" w:hAnsiTheme="majorBidi" w:cstheme="majorBidi"/>
+          <w:color w:val="454545"/>
+          <w:sz w:val="24"/>
+          <w:szCs w:val="24"/>
+          <w:shd w:val="clear" w:color="auto" w:fill="FFFFFF"/>
+        </w:rPr>
+        <w:t>machines</w:t>
+      </w:r>
+      <w:r>
+        <w:rPr>
+          <w:rFonts w:asciiTheme="majorBidi" w:hAnsiTheme="majorBidi" w:cstheme="majorBidi"/>
+          <w:color w:val="454545"/>
+          <w:sz w:val="24"/>
+          <w:szCs w:val="24"/>
+          <w:shd w:val="clear" w:color="auto" w:fill="FFFFFF"/>
+        </w:rPr>
+        <w:t xml:space="preserve"> dominate we can take away </w:t>
+      </w:r>
+      <w:proofErr w:type="gramStart"/>
+      <w:r>
+        <w:rPr>
+          <w:rFonts w:asciiTheme="majorBidi" w:hAnsiTheme="majorBidi" w:cstheme="majorBidi"/>
+          <w:color w:val="454545"/>
+          <w:sz w:val="24"/>
+          <w:szCs w:val="24"/>
+          <w:shd w:val="clear" w:color="auto" w:fill="FFFFFF"/>
+        </w:rPr>
+        <w:t>some</w:t>
+      </w:r>
+      <w:proofErr w:type="gramEnd"/>
+      <w:r>
+        <w:rPr>
+          <w:rFonts w:asciiTheme="majorBidi" w:hAnsiTheme="majorBidi" w:cstheme="majorBidi"/>
+          <w:color w:val="454545"/>
+          <w:sz w:val="24"/>
+          <w:szCs w:val="24"/>
+          <w:shd w:val="clear" w:color="auto" w:fill="FFFFFF"/>
+        </w:rPr>
+        <w:t xml:space="preserve"> </w:t>
+      </w:r>
+      <w:r>
+        <w:rPr>
+          <w:rFonts w:asciiTheme="majorBidi" w:hAnsiTheme="majorBidi" w:cstheme="majorBidi"/>
+          <w:color w:val="454545"/>
+          <w:sz w:val="24"/>
+          <w:szCs w:val="24"/>
+          <w:shd w:val="clear" w:color="auto" w:fill="FFFFFF"/>
+        </w:rPr>
+        <w:t>crucial factors</w:t>
+      </w:r>
+      <w:r>
+        <w:rPr>
+          <w:rFonts w:asciiTheme="majorBidi" w:hAnsiTheme="majorBidi" w:cstheme="majorBidi"/>
+          <w:color w:val="454545"/>
+          <w:sz w:val="24"/>
+          <w:szCs w:val="24"/>
+          <w:shd w:val="clear" w:color="auto" w:fill="FFFFFF"/>
+        </w:rPr>
+        <w:t xml:space="preserve"> that </w:t>
+      </w:r>
+      <w:r>
+        <w:rPr>
+          <w:rFonts w:asciiTheme="majorBidi" w:hAnsiTheme="majorBidi" w:cstheme="majorBidi"/>
+          <w:color w:val="454545"/>
+          <w:sz w:val="24"/>
+          <w:szCs w:val="24"/>
+          <w:shd w:val="clear" w:color="auto" w:fill="FFFFFF"/>
+        </w:rPr>
+        <w:t xml:space="preserve">determined </w:t>
+      </w:r>
+      <w:r>
+        <w:rPr>
+          <w:rFonts w:asciiTheme="majorBidi" w:hAnsiTheme="majorBidi" w:cstheme="majorBidi"/>
+          <w:color w:val="454545"/>
+          <w:sz w:val="24"/>
+          <w:szCs w:val="24"/>
+          <w:shd w:val="clear" w:color="auto" w:fill="FFFFFF"/>
+        </w:rPr>
+        <w:t>what jobs get dominated by who.</w:t>
+      </w:r>
+    </w:p>
+    <w:p>
+      <w:pPr>
+        <w:rPr>
+          <w:rFonts w:asciiTheme="majorBidi" w:hAnsiTheme="majorBidi" w:cstheme="majorBidi"/>
+          <w:sz w:val="24"/>
+          <w:szCs w:val="24"/>
+        </w:rPr>
+      </w:pPr>
+      <w:r>
+        <w:rPr>
+          <w:rFonts w:asciiTheme="majorBidi" w:hAnsiTheme="majorBidi" w:cstheme="majorBidi"/>
+          <w:color w:val="454545"/>
+          <w:sz w:val="24"/>
+          <w:szCs w:val="24"/>
+          <w:shd w:val="clear" w:color="auto" w:fill="FFFFFF"/>
+        </w:rPr>
+        <w:tab/>
+        <w:t>The biggest factor for robot dominated jobs are ones that need high efficiency and pose high risk to be done by humas thus became a market to automate those fields, As for human jobs they dominated the ones that need more emotional inelegance and have a unlimited number of possibilities and a high need for adaptability  those where some of the biggest contributing factors to draw the line between human and robot jobs</w:t>
+      </w:r>
+      <w:r>
+        <w:rPr>
+          <w:rFonts w:asciiTheme="majorBidi" w:hAnsiTheme="majorBidi" w:cstheme="majorBidi"/>
+          <w:color w:val="454545"/>
+          <w:sz w:val="24"/>
+          <w:szCs w:val="24"/>
+          <w:shd w:val="clear" w:color="auto" w:fill="FFFFFF"/>
+        </w:rPr>
+        <w:t>.</w:t>
+      </w:r>
+      <w:r>
+        <w:rPr>
+          <w:rFonts w:asciiTheme="majorBidi" w:hAnsiTheme="majorBidi" w:cstheme="majorBidi"/>
+          <w:color w:val="454545"/>
+          <w:sz w:val="24"/>
+          <w:szCs w:val="24"/>
+          <w:shd w:val="clear" w:color="auto" w:fill="FFFFFF"/>
+        </w:rPr>
+        <w:t xml:space="preserve"> </w:t>
       </w:r>
     </w:p>
     <w:p>
@@ -2847,7 +2930,6 @@
           <w:sz w:val="28"/>
           <w:szCs w:val="28"/>
         </w:rPr>
-        <w:lastRenderedPageBreak/>
         <w:t>References :</w:t>
       </w:r>
     </w:p>
@@ -2918,7 +3000,7 @@
 </file>
 
 <file path=word/endnotes.xml><?xml version="1.0" encoding="utf-8"?>
-<w:endnotes xmlns:wpc="http://schemas.microsoft.com/office/word/2010/wordprocessingCanvas" xmlns:cx="http://schemas.microsoft.com/office/drawing/2014/chartex" xmlns:cx1="http://schemas.microsoft.com/office/drawing/2015/9/8/chartex" xmlns:cx2="http://schemas.microsoft.com/office/drawing/2015/10/21/chartex" xmlns:cx3="http://schemas.microsoft.com/office/drawing/2016/5/9/chartex" xmlns:cx4="http://schemas.microsoft.com/office/drawing/2016/5/10/chartex" xmlns:cx5="http://schemas.microsoft.com/office/drawing/2016/5/11/chartex" xmlns:cx6="http://schemas.microsoft.com/office/drawing/2016/5/12/chartex" xmlns:cx7="http://schemas.microsoft.com/office/drawing/2016/5/13/chartex" xmlns:cx8="http://schemas.microsoft.com/office/drawing/2016/5/14/chartex" xmlns:mc="http://schemas.openxmlformats.org/markup-compatibility/2006" xmlns:aink="http://schemas.microsoft.com/office/drawing/2016/ink" xmlns:am3d="http://schemas.microsoft.com/office/drawing/2017/model3d" xmlns:o="urn:schemas-microsoft-com:office:office" xmlns:r="http://schemas.openxmlformats.org/officeDocument/2006/relationships" xmlns:m="http://schemas.openxmlformats.org/officeDocument/2006/math" xmlns:v="urn:schemas-microsoft-com:vml" xmlns:wp14="http://schemas.microsoft.com/office/word/2010/wordprocessingDrawing" xmlns:wp="http://schemas.openxmlformats.org/drawingml/2006/wordprocessingDrawing" xmlns:w10="urn:schemas-microsoft-com:office:word" xmlns:w="http://schemas.openxmlformats.org/wordprocessingml/2006/main" xmlns:w14="http://schemas.microsoft.com/office/word/2010/wordml" xmlns:w15="http://schemas.microsoft.com/office/word/2012/wordml" xmlns:w16cex="http://schemas.microsoft.com/office/word/2018/wordml/cex" xmlns:w16cid="http://schemas.microsoft.com/office/word/2016/wordml/cid" xmlns:w16="http://schemas.microsoft.com/office/word/2018/wordml" xmlns:w16sdtdh="http://schemas.microsoft.com/office/word/2020/wordml/sdtdatahash" xmlns:w16se="http://schemas.microsoft.com/office/word/2015/wordml/symex" xmlns:wpg="http://schemas.microsoft.com/office/word/2010/wordprocessingGroup" xmlns:wpi="http://schemas.microsoft.com/office/word/2010/wordprocessingInk" xmlns:wne="http://schemas.microsoft.com/office/word/2006/wordml" xmlns:wps="http://schemas.microsoft.com/office/word/2010/wordprocessingShape" mc:Ignorable="w14 w15 w16se w16cid w16 w16cex w16sdtdh wp14">
+<w:endnotes xmlns:wpc="http://schemas.microsoft.com/office/word/2010/wordprocessingCanvas" xmlns:cx="http://schemas.microsoft.com/office/drawing/2014/chartex" xmlns:cx1="http://schemas.microsoft.com/office/drawing/2015/9/8/chartex" xmlns:cx2="http://schemas.microsoft.com/office/drawing/2015/10/21/chartex" xmlns:cx3="http://schemas.microsoft.com/office/drawing/2016/5/9/chartex" xmlns:cx4="http://schemas.microsoft.com/office/drawing/2016/5/10/chartex" xmlns:cx5="http://schemas.microsoft.com/office/drawing/2016/5/11/chartex" xmlns:cx6="http://schemas.microsoft.com/office/drawing/2016/5/12/chartex" xmlns:cx7="http://schemas.microsoft.com/office/drawing/2016/5/13/chartex" xmlns:cx8="http://schemas.microsoft.com/office/drawing/2016/5/14/chartex" xmlns:mc="http://schemas.openxmlformats.org/markup-compatibility/2006" xmlns:aink="http://schemas.microsoft.com/office/drawing/2016/ink" xmlns:am3d="http://schemas.microsoft.com/office/drawing/2017/model3d" xmlns:o="urn:schemas-microsoft-com:office:office" xmlns:oel="http://schemas.microsoft.com/office/2019/extlst" xmlns:r="http://schemas.openxmlformats.org/officeDocument/2006/relationships" xmlns:m="http://schemas.openxmlformats.org/officeDocument/2006/math" xmlns:v="urn:schemas-microsoft-com:vml" xmlns:wp14="http://schemas.microsoft.com/office/word/2010/wordprocessingDrawing" xmlns:wp="http://schemas.openxmlformats.org/drawingml/2006/wordprocessingDrawing" xmlns:w10="urn:schemas-microsoft-com:office:word" xmlns:w="http://schemas.openxmlformats.org/wordprocessingml/2006/main" xmlns:w14="http://schemas.microsoft.com/office/word/2010/wordml" xmlns:w15="http://schemas.microsoft.com/office/word/2012/wordml" xmlns:w16cex="http://schemas.microsoft.com/office/word/2018/wordml/cex" xmlns:w16cid="http://schemas.microsoft.com/office/word/2016/wordml/cid" xmlns:w16="http://schemas.microsoft.com/office/word/2018/wordml" xmlns:w16sdtdh="http://schemas.microsoft.com/office/word/2020/wordml/sdtdatahash" xmlns:w16se="http://schemas.microsoft.com/office/word/2015/wordml/symex" xmlns:wpg="http://schemas.microsoft.com/office/word/2010/wordprocessingGroup" xmlns:wpi="http://schemas.microsoft.com/office/word/2010/wordprocessingInk" xmlns:wne="http://schemas.microsoft.com/office/word/2006/wordml" xmlns:wps="http://schemas.microsoft.com/office/word/2010/wordprocessingShape" mc:Ignorable="w14 w15 w16se w16cid w16 w16cex w16sdtdh wp14">
   <w:endnote w:type="separator" w:id="-1">
     <w:p>
       <w:pPr>
@@ -2943,7 +3025,7 @@
 </file>
 
 <file path=word/footer1.xml><?xml version="1.0" encoding="utf-8"?>
-<w:ftr xmlns:wpc="http://schemas.microsoft.com/office/word/2010/wordprocessingCanvas" xmlns:cx="http://schemas.microsoft.com/office/drawing/2014/chartex" xmlns:cx1="http://schemas.microsoft.com/office/drawing/2015/9/8/chartex" xmlns:cx2="http://schemas.microsoft.com/office/drawing/2015/10/21/chartex" xmlns:cx3="http://schemas.microsoft.com/office/drawing/2016/5/9/chartex" xmlns:cx4="http://schemas.microsoft.com/office/drawing/2016/5/10/chartex" xmlns:cx5="http://schemas.microsoft.com/office/drawing/2016/5/11/chartex" xmlns:cx6="http://schemas.microsoft.com/office/drawing/2016/5/12/chartex" xmlns:cx7="http://schemas.microsoft.com/office/drawing/2016/5/13/chartex" xmlns:cx8="http://schemas.microsoft.com/office/drawing/2016/5/14/chartex" xmlns:mc="http://schemas.openxmlformats.org/markup-compatibility/2006" xmlns:aink="http://schemas.microsoft.com/office/drawing/2016/ink" xmlns:am3d="http://schemas.microsoft.com/office/drawing/2017/model3d" xmlns:o="urn:schemas-microsoft-com:office:office" xmlns:r="http://schemas.openxmlformats.org/officeDocument/2006/relationships" xmlns:m="http://schemas.openxmlformats.org/officeDocument/2006/math" xmlns:v="urn:schemas-microsoft-com:vml" xmlns:wp14="http://schemas.microsoft.com/office/word/2010/wordprocessingDrawing" xmlns:wp="http://schemas.openxmlformats.org/drawingml/2006/wordprocessingDrawing" xmlns:w10="urn:schemas-microsoft-com:office:word" xmlns:w="http://schemas.openxmlformats.org/wordprocessingml/2006/main" xmlns:w14="http://schemas.microsoft.com/office/word/2010/wordml" xmlns:w15="http://schemas.microsoft.com/office/word/2012/wordml" xmlns:w16cex="http://schemas.microsoft.com/office/word/2018/wordml/cex" xmlns:w16cid="http://schemas.microsoft.com/office/word/2016/wordml/cid" xmlns:w16="http://schemas.microsoft.com/office/word/2018/wordml" xmlns:w16sdtdh="http://schemas.microsoft.com/office/word/2020/wordml/sdtdatahash" xmlns:w16se="http://schemas.microsoft.com/office/word/2015/wordml/symex" xmlns:wpg="http://schemas.microsoft.com/office/word/2010/wordprocessingGroup" xmlns:wpi="http://schemas.microsoft.com/office/word/2010/wordprocessingInk" xmlns:wne="http://schemas.microsoft.com/office/word/2006/wordml" xmlns:wps="http://schemas.microsoft.com/office/word/2010/wordprocessingShape" mc:Ignorable="w14 w15 w16se w16cid w16 w16cex w16sdtdh wp14">
+<w:ftr xmlns:wpc="http://schemas.microsoft.com/office/word/2010/wordprocessingCanvas" xmlns:cx="http://schemas.microsoft.com/office/drawing/2014/chartex" xmlns:cx1="http://schemas.microsoft.com/office/drawing/2015/9/8/chartex" xmlns:cx2="http://schemas.microsoft.com/office/drawing/2015/10/21/chartex" xmlns:cx3="http://schemas.microsoft.com/office/drawing/2016/5/9/chartex" xmlns:cx4="http://schemas.microsoft.com/office/drawing/2016/5/10/chartex" xmlns:cx5="http://schemas.microsoft.com/office/drawing/2016/5/11/chartex" xmlns:cx6="http://schemas.microsoft.com/office/drawing/2016/5/12/chartex" xmlns:cx7="http://schemas.microsoft.com/office/drawing/2016/5/13/chartex" xmlns:cx8="http://schemas.microsoft.com/office/drawing/2016/5/14/chartex" xmlns:mc="http://schemas.openxmlformats.org/markup-compatibility/2006" xmlns:aink="http://schemas.microsoft.com/office/drawing/2016/ink" xmlns:am3d="http://schemas.microsoft.com/office/drawing/2017/model3d" xmlns:o="urn:schemas-microsoft-com:office:office" xmlns:oel="http://schemas.microsoft.com/office/2019/extlst" xmlns:r="http://schemas.openxmlformats.org/officeDocument/2006/relationships" xmlns:m="http://schemas.openxmlformats.org/officeDocument/2006/math" xmlns:v="urn:schemas-microsoft-com:vml" xmlns:wp14="http://schemas.microsoft.com/office/word/2010/wordprocessingDrawing" xmlns:wp="http://schemas.openxmlformats.org/drawingml/2006/wordprocessingDrawing" xmlns:w10="urn:schemas-microsoft-com:office:word" xmlns:w="http://schemas.openxmlformats.org/wordprocessingml/2006/main" xmlns:w14="http://schemas.microsoft.com/office/word/2010/wordml" xmlns:w15="http://schemas.microsoft.com/office/word/2012/wordml" xmlns:w16cex="http://schemas.microsoft.com/office/word/2018/wordml/cex" xmlns:w16cid="http://schemas.microsoft.com/office/word/2016/wordml/cid" xmlns:w16="http://schemas.microsoft.com/office/word/2018/wordml" xmlns:w16sdtdh="http://schemas.microsoft.com/office/word/2020/wordml/sdtdatahash" xmlns:w16se="http://schemas.microsoft.com/office/word/2015/wordml/symex" xmlns:wpg="http://schemas.microsoft.com/office/word/2010/wordprocessingGroup" xmlns:wpi="http://schemas.microsoft.com/office/word/2010/wordprocessingInk" xmlns:wne="http://schemas.microsoft.com/office/word/2006/wordml" xmlns:wps="http://schemas.microsoft.com/office/word/2010/wordprocessingShape" mc:Ignorable="w14 w15 w16se w16cid w16 w16cex w16sdtdh wp14">
   <w:p>
     <w:pPr>
       <w:pStyle w:val="Footer"/>
@@ -2953,7 +3035,7 @@
 </file>
 
 <file path=word/footer2.xml><?xml version="1.0" encoding="utf-8"?>
-<w:ftr xmlns:wpc="http://schemas.microsoft.com/office/word/2010/wordprocessingCanvas" xmlns:cx="http://schemas.microsoft.com/office/drawing/2014/chartex" xmlns:cx1="http://schemas.microsoft.com/office/drawing/2015/9/8/chartex" xmlns:cx2="http://schemas.microsoft.com/office/drawing/2015/10/21/chartex" xmlns:cx3="http://schemas.microsoft.com/office/drawing/2016/5/9/chartex" xmlns:cx4="http://schemas.microsoft.com/office/drawing/2016/5/10/chartex" xmlns:cx5="http://schemas.microsoft.com/office/drawing/2016/5/11/chartex" xmlns:cx6="http://schemas.microsoft.com/office/drawing/2016/5/12/chartex" xmlns:cx7="http://schemas.microsoft.com/office/drawing/2016/5/13/chartex" xmlns:cx8="http://schemas.microsoft.com/office/drawing/2016/5/14/chartex" xmlns:mc="http://schemas.openxmlformats.org/markup-compatibility/2006" xmlns:aink="http://schemas.microsoft.com/office/drawing/2016/ink" xmlns:am3d="http://schemas.microsoft.com/office/drawing/2017/model3d" xmlns:o="urn:schemas-microsoft-com:office:office" xmlns:r="http://schemas.openxmlformats.org/officeDocument/2006/relationships" xmlns:m="http://schemas.openxmlformats.org/officeDocument/2006/math" xmlns:v="urn:schemas-microsoft-com:vml" xmlns:wp14="http://schemas.microsoft.com/office/word/2010/wordprocessingDrawing" xmlns:wp="http://schemas.openxmlformats.org/drawingml/2006/wordprocessingDrawing" xmlns:w10="urn:schemas-microsoft-com:office:word" xmlns:w="http://schemas.openxmlformats.org/wordprocessingml/2006/main" xmlns:w14="http://schemas.microsoft.com/office/word/2010/wordml" xmlns:w15="http://schemas.microsoft.com/office/word/2012/wordml" xmlns:w16cex="http://schemas.microsoft.com/office/word/2018/wordml/cex" xmlns:w16cid="http://schemas.microsoft.com/office/word/2016/wordml/cid" xmlns:w16="http://schemas.microsoft.com/office/word/2018/wordml" xmlns:w16sdtdh="http://schemas.microsoft.com/office/word/2020/wordml/sdtdatahash" xmlns:w16se="http://schemas.microsoft.com/office/word/2015/wordml/symex" xmlns:wpg="http://schemas.microsoft.com/office/word/2010/wordprocessingGroup" xmlns:wpi="http://schemas.microsoft.com/office/word/2010/wordprocessingInk" xmlns:wne="http://schemas.microsoft.com/office/word/2006/wordml" xmlns:wps="http://schemas.microsoft.com/office/word/2010/wordprocessingShape" mc:Ignorable="w14 w15 w16se w16cid w16 w16cex w16sdtdh wp14">
+<w:ftr xmlns:wpc="http://schemas.microsoft.com/office/word/2010/wordprocessingCanvas" xmlns:cx="http://schemas.microsoft.com/office/drawing/2014/chartex" xmlns:cx1="http://schemas.microsoft.com/office/drawing/2015/9/8/chartex" xmlns:cx2="http://schemas.microsoft.com/office/drawing/2015/10/21/chartex" xmlns:cx3="http://schemas.microsoft.com/office/drawing/2016/5/9/chartex" xmlns:cx4="http://schemas.microsoft.com/office/drawing/2016/5/10/chartex" xmlns:cx5="http://schemas.microsoft.com/office/drawing/2016/5/11/chartex" xmlns:cx6="http://schemas.microsoft.com/office/drawing/2016/5/12/chartex" xmlns:cx7="http://schemas.microsoft.com/office/drawing/2016/5/13/chartex" xmlns:cx8="http://schemas.microsoft.com/office/drawing/2016/5/14/chartex" xmlns:mc="http://schemas.openxmlformats.org/markup-compatibility/2006" xmlns:aink="http://schemas.microsoft.com/office/drawing/2016/ink" xmlns:am3d="http://schemas.microsoft.com/office/drawing/2017/model3d" xmlns:o="urn:schemas-microsoft-com:office:office" xmlns:oel="http://schemas.microsoft.com/office/2019/extlst" xmlns:r="http://schemas.openxmlformats.org/officeDocument/2006/relationships" xmlns:m="http://schemas.openxmlformats.org/officeDocument/2006/math" xmlns:v="urn:schemas-microsoft-com:vml" xmlns:wp14="http://schemas.microsoft.com/office/word/2010/wordprocessingDrawing" xmlns:wp="http://schemas.openxmlformats.org/drawingml/2006/wordprocessingDrawing" xmlns:w10="urn:schemas-microsoft-com:office:word" xmlns:w="http://schemas.openxmlformats.org/wordprocessingml/2006/main" xmlns:w14="http://schemas.microsoft.com/office/word/2010/wordml" xmlns:w15="http://schemas.microsoft.com/office/word/2012/wordml" xmlns:w16cex="http://schemas.microsoft.com/office/word/2018/wordml/cex" xmlns:w16cid="http://schemas.microsoft.com/office/word/2016/wordml/cid" xmlns:w16="http://schemas.microsoft.com/office/word/2018/wordml" xmlns:w16sdtdh="http://schemas.microsoft.com/office/word/2020/wordml/sdtdatahash" xmlns:w16se="http://schemas.microsoft.com/office/word/2015/wordml/symex" xmlns:wpg="http://schemas.microsoft.com/office/word/2010/wordprocessingGroup" xmlns:wpi="http://schemas.microsoft.com/office/word/2010/wordprocessingInk" xmlns:wne="http://schemas.microsoft.com/office/word/2006/wordml" xmlns:wps="http://schemas.microsoft.com/office/word/2010/wordprocessingShape" mc:Ignorable="w14 w15 w16se w16cid w16 w16cex w16sdtdh wp14">
   <w:sdt>
     <w:sdtPr>
       <w:id w:val="1065690214"/>
@@ -3031,7 +3113,7 @@
 </file>
 
 <file path=word/footer3.xml><?xml version="1.0" encoding="utf-8"?>
-<w:ftr xmlns:wpc="http://schemas.microsoft.com/office/word/2010/wordprocessingCanvas" xmlns:cx="http://schemas.microsoft.com/office/drawing/2014/chartex" xmlns:cx1="http://schemas.microsoft.com/office/drawing/2015/9/8/chartex" xmlns:cx2="http://schemas.microsoft.com/office/drawing/2015/10/21/chartex" xmlns:cx3="http://schemas.microsoft.com/office/drawing/2016/5/9/chartex" xmlns:cx4="http://schemas.microsoft.com/office/drawing/2016/5/10/chartex" xmlns:cx5="http://schemas.microsoft.com/office/drawing/2016/5/11/chartex" xmlns:cx6="http://schemas.microsoft.com/office/drawing/2016/5/12/chartex" xmlns:cx7="http://schemas.microsoft.com/office/drawing/2016/5/13/chartex" xmlns:cx8="http://schemas.microsoft.com/office/drawing/2016/5/14/chartex" xmlns:mc="http://schemas.openxmlformats.org/markup-compatibility/2006" xmlns:aink="http://schemas.microsoft.com/office/drawing/2016/ink" xmlns:am3d="http://schemas.microsoft.com/office/drawing/2017/model3d" xmlns:o="urn:schemas-microsoft-com:office:office" xmlns:r="http://schemas.openxmlformats.org/officeDocument/2006/relationships" xmlns:m="http://schemas.openxmlformats.org/officeDocument/2006/math" xmlns:v="urn:schemas-microsoft-com:vml" xmlns:wp14="http://schemas.microsoft.com/office/word/2010/wordprocessingDrawing" xmlns:wp="http://schemas.openxmlformats.org/drawingml/2006/wordprocessingDrawing" xmlns:w10="urn:schemas-microsoft-com:office:word" xmlns:w="http://schemas.openxmlformats.org/wordprocessingml/2006/main" xmlns:w14="http://schemas.microsoft.com/office/word/2010/wordml" xmlns:w15="http://schemas.microsoft.com/office/word/2012/wordml" xmlns:w16cex="http://schemas.microsoft.com/office/word/2018/wordml/cex" xmlns:w16cid="http://schemas.microsoft.com/office/word/2016/wordml/cid" xmlns:w16="http://schemas.microsoft.com/office/word/2018/wordml" xmlns:w16sdtdh="http://schemas.microsoft.com/office/word/2020/wordml/sdtdatahash" xmlns:w16se="http://schemas.microsoft.com/office/word/2015/wordml/symex" xmlns:wpg="http://schemas.microsoft.com/office/word/2010/wordprocessingGroup" xmlns:wpi="http://schemas.microsoft.com/office/word/2010/wordprocessingInk" xmlns:wne="http://schemas.microsoft.com/office/word/2006/wordml" xmlns:wps="http://schemas.microsoft.com/office/word/2010/wordprocessingShape" mc:Ignorable="w14 w15 w16se w16cid w16 w16cex w16sdtdh wp14">
+<w:ftr xmlns:wpc="http://schemas.microsoft.com/office/word/2010/wordprocessingCanvas" xmlns:cx="http://schemas.microsoft.com/office/drawing/2014/chartex" xmlns:cx1="http://schemas.microsoft.com/office/drawing/2015/9/8/chartex" xmlns:cx2="http://schemas.microsoft.com/office/drawing/2015/10/21/chartex" xmlns:cx3="http://schemas.microsoft.com/office/drawing/2016/5/9/chartex" xmlns:cx4="http://schemas.microsoft.com/office/drawing/2016/5/10/chartex" xmlns:cx5="http://schemas.microsoft.com/office/drawing/2016/5/11/chartex" xmlns:cx6="http://schemas.microsoft.com/office/drawing/2016/5/12/chartex" xmlns:cx7="http://schemas.microsoft.com/office/drawing/2016/5/13/chartex" xmlns:cx8="http://schemas.microsoft.com/office/drawing/2016/5/14/chartex" xmlns:mc="http://schemas.openxmlformats.org/markup-compatibility/2006" xmlns:aink="http://schemas.microsoft.com/office/drawing/2016/ink" xmlns:am3d="http://schemas.microsoft.com/office/drawing/2017/model3d" xmlns:o="urn:schemas-microsoft-com:office:office" xmlns:oel="http://schemas.microsoft.com/office/2019/extlst" xmlns:r="http://schemas.openxmlformats.org/officeDocument/2006/relationships" xmlns:m="http://schemas.openxmlformats.org/officeDocument/2006/math" xmlns:v="urn:schemas-microsoft-com:vml" xmlns:wp14="http://schemas.microsoft.com/office/word/2010/wordprocessingDrawing" xmlns:wp="http://schemas.openxmlformats.org/drawingml/2006/wordprocessingDrawing" xmlns:w10="urn:schemas-microsoft-com:office:word" xmlns:w="http://schemas.openxmlformats.org/wordprocessingml/2006/main" xmlns:w14="http://schemas.microsoft.com/office/word/2010/wordml" xmlns:w15="http://schemas.microsoft.com/office/word/2012/wordml" xmlns:w16cex="http://schemas.microsoft.com/office/word/2018/wordml/cex" xmlns:w16cid="http://schemas.microsoft.com/office/word/2016/wordml/cid" xmlns:w16="http://schemas.microsoft.com/office/word/2018/wordml" xmlns:w16sdtdh="http://schemas.microsoft.com/office/word/2020/wordml/sdtdatahash" xmlns:w16se="http://schemas.microsoft.com/office/word/2015/wordml/symex" xmlns:wpg="http://schemas.microsoft.com/office/word/2010/wordprocessingGroup" xmlns:wpi="http://schemas.microsoft.com/office/word/2010/wordprocessingInk" xmlns:wne="http://schemas.microsoft.com/office/word/2006/wordml" xmlns:wps="http://schemas.microsoft.com/office/word/2010/wordprocessingShape" mc:Ignorable="w14 w15 w16se w16cid w16 w16cex w16sdtdh wp14">
   <w:p>
     <w:pPr>
       <w:pStyle w:val="Footer"/>
@@ -3041,7 +3123,7 @@
 </file>
 
 <file path=word/footnotes.xml><?xml version="1.0" encoding="utf-8"?>
-<w:footnotes xmlns:wpc="http://schemas.microsoft.com/office/word/2010/wordprocessingCanvas" xmlns:cx="http://schemas.microsoft.com/office/drawing/2014/chartex" xmlns:cx1="http://schemas.microsoft.com/office/drawing/2015/9/8/chartex" xmlns:cx2="http://schemas.microsoft.com/office/drawing/2015/10/21/chartex" xmlns:cx3="http://schemas.microsoft.com/office/drawing/2016/5/9/chartex" xmlns:cx4="http://schemas.microsoft.com/office/drawing/2016/5/10/chartex" xmlns:cx5="http://schemas.microsoft.com/office/drawing/2016/5/11/chartex" xmlns:cx6="http://schemas.microsoft.com/office/drawing/2016/5/12/chartex" xmlns:cx7="http://schemas.microsoft.com/office/drawing/2016/5/13/chartex" xmlns:cx8="http://schemas.microsoft.com/office/drawing/2016/5/14/chartex" xmlns:mc="http://schemas.openxmlformats.org/markup-compatibility/2006" xmlns:aink="http://schemas.microsoft.com/office/drawing/2016/ink" xmlns:am3d="http://schemas.microsoft.com/office/drawing/2017/model3d" xmlns:o="urn:schemas-microsoft-com:office:office" xmlns:r="http://schemas.openxmlformats.org/officeDocument/2006/relationships" xmlns:m="http://schemas.openxmlformats.org/officeDocument/2006/math" xmlns:v="urn:schemas-microsoft-com:vml" xmlns:wp14="http://schemas.microsoft.com/office/word/2010/wordprocessingDrawing" xmlns:wp="http://schemas.openxmlformats.org/drawingml/2006/wordprocessingDrawing" xmlns:w10="urn:schemas-microsoft-com:office:word" xmlns:w="http://schemas.openxmlformats.org/wordprocessingml/2006/main" xmlns:w14="http://schemas.microsoft.com/office/word/2010/wordml" xmlns:w15="http://schemas.microsoft.com/office/word/2012/wordml" xmlns:w16cex="http://schemas.microsoft.com/office/word/2018/wordml/cex" xmlns:w16cid="http://schemas.microsoft.com/office/word/2016/wordml/cid" xmlns:w16="http://schemas.microsoft.com/office/word/2018/wordml" xmlns:w16sdtdh="http://schemas.microsoft.com/office/word/2020/wordml/sdtdatahash" xmlns:w16se="http://schemas.microsoft.com/office/word/2015/wordml/symex" xmlns:wpg="http://schemas.microsoft.com/office/word/2010/wordprocessingGroup" xmlns:wpi="http://schemas.microsoft.com/office/word/2010/wordprocessingInk" xmlns:wne="http://schemas.microsoft.com/office/word/2006/wordml" xmlns:wps="http://schemas.microsoft.com/office/word/2010/wordprocessingShape" mc:Ignorable="w14 w15 w16se w16cid w16 w16cex w16sdtdh wp14">
+<w:footnotes xmlns:wpc="http://schemas.microsoft.com/office/word/2010/wordprocessingCanvas" xmlns:cx="http://schemas.microsoft.com/office/drawing/2014/chartex" xmlns:cx1="http://schemas.microsoft.com/office/drawing/2015/9/8/chartex" xmlns:cx2="http://schemas.microsoft.com/office/drawing/2015/10/21/chartex" xmlns:cx3="http://schemas.microsoft.com/office/drawing/2016/5/9/chartex" xmlns:cx4="http://schemas.microsoft.com/office/drawing/2016/5/10/chartex" xmlns:cx5="http://schemas.microsoft.com/office/drawing/2016/5/11/chartex" xmlns:cx6="http://schemas.microsoft.com/office/drawing/2016/5/12/chartex" xmlns:cx7="http://schemas.microsoft.com/office/drawing/2016/5/13/chartex" xmlns:cx8="http://schemas.microsoft.com/office/drawing/2016/5/14/chartex" xmlns:mc="http://schemas.openxmlformats.org/markup-compatibility/2006" xmlns:aink="http://schemas.microsoft.com/office/drawing/2016/ink" xmlns:am3d="http://schemas.microsoft.com/office/drawing/2017/model3d" xmlns:o="urn:schemas-microsoft-com:office:office" xmlns:oel="http://schemas.microsoft.com/office/2019/extlst" xmlns:r="http://schemas.openxmlformats.org/officeDocument/2006/relationships" xmlns:m="http://schemas.openxmlformats.org/officeDocument/2006/math" xmlns:v="urn:schemas-microsoft-com:vml" xmlns:wp14="http://schemas.microsoft.com/office/word/2010/wordprocessingDrawing" xmlns:wp="http://schemas.openxmlformats.org/drawingml/2006/wordprocessingDrawing" xmlns:w10="urn:schemas-microsoft-com:office:word" xmlns:w="http://schemas.openxmlformats.org/wordprocessingml/2006/main" xmlns:w14="http://schemas.microsoft.com/office/word/2010/wordml" xmlns:w15="http://schemas.microsoft.com/office/word/2012/wordml" xmlns:w16cex="http://schemas.microsoft.com/office/word/2018/wordml/cex" xmlns:w16cid="http://schemas.microsoft.com/office/word/2016/wordml/cid" xmlns:w16="http://schemas.microsoft.com/office/word/2018/wordml" xmlns:w16sdtdh="http://schemas.microsoft.com/office/word/2020/wordml/sdtdatahash" xmlns:w16se="http://schemas.microsoft.com/office/word/2015/wordml/symex" xmlns:wpg="http://schemas.microsoft.com/office/word/2010/wordprocessingGroup" xmlns:wpi="http://schemas.microsoft.com/office/word/2010/wordprocessingInk" xmlns:wne="http://schemas.microsoft.com/office/word/2006/wordml" xmlns:wps="http://schemas.microsoft.com/office/word/2010/wordprocessingShape" mc:Ignorable="w14 w15 w16se w16cid w16 w16cex w16sdtdh wp14">
   <w:footnote w:type="separator" w:id="-1">
     <w:p>
       <w:pPr>
@@ -3066,7 +3148,7 @@
 </file>
 
 <file path=word/header1.xml><?xml version="1.0" encoding="utf-8"?>
-<w:hdr xmlns:wpc="http://schemas.microsoft.com/office/word/2010/wordprocessingCanvas" xmlns:cx="http://schemas.microsoft.com/office/drawing/2014/chartex" xmlns:cx1="http://schemas.microsoft.com/office/drawing/2015/9/8/chartex" xmlns:cx2="http://schemas.microsoft.com/office/drawing/2015/10/21/chartex" xmlns:cx3="http://schemas.microsoft.com/office/drawing/2016/5/9/chartex" xmlns:cx4="http://schemas.microsoft.com/office/drawing/2016/5/10/chartex" xmlns:cx5="http://schemas.microsoft.com/office/drawing/2016/5/11/chartex" xmlns:cx6="http://schemas.microsoft.com/office/drawing/2016/5/12/chartex" xmlns:cx7="http://schemas.microsoft.com/office/drawing/2016/5/13/chartex" xmlns:cx8="http://schemas.microsoft.com/office/drawing/2016/5/14/chartex" xmlns:mc="http://schemas.openxmlformats.org/markup-compatibility/2006" xmlns:aink="http://schemas.microsoft.com/office/drawing/2016/ink" xmlns:am3d="http://schemas.microsoft.com/office/drawing/2017/model3d" xmlns:o="urn:schemas-microsoft-com:office:office" xmlns:r="http://schemas.openxmlformats.org/officeDocument/2006/relationships" xmlns:m="http://schemas.openxmlformats.org/officeDocument/2006/math" xmlns:v="urn:schemas-microsoft-com:vml" xmlns:wp14="http://schemas.microsoft.com/office/word/2010/wordprocessingDrawing" xmlns:wp="http://schemas.openxmlformats.org/drawingml/2006/wordprocessingDrawing" xmlns:w10="urn:schemas-microsoft-com:office:word" xmlns:w="http://schemas.openxmlformats.org/wordprocessingml/2006/main" xmlns:w14="http://schemas.microsoft.com/office/word/2010/wordml" xmlns:w15="http://schemas.microsoft.com/office/word/2012/wordml" xmlns:w16cex="http://schemas.microsoft.com/office/word/2018/wordml/cex" xmlns:w16cid="http://schemas.microsoft.com/office/word/2016/wordml/cid" xmlns:w16="http://schemas.microsoft.com/office/word/2018/wordml" xmlns:w16sdtdh="http://schemas.microsoft.com/office/word/2020/wordml/sdtdatahash" xmlns:w16se="http://schemas.microsoft.com/office/word/2015/wordml/symex" xmlns:wpg="http://schemas.microsoft.com/office/word/2010/wordprocessingGroup" xmlns:wpi="http://schemas.microsoft.com/office/word/2010/wordprocessingInk" xmlns:wne="http://schemas.microsoft.com/office/word/2006/wordml" xmlns:wps="http://schemas.microsoft.com/office/word/2010/wordprocessingShape" mc:Ignorable="w14 w15 w16se w16cid w16 w16cex w16sdtdh wp14">
+<w:hdr xmlns:wpc="http://schemas.microsoft.com/office/word/2010/wordprocessingCanvas" xmlns:cx="http://schemas.microsoft.com/office/drawing/2014/chartex" xmlns:cx1="http://schemas.microsoft.com/office/drawing/2015/9/8/chartex" xmlns:cx2="http://schemas.microsoft.com/office/drawing/2015/10/21/chartex" xmlns:cx3="http://schemas.microsoft.com/office/drawing/2016/5/9/chartex" xmlns:cx4="http://schemas.microsoft.com/office/drawing/2016/5/10/chartex" xmlns:cx5="http://schemas.microsoft.com/office/drawing/2016/5/11/chartex" xmlns:cx6="http://schemas.microsoft.com/office/drawing/2016/5/12/chartex" xmlns:cx7="http://schemas.microsoft.com/office/drawing/2016/5/13/chartex" xmlns:cx8="http://schemas.microsoft.com/office/drawing/2016/5/14/chartex" xmlns:mc="http://schemas.openxmlformats.org/markup-compatibility/2006" xmlns:aink="http://schemas.microsoft.com/office/drawing/2016/ink" xmlns:am3d="http://schemas.microsoft.com/office/drawing/2017/model3d" xmlns:o="urn:schemas-microsoft-com:office:office" xmlns:oel="http://schemas.microsoft.com/office/2019/extlst" xmlns:r="http://schemas.openxmlformats.org/officeDocument/2006/relationships" xmlns:m="http://schemas.openxmlformats.org/officeDocument/2006/math" xmlns:v="urn:schemas-microsoft-com:vml" xmlns:wp14="http://schemas.microsoft.com/office/word/2010/wordprocessingDrawing" xmlns:wp="http://schemas.openxmlformats.org/drawingml/2006/wordprocessingDrawing" xmlns:w10="urn:schemas-microsoft-com:office:word" xmlns:w="http://schemas.openxmlformats.org/wordprocessingml/2006/main" xmlns:w14="http://schemas.microsoft.com/office/word/2010/wordml" xmlns:w15="http://schemas.microsoft.com/office/word/2012/wordml" xmlns:w16cex="http://schemas.microsoft.com/office/word/2018/wordml/cex" xmlns:w16cid="http://schemas.microsoft.com/office/word/2016/wordml/cid" xmlns:w16="http://schemas.microsoft.com/office/word/2018/wordml" xmlns:w16sdtdh="http://schemas.microsoft.com/office/word/2020/wordml/sdtdatahash" xmlns:w16se="http://schemas.microsoft.com/office/word/2015/wordml/symex" xmlns:wpg="http://schemas.microsoft.com/office/word/2010/wordprocessingGroup" xmlns:wpi="http://schemas.microsoft.com/office/word/2010/wordprocessingInk" xmlns:wne="http://schemas.microsoft.com/office/word/2006/wordml" xmlns:wps="http://schemas.microsoft.com/office/word/2010/wordprocessingShape" mc:Ignorable="w14 w15 w16se w16cid w16 w16cex w16sdtdh wp14">
   <w:p>
     <w:pPr>
       <w:pStyle w:val="Header"/>
@@ -3076,7 +3158,7 @@
 </file>
 
 <file path=word/header2.xml><?xml version="1.0" encoding="utf-8"?>
-<w:hdr xmlns:wpc="http://schemas.microsoft.com/office/word/2010/wordprocessingCanvas" xmlns:cx="http://schemas.microsoft.com/office/drawing/2014/chartex" xmlns:cx1="http://schemas.microsoft.com/office/drawing/2015/9/8/chartex" xmlns:cx2="http://schemas.microsoft.com/office/drawing/2015/10/21/chartex" xmlns:cx3="http://schemas.microsoft.com/office/drawing/2016/5/9/chartex" xmlns:cx4="http://schemas.microsoft.com/office/drawing/2016/5/10/chartex" xmlns:cx5="http://schemas.microsoft.com/office/drawing/2016/5/11/chartex" xmlns:cx6="http://schemas.microsoft.com/office/drawing/2016/5/12/chartex" xmlns:cx7="http://schemas.microsoft.com/office/drawing/2016/5/13/chartex" xmlns:cx8="http://schemas.microsoft.com/office/drawing/2016/5/14/chartex" xmlns:mc="http://schemas.openxmlformats.org/markup-compatibility/2006" xmlns:aink="http://schemas.microsoft.com/office/drawing/2016/ink" xmlns:am3d="http://schemas.microsoft.com/office/drawing/2017/model3d" xmlns:o="urn:schemas-microsoft-com:office:office" xmlns:r="http://schemas.openxmlformats.org/officeDocument/2006/relationships" xmlns:m="http://schemas.openxmlformats.org/officeDocument/2006/math" xmlns:v="urn:schemas-microsoft-com:vml" xmlns:wp14="http://schemas.microsoft.com/office/word/2010/wordprocessingDrawing" xmlns:wp="http://schemas.openxmlformats.org/drawingml/2006/wordprocessingDrawing" xmlns:w10="urn:schemas-microsoft-com:office:word" xmlns:w="http://schemas.openxmlformats.org/wordprocessingml/2006/main" xmlns:w14="http://schemas.microsoft.com/office/word/2010/wordml" xmlns:w15="http://schemas.microsoft.com/office/word/2012/wordml" xmlns:w16cex="http://schemas.microsoft.com/office/word/2018/wordml/cex" xmlns:w16cid="http://schemas.microsoft.com/office/word/2016/wordml/cid" xmlns:w16="http://schemas.microsoft.com/office/word/2018/wordml" xmlns:w16sdtdh="http://schemas.microsoft.com/office/word/2020/wordml/sdtdatahash" xmlns:w16se="http://schemas.microsoft.com/office/word/2015/wordml/symex" xmlns:wpg="http://schemas.microsoft.com/office/word/2010/wordprocessingGroup" xmlns:wpi="http://schemas.microsoft.com/office/word/2010/wordprocessingInk" xmlns:wne="http://schemas.microsoft.com/office/word/2006/wordml" xmlns:wps="http://schemas.microsoft.com/office/word/2010/wordprocessingShape" mc:Ignorable="w14 w15 w16se w16cid w16 w16cex w16sdtdh wp14">
+<w:hdr xmlns:wpc="http://schemas.microsoft.com/office/word/2010/wordprocessingCanvas" xmlns:cx="http://schemas.microsoft.com/office/drawing/2014/chartex" xmlns:cx1="http://schemas.microsoft.com/office/drawing/2015/9/8/chartex" xmlns:cx2="http://schemas.microsoft.com/office/drawing/2015/10/21/chartex" xmlns:cx3="http://schemas.microsoft.com/office/drawing/2016/5/9/chartex" xmlns:cx4="http://schemas.microsoft.com/office/drawing/2016/5/10/chartex" xmlns:cx5="http://schemas.microsoft.com/office/drawing/2016/5/11/chartex" xmlns:cx6="http://schemas.microsoft.com/office/drawing/2016/5/12/chartex" xmlns:cx7="http://schemas.microsoft.com/office/drawing/2016/5/13/chartex" xmlns:cx8="http://schemas.microsoft.com/office/drawing/2016/5/14/chartex" xmlns:mc="http://schemas.openxmlformats.org/markup-compatibility/2006" xmlns:aink="http://schemas.microsoft.com/office/drawing/2016/ink" xmlns:am3d="http://schemas.microsoft.com/office/drawing/2017/model3d" xmlns:o="urn:schemas-microsoft-com:office:office" xmlns:oel="http://schemas.microsoft.com/office/2019/extlst" xmlns:r="http://schemas.openxmlformats.org/officeDocument/2006/relationships" xmlns:m="http://schemas.openxmlformats.org/officeDocument/2006/math" xmlns:v="urn:schemas-microsoft-com:vml" xmlns:wp14="http://schemas.microsoft.com/office/word/2010/wordprocessingDrawing" xmlns:wp="http://schemas.openxmlformats.org/drawingml/2006/wordprocessingDrawing" xmlns:w10="urn:schemas-microsoft-com:office:word" xmlns:w="http://schemas.openxmlformats.org/wordprocessingml/2006/main" xmlns:w14="http://schemas.microsoft.com/office/word/2010/wordml" xmlns:w15="http://schemas.microsoft.com/office/word/2012/wordml" xmlns:w16cex="http://schemas.microsoft.com/office/word/2018/wordml/cex" xmlns:w16cid="http://schemas.microsoft.com/office/word/2016/wordml/cid" xmlns:w16="http://schemas.microsoft.com/office/word/2018/wordml" xmlns:w16sdtdh="http://schemas.microsoft.com/office/word/2020/wordml/sdtdatahash" xmlns:w16se="http://schemas.microsoft.com/office/word/2015/wordml/symex" xmlns:wpg="http://schemas.microsoft.com/office/word/2010/wordprocessingGroup" xmlns:wpi="http://schemas.microsoft.com/office/word/2010/wordprocessingInk" xmlns:wne="http://schemas.microsoft.com/office/word/2006/wordml" xmlns:wps="http://schemas.microsoft.com/office/word/2010/wordprocessingShape" mc:Ignorable="w14 w15 w16se w16cid w16 w16cex w16sdtdh wp14">
   <w:p>
     <w:pPr>
       <w:pStyle w:val="Header"/>
@@ -3086,7 +3168,7 @@
 </file>
 
 <file path=word/header3.xml><?xml version="1.0" encoding="utf-8"?>
-<w:hdr xmlns:wpc="http://schemas.microsoft.com/office/word/2010/wordprocessingCanvas" xmlns:cx="http://schemas.microsoft.com/office/drawing/2014/chartex" xmlns:cx1="http://schemas.microsoft.com/office/drawing/2015/9/8/chartex" xmlns:cx2="http://schemas.microsoft.com/office/drawing/2015/10/21/chartex" xmlns:cx3="http://schemas.microsoft.com/office/drawing/2016/5/9/chartex" xmlns:cx4="http://schemas.microsoft.com/office/drawing/2016/5/10/chartex" xmlns:cx5="http://schemas.microsoft.com/office/drawing/2016/5/11/chartex" xmlns:cx6="http://schemas.microsoft.com/office/drawing/2016/5/12/chartex" xmlns:cx7="http://schemas.microsoft.com/office/drawing/2016/5/13/chartex" xmlns:cx8="http://schemas.microsoft.com/office/drawing/2016/5/14/chartex" xmlns:mc="http://schemas.openxmlformats.org/markup-compatibility/2006" xmlns:aink="http://schemas.microsoft.com/office/drawing/2016/ink" xmlns:am3d="http://schemas.microsoft.com/office/drawing/2017/model3d" xmlns:o="urn:schemas-microsoft-com:office:office" xmlns:r="http://schemas.openxmlformats.org/officeDocument/2006/relationships" xmlns:m="http://schemas.openxmlformats.org/officeDocument/2006/math" xmlns:v="urn:schemas-microsoft-com:vml" xmlns:wp14="http://schemas.microsoft.com/office/word/2010/wordprocessingDrawing" xmlns:wp="http://schemas.openxmlformats.org/drawingml/2006/wordprocessingDrawing" xmlns:w10="urn:schemas-microsoft-com:office:word" xmlns:w="http://schemas.openxmlformats.org/wordprocessingml/2006/main" xmlns:w14="http://schemas.microsoft.com/office/word/2010/wordml" xmlns:w15="http://schemas.microsoft.com/office/word/2012/wordml" xmlns:w16cex="http://schemas.microsoft.com/office/word/2018/wordml/cex" xmlns:w16cid="http://schemas.microsoft.com/office/word/2016/wordml/cid" xmlns:w16="http://schemas.microsoft.com/office/word/2018/wordml" xmlns:w16sdtdh="http://schemas.microsoft.com/office/word/2020/wordml/sdtdatahash" xmlns:w16se="http://schemas.microsoft.com/office/word/2015/wordml/symex" xmlns:wpg="http://schemas.microsoft.com/office/word/2010/wordprocessingGroup" xmlns:wpi="http://schemas.microsoft.com/office/word/2010/wordprocessingInk" xmlns:wne="http://schemas.microsoft.com/office/word/2006/wordml" xmlns:wps="http://schemas.microsoft.com/office/word/2010/wordprocessingShape" mc:Ignorable="w14 w15 w16se w16cid w16 w16cex w16sdtdh wp14">
+<w:hdr xmlns:wpc="http://schemas.microsoft.com/office/word/2010/wordprocessingCanvas" xmlns:cx="http://schemas.microsoft.com/office/drawing/2014/chartex" xmlns:cx1="http://schemas.microsoft.com/office/drawing/2015/9/8/chartex" xmlns:cx2="http://schemas.microsoft.com/office/drawing/2015/10/21/chartex" xmlns:cx3="http://schemas.microsoft.com/office/drawing/2016/5/9/chartex" xmlns:cx4="http://schemas.microsoft.com/office/drawing/2016/5/10/chartex" xmlns:cx5="http://schemas.microsoft.com/office/drawing/2016/5/11/chartex" xmlns:cx6="http://schemas.microsoft.com/office/drawing/2016/5/12/chartex" xmlns:cx7="http://schemas.microsoft.com/office/drawing/2016/5/13/chartex" xmlns:cx8="http://schemas.microsoft.com/office/drawing/2016/5/14/chartex" xmlns:mc="http://schemas.openxmlformats.org/markup-compatibility/2006" xmlns:aink="http://schemas.microsoft.com/office/drawing/2016/ink" xmlns:am3d="http://schemas.microsoft.com/office/drawing/2017/model3d" xmlns:o="urn:schemas-microsoft-com:office:office" xmlns:oel="http://schemas.microsoft.com/office/2019/extlst" xmlns:r="http://schemas.openxmlformats.org/officeDocument/2006/relationships" xmlns:m="http://schemas.openxmlformats.org/officeDocument/2006/math" xmlns:v="urn:schemas-microsoft-com:vml" xmlns:wp14="http://schemas.microsoft.com/office/word/2010/wordprocessingDrawing" xmlns:wp="http://schemas.openxmlformats.org/drawingml/2006/wordprocessingDrawing" xmlns:w10="urn:schemas-microsoft-com:office:word" xmlns:w="http://schemas.openxmlformats.org/wordprocessingml/2006/main" xmlns:w14="http://schemas.microsoft.com/office/word/2010/wordml" xmlns:w15="http://schemas.microsoft.com/office/word/2012/wordml" xmlns:w16cex="http://schemas.microsoft.com/office/word/2018/wordml/cex" xmlns:w16cid="http://schemas.microsoft.com/office/word/2016/wordml/cid" xmlns:w16="http://schemas.microsoft.com/office/word/2018/wordml" xmlns:w16sdtdh="http://schemas.microsoft.com/office/word/2020/wordml/sdtdatahash" xmlns:w16se="http://schemas.microsoft.com/office/word/2015/wordml/symex" xmlns:wpg="http://schemas.microsoft.com/office/word/2010/wordprocessingGroup" xmlns:wpi="http://schemas.microsoft.com/office/word/2010/wordprocessingInk" xmlns:wne="http://schemas.microsoft.com/office/word/2006/wordml" xmlns:wps="http://schemas.microsoft.com/office/word/2010/wordprocessingShape" mc:Ignorable="w14 w15 w16se w16cid w16 w16cex w16sdtdh wp14">
   <w:p>
     <w:pPr>
       <w:pStyle w:val="Header"/>
@@ -3096,7 +3178,7 @@
 </file>
 
 <file path=word/numbering.xml><?xml version="1.0" encoding="utf-8"?>
-<w:numbering xmlns:wpc="http://schemas.microsoft.com/office/word/2010/wordprocessingCanvas" xmlns:cx="http://schemas.microsoft.com/office/drawing/2014/chartex" xmlns:cx1="http://schemas.microsoft.com/office/drawing/2015/9/8/chartex" xmlns:cx2="http://schemas.microsoft.com/office/drawing/2015/10/21/chartex" xmlns:cx3="http://schemas.microsoft.com/office/drawing/2016/5/9/chartex" xmlns:cx4="http://schemas.microsoft.com/office/drawing/2016/5/10/chartex" xmlns:cx5="http://schemas.microsoft.com/office/drawing/2016/5/11/chartex" xmlns:cx6="http://schemas.microsoft.com/office/drawing/2016/5/12/chartex" xmlns:cx7="http://schemas.microsoft.com/office/drawing/2016/5/13/chartex" xmlns:cx8="http://schemas.microsoft.com/office/drawing/2016/5/14/chartex" xmlns:mc="http://schemas.openxmlformats.org/markup-compatibility/2006" xmlns:aink="http://schemas.microsoft.com/office/drawing/2016/ink" xmlns:am3d="http://schemas.microsoft.com/office/drawing/2017/model3d" xmlns:o="urn:schemas-microsoft-com:office:office" xmlns:r="http://schemas.openxmlformats.org/officeDocument/2006/relationships" xmlns:m="http://schemas.openxmlformats.org/officeDocument/2006/math" xmlns:v="urn:schemas-microsoft-com:vml" xmlns:wp14="http://schemas.microsoft.com/office/word/2010/wordprocessingDrawing" xmlns:wp="http://schemas.openxmlformats.org/drawingml/2006/wordprocessingDrawing" xmlns:w10="urn:schemas-microsoft-com:office:word" xmlns:w="http://schemas.openxmlformats.org/wordprocessingml/2006/main" xmlns:w14="http://schemas.microsoft.com/office/word/2010/wordml" xmlns:w15="http://schemas.microsoft.com/office/word/2012/wordml" xmlns:w16cex="http://schemas.microsoft.com/office/word/2018/wordml/cex" xmlns:w16cid="http://schemas.microsoft.com/office/word/2016/wordml/cid" xmlns:w16="http://schemas.microsoft.com/office/word/2018/wordml" xmlns:w16sdtdh="http://schemas.microsoft.com/office/word/2020/wordml/sdtdatahash" xmlns:w16se="http://schemas.microsoft.com/office/word/2015/wordml/symex" xmlns:wpg="http://schemas.microsoft.com/office/word/2010/wordprocessingGroup" xmlns:wpi="http://schemas.microsoft.com/office/word/2010/wordprocessingInk" xmlns:wne="http://schemas.microsoft.com/office/word/2006/wordml" xmlns:wps="http://schemas.microsoft.com/office/word/2010/wordprocessingShape" mc:Ignorable="w14 w15 w16se w16cid w16 w16cex w16sdtdh wp14">
+<w:numbering xmlns:wpc="http://schemas.microsoft.com/office/word/2010/wordprocessingCanvas" xmlns:cx="http://schemas.microsoft.com/office/drawing/2014/chartex" xmlns:cx1="http://schemas.microsoft.com/office/drawing/2015/9/8/chartex" xmlns:cx2="http://schemas.microsoft.com/office/drawing/2015/10/21/chartex" xmlns:cx3="http://schemas.microsoft.com/office/drawing/2016/5/9/chartex" xmlns:cx4="http://schemas.microsoft.com/office/drawing/2016/5/10/chartex" xmlns:cx5="http://schemas.microsoft.com/office/drawing/2016/5/11/chartex" xmlns:cx6="http://schemas.microsoft.com/office/drawing/2016/5/12/chartex" xmlns:cx7="http://schemas.microsoft.com/office/drawing/2016/5/13/chartex" xmlns:cx8="http://schemas.microsoft.com/office/drawing/2016/5/14/chartex" xmlns:mc="http://schemas.openxmlformats.org/markup-compatibility/2006" xmlns:aink="http://schemas.microsoft.com/office/drawing/2016/ink" xmlns:am3d="http://schemas.microsoft.com/office/drawing/2017/model3d" xmlns:o="urn:schemas-microsoft-com:office:office" xmlns:oel="http://schemas.microsoft.com/office/2019/extlst" xmlns:r="http://schemas.openxmlformats.org/officeDocument/2006/relationships" xmlns:m="http://schemas.openxmlformats.org/officeDocument/2006/math" xmlns:v="urn:schemas-microsoft-com:vml" xmlns:wp14="http://schemas.microsoft.com/office/word/2010/wordprocessingDrawing" xmlns:wp="http://schemas.openxmlformats.org/drawingml/2006/wordprocessingDrawing" xmlns:w10="urn:schemas-microsoft-com:office:word" xmlns:w="http://schemas.openxmlformats.org/wordprocessingml/2006/main" xmlns:w14="http://schemas.microsoft.com/office/word/2010/wordml" xmlns:w15="http://schemas.microsoft.com/office/word/2012/wordml" xmlns:w16cex="http://schemas.microsoft.com/office/word/2018/wordml/cex" xmlns:w16cid="http://schemas.microsoft.com/office/word/2016/wordml/cid" xmlns:w16="http://schemas.microsoft.com/office/word/2018/wordml" xmlns:w16sdtdh="http://schemas.microsoft.com/office/word/2020/wordml/sdtdatahash" xmlns:w16se="http://schemas.microsoft.com/office/word/2015/wordml/symex" xmlns:wpg="http://schemas.microsoft.com/office/word/2010/wordprocessingGroup" xmlns:wpi="http://schemas.microsoft.com/office/word/2010/wordprocessingInk" xmlns:wne="http://schemas.microsoft.com/office/word/2006/wordml" xmlns:wps="http://schemas.microsoft.com/office/word/2010/wordprocessingShape" mc:Ignorable="w14 w15 w16se w16cid w16 w16cex w16sdtdh wp14">
   <w:abstractNum w:abstractNumId="0" w15:restartNumberingAfterBreak="0">
     <w:nsid w:val="1B8565EB"/>
     <w:multiLevelType w:val="hybridMultilevel"/>

</xml_diff>

<commit_message>
wrote bunch of notes
</commit_message>
<xml_diff>
--- a/Robotics And Empoyment Is Correct Argument.docx
+++ b/Robotics And Empoyment Is Correct Argument.docx
@@ -137,25 +137,7 @@
           <w:sz w:val="24"/>
           <w:szCs w:val="24"/>
         </w:rPr>
-        <w:t xml:space="preserve">Robots have </w:t>
-      </w:r>
-      <w:proofErr w:type="gramStart"/>
-      <w:r>
-        <w:rPr>
-          <w:rFonts w:asciiTheme="majorBidi" w:hAnsiTheme="majorBidi" w:cstheme="majorBidi"/>
-          <w:sz w:val="24"/>
-          <w:szCs w:val="24"/>
-        </w:rPr>
-        <w:t>many</w:t>
-      </w:r>
-      <w:proofErr w:type="gramEnd"/>
-      <w:r>
-        <w:rPr>
-          <w:rFonts w:asciiTheme="majorBidi" w:hAnsiTheme="majorBidi" w:cstheme="majorBidi"/>
-          <w:sz w:val="24"/>
-          <w:szCs w:val="24"/>
-        </w:rPr>
-        <w:t xml:space="preserve"> advantages which we see in our everyday life from the speed of production of goods and technology to safety however everything has its limits and robots are no exception so where do we draw the line and what aspects draw the line in the first place?</w:t>
+        <w:t>Robots have many advantages which we see in our everyday life from the speed of production of goods and technology to safety however everything has its limits and robots are no exception so where do we draw the line and what aspects draw the line in the first place?</w:t>
       </w:r>
     </w:p>
     <w:p>
@@ -243,7 +225,388 @@
           <w:sz w:val="24"/>
           <w:szCs w:val="24"/>
         </w:rPr>
-        <w:t xml:space="preserve">a bit giving the fact that responsibilities became </w:t>
+        <w:t>a bit giving the fact that responsibilities became a lot more for humans such as rent, car payment, insurances, and taxes.</w:t>
+      </w:r>
+    </w:p>
+    <w:p>
+      <w:pPr>
+        <w:ind w:firstLine="720"/>
+        <w:rPr>
+          <w:rFonts w:asciiTheme="majorBidi" w:hAnsiTheme="majorBidi" w:cstheme="majorBidi"/>
+          <w:sz w:val="24"/>
+          <w:szCs w:val="24"/>
+        </w:rPr>
+      </w:pPr>
+      <w:r>
+        <w:rPr>
+          <w:rFonts w:asciiTheme="majorBidi" w:hAnsiTheme="majorBidi" w:cstheme="majorBidi"/>
+          <w:sz w:val="24"/>
+          <w:szCs w:val="24"/>
+        </w:rPr>
+        <w:t>So,</w:t>
+      </w:r>
+      <w:r>
+        <w:rPr>
+          <w:rFonts w:asciiTheme="majorBidi" w:hAnsiTheme="majorBidi" w:cstheme="majorBidi"/>
+          <w:sz w:val="24"/>
+          <w:szCs w:val="24"/>
+        </w:rPr>
+        <w:t xml:space="preserve"> when you work and make a living you gain some control over your life, you learn new things, gain more skills, make relationships in the </w:t>
+      </w:r>
+      <w:r>
+        <w:rPr>
+          <w:rFonts w:asciiTheme="majorBidi" w:hAnsiTheme="majorBidi" w:cstheme="majorBidi"/>
+          <w:sz w:val="24"/>
+          <w:szCs w:val="24"/>
+        </w:rPr>
+        <w:t>process,</w:t>
+      </w:r>
+      <w:r>
+        <w:rPr>
+          <w:rFonts w:asciiTheme="majorBidi" w:hAnsiTheme="majorBidi" w:cstheme="majorBidi"/>
+          <w:sz w:val="24"/>
+          <w:szCs w:val="24"/>
+        </w:rPr>
+        <w:t xml:space="preserve"> and </w:t>
+      </w:r>
+      <w:r>
+        <w:rPr>
+          <w:rFonts w:asciiTheme="majorBidi" w:hAnsiTheme="majorBidi" w:cstheme="majorBidi"/>
+          <w:sz w:val="24"/>
+          <w:szCs w:val="24"/>
+        </w:rPr>
+        <w:t>get</w:t>
+      </w:r>
+      <w:r>
+        <w:rPr>
+          <w:rFonts w:asciiTheme="majorBidi" w:hAnsiTheme="majorBidi" w:cstheme="majorBidi"/>
+          <w:sz w:val="24"/>
+          <w:szCs w:val="24"/>
+        </w:rPr>
+        <w:t xml:space="preserve"> attached to the people you work with. You </w:t>
+      </w:r>
+      <w:r>
+        <w:rPr>
+          <w:rFonts w:asciiTheme="majorBidi" w:hAnsiTheme="majorBidi" w:cstheme="majorBidi"/>
+          <w:sz w:val="24"/>
+          <w:szCs w:val="24"/>
+        </w:rPr>
+        <w:t>gain</w:t>
+      </w:r>
+      <w:r>
+        <w:rPr>
+          <w:rFonts w:asciiTheme="majorBidi" w:hAnsiTheme="majorBidi" w:cstheme="majorBidi"/>
+          <w:sz w:val="24"/>
+          <w:szCs w:val="24"/>
+        </w:rPr>
+        <w:t xml:space="preserve"> independence.</w:t>
+      </w:r>
+    </w:p>
+    <w:p>
+      <w:pPr>
+        <w:ind w:firstLine="720"/>
+        <w:rPr>
+          <w:rFonts w:asciiTheme="majorBidi" w:hAnsiTheme="majorBidi" w:cstheme="majorBidi"/>
+          <w:sz w:val="24"/>
+          <w:szCs w:val="24"/>
+        </w:rPr>
+      </w:pPr>
+      <w:r>
+        <w:rPr>
+          <w:rFonts w:asciiTheme="majorBidi" w:hAnsiTheme="majorBidi" w:cstheme="majorBidi"/>
+          <w:sz w:val="24"/>
+          <w:szCs w:val="24"/>
+        </w:rPr>
+        <w:t xml:space="preserve">According to a time magazine article robots might replace </w:t>
+      </w:r>
+      <w:r>
+        <w:rPr>
+          <w:rFonts w:asciiTheme="majorBidi" w:hAnsiTheme="majorBidi" w:cstheme="majorBidi"/>
+          <w:sz w:val="24"/>
+          <w:szCs w:val="24"/>
+        </w:rPr>
+        <w:t xml:space="preserve">about </w:t>
+      </w:r>
+      <w:r>
+        <w:rPr>
+          <w:rFonts w:asciiTheme="majorBidi" w:hAnsiTheme="majorBidi" w:cstheme="majorBidi"/>
+          <w:sz w:val="24"/>
+          <w:szCs w:val="24"/>
+        </w:rPr>
+        <w:t>two</w:t>
+      </w:r>
+      <w:r>
+        <w:rPr>
+          <w:rFonts w:asciiTheme="majorBidi" w:hAnsiTheme="majorBidi" w:cstheme="majorBidi"/>
+          <w:sz w:val="24"/>
+          <w:szCs w:val="24"/>
+        </w:rPr>
+        <w:t xml:space="preserve"> million jobs in manufacturing, you may ask why? what makes a robot better than a human?</w:t>
+      </w:r>
+      <w:r>
+        <w:rPr>
+          <w:rFonts w:asciiTheme="majorBidi" w:hAnsiTheme="majorBidi" w:cstheme="majorBidi"/>
+          <w:sz w:val="24"/>
+          <w:szCs w:val="24"/>
+        </w:rPr>
+        <w:t xml:space="preserve"> </w:t>
+      </w:r>
+      <w:r>
+        <w:rPr>
+          <w:rFonts w:asciiTheme="majorBidi" w:hAnsiTheme="majorBidi" w:cstheme="majorBidi"/>
+          <w:sz w:val="24"/>
+          <w:szCs w:val="24"/>
+        </w:rPr>
+        <w:t>Here are some aspects.</w:t>
+      </w:r>
+    </w:p>
+    <w:p>
+      <w:pPr>
+        <w:ind w:firstLine="720"/>
+        <w:rPr>
+          <w:rFonts w:asciiTheme="majorBidi" w:hAnsiTheme="majorBidi" w:cstheme="majorBidi"/>
+          <w:sz w:val="24"/>
+          <w:szCs w:val="24"/>
+        </w:rPr>
+      </w:pPr>
+      <w:r>
+        <w:rPr>
+          <w:rFonts w:asciiTheme="majorBidi" w:hAnsiTheme="majorBidi" w:cstheme="majorBidi"/>
+          <w:sz w:val="24"/>
+          <w:szCs w:val="24"/>
+        </w:rPr>
+        <w:t xml:space="preserve">Firstly, we must define what robot is : </w:t>
+      </w:r>
+      <w:r>
+        <w:rPr>
+          <w:rFonts w:asciiTheme="majorBidi" w:hAnsiTheme="majorBidi" w:cstheme="majorBidi"/>
+          <w:sz w:val="24"/>
+          <w:szCs w:val="24"/>
+        </w:rPr>
+        <w:t>any automatically operated machine that replaces human effort, though it may not resemble human beings in appearance or perform functions in a humanlike manner. By extension, robotics is the engineering discipline dealing with the design, construction, and operation of robots.</w:t>
+      </w:r>
+    </w:p>
+    <w:p>
+      <w:pPr>
+        <w:ind w:firstLine="720"/>
+        <w:rPr>
+          <w:rFonts w:asciiTheme="majorBidi" w:hAnsiTheme="majorBidi" w:cstheme="majorBidi"/>
+          <w:sz w:val="24"/>
+          <w:szCs w:val="24"/>
+        </w:rPr>
+      </w:pPr>
+      <w:r>
+        <w:rPr>
+          <w:rFonts w:asciiTheme="majorBidi" w:hAnsiTheme="majorBidi" w:cstheme="majorBidi"/>
+          <w:sz w:val="24"/>
+          <w:szCs w:val="24"/>
+        </w:rPr>
+        <w:t xml:space="preserve">Robots can work 24/7, so it is an ideal option for companies looking to save some money, because a robot gets no pay or benefits at all. </w:t>
+      </w:r>
+      <w:r>
+        <w:rPr>
+          <w:rFonts w:asciiTheme="majorBidi" w:hAnsiTheme="majorBidi" w:cstheme="majorBidi"/>
+          <w:sz w:val="24"/>
+          <w:szCs w:val="24"/>
+        </w:rPr>
+        <w:t>Also,</w:t>
+      </w:r>
+      <w:r>
+        <w:rPr>
+          <w:rFonts w:asciiTheme="majorBidi" w:hAnsiTheme="majorBidi" w:cstheme="majorBidi"/>
+          <w:sz w:val="24"/>
+          <w:szCs w:val="24"/>
+        </w:rPr>
+        <w:t xml:space="preserve"> a robot can be programmed or trained to do a certain task</w:t>
+      </w:r>
+      <w:r>
+        <w:rPr>
+          <w:rFonts w:asciiTheme="majorBidi" w:hAnsiTheme="majorBidi" w:cstheme="majorBidi"/>
+          <w:sz w:val="24"/>
+          <w:szCs w:val="24"/>
+        </w:rPr>
+        <w:t xml:space="preserve"> that is usually done by humans such as telemarketing and data entry,</w:t>
+      </w:r>
+      <w:r>
+        <w:rPr>
+          <w:rFonts w:asciiTheme="majorBidi" w:hAnsiTheme="majorBidi" w:cstheme="majorBidi"/>
+          <w:sz w:val="24"/>
+          <w:szCs w:val="24"/>
+        </w:rPr>
+        <w:t xml:space="preserve"> and it will do it 24/7 with </w:t>
+      </w:r>
+      <w:r>
+        <w:rPr>
+          <w:rFonts w:asciiTheme="majorBidi" w:hAnsiTheme="majorBidi" w:cstheme="majorBidi"/>
+          <w:sz w:val="24"/>
+          <w:szCs w:val="24"/>
+        </w:rPr>
+        <w:t xml:space="preserve">the possibility for errors to happened </w:t>
+      </w:r>
+      <w:r>
+        <w:rPr>
+          <w:rFonts w:asciiTheme="majorBidi" w:hAnsiTheme="majorBidi" w:cstheme="majorBidi"/>
+          <w:sz w:val="24"/>
+          <w:szCs w:val="24"/>
+        </w:rPr>
+        <w:t xml:space="preserve"> </w:t>
+      </w:r>
+      <w:r>
+        <w:rPr>
+          <w:rFonts w:asciiTheme="majorBidi" w:hAnsiTheme="majorBidi" w:cstheme="majorBidi"/>
+          <w:sz w:val="24"/>
+          <w:szCs w:val="24"/>
+        </w:rPr>
+        <w:t>is less than humans.</w:t>
+      </w:r>
+    </w:p>
+    <w:p>
+      <w:pPr>
+        <w:ind w:firstLine="720"/>
+        <w:rPr>
+          <w:rFonts w:asciiTheme="majorBidi" w:hAnsiTheme="majorBidi" w:cstheme="majorBidi"/>
+          <w:sz w:val="24"/>
+          <w:szCs w:val="24"/>
+        </w:rPr>
+      </w:pPr>
+      <w:r>
+        <w:rPr>
+          <w:rFonts w:asciiTheme="majorBidi" w:hAnsiTheme="majorBidi" w:cstheme="majorBidi"/>
+          <w:sz w:val="24"/>
+          <w:szCs w:val="24"/>
+        </w:rPr>
+        <w:t xml:space="preserve">Humans eventually get </w:t>
+      </w:r>
+      <w:r>
+        <w:rPr>
+          <w:rFonts w:asciiTheme="majorBidi" w:hAnsiTheme="majorBidi" w:cstheme="majorBidi"/>
+          <w:sz w:val="24"/>
+          <w:szCs w:val="24"/>
+        </w:rPr>
+        <w:t>tired;</w:t>
+      </w:r>
+      <w:r>
+        <w:rPr>
+          <w:rFonts w:asciiTheme="majorBidi" w:hAnsiTheme="majorBidi" w:cstheme="majorBidi"/>
+          <w:sz w:val="24"/>
+          <w:szCs w:val="24"/>
+        </w:rPr>
+        <w:t xml:space="preserve"> they will need some time to relax and recover their minds and bodies. They get emotional and miss their families, friends and loved once. Robots </w:t>
+      </w:r>
+      <w:r>
+        <w:rPr>
+          <w:rFonts w:asciiTheme="majorBidi" w:hAnsiTheme="majorBidi" w:cstheme="majorBidi"/>
+          <w:sz w:val="24"/>
+          <w:szCs w:val="24"/>
+        </w:rPr>
+        <w:t>do not</w:t>
+      </w:r>
+      <w:r>
+        <w:rPr>
+          <w:rFonts w:asciiTheme="majorBidi" w:hAnsiTheme="majorBidi" w:cstheme="majorBidi"/>
+          <w:sz w:val="24"/>
+          <w:szCs w:val="24"/>
+        </w:rPr>
+        <w:t xml:space="preserve"> </w:t>
+      </w:r>
+      <w:r>
+        <w:rPr>
+          <w:rFonts w:asciiTheme="majorBidi" w:hAnsiTheme="majorBidi" w:cstheme="majorBidi"/>
+          <w:sz w:val="24"/>
+          <w:szCs w:val="24"/>
+        </w:rPr>
+        <w:t>possess</w:t>
+      </w:r>
+      <w:r>
+        <w:rPr>
+          <w:rFonts w:asciiTheme="majorBidi" w:hAnsiTheme="majorBidi" w:cstheme="majorBidi"/>
+          <w:sz w:val="24"/>
+          <w:szCs w:val="24"/>
+        </w:rPr>
+        <w:t xml:space="preserve"> any of those human trades they don’t get attached to anything but </w:t>
+      </w:r>
+      <w:r>
+        <w:rPr>
+          <w:rFonts w:asciiTheme="majorBidi" w:hAnsiTheme="majorBidi" w:cstheme="majorBidi"/>
+          <w:sz w:val="24"/>
+          <w:szCs w:val="24"/>
+        </w:rPr>
+        <w:t>what they are programmed and trained to do</w:t>
+      </w:r>
+      <w:r>
+        <w:rPr>
+          <w:rFonts w:asciiTheme="majorBidi" w:hAnsiTheme="majorBidi" w:cstheme="majorBidi"/>
+          <w:sz w:val="24"/>
+          <w:szCs w:val="24"/>
+        </w:rPr>
+        <w:t xml:space="preserve"> which makes it a very valuable asset for companies.</w:t>
+      </w:r>
+    </w:p>
+    <w:p>
+      <w:pPr>
+        <w:ind w:firstLine="720"/>
+        <w:rPr>
+          <w:rFonts w:asciiTheme="majorBidi" w:hAnsiTheme="majorBidi" w:cstheme="majorBidi"/>
+          <w:sz w:val="24"/>
+          <w:szCs w:val="24"/>
+        </w:rPr>
+      </w:pPr>
+      <w:r>
+        <w:rPr>
+          <w:rFonts w:asciiTheme="majorBidi" w:hAnsiTheme="majorBidi" w:cstheme="majorBidi"/>
+          <w:sz w:val="24"/>
+          <w:szCs w:val="24"/>
+        </w:rPr>
+        <w:t xml:space="preserve">Those where some </w:t>
+      </w:r>
+      <w:r>
+        <w:rPr>
+          <w:rFonts w:asciiTheme="majorBidi" w:hAnsiTheme="majorBidi" w:cstheme="majorBidi"/>
+          <w:sz w:val="24"/>
+          <w:szCs w:val="24"/>
+        </w:rPr>
+        <w:t xml:space="preserve">apparent </w:t>
+      </w:r>
+      <w:r>
+        <w:rPr>
+          <w:rFonts w:asciiTheme="majorBidi" w:hAnsiTheme="majorBidi" w:cstheme="majorBidi"/>
+          <w:sz w:val="24"/>
+          <w:szCs w:val="24"/>
+        </w:rPr>
+        <w:t>differentiating factors between humans and robots</w:t>
+      </w:r>
+      <w:r>
+        <w:rPr>
+          <w:rFonts w:asciiTheme="majorBidi" w:hAnsiTheme="majorBidi" w:cstheme="majorBidi"/>
+          <w:sz w:val="24"/>
+          <w:szCs w:val="24"/>
+        </w:rPr>
+        <w:t xml:space="preserve"> however the differences go much deeper than that</w:t>
+      </w:r>
+      <w:r>
+        <w:rPr>
+          <w:rFonts w:asciiTheme="majorBidi" w:hAnsiTheme="majorBidi" w:cstheme="majorBidi"/>
+          <w:sz w:val="24"/>
+          <w:szCs w:val="24"/>
+        </w:rPr>
+        <w:t>.</w:t>
+      </w:r>
+    </w:p>
+    <w:p>
+      <w:pPr>
+        <w:rPr>
+          <w:rFonts w:asciiTheme="majorBidi" w:hAnsiTheme="majorBidi" w:cstheme="majorBidi"/>
+          <w:sz w:val="24"/>
+          <w:szCs w:val="24"/>
+        </w:rPr>
+      </w:pPr>
+      <w:r>
+        <w:rPr>
+          <w:rFonts w:asciiTheme="majorBidi" w:hAnsiTheme="majorBidi" w:cstheme="majorBidi"/>
+          <w:sz w:val="24"/>
+          <w:szCs w:val="24"/>
+        </w:rPr>
+        <w:t xml:space="preserve">Some of the aspects that only humans have </w:t>
       </w:r>
       <w:proofErr w:type="gramStart"/>
       <w:r>
@@ -252,464 +615,21 @@
           <w:sz w:val="24"/>
           <w:szCs w:val="24"/>
         </w:rPr>
-        <w:t>a lot</w:t>
+        <w:t>are</w:t>
+      </w:r>
+      <w:r>
+        <w:rPr>
+          <w:rFonts w:asciiTheme="majorBidi" w:hAnsiTheme="majorBidi" w:cstheme="majorBidi"/>
+          <w:sz w:val="24"/>
+          <w:szCs w:val="24"/>
+        </w:rPr>
+        <w:t xml:space="preserve"> :</w:t>
       </w:r>
       <w:proofErr w:type="gramEnd"/>
-      <w:r>
-        <w:rPr>
-          <w:rFonts w:asciiTheme="majorBidi" w:hAnsiTheme="majorBidi" w:cstheme="majorBidi"/>
-          <w:sz w:val="24"/>
-          <w:szCs w:val="24"/>
-        </w:rPr>
-        <w:t xml:space="preserve"> more for humans such as rent, car payment, insurances, and taxes.</w:t>
-      </w:r>
-    </w:p>
-    <w:p>
-      <w:pPr>
-        <w:ind w:firstLine="720"/>
-        <w:rPr>
-          <w:rFonts w:asciiTheme="majorBidi" w:hAnsiTheme="majorBidi" w:cstheme="majorBidi"/>
-          <w:sz w:val="24"/>
-          <w:szCs w:val="24"/>
-        </w:rPr>
-      </w:pPr>
-      <w:r>
-        <w:rPr>
-          <w:rFonts w:asciiTheme="majorBidi" w:hAnsiTheme="majorBidi" w:cstheme="majorBidi"/>
-          <w:sz w:val="24"/>
-          <w:szCs w:val="24"/>
-        </w:rPr>
-        <w:t>So,</w:t>
-      </w:r>
-      <w:r>
-        <w:rPr>
-          <w:rFonts w:asciiTheme="majorBidi" w:hAnsiTheme="majorBidi" w:cstheme="majorBidi"/>
-          <w:sz w:val="24"/>
-          <w:szCs w:val="24"/>
-        </w:rPr>
-        <w:t xml:space="preserve"> when you work and make a living you gain </w:t>
-      </w:r>
-      <w:proofErr w:type="gramStart"/>
-      <w:r>
-        <w:rPr>
-          <w:rFonts w:asciiTheme="majorBidi" w:hAnsiTheme="majorBidi" w:cstheme="majorBidi"/>
-          <w:sz w:val="24"/>
-          <w:szCs w:val="24"/>
-        </w:rPr>
-        <w:t>some</w:t>
-      </w:r>
-      <w:proofErr w:type="gramEnd"/>
-      <w:r>
-        <w:rPr>
-          <w:rFonts w:asciiTheme="majorBidi" w:hAnsiTheme="majorBidi" w:cstheme="majorBidi"/>
-          <w:sz w:val="24"/>
-          <w:szCs w:val="24"/>
-        </w:rPr>
-        <w:t xml:space="preserve"> control over your life, you learn new things, gain more skills, make relationships in the </w:t>
-      </w:r>
-      <w:r>
-        <w:rPr>
-          <w:rFonts w:asciiTheme="majorBidi" w:hAnsiTheme="majorBidi" w:cstheme="majorBidi"/>
-          <w:sz w:val="24"/>
-          <w:szCs w:val="24"/>
-        </w:rPr>
-        <w:t>process,</w:t>
-      </w:r>
-      <w:r>
-        <w:rPr>
-          <w:rFonts w:asciiTheme="majorBidi" w:hAnsiTheme="majorBidi" w:cstheme="majorBidi"/>
-          <w:sz w:val="24"/>
-          <w:szCs w:val="24"/>
-        </w:rPr>
-        <w:t xml:space="preserve"> and </w:t>
-      </w:r>
-      <w:r>
-        <w:rPr>
-          <w:rFonts w:asciiTheme="majorBidi" w:hAnsiTheme="majorBidi" w:cstheme="majorBidi"/>
-          <w:sz w:val="24"/>
-          <w:szCs w:val="24"/>
-        </w:rPr>
-        <w:t>get</w:t>
-      </w:r>
-      <w:r>
-        <w:rPr>
-          <w:rFonts w:asciiTheme="majorBidi" w:hAnsiTheme="majorBidi" w:cstheme="majorBidi"/>
-          <w:sz w:val="24"/>
-          <w:szCs w:val="24"/>
-        </w:rPr>
-        <w:t xml:space="preserve"> attached to the people you work with. You </w:t>
-      </w:r>
-      <w:r>
-        <w:rPr>
-          <w:rFonts w:asciiTheme="majorBidi" w:hAnsiTheme="majorBidi" w:cstheme="majorBidi"/>
-          <w:sz w:val="24"/>
-          <w:szCs w:val="24"/>
-        </w:rPr>
-        <w:t>gain</w:t>
-      </w:r>
-      <w:r>
-        <w:rPr>
-          <w:rFonts w:asciiTheme="majorBidi" w:hAnsiTheme="majorBidi" w:cstheme="majorBidi"/>
-          <w:sz w:val="24"/>
-          <w:szCs w:val="24"/>
-        </w:rPr>
-        <w:t xml:space="preserve"> independence.</w:t>
-      </w:r>
-    </w:p>
-    <w:p>
-      <w:pPr>
-        <w:ind w:firstLine="720"/>
-        <w:rPr>
-          <w:rFonts w:asciiTheme="majorBidi" w:hAnsiTheme="majorBidi" w:cstheme="majorBidi"/>
-          <w:sz w:val="24"/>
-          <w:szCs w:val="24"/>
-        </w:rPr>
-      </w:pPr>
-      <w:r>
-        <w:rPr>
-          <w:rFonts w:asciiTheme="majorBidi" w:hAnsiTheme="majorBidi" w:cstheme="majorBidi"/>
-          <w:sz w:val="24"/>
-          <w:szCs w:val="24"/>
-        </w:rPr>
-        <w:t xml:space="preserve">According to a time magazine article robots might replace </w:t>
-      </w:r>
-      <w:r>
-        <w:rPr>
-          <w:rFonts w:asciiTheme="majorBidi" w:hAnsiTheme="majorBidi" w:cstheme="majorBidi"/>
-          <w:sz w:val="24"/>
-          <w:szCs w:val="24"/>
-        </w:rPr>
-        <w:t xml:space="preserve">about </w:t>
-      </w:r>
-      <w:r>
-        <w:rPr>
-          <w:rFonts w:asciiTheme="majorBidi" w:hAnsiTheme="majorBidi" w:cstheme="majorBidi"/>
-          <w:sz w:val="24"/>
-          <w:szCs w:val="24"/>
-        </w:rPr>
-        <w:t>two</w:t>
-      </w:r>
-      <w:r>
-        <w:rPr>
-          <w:rFonts w:asciiTheme="majorBidi" w:hAnsiTheme="majorBidi" w:cstheme="majorBidi"/>
-          <w:sz w:val="24"/>
-          <w:szCs w:val="24"/>
-        </w:rPr>
-        <w:t xml:space="preserve"> million jobs in manufacturing, you may ask why? what makes a robot better than a human?</w:t>
-      </w:r>
-      <w:r>
-        <w:rPr>
-          <w:rFonts w:asciiTheme="majorBidi" w:hAnsiTheme="majorBidi" w:cstheme="majorBidi"/>
-          <w:sz w:val="24"/>
-          <w:szCs w:val="24"/>
-        </w:rPr>
-        <w:t xml:space="preserve"> </w:t>
-      </w:r>
-      <w:r>
-        <w:rPr>
-          <w:rFonts w:asciiTheme="majorBidi" w:hAnsiTheme="majorBidi" w:cstheme="majorBidi"/>
-          <w:sz w:val="24"/>
-          <w:szCs w:val="24"/>
-        </w:rPr>
-        <w:t>Here are some aspects.</w:t>
-      </w:r>
-    </w:p>
-    <w:p>
-      <w:pPr>
-        <w:ind w:firstLine="720"/>
-        <w:rPr>
-          <w:rFonts w:asciiTheme="majorBidi" w:hAnsiTheme="majorBidi" w:cstheme="majorBidi"/>
-          <w:sz w:val="24"/>
-          <w:szCs w:val="24"/>
-        </w:rPr>
-      </w:pPr>
-      <w:r>
-        <w:rPr>
-          <w:rFonts w:asciiTheme="majorBidi" w:hAnsiTheme="majorBidi" w:cstheme="majorBidi"/>
-          <w:sz w:val="24"/>
-          <w:szCs w:val="24"/>
-        </w:rPr>
-        <w:t xml:space="preserve">Firstly, we must define what robot is : </w:t>
-      </w:r>
-      <w:r>
-        <w:rPr>
-          <w:rFonts w:asciiTheme="majorBidi" w:hAnsiTheme="majorBidi" w:cstheme="majorBidi"/>
-          <w:sz w:val="24"/>
-          <w:szCs w:val="24"/>
-        </w:rPr>
-        <w:t>any automatically operated machine that replaces human effort, though it may not resemble human beings in appearance or perform functions in a humanlike manner. By extension, robotics is the engineering discipline dealing with the design, construction, and operation of robots.</w:t>
-      </w:r>
-    </w:p>
-    <w:p>
-      <w:pPr>
-        <w:ind w:firstLine="720"/>
-        <w:rPr>
-          <w:rFonts w:asciiTheme="majorBidi" w:hAnsiTheme="majorBidi" w:cstheme="majorBidi"/>
-          <w:sz w:val="24"/>
-          <w:szCs w:val="24"/>
-        </w:rPr>
-      </w:pPr>
-      <w:r>
-        <w:rPr>
-          <w:rFonts w:asciiTheme="majorBidi" w:hAnsiTheme="majorBidi" w:cstheme="majorBidi"/>
-          <w:sz w:val="24"/>
-          <w:szCs w:val="24"/>
-        </w:rPr>
-        <w:t xml:space="preserve">Robots can work 24/7, so it is an ideal option for companies looking to save some money, because a robot gets no pay or benefits at all. </w:t>
-      </w:r>
-      <w:r>
-        <w:rPr>
-          <w:rFonts w:asciiTheme="majorBidi" w:hAnsiTheme="majorBidi" w:cstheme="majorBidi"/>
-          <w:sz w:val="24"/>
-          <w:szCs w:val="24"/>
-        </w:rPr>
-        <w:t>Also,</w:t>
-      </w:r>
-      <w:r>
-        <w:rPr>
-          <w:rFonts w:asciiTheme="majorBidi" w:hAnsiTheme="majorBidi" w:cstheme="majorBidi"/>
-          <w:sz w:val="24"/>
-          <w:szCs w:val="24"/>
-        </w:rPr>
-        <w:t xml:space="preserve"> a robot can be programmed or trained to do a certain task</w:t>
-      </w:r>
-      <w:r>
-        <w:rPr>
-          <w:rFonts w:asciiTheme="majorBidi" w:hAnsiTheme="majorBidi" w:cstheme="majorBidi"/>
-          <w:sz w:val="24"/>
-          <w:szCs w:val="24"/>
-        </w:rPr>
-        <w:t xml:space="preserve"> that is usually done by humans such as telemarketing and data entry,</w:t>
-      </w:r>
-      <w:r>
-        <w:rPr>
-          <w:rFonts w:asciiTheme="majorBidi" w:hAnsiTheme="majorBidi" w:cstheme="majorBidi"/>
-          <w:sz w:val="24"/>
-          <w:szCs w:val="24"/>
-        </w:rPr>
-        <w:t xml:space="preserve"> and it will do it 24/7 with </w:t>
-      </w:r>
-      <w:r>
-        <w:rPr>
-          <w:rFonts w:asciiTheme="majorBidi" w:hAnsiTheme="majorBidi" w:cstheme="majorBidi"/>
-          <w:sz w:val="24"/>
-          <w:szCs w:val="24"/>
-        </w:rPr>
-        <w:t xml:space="preserve">the possibility for errors to happened </w:t>
-      </w:r>
-      <w:r>
-        <w:rPr>
-          <w:rFonts w:asciiTheme="majorBidi" w:hAnsiTheme="majorBidi" w:cstheme="majorBidi"/>
-          <w:sz w:val="24"/>
-          <w:szCs w:val="24"/>
-        </w:rPr>
-        <w:t xml:space="preserve"> </w:t>
-      </w:r>
-      <w:r>
-        <w:rPr>
-          <w:rFonts w:asciiTheme="majorBidi" w:hAnsiTheme="majorBidi" w:cstheme="majorBidi"/>
-          <w:sz w:val="24"/>
-          <w:szCs w:val="24"/>
-        </w:rPr>
-        <w:t>is less than humans.</w:t>
-      </w:r>
-    </w:p>
-    <w:p>
-      <w:pPr>
-        <w:ind w:firstLine="720"/>
-        <w:rPr>
-          <w:rFonts w:asciiTheme="majorBidi" w:hAnsiTheme="majorBidi" w:cstheme="majorBidi"/>
-          <w:sz w:val="24"/>
-          <w:szCs w:val="24"/>
-        </w:rPr>
-      </w:pPr>
-      <w:r>
-        <w:rPr>
-          <w:rFonts w:asciiTheme="majorBidi" w:hAnsiTheme="majorBidi" w:cstheme="majorBidi"/>
-          <w:sz w:val="24"/>
-          <w:szCs w:val="24"/>
-        </w:rPr>
-        <w:t xml:space="preserve">Humans eventually get </w:t>
-      </w:r>
-      <w:r>
-        <w:rPr>
-          <w:rFonts w:asciiTheme="majorBidi" w:hAnsiTheme="majorBidi" w:cstheme="majorBidi"/>
-          <w:sz w:val="24"/>
-          <w:szCs w:val="24"/>
-        </w:rPr>
-        <w:t>tired;</w:t>
-      </w:r>
-      <w:r>
-        <w:rPr>
-          <w:rFonts w:asciiTheme="majorBidi" w:hAnsiTheme="majorBidi" w:cstheme="majorBidi"/>
-          <w:sz w:val="24"/>
-          <w:szCs w:val="24"/>
-        </w:rPr>
-        <w:t xml:space="preserve"> they will need some time to relax and recover their minds and bodies. They get emotional and miss their families, friends and loved once. Robots </w:t>
-      </w:r>
-      <w:r>
-        <w:rPr>
-          <w:rFonts w:asciiTheme="majorBidi" w:hAnsiTheme="majorBidi" w:cstheme="majorBidi"/>
-          <w:sz w:val="24"/>
-          <w:szCs w:val="24"/>
-        </w:rPr>
-        <w:t>do not</w:t>
-      </w:r>
-      <w:r>
-        <w:rPr>
-          <w:rFonts w:asciiTheme="majorBidi" w:hAnsiTheme="majorBidi" w:cstheme="majorBidi"/>
-          <w:sz w:val="24"/>
-          <w:szCs w:val="24"/>
-        </w:rPr>
-        <w:t xml:space="preserve"> </w:t>
-      </w:r>
-      <w:r>
-        <w:rPr>
-          <w:rFonts w:asciiTheme="majorBidi" w:hAnsiTheme="majorBidi" w:cstheme="majorBidi"/>
-          <w:sz w:val="24"/>
-          <w:szCs w:val="24"/>
-        </w:rPr>
-        <w:t>possess</w:t>
-      </w:r>
-      <w:r>
-        <w:rPr>
-          <w:rFonts w:asciiTheme="majorBidi" w:hAnsiTheme="majorBidi" w:cstheme="majorBidi"/>
-          <w:sz w:val="24"/>
-          <w:szCs w:val="24"/>
-        </w:rPr>
-        <w:t xml:space="preserve"> any of those human trades they </w:t>
-      </w:r>
-      <w:proofErr w:type="gramStart"/>
-      <w:r>
-        <w:rPr>
-          <w:rFonts w:asciiTheme="majorBidi" w:hAnsiTheme="majorBidi" w:cstheme="majorBidi"/>
-          <w:sz w:val="24"/>
-          <w:szCs w:val="24"/>
-        </w:rPr>
-        <w:t>don’t</w:t>
-      </w:r>
-      <w:proofErr w:type="gramEnd"/>
-      <w:r>
-        <w:rPr>
-          <w:rFonts w:asciiTheme="majorBidi" w:hAnsiTheme="majorBidi" w:cstheme="majorBidi"/>
-          <w:sz w:val="24"/>
-          <w:szCs w:val="24"/>
-        </w:rPr>
-        <w:t xml:space="preserve"> get attached to anything but </w:t>
-      </w:r>
-      <w:r>
-        <w:rPr>
-          <w:rFonts w:asciiTheme="majorBidi" w:hAnsiTheme="majorBidi" w:cstheme="majorBidi"/>
-          <w:sz w:val="24"/>
-          <w:szCs w:val="24"/>
-        </w:rPr>
-        <w:t>what they are programmed and trained to do</w:t>
-      </w:r>
-      <w:r>
-        <w:rPr>
-          <w:rFonts w:asciiTheme="majorBidi" w:hAnsiTheme="majorBidi" w:cstheme="majorBidi"/>
-          <w:sz w:val="24"/>
-          <w:szCs w:val="24"/>
-        </w:rPr>
-        <w:t xml:space="preserve"> which makes it a very valuable asset for companies.</w:t>
-      </w:r>
-    </w:p>
-    <w:p>
-      <w:pPr>
-        <w:ind w:firstLine="720"/>
-        <w:rPr>
-          <w:rFonts w:asciiTheme="majorBidi" w:hAnsiTheme="majorBidi" w:cstheme="majorBidi"/>
-          <w:sz w:val="24"/>
-          <w:szCs w:val="24"/>
-        </w:rPr>
-      </w:pPr>
-      <w:r>
-        <w:rPr>
-          <w:rFonts w:asciiTheme="majorBidi" w:hAnsiTheme="majorBidi" w:cstheme="majorBidi"/>
-          <w:sz w:val="24"/>
-          <w:szCs w:val="24"/>
-        </w:rPr>
-        <w:t xml:space="preserve">Those where some </w:t>
-      </w:r>
-      <w:r>
-        <w:rPr>
-          <w:rFonts w:asciiTheme="majorBidi" w:hAnsiTheme="majorBidi" w:cstheme="majorBidi"/>
-          <w:sz w:val="24"/>
-          <w:szCs w:val="24"/>
-        </w:rPr>
-        <w:t xml:space="preserve">apparent </w:t>
-      </w:r>
-      <w:r>
-        <w:rPr>
-          <w:rFonts w:asciiTheme="majorBidi" w:hAnsiTheme="majorBidi" w:cstheme="majorBidi"/>
-          <w:sz w:val="24"/>
-          <w:szCs w:val="24"/>
-        </w:rPr>
-        <w:t>differentiating factors between humans and robots</w:t>
-      </w:r>
-      <w:r>
-        <w:rPr>
-          <w:rFonts w:asciiTheme="majorBidi" w:hAnsiTheme="majorBidi" w:cstheme="majorBidi"/>
-          <w:sz w:val="24"/>
-          <w:szCs w:val="24"/>
-        </w:rPr>
-        <w:t xml:space="preserve"> however the differences go much deeper than that</w:t>
-      </w:r>
-      <w:r>
-        <w:rPr>
-          <w:rFonts w:asciiTheme="majorBidi" w:hAnsiTheme="majorBidi" w:cstheme="majorBidi"/>
-          <w:sz w:val="24"/>
-          <w:szCs w:val="24"/>
-        </w:rPr>
-        <w:t>.</w:t>
-      </w:r>
-    </w:p>
-    <w:p>
-      <w:pPr>
-        <w:rPr>
-          <w:rFonts w:asciiTheme="majorBidi" w:hAnsiTheme="majorBidi" w:cstheme="majorBidi"/>
-          <w:sz w:val="24"/>
-          <w:szCs w:val="24"/>
-        </w:rPr>
-      </w:pPr>
-      <w:proofErr w:type="gramStart"/>
-      <w:r>
-        <w:rPr>
-          <w:rFonts w:asciiTheme="majorBidi" w:hAnsiTheme="majorBidi" w:cstheme="majorBidi"/>
-          <w:sz w:val="24"/>
-          <w:szCs w:val="24"/>
-        </w:rPr>
-        <w:t>Some of</w:t>
-      </w:r>
-      <w:proofErr w:type="gramEnd"/>
-      <w:r>
-        <w:rPr>
-          <w:rFonts w:asciiTheme="majorBidi" w:hAnsiTheme="majorBidi" w:cstheme="majorBidi"/>
-          <w:sz w:val="24"/>
-          <w:szCs w:val="24"/>
-        </w:rPr>
-        <w:t xml:space="preserve"> the aspects that only humans have </w:t>
-      </w:r>
-      <w:r>
-        <w:rPr>
-          <w:rFonts w:asciiTheme="majorBidi" w:hAnsiTheme="majorBidi" w:cstheme="majorBidi"/>
-          <w:sz w:val="24"/>
-          <w:szCs w:val="24"/>
-        </w:rPr>
-        <w:t>are</w:t>
-      </w:r>
-      <w:r>
-        <w:rPr>
-          <w:rFonts w:asciiTheme="majorBidi" w:hAnsiTheme="majorBidi" w:cstheme="majorBidi"/>
-          <w:sz w:val="24"/>
-          <w:szCs w:val="24"/>
-        </w:rPr>
-        <w:t xml:space="preserve"> :</w:t>
-      </w:r>
-    </w:p>
-    <w:p>
-      <w:pPr>
-        <w:pStyle w:val="ListParagraph"/>
+    </w:p>
+    <w:p>
+      <w:pPr>
+        <w:pStyle w:val="a5"/>
         <w:numPr>
           <w:ilvl w:val="0"/>
           <w:numId w:val="1"/>
@@ -736,7 +656,7 @@
     </w:p>
     <w:p>
       <w:pPr>
-        <w:pStyle w:val="ListParagraph"/>
+        <w:pStyle w:val="a5"/>
         <w:ind w:left="1440" w:firstLine="720"/>
         <w:rPr>
           <w:rFonts w:asciiTheme="majorBidi" w:hAnsiTheme="majorBidi" w:cstheme="majorBidi"/>
@@ -752,6 +672,38 @@
         </w:rPr>
         <w:t xml:space="preserve">Humans </w:t>
       </w:r>
+      <w:r>
+        <w:rPr>
+          <w:rFonts w:asciiTheme="majorBidi" w:hAnsiTheme="majorBidi" w:cstheme="majorBidi"/>
+          <w:sz w:val="24"/>
+          <w:szCs w:val="24"/>
+        </w:rPr>
+        <w:t>are not</w:t>
+      </w:r>
+      <w:r>
+        <w:rPr>
+          <w:rFonts w:asciiTheme="majorBidi" w:hAnsiTheme="majorBidi" w:cstheme="majorBidi"/>
+          <w:sz w:val="24"/>
+          <w:szCs w:val="24"/>
+        </w:rPr>
+        <w:t xml:space="preserve"> restricted to software or premade conditions which is the biggest advantage humans have that irreplaceable in any new </w:t>
+      </w:r>
+      <w:r>
+        <w:rPr>
+          <w:rFonts w:asciiTheme="majorBidi" w:hAnsiTheme="majorBidi" w:cstheme="majorBidi"/>
+          <w:sz w:val="24"/>
+          <w:szCs w:val="24"/>
+        </w:rPr>
+        <w:t>situation</w:t>
+      </w:r>
+      <w:r>
+        <w:rPr>
+          <w:rFonts w:asciiTheme="majorBidi" w:hAnsiTheme="majorBidi" w:cstheme="majorBidi"/>
+          <w:sz w:val="24"/>
+          <w:szCs w:val="24"/>
+        </w:rPr>
+        <w:t xml:space="preserve"> humans can use past </w:t>
+      </w:r>
       <w:proofErr w:type="gramStart"/>
       <w:r>
         <w:rPr>
@@ -759,15 +711,15 @@
           <w:sz w:val="24"/>
           <w:szCs w:val="24"/>
         </w:rPr>
-        <w:t>are not</w:t>
-      </w:r>
-      <w:r>
-        <w:rPr>
-          <w:rFonts w:asciiTheme="majorBidi" w:hAnsiTheme="majorBidi" w:cstheme="majorBidi"/>
-          <w:sz w:val="24"/>
-          <w:szCs w:val="24"/>
-        </w:rPr>
-        <w:t xml:space="preserve"> restricted</w:t>
+        <w:t xml:space="preserve">knowledge </w:t>
+      </w:r>
+      <w:r>
+        <w:rPr>
+          <w:rFonts w:asciiTheme="majorBidi" w:hAnsiTheme="majorBidi" w:cstheme="majorBidi"/>
+          <w:sz w:val="24"/>
+          <w:szCs w:val="24"/>
+        </w:rPr>
+        <w:t xml:space="preserve"> and</w:t>
       </w:r>
       <w:proofErr w:type="gramEnd"/>
       <w:r>
@@ -776,39 +728,7 @@
           <w:sz w:val="24"/>
           <w:szCs w:val="24"/>
         </w:rPr>
-        <w:t xml:space="preserve"> to software or premade conditions which is the biggest advantage humans have that irreplaceable in any new </w:t>
-      </w:r>
-      <w:r>
-        <w:rPr>
-          <w:rFonts w:asciiTheme="majorBidi" w:hAnsiTheme="majorBidi" w:cstheme="majorBidi"/>
-          <w:sz w:val="24"/>
-          <w:szCs w:val="24"/>
-        </w:rPr>
-        <w:t>situation</w:t>
-      </w:r>
-      <w:r>
-        <w:rPr>
-          <w:rFonts w:asciiTheme="majorBidi" w:hAnsiTheme="majorBidi" w:cstheme="majorBidi"/>
-          <w:sz w:val="24"/>
-          <w:szCs w:val="24"/>
-        </w:rPr>
-        <w:t xml:space="preserve"> humans can use past </w:t>
-      </w:r>
-      <w:r>
-        <w:rPr>
-          <w:rFonts w:asciiTheme="majorBidi" w:hAnsiTheme="majorBidi" w:cstheme="majorBidi"/>
-          <w:sz w:val="24"/>
-          <w:szCs w:val="24"/>
-        </w:rPr>
-        <w:t xml:space="preserve">knowledge </w:t>
-      </w:r>
-      <w:r>
-        <w:rPr>
-          <w:rFonts w:asciiTheme="majorBidi" w:hAnsiTheme="majorBidi" w:cstheme="majorBidi"/>
-          <w:sz w:val="24"/>
-          <w:szCs w:val="24"/>
-        </w:rPr>
-        <w:t xml:space="preserve"> and </w:t>
+        <w:t xml:space="preserve"> </w:t>
       </w:r>
       <w:r>
         <w:rPr>
@@ -845,7 +765,7 @@
     </w:p>
     <w:p>
       <w:pPr>
-        <w:pStyle w:val="ListParagraph"/>
+        <w:pStyle w:val="a5"/>
         <w:numPr>
           <w:ilvl w:val="0"/>
           <w:numId w:val="1"/>
@@ -881,7 +801,7 @@
     </w:p>
     <w:p>
       <w:pPr>
-        <w:pStyle w:val="ListParagraph"/>
+        <w:pStyle w:val="a5"/>
         <w:ind w:left="1440" w:firstLine="720"/>
         <w:rPr>
           <w:rFonts w:asciiTheme="majorBidi" w:hAnsiTheme="majorBidi" w:cstheme="majorBidi"/>
@@ -940,7 +860,7 @@
     </w:p>
     <w:p>
       <w:pPr>
-        <w:pStyle w:val="ListParagraph"/>
+        <w:pStyle w:val="a5"/>
         <w:numPr>
           <w:ilvl w:val="0"/>
           <w:numId w:val="1"/>
@@ -976,7 +896,7 @@
     </w:p>
     <w:p>
       <w:pPr>
-        <w:pStyle w:val="ListParagraph"/>
+        <w:pStyle w:val="a5"/>
         <w:ind w:left="1440" w:firstLine="720"/>
         <w:rPr>
           <w:rFonts w:asciiTheme="majorBidi" w:hAnsiTheme="majorBidi" w:cstheme="majorBidi"/>
@@ -1011,7 +931,7 @@
     </w:p>
     <w:p>
       <w:pPr>
-        <w:pStyle w:val="ListParagraph"/>
+        <w:pStyle w:val="a5"/>
         <w:ind w:left="1440"/>
         <w:rPr>
           <w:rFonts w:asciiTheme="majorBidi" w:hAnsiTheme="majorBidi" w:cstheme="majorBidi"/>
@@ -1022,7 +942,7 @@
     </w:p>
     <w:p>
       <w:pPr>
-        <w:pStyle w:val="ListParagraph"/>
+        <w:pStyle w:val="a5"/>
         <w:numPr>
           <w:ilvl w:val="0"/>
           <w:numId w:val="1"/>
@@ -1068,7 +988,7 @@
     </w:p>
     <w:p>
       <w:pPr>
-        <w:pStyle w:val="ListParagraph"/>
+        <w:pStyle w:val="a5"/>
         <w:ind w:left="1440" w:firstLine="720"/>
         <w:rPr>
           <w:rFonts w:asciiTheme="majorBidi" w:hAnsiTheme="majorBidi" w:cstheme="majorBidi"/>
@@ -1111,7 +1031,7 @@
     </w:p>
     <w:p>
       <w:pPr>
-        <w:pStyle w:val="ListParagraph"/>
+        <w:pStyle w:val="a5"/>
         <w:ind w:left="1440"/>
         <w:rPr>
           <w:rFonts w:asciiTheme="majorBidi" w:hAnsiTheme="majorBidi" w:cstheme="majorBidi"/>
@@ -1122,7 +1042,7 @@
     </w:p>
     <w:p>
       <w:pPr>
-        <w:pStyle w:val="ListParagraph"/>
+        <w:pStyle w:val="a5"/>
         <w:numPr>
           <w:ilvl w:val="0"/>
           <w:numId w:val="1"/>
@@ -1355,6 +1275,94 @@
         </w:rPr>
         <w:t xml:space="preserve">the worker </w:t>
       </w:r>
+      <w:r>
+        <w:rPr>
+          <w:rFonts w:asciiTheme="majorBidi" w:hAnsiTheme="majorBidi" w:cstheme="majorBidi"/>
+          <w:sz w:val="24"/>
+          <w:szCs w:val="24"/>
+        </w:rPr>
+        <w:t>get</w:t>
+      </w:r>
+      <w:r>
+        <w:rPr>
+          <w:rFonts w:asciiTheme="majorBidi" w:hAnsiTheme="majorBidi" w:cstheme="majorBidi"/>
+          <w:sz w:val="24"/>
+          <w:szCs w:val="24"/>
+        </w:rPr>
+        <w:t xml:space="preserve"> tired after long work</w:t>
+      </w:r>
+      <w:r>
+        <w:rPr>
+          <w:rFonts w:asciiTheme="majorBidi" w:hAnsiTheme="majorBidi" w:cstheme="majorBidi"/>
+          <w:sz w:val="24"/>
+          <w:szCs w:val="24"/>
+        </w:rPr>
+        <w:t xml:space="preserve"> until robot</w:t>
+      </w:r>
+      <w:r>
+        <w:rPr>
+          <w:rFonts w:asciiTheme="majorBidi" w:hAnsiTheme="majorBidi" w:cstheme="majorBidi"/>
+          <w:sz w:val="24"/>
+          <w:szCs w:val="24"/>
+        </w:rPr>
+        <w:t>s</w:t>
+      </w:r>
+      <w:r>
+        <w:rPr>
+          <w:rFonts w:asciiTheme="majorBidi" w:hAnsiTheme="majorBidi" w:cstheme="majorBidi"/>
+          <w:sz w:val="24"/>
+          <w:szCs w:val="24"/>
+        </w:rPr>
+        <w:t xml:space="preserve"> </w:t>
+      </w:r>
+      <w:r>
+        <w:rPr>
+          <w:rFonts w:asciiTheme="majorBidi" w:hAnsiTheme="majorBidi" w:cstheme="majorBidi"/>
+          <w:sz w:val="24"/>
+          <w:szCs w:val="24"/>
+        </w:rPr>
+        <w:t>where</w:t>
+      </w:r>
+      <w:r>
+        <w:rPr>
+          <w:rFonts w:asciiTheme="majorBidi" w:hAnsiTheme="majorBidi" w:cstheme="majorBidi"/>
+          <w:sz w:val="24"/>
+          <w:szCs w:val="24"/>
+        </w:rPr>
+        <w:t xml:space="preserve"> created</w:t>
+      </w:r>
+      <w:r>
+        <w:rPr>
+          <w:rFonts w:asciiTheme="majorBidi" w:hAnsiTheme="majorBidi" w:cstheme="majorBidi"/>
+          <w:sz w:val="24"/>
+          <w:szCs w:val="24"/>
+        </w:rPr>
+        <w:t xml:space="preserve"> which replaced the human work force in </w:t>
+      </w:r>
+      <w:r>
+        <w:rPr>
+          <w:rFonts w:asciiTheme="majorBidi" w:hAnsiTheme="majorBidi" w:cstheme="majorBidi"/>
+          <w:sz w:val="24"/>
+          <w:szCs w:val="24"/>
+        </w:rPr>
+        <w:t>many</w:t>
+      </w:r>
+      <w:r>
+        <w:rPr>
+          <w:rFonts w:asciiTheme="majorBidi" w:hAnsiTheme="majorBidi" w:cstheme="majorBidi"/>
+          <w:sz w:val="24"/>
+          <w:szCs w:val="24"/>
+        </w:rPr>
+        <w:t xml:space="preserve"> industries as</w:t>
+      </w:r>
+      <w:r>
+        <w:rPr>
+          <w:rFonts w:asciiTheme="majorBidi" w:hAnsiTheme="majorBidi" w:cstheme="majorBidi"/>
+          <w:sz w:val="24"/>
+          <w:szCs w:val="24"/>
+        </w:rPr>
+        <w:t xml:space="preserve"> robots </w:t>
+      </w:r>
       <w:proofErr w:type="gramStart"/>
       <w:r>
         <w:rPr>
@@ -1362,7 +1370,15 @@
           <w:sz w:val="24"/>
           <w:szCs w:val="24"/>
         </w:rPr>
-        <w:t>get</w:t>
+        <w:t xml:space="preserve">don’t </w:t>
+      </w:r>
+      <w:r>
+        <w:rPr>
+          <w:rFonts w:asciiTheme="majorBidi" w:hAnsiTheme="majorBidi" w:cstheme="majorBidi"/>
+          <w:sz w:val="24"/>
+          <w:szCs w:val="24"/>
+        </w:rPr>
+        <w:t xml:space="preserve"> get</w:t>
       </w:r>
       <w:proofErr w:type="gramEnd"/>
       <w:r>
@@ -1371,23 +1387,41 @@
           <w:sz w:val="24"/>
           <w:szCs w:val="24"/>
         </w:rPr>
-        <w:t xml:space="preserve"> tired after long work</w:t>
-      </w:r>
-      <w:r>
-        <w:rPr>
-          <w:rFonts w:asciiTheme="majorBidi" w:hAnsiTheme="majorBidi" w:cstheme="majorBidi"/>
-          <w:sz w:val="24"/>
-          <w:szCs w:val="24"/>
-        </w:rPr>
-        <w:t xml:space="preserve"> until robot</w:t>
-      </w:r>
-      <w:r>
-        <w:rPr>
-          <w:rFonts w:asciiTheme="majorBidi" w:hAnsiTheme="majorBidi" w:cstheme="majorBidi"/>
-          <w:sz w:val="24"/>
-          <w:szCs w:val="24"/>
-        </w:rPr>
-        <w:t>s</w:t>
+        <w:t xml:space="preserve"> tired so they can work all day</w:t>
+      </w:r>
+      <w:r>
+        <w:rPr>
+          <w:rFonts w:asciiTheme="majorBidi" w:hAnsiTheme="majorBidi" w:cstheme="majorBidi"/>
+          <w:sz w:val="24"/>
+          <w:szCs w:val="24"/>
+        </w:rPr>
+        <w:t>.</w:t>
+      </w:r>
+    </w:p>
+    <w:p>
+      <w:pPr>
+        <w:ind w:firstLine="720"/>
+        <w:rPr>
+          <w:rFonts w:asciiTheme="majorBidi" w:hAnsiTheme="majorBidi" w:cstheme="majorBidi"/>
+          <w:sz w:val="24"/>
+          <w:szCs w:val="24"/>
+        </w:rPr>
+      </w:pPr>
+      <w:r>
+        <w:rPr>
+          <w:rFonts w:asciiTheme="majorBidi" w:hAnsiTheme="majorBidi" w:cstheme="majorBidi"/>
+          <w:sz w:val="24"/>
+          <w:szCs w:val="24"/>
+        </w:rPr>
+        <w:t xml:space="preserve">Because of that some jobs replace humane workers with </w:t>
+      </w:r>
+      <w:r>
+        <w:rPr>
+          <w:rFonts w:asciiTheme="majorBidi" w:hAnsiTheme="majorBidi" w:cstheme="majorBidi"/>
+          <w:sz w:val="24"/>
+          <w:szCs w:val="24"/>
+        </w:rPr>
+        <w:t>robot’s</w:t>
       </w:r>
       <w:r>
         <w:rPr>
@@ -1403,71 +1437,87 @@
           <w:sz w:val="24"/>
           <w:szCs w:val="24"/>
         </w:rPr>
-        <w:t>where</w:t>
-      </w:r>
-      <w:r>
-        <w:rPr>
-          <w:rFonts w:asciiTheme="majorBidi" w:hAnsiTheme="majorBidi" w:cstheme="majorBidi"/>
-          <w:sz w:val="24"/>
-          <w:szCs w:val="24"/>
-        </w:rPr>
-        <w:t xml:space="preserve"> created</w:t>
-      </w:r>
-      <w:r>
-        <w:rPr>
-          <w:rFonts w:asciiTheme="majorBidi" w:hAnsiTheme="majorBidi" w:cstheme="majorBidi"/>
-          <w:sz w:val="24"/>
-          <w:szCs w:val="24"/>
-        </w:rPr>
-        <w:t xml:space="preserve"> which replaced the human work force in </w:t>
-      </w:r>
-      <w:r>
-        <w:rPr>
-          <w:rFonts w:asciiTheme="majorBidi" w:hAnsiTheme="majorBidi" w:cstheme="majorBidi"/>
-          <w:sz w:val="24"/>
-          <w:szCs w:val="24"/>
-        </w:rPr>
-        <w:t>many</w:t>
-      </w:r>
-      <w:r>
-        <w:rPr>
-          <w:rFonts w:asciiTheme="majorBidi" w:hAnsiTheme="majorBidi" w:cstheme="majorBidi"/>
-          <w:sz w:val="24"/>
-          <w:szCs w:val="24"/>
-        </w:rPr>
-        <w:t xml:space="preserve"> industries as</w:t>
-      </w:r>
-      <w:r>
-        <w:rPr>
-          <w:rFonts w:asciiTheme="majorBidi" w:hAnsiTheme="majorBidi" w:cstheme="majorBidi"/>
-          <w:sz w:val="24"/>
-          <w:szCs w:val="24"/>
-        </w:rPr>
-        <w:t xml:space="preserve"> robots </w:t>
-      </w:r>
-      <w:r>
-        <w:rPr>
-          <w:rFonts w:asciiTheme="majorBidi" w:hAnsiTheme="majorBidi" w:cstheme="majorBidi"/>
-          <w:sz w:val="24"/>
-          <w:szCs w:val="24"/>
-        </w:rPr>
-        <w:t xml:space="preserve">don’t </w:t>
-      </w:r>
-      <w:r>
-        <w:rPr>
-          <w:rFonts w:asciiTheme="majorBidi" w:hAnsiTheme="majorBidi" w:cstheme="majorBidi"/>
-          <w:sz w:val="24"/>
-          <w:szCs w:val="24"/>
-        </w:rPr>
-        <w:t xml:space="preserve"> get tired so they can work all day</w:t>
-      </w:r>
-      <w:r>
-        <w:rPr>
-          <w:rFonts w:asciiTheme="majorBidi" w:hAnsiTheme="majorBidi" w:cstheme="majorBidi"/>
-          <w:sz w:val="24"/>
-          <w:szCs w:val="24"/>
-        </w:rPr>
-        <w:t>.</w:t>
+        <w:t>worker,</w:t>
+      </w:r>
+      <w:r>
+        <w:rPr>
+          <w:rFonts w:asciiTheme="majorBidi" w:hAnsiTheme="majorBidi" w:cstheme="majorBidi"/>
+          <w:sz w:val="24"/>
+          <w:szCs w:val="24"/>
+        </w:rPr>
+        <w:t xml:space="preserve"> and </w:t>
+      </w:r>
+      <w:r>
+        <w:rPr>
+          <w:rFonts w:asciiTheme="majorBidi" w:hAnsiTheme="majorBidi" w:cstheme="majorBidi"/>
+          <w:sz w:val="24"/>
+          <w:szCs w:val="24"/>
+        </w:rPr>
+        <w:t>it is</w:t>
+      </w:r>
+      <w:r>
+        <w:rPr>
+          <w:rFonts w:asciiTheme="majorBidi" w:hAnsiTheme="majorBidi" w:cstheme="majorBidi"/>
+          <w:sz w:val="24"/>
+          <w:szCs w:val="24"/>
+        </w:rPr>
+        <w:t xml:space="preserve"> </w:t>
+      </w:r>
+      <w:r>
+        <w:rPr>
+          <w:rFonts w:asciiTheme="majorBidi" w:hAnsiTheme="majorBidi" w:cstheme="majorBidi"/>
+          <w:sz w:val="24"/>
+          <w:szCs w:val="24"/>
+        </w:rPr>
+        <w:t>risen</w:t>
+      </w:r>
+      <w:r>
+        <w:rPr>
+          <w:rFonts w:asciiTheme="majorBidi" w:hAnsiTheme="majorBidi" w:cstheme="majorBidi"/>
+          <w:sz w:val="24"/>
+          <w:szCs w:val="24"/>
+        </w:rPr>
+        <w:t xml:space="preserve"> the benefit of the </w:t>
+      </w:r>
+      <w:r>
+        <w:rPr>
+          <w:rFonts w:asciiTheme="majorBidi" w:hAnsiTheme="majorBidi" w:cstheme="majorBidi"/>
+          <w:sz w:val="24"/>
+          <w:szCs w:val="24"/>
+        </w:rPr>
+        <w:t>result,</w:t>
+      </w:r>
+      <w:r>
+        <w:rPr>
+          <w:rFonts w:asciiTheme="majorBidi" w:hAnsiTheme="majorBidi" w:cstheme="majorBidi"/>
+          <w:sz w:val="24"/>
+          <w:szCs w:val="24"/>
+        </w:rPr>
+        <w:t xml:space="preserve"> but the robot </w:t>
+      </w:r>
+      <w:r>
+        <w:rPr>
+          <w:rFonts w:asciiTheme="majorBidi" w:hAnsiTheme="majorBidi" w:cstheme="majorBidi"/>
+          <w:sz w:val="24"/>
+          <w:szCs w:val="24"/>
+        </w:rPr>
+        <w:t>cannot</w:t>
+      </w:r>
+      <w:r>
+        <w:rPr>
+          <w:rFonts w:asciiTheme="majorBidi" w:hAnsiTheme="majorBidi" w:cstheme="majorBidi"/>
+          <w:sz w:val="24"/>
+          <w:szCs w:val="24"/>
+        </w:rPr>
+        <w:t xml:space="preserve"> do everything there is some job that robot can take part of it but can't replace the hu</w:t>
+      </w:r>
+      <w:r>
+        <w:rPr>
+          <w:rFonts w:asciiTheme="majorBidi" w:hAnsiTheme="majorBidi" w:cstheme="majorBidi"/>
+          <w:sz w:val="24"/>
+          <w:szCs w:val="24"/>
+        </w:rPr>
+        <w:t>mans.</w:t>
       </w:r>
     </w:p>
     <w:p>
@@ -1485,87 +1535,7 @@
           <w:sz w:val="24"/>
           <w:szCs w:val="24"/>
         </w:rPr>
-        <w:t xml:space="preserve">Because of that some jobs replace humane workers with </w:t>
-      </w:r>
-      <w:r>
-        <w:rPr>
-          <w:rFonts w:asciiTheme="majorBidi" w:hAnsiTheme="majorBidi" w:cstheme="majorBidi"/>
-          <w:sz w:val="24"/>
-          <w:szCs w:val="24"/>
-        </w:rPr>
-        <w:t>robot’s</w:t>
-      </w:r>
-      <w:r>
-        <w:rPr>
-          <w:rFonts w:asciiTheme="majorBidi" w:hAnsiTheme="majorBidi" w:cstheme="majorBidi"/>
-          <w:sz w:val="24"/>
-          <w:szCs w:val="24"/>
-        </w:rPr>
-        <w:t xml:space="preserve"> </w:t>
-      </w:r>
-      <w:r>
-        <w:rPr>
-          <w:rFonts w:asciiTheme="majorBidi" w:hAnsiTheme="majorBidi" w:cstheme="majorBidi"/>
-          <w:sz w:val="24"/>
-          <w:szCs w:val="24"/>
-        </w:rPr>
-        <w:t>worker,</w:t>
-      </w:r>
-      <w:r>
-        <w:rPr>
-          <w:rFonts w:asciiTheme="majorBidi" w:hAnsiTheme="majorBidi" w:cstheme="majorBidi"/>
-          <w:sz w:val="24"/>
-          <w:szCs w:val="24"/>
-        </w:rPr>
-        <w:t xml:space="preserve"> and </w:t>
-      </w:r>
-      <w:r>
-        <w:rPr>
-          <w:rFonts w:asciiTheme="majorBidi" w:hAnsiTheme="majorBidi" w:cstheme="majorBidi"/>
-          <w:sz w:val="24"/>
-          <w:szCs w:val="24"/>
-        </w:rPr>
-        <w:t>it is</w:t>
-      </w:r>
-      <w:r>
-        <w:rPr>
-          <w:rFonts w:asciiTheme="majorBidi" w:hAnsiTheme="majorBidi" w:cstheme="majorBidi"/>
-          <w:sz w:val="24"/>
-          <w:szCs w:val="24"/>
-        </w:rPr>
-        <w:t xml:space="preserve"> </w:t>
-      </w:r>
-      <w:r>
-        <w:rPr>
-          <w:rFonts w:asciiTheme="majorBidi" w:hAnsiTheme="majorBidi" w:cstheme="majorBidi"/>
-          <w:sz w:val="24"/>
-          <w:szCs w:val="24"/>
-        </w:rPr>
-        <w:t>risen</w:t>
-      </w:r>
-      <w:r>
-        <w:rPr>
-          <w:rFonts w:asciiTheme="majorBidi" w:hAnsiTheme="majorBidi" w:cstheme="majorBidi"/>
-          <w:sz w:val="24"/>
-          <w:szCs w:val="24"/>
-        </w:rPr>
-        <w:t xml:space="preserve"> the benefit of the </w:t>
-      </w:r>
-      <w:r>
-        <w:rPr>
-          <w:rFonts w:asciiTheme="majorBidi" w:hAnsiTheme="majorBidi" w:cstheme="majorBidi"/>
-          <w:sz w:val="24"/>
-          <w:szCs w:val="24"/>
-        </w:rPr>
-        <w:t>result,</w:t>
-      </w:r>
-      <w:r>
-        <w:rPr>
-          <w:rFonts w:asciiTheme="majorBidi" w:hAnsiTheme="majorBidi" w:cstheme="majorBidi"/>
-          <w:sz w:val="24"/>
-          <w:szCs w:val="24"/>
-        </w:rPr>
-        <w:t xml:space="preserve"> but the robot </w:t>
+        <w:t xml:space="preserve">In this topic we will cover the job that robot </w:t>
       </w:r>
       <w:r>
         <w:rPr>
@@ -1581,66 +1551,6 @@
           <w:sz w:val="24"/>
           <w:szCs w:val="24"/>
         </w:rPr>
-        <w:t xml:space="preserve"> do everything there is some job that robot can take part of it but </w:t>
-      </w:r>
-      <w:proofErr w:type="gramStart"/>
-      <w:r>
-        <w:rPr>
-          <w:rFonts w:asciiTheme="majorBidi" w:hAnsiTheme="majorBidi" w:cstheme="majorBidi"/>
-          <w:sz w:val="24"/>
-          <w:szCs w:val="24"/>
-        </w:rPr>
-        <w:t>can't</w:t>
-      </w:r>
-      <w:proofErr w:type="gramEnd"/>
-      <w:r>
-        <w:rPr>
-          <w:rFonts w:asciiTheme="majorBidi" w:hAnsiTheme="majorBidi" w:cstheme="majorBidi"/>
-          <w:sz w:val="24"/>
-          <w:szCs w:val="24"/>
-        </w:rPr>
-        <w:t xml:space="preserve"> replace the hu</w:t>
-      </w:r>
-      <w:r>
-        <w:rPr>
-          <w:rFonts w:asciiTheme="majorBidi" w:hAnsiTheme="majorBidi" w:cstheme="majorBidi"/>
-          <w:sz w:val="24"/>
-          <w:szCs w:val="24"/>
-        </w:rPr>
-        <w:t>mans.</w:t>
-      </w:r>
-    </w:p>
-    <w:p>
-      <w:pPr>
-        <w:ind w:firstLine="720"/>
-        <w:rPr>
-          <w:rFonts w:asciiTheme="majorBidi" w:hAnsiTheme="majorBidi" w:cstheme="majorBidi"/>
-          <w:sz w:val="24"/>
-          <w:szCs w:val="24"/>
-        </w:rPr>
-      </w:pPr>
-      <w:r>
-        <w:rPr>
-          <w:rFonts w:asciiTheme="majorBidi" w:hAnsiTheme="majorBidi" w:cstheme="majorBidi"/>
-          <w:sz w:val="24"/>
-          <w:szCs w:val="24"/>
-        </w:rPr>
-        <w:t xml:space="preserve">In this topic we will cover the job that robot </w:t>
-      </w:r>
-      <w:r>
-        <w:rPr>
-          <w:rFonts w:asciiTheme="majorBidi" w:hAnsiTheme="majorBidi" w:cstheme="majorBidi"/>
-          <w:sz w:val="24"/>
-          <w:szCs w:val="24"/>
-        </w:rPr>
-        <w:t>cannot</w:t>
-      </w:r>
-      <w:r>
-        <w:rPr>
-          <w:rFonts w:asciiTheme="majorBidi" w:hAnsiTheme="majorBidi" w:cstheme="majorBidi"/>
-          <w:sz w:val="24"/>
-          <w:szCs w:val="24"/>
-        </w:rPr>
         <w:t xml:space="preserve"> replace humane and the job that robot replace hum</w:t>
       </w:r>
       <w:r>
@@ -1654,7 +1564,7 @@
     </w:p>
     <w:p>
       <w:pPr>
-        <w:pStyle w:val="Heading1"/>
+        <w:pStyle w:val="1"/>
         <w:spacing w:before="0" w:beforeAutospacing="0" w:after="300" w:afterAutospacing="0"/>
         <w:rPr>
           <w:rFonts w:asciiTheme="majorBidi" w:hAnsiTheme="majorBidi" w:cstheme="majorBidi"/>
@@ -1689,7 +1599,7 @@
     </w:p>
     <w:p>
       <w:pPr>
-        <w:pStyle w:val="Heading1"/>
+        <w:pStyle w:val="1"/>
         <w:numPr>
           <w:ilvl w:val="0"/>
           <w:numId w:val="2"/>
@@ -1744,7 +1654,7 @@
     </w:p>
     <w:p>
       <w:pPr>
-        <w:pStyle w:val="Heading1"/>
+        <w:pStyle w:val="1"/>
         <w:spacing w:before="0" w:beforeAutospacing="0" w:after="300" w:afterAutospacing="0"/>
         <w:ind w:left="720" w:firstLine="720"/>
         <w:rPr>
@@ -1767,10 +1677,44 @@
         </w:rPr>
         <w:t>Robots cannot take care of small children or babies in the same way a human being can</w:t>
       </w:r>
-    </w:p>
-    <w:p>
-      <w:pPr>
-        <w:pStyle w:val="Heading1"/>
+      <w:r>
+        <w:rPr>
+          <w:rFonts w:asciiTheme="majorBidi" w:hAnsiTheme="majorBidi" w:cstheme="majorBidi"/>
+          <w:b w:val="0"/>
+          <w:bCs w:val="0"/>
+          <w:sz w:val="24"/>
+          <w:szCs w:val="24"/>
+          <w:shd w:val="clear" w:color="auto" w:fill="FFFFFF"/>
+        </w:rPr>
+        <w:t xml:space="preserve"> </w:t>
+      </w:r>
+      <w:r>
+        <w:rPr>
+          <w:rFonts w:asciiTheme="majorBidi" w:hAnsiTheme="majorBidi" w:cstheme="majorBidi"/>
+          <w:b w:val="0"/>
+          <w:bCs w:val="0"/>
+          <w:color w:val="FF0000"/>
+          <w:sz w:val="24"/>
+          <w:szCs w:val="24"/>
+          <w:shd w:val="clear" w:color="auto" w:fill="FFFFFF"/>
+        </w:rPr>
+        <w:t>(note: we can talk a little bit more about affection and emotions)</w:t>
+      </w:r>
+      <w:r>
+        <w:rPr>
+          <w:rFonts w:asciiTheme="majorBidi" w:hAnsiTheme="majorBidi" w:cstheme="majorBidi"/>
+          <w:b w:val="0"/>
+          <w:bCs w:val="0"/>
+          <w:sz w:val="24"/>
+          <w:szCs w:val="24"/>
+          <w:shd w:val="clear" w:color="auto" w:fill="FFFFFF"/>
+        </w:rPr>
+        <w:t>.</w:t>
+      </w:r>
+    </w:p>
+    <w:p>
+      <w:pPr>
+        <w:pStyle w:val="1"/>
         <w:numPr>
           <w:ilvl w:val="0"/>
           <w:numId w:val="2"/>
@@ -1782,6 +1726,7 @@
           <w:szCs w:val="28"/>
         </w:rPr>
       </w:pPr>
+      <w:proofErr w:type="gramStart"/>
       <w:r>
         <w:rPr>
           <w:rFonts w:asciiTheme="majorBidi" w:hAnsiTheme="majorBidi" w:cstheme="majorBidi"/>
@@ -1798,18 +1743,20 @@
         </w:rPr>
         <w:t xml:space="preserve"> :</w:t>
       </w:r>
-    </w:p>
-    <w:p>
-      <w:pPr>
-        <w:pStyle w:val="Heading1"/>
+      <w:proofErr w:type="gramEnd"/>
+    </w:p>
+    <w:p>
+      <w:pPr>
+        <w:pStyle w:val="1"/>
         <w:spacing w:before="0" w:beforeAutospacing="0" w:after="300" w:afterAutospacing="0"/>
         <w:ind w:left="360" w:firstLine="720"/>
         <w:rPr>
-          <w:rFonts w:asciiTheme="majorBidi" w:hAnsiTheme="majorBidi" w:cstheme="majorBidi"/>
+          <w:rFonts w:asciiTheme="majorBidi" w:hAnsiTheme="majorBidi" w:cstheme="majorBidi" w:hint="cs"/>
           <w:b w:val="0"/>
           <w:bCs w:val="0"/>
           <w:sz w:val="24"/>
           <w:szCs w:val="24"/>
+          <w:rtl/>
         </w:rPr>
       </w:pPr>
       <w:r>
@@ -1865,7 +1812,7 @@
           <w:szCs w:val="24"/>
           <w:shd w:val="clear" w:color="auto" w:fill="FFFFFF"/>
         </w:rPr>
-        <w:t xml:space="preserve"> have a felling and </w:t>
+        <w:t xml:space="preserve"> have a fe</w:t>
       </w:r>
       <w:r>
         <w:rPr>
@@ -1876,7 +1823,7 @@
           <w:szCs w:val="24"/>
           <w:shd w:val="clear" w:color="auto" w:fill="FFFFFF"/>
         </w:rPr>
-        <w:t>cannot</w:t>
+        <w:t>e</w:t>
       </w:r>
       <w:r>
         <w:rPr>
@@ -1887,9 +1834,8 @@
           <w:szCs w:val="24"/>
           <w:shd w:val="clear" w:color="auto" w:fill="FFFFFF"/>
         </w:rPr>
-        <w:t xml:space="preserve"> come with something new they do </w:t>
-      </w:r>
-      <w:proofErr w:type="gramStart"/>
+        <w:t xml:space="preserve">ling and </w:t>
+      </w:r>
       <w:r>
         <w:rPr>
           <w:rFonts w:asciiTheme="majorBidi" w:hAnsiTheme="majorBidi" w:cstheme="majorBidi"/>
@@ -1899,7 +1845,7 @@
           <w:szCs w:val="24"/>
           <w:shd w:val="clear" w:color="auto" w:fill="FFFFFF"/>
         </w:rPr>
-        <w:t xml:space="preserve">what they </w:t>
+        <w:t>cannot</w:t>
       </w:r>
       <w:r>
         <w:rPr>
@@ -1910,7 +1856,7 @@
           <w:szCs w:val="24"/>
           <w:shd w:val="clear" w:color="auto" w:fill="FFFFFF"/>
         </w:rPr>
-        <w:t>are programming</w:t>
+        <w:t xml:space="preserve"> come with something new </w:t>
       </w:r>
       <w:r>
         <w:rPr>
@@ -1921,7 +1867,7 @@
           <w:szCs w:val="24"/>
           <w:shd w:val="clear" w:color="auto" w:fill="FFFFFF"/>
         </w:rPr>
-        <w:t xml:space="preserve"> </w:t>
+        <w:t>to</w:t>
       </w:r>
       <w:r>
         <w:rPr>
@@ -1932,9 +1878,8 @@
           <w:szCs w:val="24"/>
           <w:shd w:val="clear" w:color="auto" w:fill="FFFFFF"/>
         </w:rPr>
-        <w:t>for</w:t>
-      </w:r>
-      <w:proofErr w:type="gramEnd"/>
+        <w:t xml:space="preserve"> do</w:t>
+      </w:r>
       <w:r>
         <w:rPr>
           <w:rFonts w:asciiTheme="majorBidi" w:hAnsiTheme="majorBidi" w:cstheme="majorBidi"/>
@@ -1944,12 +1889,136 @@
           <w:szCs w:val="24"/>
           <w:shd w:val="clear" w:color="auto" w:fill="FFFFFF"/>
         </w:rPr>
+        <w:t xml:space="preserve"> other then</w:t>
+      </w:r>
+      <w:r>
+        <w:rPr>
+          <w:rFonts w:asciiTheme="majorBidi" w:hAnsiTheme="majorBidi" w:cstheme="majorBidi"/>
+          <w:b w:val="0"/>
+          <w:bCs w:val="0"/>
+          <w:sz w:val="24"/>
+          <w:szCs w:val="24"/>
+          <w:shd w:val="clear" w:color="auto" w:fill="FFFFFF"/>
+        </w:rPr>
+        <w:t xml:space="preserve"> what they </w:t>
+      </w:r>
+      <w:r>
+        <w:rPr>
+          <w:rFonts w:asciiTheme="majorBidi" w:hAnsiTheme="majorBidi" w:cstheme="majorBidi"/>
+          <w:b w:val="0"/>
+          <w:bCs w:val="0"/>
+          <w:sz w:val="24"/>
+          <w:szCs w:val="24"/>
+          <w:shd w:val="clear" w:color="auto" w:fill="FFFFFF"/>
+        </w:rPr>
+        <w:t>are programm</w:t>
+      </w:r>
+      <w:r>
+        <w:rPr>
+          <w:rFonts w:asciiTheme="majorBidi" w:hAnsiTheme="majorBidi" w:cstheme="majorBidi"/>
+          <w:b w:val="0"/>
+          <w:bCs w:val="0"/>
+          <w:sz w:val="24"/>
+          <w:szCs w:val="24"/>
+          <w:shd w:val="clear" w:color="auto" w:fill="FFFFFF"/>
+        </w:rPr>
+        <w:t>ed</w:t>
+      </w:r>
+      <w:r>
+        <w:rPr>
+          <w:rFonts w:asciiTheme="majorBidi" w:hAnsiTheme="majorBidi" w:cstheme="majorBidi"/>
+          <w:b w:val="0"/>
+          <w:bCs w:val="0"/>
+          <w:sz w:val="24"/>
+          <w:szCs w:val="24"/>
+          <w:shd w:val="clear" w:color="auto" w:fill="FFFFFF"/>
+        </w:rPr>
+        <w:t xml:space="preserve"> </w:t>
+      </w:r>
+      <w:r>
+        <w:rPr>
+          <w:rFonts w:asciiTheme="majorBidi" w:hAnsiTheme="majorBidi" w:cstheme="majorBidi"/>
+          <w:b w:val="0"/>
+          <w:bCs w:val="0"/>
+          <w:sz w:val="24"/>
+          <w:szCs w:val="24"/>
+          <w:shd w:val="clear" w:color="auto" w:fill="FFFFFF"/>
+        </w:rPr>
+        <w:t>for</w:t>
+      </w:r>
+      <w:r>
+        <w:rPr>
+          <w:rFonts w:asciiTheme="majorBidi" w:hAnsiTheme="majorBidi" w:cstheme="majorBidi"/>
+          <w:b w:val="0"/>
+          <w:bCs w:val="0"/>
+          <w:sz w:val="24"/>
+          <w:szCs w:val="24"/>
+          <w:shd w:val="clear" w:color="auto" w:fill="FFFFFF"/>
+        </w:rPr>
         <w:t>.</w:t>
       </w:r>
-    </w:p>
-    <w:p>
-      <w:pPr>
-        <w:pStyle w:val="Heading1"/>
+      <w:r>
+        <w:rPr>
+          <w:rFonts w:asciiTheme="majorBidi" w:hAnsiTheme="majorBidi" w:cstheme="majorBidi"/>
+          <w:b w:val="0"/>
+          <w:bCs w:val="0"/>
+          <w:sz w:val="24"/>
+          <w:szCs w:val="24"/>
+        </w:rPr>
+        <w:t xml:space="preserve"> </w:t>
+      </w:r>
+      <w:r>
+        <w:rPr>
+          <w:rFonts w:asciiTheme="majorBidi" w:hAnsiTheme="majorBidi" w:cstheme="majorBidi"/>
+          <w:b w:val="0"/>
+          <w:bCs w:val="0"/>
+          <w:color w:val="FF0000"/>
+          <w:sz w:val="24"/>
+          <w:szCs w:val="24"/>
+        </w:rPr>
+        <w:t>(</w:t>
+      </w:r>
+      <w:proofErr w:type="gramStart"/>
+      <w:r>
+        <w:rPr>
+          <w:rFonts w:asciiTheme="majorBidi" w:hAnsiTheme="majorBidi" w:cstheme="majorBidi"/>
+          <w:b w:val="0"/>
+          <w:bCs w:val="0"/>
+          <w:color w:val="FF0000"/>
+          <w:sz w:val="24"/>
+          <w:szCs w:val="24"/>
+        </w:rPr>
+        <w:t>note:</w:t>
+      </w:r>
+      <w:r>
+        <w:rPr>
+          <w:rFonts w:asciiTheme="majorBidi" w:hAnsiTheme="majorBidi" w:cstheme="majorBidi" w:hint="cs"/>
+          <w:b w:val="0"/>
+          <w:bCs w:val="0"/>
+          <w:color w:val="FF0000"/>
+          <w:sz w:val="24"/>
+          <w:szCs w:val="24"/>
+          <w:rtl/>
+        </w:rPr>
+        <w:t>ممكن</w:t>
+      </w:r>
+      <w:proofErr w:type="gramEnd"/>
+      <w:r>
+        <w:rPr>
+          <w:rFonts w:asciiTheme="majorBidi" w:hAnsiTheme="majorBidi" w:cstheme="majorBidi" w:hint="cs"/>
+          <w:b w:val="0"/>
+          <w:bCs w:val="0"/>
+          <w:color w:val="FF0000"/>
+          <w:sz w:val="24"/>
+          <w:szCs w:val="24"/>
+          <w:rtl/>
+        </w:rPr>
+        <w:t xml:space="preserve"> نتكلم زيادة عن إيصال المعلومة(</w:t>
+      </w:r>
+    </w:p>
+    <w:p>
+      <w:pPr>
+        <w:pStyle w:val="1"/>
         <w:numPr>
           <w:ilvl w:val="0"/>
           <w:numId w:val="2"/>
@@ -1961,6 +2030,7 @@
           <w:szCs w:val="24"/>
         </w:rPr>
       </w:pPr>
+      <w:proofErr w:type="gramStart"/>
       <w:r>
         <w:rPr>
           <w:rFonts w:asciiTheme="majorBidi" w:hAnsiTheme="majorBidi" w:cstheme="majorBidi"/>
@@ -1985,6 +2055,7 @@
         </w:rPr>
         <w:t xml:space="preserve"> :</w:t>
       </w:r>
+      <w:proofErr w:type="gramEnd"/>
     </w:p>
     <w:p>
       <w:pPr>
@@ -2020,16 +2091,34 @@
           <w:szCs w:val="24"/>
           <w:shd w:val="clear" w:color="auto" w:fill="FFFFFF"/>
         </w:rPr>
-        <w:t xml:space="preserve"> the</w:t>
-      </w:r>
-      <w:r>
-        <w:rPr>
-          <w:rFonts w:asciiTheme="majorBidi" w:hAnsiTheme="majorBidi" w:cstheme="majorBidi"/>
-          <w:sz w:val="24"/>
-          <w:szCs w:val="24"/>
-          <w:shd w:val="clear" w:color="auto" w:fill="FFFFFF"/>
-        </w:rPr>
-        <w:t xml:space="preserve"> robot </w:t>
+        <w:t>,</w:t>
+      </w:r>
+      <w:r>
+        <w:rPr>
+          <w:rFonts w:asciiTheme="majorBidi" w:hAnsiTheme="majorBidi" w:cstheme="majorBidi"/>
+          <w:sz w:val="24"/>
+          <w:szCs w:val="24"/>
+          <w:shd w:val="clear" w:color="auto" w:fill="FFFFFF"/>
+        </w:rPr>
+        <w:t xml:space="preserve"> robot</w:t>
+      </w:r>
+      <w:r>
+        <w:rPr>
+          <w:rFonts w:asciiTheme="majorBidi" w:hAnsiTheme="majorBidi" w:cstheme="majorBidi"/>
+          <w:sz w:val="24"/>
+          <w:szCs w:val="24"/>
+          <w:shd w:val="clear" w:color="auto" w:fill="FFFFFF"/>
+        </w:rPr>
+        <w:t>s</w:t>
+      </w:r>
+      <w:r>
+        <w:rPr>
+          <w:rFonts w:asciiTheme="majorBidi" w:hAnsiTheme="majorBidi" w:cstheme="majorBidi"/>
+          <w:sz w:val="24"/>
+          <w:szCs w:val="24"/>
+          <w:shd w:val="clear" w:color="auto" w:fill="FFFFFF"/>
+        </w:rPr>
+        <w:t xml:space="preserve"> </w:t>
       </w:r>
       <w:r>
         <w:rPr>
@@ -2065,7 +2154,17 @@
           <w:szCs w:val="24"/>
           <w:shd w:val="clear" w:color="auto" w:fill="FFFFFF"/>
         </w:rPr>
-        <w:t xml:space="preserve"> to do something out of ordinary</w:t>
+        <w:t xml:space="preserve"> to do something out of </w:t>
+      </w:r>
+      <w:proofErr w:type="gramStart"/>
+      <w:r>
+        <w:rPr>
+          <w:rFonts w:asciiTheme="majorBidi" w:hAnsiTheme="majorBidi" w:cstheme="majorBidi"/>
+          <w:sz w:val="24"/>
+          <w:szCs w:val="24"/>
+          <w:shd w:val="clear" w:color="auto" w:fill="FFFFFF"/>
+        </w:rPr>
+        <w:t>ordinary</w:t>
       </w:r>
       <w:r>
         <w:rPr>
@@ -2075,6 +2174,36 @@
           <w:shd w:val="clear" w:color="auto" w:fill="FFFFFF"/>
         </w:rPr>
         <w:t>.</w:t>
+      </w:r>
+      <w:r>
+        <w:rPr>
+          <w:rFonts w:asciiTheme="majorBidi" w:hAnsiTheme="majorBidi" w:cstheme="majorBidi"/>
+          <w:color w:val="FF0000"/>
+          <w:sz w:val="24"/>
+          <w:szCs w:val="24"/>
+          <w:shd w:val="clear" w:color="auto" w:fill="FFFFFF"/>
+        </w:rPr>
+        <w:t>(</w:t>
+      </w:r>
+      <w:proofErr w:type="gramEnd"/>
+      <w:r>
+        <w:rPr>
+          <w:rFonts w:asciiTheme="majorBidi" w:hAnsiTheme="majorBidi" w:cstheme="majorBidi"/>
+          <w:color w:val="FF0000"/>
+          <w:sz w:val="24"/>
+          <w:szCs w:val="24"/>
+          <w:shd w:val="clear" w:color="auto" w:fill="FFFFFF"/>
+        </w:rPr>
+        <w:t>note: maybe talk about experience in the medical field)</w:t>
+      </w:r>
+      <w:r>
+        <w:rPr>
+          <w:rFonts w:asciiTheme="majorBidi" w:hAnsiTheme="majorBidi" w:cstheme="majorBidi"/>
+          <w:sz w:val="24"/>
+          <w:szCs w:val="24"/>
+          <w:shd w:val="clear" w:color="auto" w:fill="FFFFFF"/>
+        </w:rPr>
+        <w:t xml:space="preserve"> </w:t>
       </w:r>
       <w:r>
         <w:rPr>
@@ -2175,7 +2304,7 @@
     </w:p>
     <w:p>
       <w:pPr>
-        <w:pStyle w:val="Heading2"/>
+        <w:pStyle w:val="2"/>
         <w:numPr>
           <w:ilvl w:val="0"/>
           <w:numId w:val="3"/>
@@ -2295,7 +2424,7 @@
     </w:p>
     <w:p>
       <w:pPr>
-        <w:pStyle w:val="Heading2"/>
+        <w:pStyle w:val="2"/>
         <w:numPr>
           <w:ilvl w:val="0"/>
           <w:numId w:val="3"/>
@@ -2424,7 +2553,7 @@
     </w:p>
     <w:p>
       <w:pPr>
-        <w:pStyle w:val="Heading2"/>
+        <w:pStyle w:val="2"/>
         <w:numPr>
           <w:ilvl w:val="0"/>
           <w:numId w:val="3"/>
@@ -2448,7 +2577,6 @@
           <w:sz w:val="28"/>
           <w:szCs w:val="28"/>
         </w:rPr>
-        <w:lastRenderedPageBreak/>
         <w:t>Bowling ball pinsetter</w:t>
       </w:r>
       <w:r>
@@ -2554,7 +2682,7 @@
           <w:szCs w:val="24"/>
           <w:shd w:val="clear" w:color="auto" w:fill="FFFFFF"/>
         </w:rPr>
-        <w:t xml:space="preserve"> dominate we can take away </w:t>
+        <w:t xml:space="preserve"> </w:t>
       </w:r>
       <w:proofErr w:type="gramStart"/>
       <w:r>
@@ -2565,7 +2693,7 @@
           <w:szCs w:val="24"/>
           <w:shd w:val="clear" w:color="auto" w:fill="FFFFFF"/>
         </w:rPr>
-        <w:t>some</w:t>
+        <w:t>dominate</w:t>
       </w:r>
       <w:proofErr w:type="gramEnd"/>
       <w:r>
@@ -2576,7 +2704,7 @@
           <w:szCs w:val="24"/>
           <w:shd w:val="clear" w:color="auto" w:fill="FFFFFF"/>
         </w:rPr>
-        <w:t xml:space="preserve"> </w:t>
+        <w:t xml:space="preserve"> we can take away some </w:t>
       </w:r>
       <w:r>
         <w:rPr>
@@ -3028,7 +3156,7 @@
 <w:ftr xmlns:wpc="http://schemas.microsoft.com/office/word/2010/wordprocessingCanvas" xmlns:cx="http://schemas.microsoft.com/office/drawing/2014/chartex" xmlns:cx1="http://schemas.microsoft.com/office/drawing/2015/9/8/chartex" xmlns:cx2="http://schemas.microsoft.com/office/drawing/2015/10/21/chartex" xmlns:cx3="http://schemas.microsoft.com/office/drawing/2016/5/9/chartex" xmlns:cx4="http://schemas.microsoft.com/office/drawing/2016/5/10/chartex" xmlns:cx5="http://schemas.microsoft.com/office/drawing/2016/5/11/chartex" xmlns:cx6="http://schemas.microsoft.com/office/drawing/2016/5/12/chartex" xmlns:cx7="http://schemas.microsoft.com/office/drawing/2016/5/13/chartex" xmlns:cx8="http://schemas.microsoft.com/office/drawing/2016/5/14/chartex" xmlns:mc="http://schemas.openxmlformats.org/markup-compatibility/2006" xmlns:aink="http://schemas.microsoft.com/office/drawing/2016/ink" xmlns:am3d="http://schemas.microsoft.com/office/drawing/2017/model3d" xmlns:o="urn:schemas-microsoft-com:office:office" xmlns:oel="http://schemas.microsoft.com/office/2019/extlst" xmlns:r="http://schemas.openxmlformats.org/officeDocument/2006/relationships" xmlns:m="http://schemas.openxmlformats.org/officeDocument/2006/math" xmlns:v="urn:schemas-microsoft-com:vml" xmlns:wp14="http://schemas.microsoft.com/office/word/2010/wordprocessingDrawing" xmlns:wp="http://schemas.openxmlformats.org/drawingml/2006/wordprocessingDrawing" xmlns:w10="urn:schemas-microsoft-com:office:word" xmlns:w="http://schemas.openxmlformats.org/wordprocessingml/2006/main" xmlns:w14="http://schemas.microsoft.com/office/word/2010/wordml" xmlns:w15="http://schemas.microsoft.com/office/word/2012/wordml" xmlns:w16cex="http://schemas.microsoft.com/office/word/2018/wordml/cex" xmlns:w16cid="http://schemas.microsoft.com/office/word/2016/wordml/cid" xmlns:w16="http://schemas.microsoft.com/office/word/2018/wordml" xmlns:w16sdtdh="http://schemas.microsoft.com/office/word/2020/wordml/sdtdatahash" xmlns:w16se="http://schemas.microsoft.com/office/word/2015/wordml/symex" xmlns:wpg="http://schemas.microsoft.com/office/word/2010/wordprocessingGroup" xmlns:wpi="http://schemas.microsoft.com/office/word/2010/wordprocessingInk" xmlns:wne="http://schemas.microsoft.com/office/word/2006/wordml" xmlns:wps="http://schemas.microsoft.com/office/word/2010/wordprocessingShape" mc:Ignorable="w14 w15 w16se w16cid w16 w16cex w16sdtdh wp14">
   <w:p>
     <w:pPr>
-      <w:pStyle w:val="Footer"/>
+      <w:pStyle w:val="a4"/>
     </w:pPr>
   </w:p>
 </w:ftr>
@@ -3053,7 +3181,7 @@
     <w:sdtContent>
       <w:p>
         <w:pPr>
-          <w:pStyle w:val="Footer"/>
+          <w:pStyle w:val="a4"/>
           <w:pBdr>
             <w:top w:val="single" w:sz="4" w:space="1" w:color="D9D9D9" w:themeColor="background1" w:themeShade="D9"/>
           </w:pBdr>
@@ -3106,7 +3234,7 @@
   </w:sdt>
   <w:p>
     <w:pPr>
-      <w:pStyle w:val="Footer"/>
+      <w:pStyle w:val="a4"/>
     </w:pPr>
   </w:p>
 </w:ftr>
@@ -3116,7 +3244,7 @@
 <w:ftr xmlns:wpc="http://schemas.microsoft.com/office/word/2010/wordprocessingCanvas" xmlns:cx="http://schemas.microsoft.com/office/drawing/2014/chartex" xmlns:cx1="http://schemas.microsoft.com/office/drawing/2015/9/8/chartex" xmlns:cx2="http://schemas.microsoft.com/office/drawing/2015/10/21/chartex" xmlns:cx3="http://schemas.microsoft.com/office/drawing/2016/5/9/chartex" xmlns:cx4="http://schemas.microsoft.com/office/drawing/2016/5/10/chartex" xmlns:cx5="http://schemas.microsoft.com/office/drawing/2016/5/11/chartex" xmlns:cx6="http://schemas.microsoft.com/office/drawing/2016/5/12/chartex" xmlns:cx7="http://schemas.microsoft.com/office/drawing/2016/5/13/chartex" xmlns:cx8="http://schemas.microsoft.com/office/drawing/2016/5/14/chartex" xmlns:mc="http://schemas.openxmlformats.org/markup-compatibility/2006" xmlns:aink="http://schemas.microsoft.com/office/drawing/2016/ink" xmlns:am3d="http://schemas.microsoft.com/office/drawing/2017/model3d" xmlns:o="urn:schemas-microsoft-com:office:office" xmlns:oel="http://schemas.microsoft.com/office/2019/extlst" xmlns:r="http://schemas.openxmlformats.org/officeDocument/2006/relationships" xmlns:m="http://schemas.openxmlformats.org/officeDocument/2006/math" xmlns:v="urn:schemas-microsoft-com:vml" xmlns:wp14="http://schemas.microsoft.com/office/word/2010/wordprocessingDrawing" xmlns:wp="http://schemas.openxmlformats.org/drawingml/2006/wordprocessingDrawing" xmlns:w10="urn:schemas-microsoft-com:office:word" xmlns:w="http://schemas.openxmlformats.org/wordprocessingml/2006/main" xmlns:w14="http://schemas.microsoft.com/office/word/2010/wordml" xmlns:w15="http://schemas.microsoft.com/office/word/2012/wordml" xmlns:w16cex="http://schemas.microsoft.com/office/word/2018/wordml/cex" xmlns:w16cid="http://schemas.microsoft.com/office/word/2016/wordml/cid" xmlns:w16="http://schemas.microsoft.com/office/word/2018/wordml" xmlns:w16sdtdh="http://schemas.microsoft.com/office/word/2020/wordml/sdtdatahash" xmlns:w16se="http://schemas.microsoft.com/office/word/2015/wordml/symex" xmlns:wpg="http://schemas.microsoft.com/office/word/2010/wordprocessingGroup" xmlns:wpi="http://schemas.microsoft.com/office/word/2010/wordprocessingInk" xmlns:wne="http://schemas.microsoft.com/office/word/2006/wordml" xmlns:wps="http://schemas.microsoft.com/office/word/2010/wordprocessingShape" mc:Ignorable="w14 w15 w16se w16cid w16 w16cex w16sdtdh wp14">
   <w:p>
     <w:pPr>
-      <w:pStyle w:val="Footer"/>
+      <w:pStyle w:val="a4"/>
     </w:pPr>
   </w:p>
 </w:ftr>
@@ -3151,7 +3279,7 @@
 <w:hdr xmlns:wpc="http://schemas.microsoft.com/office/word/2010/wordprocessingCanvas" xmlns:cx="http://schemas.microsoft.com/office/drawing/2014/chartex" xmlns:cx1="http://schemas.microsoft.com/office/drawing/2015/9/8/chartex" xmlns:cx2="http://schemas.microsoft.com/office/drawing/2015/10/21/chartex" xmlns:cx3="http://schemas.microsoft.com/office/drawing/2016/5/9/chartex" xmlns:cx4="http://schemas.microsoft.com/office/drawing/2016/5/10/chartex" xmlns:cx5="http://schemas.microsoft.com/office/drawing/2016/5/11/chartex" xmlns:cx6="http://schemas.microsoft.com/office/drawing/2016/5/12/chartex" xmlns:cx7="http://schemas.microsoft.com/office/drawing/2016/5/13/chartex" xmlns:cx8="http://schemas.microsoft.com/office/drawing/2016/5/14/chartex" xmlns:mc="http://schemas.openxmlformats.org/markup-compatibility/2006" xmlns:aink="http://schemas.microsoft.com/office/drawing/2016/ink" xmlns:am3d="http://schemas.microsoft.com/office/drawing/2017/model3d" xmlns:o="urn:schemas-microsoft-com:office:office" xmlns:oel="http://schemas.microsoft.com/office/2019/extlst" xmlns:r="http://schemas.openxmlformats.org/officeDocument/2006/relationships" xmlns:m="http://schemas.openxmlformats.org/officeDocument/2006/math" xmlns:v="urn:schemas-microsoft-com:vml" xmlns:wp14="http://schemas.microsoft.com/office/word/2010/wordprocessingDrawing" xmlns:wp="http://schemas.openxmlformats.org/drawingml/2006/wordprocessingDrawing" xmlns:w10="urn:schemas-microsoft-com:office:word" xmlns:w="http://schemas.openxmlformats.org/wordprocessingml/2006/main" xmlns:w14="http://schemas.microsoft.com/office/word/2010/wordml" xmlns:w15="http://schemas.microsoft.com/office/word/2012/wordml" xmlns:w16cex="http://schemas.microsoft.com/office/word/2018/wordml/cex" xmlns:w16cid="http://schemas.microsoft.com/office/word/2016/wordml/cid" xmlns:w16="http://schemas.microsoft.com/office/word/2018/wordml" xmlns:w16sdtdh="http://schemas.microsoft.com/office/word/2020/wordml/sdtdatahash" xmlns:w16se="http://schemas.microsoft.com/office/word/2015/wordml/symex" xmlns:wpg="http://schemas.microsoft.com/office/word/2010/wordprocessingGroup" xmlns:wpi="http://schemas.microsoft.com/office/word/2010/wordprocessingInk" xmlns:wne="http://schemas.microsoft.com/office/word/2006/wordml" xmlns:wps="http://schemas.microsoft.com/office/word/2010/wordprocessingShape" mc:Ignorable="w14 w15 w16se w16cid w16 w16cex w16sdtdh wp14">
   <w:p>
     <w:pPr>
-      <w:pStyle w:val="Header"/>
+      <w:pStyle w:val="a3"/>
     </w:pPr>
   </w:p>
 </w:hdr>
@@ -3161,7 +3289,7 @@
 <w:hdr xmlns:wpc="http://schemas.microsoft.com/office/word/2010/wordprocessingCanvas" xmlns:cx="http://schemas.microsoft.com/office/drawing/2014/chartex" xmlns:cx1="http://schemas.microsoft.com/office/drawing/2015/9/8/chartex" xmlns:cx2="http://schemas.microsoft.com/office/drawing/2015/10/21/chartex" xmlns:cx3="http://schemas.microsoft.com/office/drawing/2016/5/9/chartex" xmlns:cx4="http://schemas.microsoft.com/office/drawing/2016/5/10/chartex" xmlns:cx5="http://schemas.microsoft.com/office/drawing/2016/5/11/chartex" xmlns:cx6="http://schemas.microsoft.com/office/drawing/2016/5/12/chartex" xmlns:cx7="http://schemas.microsoft.com/office/drawing/2016/5/13/chartex" xmlns:cx8="http://schemas.microsoft.com/office/drawing/2016/5/14/chartex" xmlns:mc="http://schemas.openxmlformats.org/markup-compatibility/2006" xmlns:aink="http://schemas.microsoft.com/office/drawing/2016/ink" xmlns:am3d="http://schemas.microsoft.com/office/drawing/2017/model3d" xmlns:o="urn:schemas-microsoft-com:office:office" xmlns:oel="http://schemas.microsoft.com/office/2019/extlst" xmlns:r="http://schemas.openxmlformats.org/officeDocument/2006/relationships" xmlns:m="http://schemas.openxmlformats.org/officeDocument/2006/math" xmlns:v="urn:schemas-microsoft-com:vml" xmlns:wp14="http://schemas.microsoft.com/office/word/2010/wordprocessingDrawing" xmlns:wp="http://schemas.openxmlformats.org/drawingml/2006/wordprocessingDrawing" xmlns:w10="urn:schemas-microsoft-com:office:word" xmlns:w="http://schemas.openxmlformats.org/wordprocessingml/2006/main" xmlns:w14="http://schemas.microsoft.com/office/word/2010/wordml" xmlns:w15="http://schemas.microsoft.com/office/word/2012/wordml" xmlns:w16cex="http://schemas.microsoft.com/office/word/2018/wordml/cex" xmlns:w16cid="http://schemas.microsoft.com/office/word/2016/wordml/cid" xmlns:w16="http://schemas.microsoft.com/office/word/2018/wordml" xmlns:w16sdtdh="http://schemas.microsoft.com/office/word/2020/wordml/sdtdatahash" xmlns:w16se="http://schemas.microsoft.com/office/word/2015/wordml/symex" xmlns:wpg="http://schemas.microsoft.com/office/word/2010/wordprocessingGroup" xmlns:wpi="http://schemas.microsoft.com/office/word/2010/wordprocessingInk" xmlns:wne="http://schemas.microsoft.com/office/word/2006/wordml" xmlns:wps="http://schemas.microsoft.com/office/word/2010/wordprocessingShape" mc:Ignorable="w14 w15 w16se w16cid w16 w16cex w16sdtdh wp14">
   <w:p>
     <w:pPr>
-      <w:pStyle w:val="Header"/>
+      <w:pStyle w:val="a3"/>
     </w:pPr>
   </w:p>
 </w:hdr>
@@ -3171,7 +3299,7 @@
 <w:hdr xmlns:wpc="http://schemas.microsoft.com/office/word/2010/wordprocessingCanvas" xmlns:cx="http://schemas.microsoft.com/office/drawing/2014/chartex" xmlns:cx1="http://schemas.microsoft.com/office/drawing/2015/9/8/chartex" xmlns:cx2="http://schemas.microsoft.com/office/drawing/2015/10/21/chartex" xmlns:cx3="http://schemas.microsoft.com/office/drawing/2016/5/9/chartex" xmlns:cx4="http://schemas.microsoft.com/office/drawing/2016/5/10/chartex" xmlns:cx5="http://schemas.microsoft.com/office/drawing/2016/5/11/chartex" xmlns:cx6="http://schemas.microsoft.com/office/drawing/2016/5/12/chartex" xmlns:cx7="http://schemas.microsoft.com/office/drawing/2016/5/13/chartex" xmlns:cx8="http://schemas.microsoft.com/office/drawing/2016/5/14/chartex" xmlns:mc="http://schemas.openxmlformats.org/markup-compatibility/2006" xmlns:aink="http://schemas.microsoft.com/office/drawing/2016/ink" xmlns:am3d="http://schemas.microsoft.com/office/drawing/2017/model3d" xmlns:o="urn:schemas-microsoft-com:office:office" xmlns:oel="http://schemas.microsoft.com/office/2019/extlst" xmlns:r="http://schemas.openxmlformats.org/officeDocument/2006/relationships" xmlns:m="http://schemas.openxmlformats.org/officeDocument/2006/math" xmlns:v="urn:schemas-microsoft-com:vml" xmlns:wp14="http://schemas.microsoft.com/office/word/2010/wordprocessingDrawing" xmlns:wp="http://schemas.openxmlformats.org/drawingml/2006/wordprocessingDrawing" xmlns:w10="urn:schemas-microsoft-com:office:word" xmlns:w="http://schemas.openxmlformats.org/wordprocessingml/2006/main" xmlns:w14="http://schemas.microsoft.com/office/word/2010/wordml" xmlns:w15="http://schemas.microsoft.com/office/word/2012/wordml" xmlns:w16cex="http://schemas.microsoft.com/office/word/2018/wordml/cex" xmlns:w16cid="http://schemas.microsoft.com/office/word/2016/wordml/cid" xmlns:w16="http://schemas.microsoft.com/office/word/2018/wordml" xmlns:w16sdtdh="http://schemas.microsoft.com/office/word/2020/wordml/sdtdatahash" xmlns:w16se="http://schemas.microsoft.com/office/word/2015/wordml/symex" xmlns:wpg="http://schemas.microsoft.com/office/word/2010/wordprocessingGroup" xmlns:wpi="http://schemas.microsoft.com/office/word/2010/wordprocessingInk" xmlns:wne="http://schemas.microsoft.com/office/word/2006/wordml" xmlns:wps="http://schemas.microsoft.com/office/word/2010/wordprocessingShape" mc:Ignorable="w14 w15 w16se w16cid w16 w16cex w16sdtdh wp14">
   <w:p>
     <w:pPr>
-      <w:pStyle w:val="Header"/>
+      <w:pStyle w:val="a3"/>
     </w:pPr>
   </w:p>
 </w:hdr>
@@ -3853,14 +3981,14 @@
     <w:lsdException w:name="Unresolved Mention" w:semiHidden="1" w:unhideWhenUsed="1"/>
     <w:lsdException w:name="Smart Link" w:semiHidden="1" w:unhideWhenUsed="1"/>
   </w:latentStyles>
-  <w:style w:type="paragraph" w:default="1" w:styleId="Normal">
+  <w:style w:type="paragraph" w:default="1" w:styleId="a">
     <w:name w:val="Normal"/>
     <w:qFormat/>
   </w:style>
-  <w:style w:type="paragraph" w:styleId="Heading1">
+  <w:style w:type="paragraph" w:styleId="1">
     <w:name w:val="heading 1"/>
-    <w:basedOn w:val="Normal"/>
-    <w:link w:val="Heading1Char"/>
+    <w:basedOn w:val="a"/>
+    <w:link w:val="1Char"/>
     <w:uiPriority w:val="9"/>
     <w:qFormat/>
     <w:rsid w:val="00264CDF"/>
@@ -3878,11 +4006,11 @@
       <w:lang w:eastAsia="ja-JP"/>
     </w:rPr>
   </w:style>
-  <w:style w:type="paragraph" w:styleId="Heading2">
+  <w:style w:type="paragraph" w:styleId="2">
     <w:name w:val="heading 2"/>
-    <w:basedOn w:val="Normal"/>
-    <w:next w:val="Normal"/>
-    <w:link w:val="Heading2Char"/>
+    <w:basedOn w:val="a"/>
+    <w:next w:val="a"/>
+    <w:link w:val="2Char"/>
     <w:uiPriority w:val="9"/>
     <w:unhideWhenUsed/>
     <w:qFormat/>
@@ -3900,11 +4028,11 @@
       <w:szCs w:val="26"/>
     </w:rPr>
   </w:style>
-  <w:style w:type="paragraph" w:styleId="Heading4">
+  <w:style w:type="paragraph" w:styleId="4">
     <w:name w:val="heading 4"/>
-    <w:basedOn w:val="Normal"/>
-    <w:next w:val="Normal"/>
-    <w:link w:val="Heading4Char"/>
+    <w:basedOn w:val="a"/>
+    <w:next w:val="a"/>
+    <w:link w:val="4Char"/>
     <w:uiPriority w:val="9"/>
     <w:semiHidden/>
     <w:unhideWhenUsed/>
@@ -3923,13 +4051,13 @@
       <w:color w:val="2F5496" w:themeColor="accent1" w:themeShade="BF"/>
     </w:rPr>
   </w:style>
-  <w:style w:type="character" w:default="1" w:styleId="DefaultParagraphFont">
+  <w:style w:type="character" w:default="1" w:styleId="a0">
     <w:name w:val="Default Paragraph Font"/>
     <w:uiPriority w:val="1"/>
     <w:semiHidden/>
     <w:unhideWhenUsed/>
   </w:style>
-  <w:style w:type="table" w:default="1" w:styleId="TableNormal">
+  <w:style w:type="table" w:default="1" w:styleId="a1">
     <w:name w:val="Normal Table"/>
     <w:uiPriority w:val="99"/>
     <w:semiHidden/>
@@ -3944,16 +4072,16 @@
       </w:tblCellMar>
     </w:tblPr>
   </w:style>
-  <w:style w:type="numbering" w:default="1" w:styleId="NoList">
+  <w:style w:type="numbering" w:default="1" w:styleId="a2">
     <w:name w:val="No List"/>
     <w:uiPriority w:val="99"/>
     <w:semiHidden/>
     <w:unhideWhenUsed/>
   </w:style>
-  <w:style w:type="paragraph" w:styleId="Header">
+  <w:style w:type="paragraph" w:styleId="a3">
     <w:name w:val="header"/>
-    <w:basedOn w:val="Normal"/>
-    <w:link w:val="HeaderChar"/>
+    <w:basedOn w:val="a"/>
+    <w:link w:val="Char"/>
     <w:uiPriority w:val="99"/>
     <w:unhideWhenUsed/>
     <w:rsid w:val="004E7009"/>
@@ -3965,17 +4093,17 @@
       <w:spacing w:after="0" w:line="240" w:lineRule="auto"/>
     </w:pPr>
   </w:style>
-  <w:style w:type="character" w:customStyle="1" w:styleId="HeaderChar">
-    <w:name w:val="Header Char"/>
-    <w:basedOn w:val="DefaultParagraphFont"/>
-    <w:link w:val="Header"/>
+  <w:style w:type="character" w:customStyle="1" w:styleId="Char">
+    <w:name w:val="رأس الصفحة Char"/>
+    <w:basedOn w:val="a0"/>
+    <w:link w:val="a3"/>
     <w:uiPriority w:val="99"/>
     <w:rsid w:val="004E7009"/>
   </w:style>
-  <w:style w:type="paragraph" w:styleId="Footer">
+  <w:style w:type="paragraph" w:styleId="a4">
     <w:name w:val="footer"/>
-    <w:basedOn w:val="Normal"/>
-    <w:link w:val="FooterChar"/>
+    <w:basedOn w:val="a"/>
+    <w:link w:val="Char0"/>
     <w:uiPriority w:val="99"/>
     <w:unhideWhenUsed/>
     <w:rsid w:val="004E7009"/>
@@ -3987,16 +4115,16 @@
       <w:spacing w:after="0" w:line="240" w:lineRule="auto"/>
     </w:pPr>
   </w:style>
-  <w:style w:type="character" w:customStyle="1" w:styleId="FooterChar">
-    <w:name w:val="Footer Char"/>
-    <w:basedOn w:val="DefaultParagraphFont"/>
-    <w:link w:val="Footer"/>
+  <w:style w:type="character" w:customStyle="1" w:styleId="Char0">
+    <w:name w:val="تذييل الصفحة Char"/>
+    <w:basedOn w:val="a0"/>
+    <w:link w:val="a4"/>
     <w:uiPriority w:val="99"/>
     <w:rsid w:val="004E7009"/>
   </w:style>
-  <w:style w:type="paragraph" w:styleId="ListParagraph">
+  <w:style w:type="paragraph" w:styleId="a5">
     <w:name w:val="List Paragraph"/>
-    <w:basedOn w:val="Normal"/>
+    <w:basedOn w:val="a"/>
     <w:uiPriority w:val="34"/>
     <w:qFormat/>
     <w:rsid w:val="005C1E77"/>
@@ -4005,10 +4133,10 @@
       <w:contextualSpacing/>
     </w:pPr>
   </w:style>
-  <w:style w:type="character" w:customStyle="1" w:styleId="Heading1Char">
-    <w:name w:val="Heading 1 Char"/>
-    <w:basedOn w:val="DefaultParagraphFont"/>
-    <w:link w:val="Heading1"/>
+  <w:style w:type="character" w:customStyle="1" w:styleId="1Char">
+    <w:name w:val="العنوان 1 Char"/>
+    <w:basedOn w:val="a0"/>
+    <w:link w:val="1"/>
     <w:uiPriority w:val="9"/>
     <w:rsid w:val="00264CDF"/>
     <w:rPr>
@@ -4021,10 +4149,10 @@
       <w:lang w:eastAsia="ja-JP"/>
     </w:rPr>
   </w:style>
-  <w:style w:type="character" w:customStyle="1" w:styleId="Heading4Char">
-    <w:name w:val="Heading 4 Char"/>
-    <w:basedOn w:val="DefaultParagraphFont"/>
-    <w:link w:val="Heading4"/>
+  <w:style w:type="character" w:customStyle="1" w:styleId="4Char">
+    <w:name w:val="عنوان 4 Char"/>
+    <w:basedOn w:val="a0"/>
+    <w:link w:val="4"/>
     <w:uiPriority w:val="9"/>
     <w:semiHidden/>
     <w:rsid w:val="00264CDF"/>
@@ -4035,9 +4163,9 @@
       <w:color w:val="2F5496" w:themeColor="accent1" w:themeShade="BF"/>
     </w:rPr>
   </w:style>
-  <w:style w:type="character" w:styleId="Emphasis">
+  <w:style w:type="character" w:styleId="a6">
     <w:name w:val="Emphasis"/>
-    <w:basedOn w:val="DefaultParagraphFont"/>
+    <w:basedOn w:val="a0"/>
     <w:uiPriority w:val="20"/>
     <w:qFormat/>
     <w:rsid w:val="003828AF"/>
@@ -4046,10 +4174,10 @@
       <w:iCs/>
     </w:rPr>
   </w:style>
-  <w:style w:type="character" w:customStyle="1" w:styleId="Heading2Char">
-    <w:name w:val="Heading 2 Char"/>
-    <w:basedOn w:val="DefaultParagraphFont"/>
-    <w:link w:val="Heading2"/>
+  <w:style w:type="character" w:customStyle="1" w:styleId="2Char">
+    <w:name w:val="عنوان 2 Char"/>
+    <w:basedOn w:val="a0"/>
+    <w:link w:val="2"/>
     <w:uiPriority w:val="9"/>
     <w:rsid w:val="003828AF"/>
     <w:rPr>

</xml_diff>